<commit_message>
modified and extend backbone tutorial
git-svn-id: https://svn.code.sf.net/p/ccpn/code/trunk@9478 8c04fef6-8de3-4ed0-b809-c157a10b9597
</commit_message>
<xml_diff>
--- a/tutorials/BackboneAssignmentTutorial.docx
+++ b/tutorials/BackboneAssignmentTutorial.docx
@@ -3502,7 +3502,23 @@
           <w:sz w:val="22"/>
           <w:szCs w:val="22"/>
         </w:rPr>
-        <w:t xml:space="preserve">Sec5Part2 is a project wherein all the carbon assignments for the NmrResidues have been completed and thus can be used directly for backbone assignment. Open up this project and set the spectrum paths as required and you will see a 2D module with the hsqc displayed and two 3D modules with the cbcaconh, hnca, hncacb and hncoca displayed. </w:t>
+        <w:t>Sec5Part2 is a project wherein all the carbon</w:t>
+      </w:r>
+      <w:r>
+        <w:rPr>
+          <w:rFonts w:ascii="Lucida Grande" w:hAnsi="Lucida Grande" w:cs="Lucida Grande"/>
+          <w:sz w:val="22"/>
+          <w:szCs w:val="22"/>
+        </w:rPr>
+        <w:t xml:space="preserve"> atom type</w:t>
+      </w:r>
+      <w:r>
+        <w:rPr>
+          <w:rFonts w:ascii="Lucida Grande" w:hAnsi="Lucida Grande" w:cs="Lucida Grande"/>
+          <w:sz w:val="22"/>
+          <w:szCs w:val="22"/>
+        </w:rPr>
+        <w:t xml:space="preserve"> assignments for the NmrResidues have been completed and thus can be used directly for backbone assignment. Open up this project and set the spectrum paths as required and you will see a 2D module with the hsqc displayed and two 3D modules with the cbcaconh, hnca, hncacb and hncoca displayed. </w:t>
       </w:r>
     </w:p>
     <w:p>
@@ -4041,7 +4057,23 @@
           <w:sz w:val="22"/>
           <w:szCs w:val="22"/>
         </w:rPr>
-        <w:t>ou will see a series of changes in the GUI. The HNCANH module will navigate to the appropriate plane containing the assignment for the NmrResidue @100 and this is shown in the bottom of the strip, the Assigner Module will have a residue drawn in it with</w:t>
+        <w:t xml:space="preserve">ou will see a series of changes in the GUI. The HNCANH module will navigate to the appropriate plane containing the assignment for the NmrResidue @100 and this is shown in the bottom of the strip, the </w:t>
+      </w:r>
+      <w:r>
+        <w:rPr>
+          <w:rFonts w:ascii="Lucida Grande" w:hAnsi="Lucida Grande" w:cs="Lucida Grande"/>
+          <w:sz w:val="22"/>
+          <w:szCs w:val="22"/>
+        </w:rPr>
+        <w:t>Sequence Graph</w:t>
+      </w:r>
+      <w:r>
+        <w:rPr>
+          <w:rFonts w:ascii="Lucida Grande" w:hAnsi="Lucida Grande" w:cs="Lucida Grande"/>
+          <w:sz w:val="22"/>
+          <w:szCs w:val="22"/>
+        </w:rPr>
+        <w:t xml:space="preserve"> will have a residue drawn in it with</w:t>
       </w:r>
       <w:r>
         <w:rPr>
@@ -4232,7 +4264,31 @@
           <w:sz w:val="22"/>
           <w:szCs w:val="22"/>
         </w:rPr>
-        <w:t xml:space="preserve"> this is reflected in the Assigner and in the </w:t>
+        <w:t xml:space="preserve"> this is reflected in the </w:t>
+      </w:r>
+      <w:r>
+        <w:rPr>
+          <w:rFonts w:ascii="Lucida Grande" w:hAnsi="Lucida Grande" w:cs="Lucida Grande"/>
+          <w:sz w:val="22"/>
+          <w:szCs w:val="22"/>
+        </w:rPr>
+        <w:t>Sequence Graph</w:t>
+      </w:r>
+      <w:r>
+        <w:rPr>
+          <w:rFonts w:ascii="Lucida Grande" w:hAnsi="Lucida Grande" w:cs="Lucida Grande"/>
+          <w:sz w:val="22"/>
+          <w:szCs w:val="22"/>
+        </w:rPr>
+        <w:t xml:space="preserve"> </w:t>
+      </w:r>
+      <w:r>
+        <w:rPr>
+          <w:rFonts w:ascii="Lucida Grande" w:hAnsi="Lucida Grande" w:cs="Lucida Grande"/>
+          <w:sz w:val="22"/>
+          <w:szCs w:val="22"/>
+        </w:rPr>
+        <w:t xml:space="preserve">and in the </w:t>
       </w:r>
       <w:r>
         <w:rPr>
@@ -4292,7 +4348,23 @@
           <w:sz w:val="22"/>
           <w:szCs w:val="22"/>
         </w:rPr>
-        <w:t xml:space="preserve"> in the Backbone Assigner to &lt;All&gt; to see where the assigned residues went.</w:t>
+        <w:t xml:space="preserve"> in the Backbone </w:t>
+      </w:r>
+      <w:r>
+        <w:rPr>
+          <w:rFonts w:ascii="Lucida Grande" w:hAnsi="Lucida Grande" w:cs="Lucida Grande"/>
+          <w:sz w:val="22"/>
+          <w:szCs w:val="22"/>
+        </w:rPr>
+        <w:t>Assignment module</w:t>
+      </w:r>
+      <w:r>
+        <w:rPr>
+          <w:rFonts w:ascii="Lucida Grande" w:hAnsi="Lucida Grande" w:cs="Lucida Grande"/>
+          <w:sz w:val="22"/>
+          <w:szCs w:val="22"/>
+        </w:rPr>
+        <w:t xml:space="preserve"> to &lt;All&gt; to see where the assigned residues went.</w:t>
       </w:r>
     </w:p>
     <w:p>
@@ -4344,7 +4416,23 @@
           <w:sz w:val="22"/>
           <w:szCs w:val="22"/>
         </w:rPr>
-        <w:t xml:space="preserve">to look for i-1 matches for @55 and place another residue in the Assigner Module labelled @55. </w:t>
+        <w:t xml:space="preserve">to look for i-1 matches for @55 and place another residue in the </w:t>
+      </w:r>
+      <w:r>
+        <w:rPr>
+          <w:rFonts w:ascii="Lucida Grande" w:hAnsi="Lucida Grande" w:cs="Lucida Grande"/>
+          <w:sz w:val="22"/>
+          <w:szCs w:val="22"/>
+        </w:rPr>
+        <w:t>Sequence Graph</w:t>
+      </w:r>
+      <w:r>
+        <w:rPr>
+          <w:rFonts w:ascii="Lucida Grande" w:hAnsi="Lucida Grande" w:cs="Lucida Grande"/>
+          <w:sz w:val="22"/>
+          <w:szCs w:val="22"/>
+        </w:rPr>
+        <w:t xml:space="preserve"> labelled @55. </w:t>
       </w:r>
       <w:r>
         <w:rPr>
@@ -4575,7 +4663,23 @@
           <w:sz w:val="22"/>
           <w:szCs w:val="22"/>
         </w:rPr>
-        <w:t xml:space="preserve"> To do this, click on any of the residues in the stretch in the assigner and perforated box will appear around it to indicate that it is selected.</w:t>
+        <w:t xml:space="preserve"> To do this, click on any of the residues in the stretch in the </w:t>
+      </w:r>
+      <w:r>
+        <w:rPr>
+          <w:rFonts w:ascii="Lucida Grande" w:hAnsi="Lucida Grande" w:cs="Lucida Grande"/>
+          <w:sz w:val="22"/>
+          <w:szCs w:val="22"/>
+        </w:rPr>
+        <w:t>Sequence Graph</w:t>
+      </w:r>
+      <w:r>
+        <w:rPr>
+          <w:rFonts w:ascii="Lucida Grande" w:hAnsi="Lucida Grande" w:cs="Lucida Grande"/>
+          <w:sz w:val="22"/>
+          <w:szCs w:val="22"/>
+        </w:rPr>
+        <w:t xml:space="preserve"> and perforated box will appear around it to indicate that it is selected.</w:t>
       </w:r>
       <w:r>
         <w:rPr>
@@ -4607,7 +4711,31 @@
           <w:sz w:val="22"/>
           <w:szCs w:val="22"/>
         </w:rPr>
-        <w:t xml:space="preserve">In addition, the names of the residues on the peak annotations, in the assigner and in the strips will change to reflect the fact that these </w:t>
+        <w:t xml:space="preserve">In addition, the names of the residues on the peak annotations, in the </w:t>
+      </w:r>
+      <w:r>
+        <w:rPr>
+          <w:rFonts w:ascii="Lucida Grande" w:hAnsi="Lucida Grande" w:cs="Lucida Grande"/>
+          <w:sz w:val="22"/>
+          <w:szCs w:val="22"/>
+        </w:rPr>
+        <w:t>Sequence Graph</w:t>
+      </w:r>
+      <w:r>
+        <w:rPr>
+          <w:rFonts w:ascii="Lucida Grande" w:hAnsi="Lucida Grande" w:cs="Lucida Grande"/>
+          <w:sz w:val="22"/>
+          <w:szCs w:val="22"/>
+        </w:rPr>
+        <w:t xml:space="preserve"> </w:t>
+      </w:r>
+      <w:r>
+        <w:rPr>
+          <w:rFonts w:ascii="Lucida Grande" w:hAnsi="Lucida Grande" w:cs="Lucida Grande"/>
+          <w:sz w:val="22"/>
+          <w:szCs w:val="22"/>
+        </w:rPr>
+        <w:t xml:space="preserve">and in the strips will change to reflect the fact that these </w:t>
       </w:r>
       <w:proofErr w:type="spellStart"/>
       <w:r>
@@ -4637,264 +4765,3834 @@
           <w:szCs w:val="22"/>
         </w:rPr>
       </w:pPr>
+    </w:p>
+    <w:p>
+      <w:pPr>
+        <w:jc w:val="both"/>
+        <w:rPr>
+          <w:rFonts w:ascii="Lucida Grande" w:hAnsi="Lucida Grande" w:cs="Lucida Grande"/>
+          <w:sz w:val="22"/>
+          <w:szCs w:val="22"/>
+        </w:rPr>
+      </w:pPr>
+      <w:r>
+        <w:rPr>
+          <w:rFonts w:ascii="Lucida Grande" w:hAnsi="Lucida Grande" w:cs="Lucida Grande"/>
+          <w:sz w:val="22"/>
+          <w:szCs w:val="22"/>
+        </w:rPr>
+        <w:lastRenderedPageBreak/>
+        <w:t xml:space="preserve">Double click @18 in the Backbone assignment module and the match module will show @42 as a good match, </w:t>
+      </w:r>
+      <w:r>
+        <w:rPr>
+          <w:rFonts w:ascii="Lucida Grande" w:hAnsi="Lucida Grande" w:cs="Lucida Grande"/>
+          <w:b/>
+          <w:sz w:val="22"/>
+          <w:szCs w:val="22"/>
+        </w:rPr>
+        <w:t>without</w:t>
+      </w:r>
+      <w:r>
+        <w:rPr>
+          <w:rFonts w:ascii="Lucida Grande" w:hAnsi="Lucida Grande" w:cs="Lucida Grande"/>
+          <w:sz w:val="22"/>
+          <w:szCs w:val="22"/>
+        </w:rPr>
+        <w:t xml:space="preserve"> using shift, drag the HnCANh_1.1 label onto HNCaNH.1 and two residues will now be shown in the </w:t>
+      </w:r>
+      <w:r>
+        <w:rPr>
+          <w:rFonts w:ascii="Lucida Grande" w:hAnsi="Lucida Grande" w:cs="Lucida Grande"/>
+          <w:sz w:val="22"/>
+          <w:szCs w:val="22"/>
+        </w:rPr>
+        <w:t>Sequence Graph</w:t>
+      </w:r>
+      <w:r>
+        <w:rPr>
+          <w:rFonts w:ascii="Lucida Grande" w:hAnsi="Lucida Grande" w:cs="Lucida Grande"/>
+          <w:sz w:val="22"/>
+          <w:szCs w:val="22"/>
+        </w:rPr>
+        <w:t xml:space="preserve"> and @34 appears in the match module as the next match.</w:t>
+      </w:r>
+    </w:p>
+    <w:p>
+      <w:pPr>
+        <w:jc w:val="both"/>
+        <w:rPr>
+          <w:rFonts w:ascii="Lucida Grande" w:hAnsi="Lucida Grande" w:cs="Lucida Grande"/>
+          <w:sz w:val="22"/>
+          <w:szCs w:val="22"/>
+        </w:rPr>
+      </w:pPr>
+    </w:p>
+    <w:p>
+      <w:pPr>
+        <w:jc w:val="both"/>
+        <w:rPr>
+          <w:rFonts w:ascii="Lucida Grande" w:hAnsi="Lucida Grande" w:cs="Lucida Grande"/>
+          <w:sz w:val="22"/>
+          <w:szCs w:val="22"/>
+        </w:rPr>
+      </w:pPr>
+      <w:r>
+        <w:rPr>
+          <w:rFonts w:ascii="Lucida Grande" w:hAnsi="Lucida Grande" w:cs="Lucida Grande"/>
+          <w:sz w:val="22"/>
+          <w:szCs w:val="22"/>
+        </w:rPr>
+        <w:t>Continuing in this direction you should end up with a stretch consisting of:</w:t>
+      </w:r>
+    </w:p>
+    <w:p>
+      <w:pPr>
+        <w:jc w:val="both"/>
+        <w:rPr>
+          <w:rFonts w:ascii="Lucida Grande" w:hAnsi="Lucida Grande" w:cs="Lucida Grande"/>
+          <w:sz w:val="22"/>
+          <w:szCs w:val="22"/>
+        </w:rPr>
+      </w:pPr>
+    </w:p>
+    <w:p>
+      <w:pPr>
+        <w:jc w:val="both"/>
+        <w:rPr>
+          <w:rFonts w:ascii="Lucida Grande" w:hAnsi="Lucida Grande" w:cs="Lucida Grande"/>
+          <w:sz w:val="22"/>
+          <w:szCs w:val="22"/>
+        </w:rPr>
+      </w:pPr>
+      <w:proofErr w:type="gramStart"/>
+      <w:r>
+        <w:rPr>
+          <w:rFonts w:ascii="Lucida Grande" w:hAnsi="Lucida Grande" w:cs="Lucida Grande"/>
+          <w:sz w:val="22"/>
+          <w:szCs w:val="22"/>
+        </w:rPr>
+        <w:t>@18 @42 @34 @22</w:t>
+      </w:r>
+      <w:r>
+        <w:rPr>
+          <w:rFonts w:ascii="Lucida Grande" w:hAnsi="Lucida Grande" w:cs="Lucida Grande"/>
+          <w:sz w:val="22"/>
+          <w:szCs w:val="22"/>
+        </w:rPr>
+        <w:t xml:space="preserve"> @106 @29</w:t>
+      </w:r>
+      <w:r>
+        <w:rPr>
+          <w:rFonts w:ascii="Lucida Grande" w:hAnsi="Lucida Grande" w:cs="Lucida Grande"/>
+          <w:sz w:val="22"/>
+          <w:szCs w:val="22"/>
+        </w:rPr>
+        <w:t>.</w:t>
+      </w:r>
+      <w:proofErr w:type="gramEnd"/>
+    </w:p>
+    <w:p>
+      <w:pPr>
+        <w:jc w:val="both"/>
+        <w:rPr>
+          <w:rFonts w:ascii="Lucida Grande" w:hAnsi="Lucida Grande" w:cs="Lucida Grande"/>
+          <w:sz w:val="22"/>
+          <w:szCs w:val="22"/>
+        </w:rPr>
+      </w:pPr>
+    </w:p>
+    <w:p>
+      <w:pPr>
+        <w:jc w:val="both"/>
+        <w:rPr>
+          <w:rFonts w:ascii="Lucida Grande" w:hAnsi="Lucida Grande" w:cs="Lucida Grande"/>
+          <w:sz w:val="22"/>
+          <w:szCs w:val="22"/>
+        </w:rPr>
+      </w:pPr>
+      <w:r>
+        <w:rPr>
+          <w:rFonts w:ascii="Lucida Grande" w:hAnsi="Lucida Grande" w:cs="Lucida Grande"/>
+          <w:sz w:val="22"/>
+          <w:szCs w:val="22"/>
+        </w:rPr>
+        <w:t>This corresponds to LTICG</w:t>
+      </w:r>
+      <w:r>
+        <w:rPr>
+          <w:rFonts w:ascii="Lucida Grande" w:hAnsi="Lucida Grande" w:cs="Lucida Grande"/>
+          <w:sz w:val="22"/>
+          <w:szCs w:val="22"/>
+        </w:rPr>
+        <w:t>H</w:t>
+      </w:r>
+      <w:r>
+        <w:rPr>
+          <w:rFonts w:ascii="Lucida Grande" w:hAnsi="Lucida Grande" w:cs="Lucida Grande"/>
+          <w:sz w:val="22"/>
+          <w:szCs w:val="22"/>
+        </w:rPr>
+        <w:t xml:space="preserve"> and can be assigned using drag and drop by selecting </w:t>
+      </w:r>
+      <w:r>
+        <w:rPr>
+          <w:rFonts w:ascii="Lucida Grande" w:hAnsi="Lucida Grande" w:cs="Lucida Grande"/>
+          <w:sz w:val="22"/>
+          <w:szCs w:val="22"/>
+        </w:rPr>
+        <w:t>one of</w:t>
+      </w:r>
+      <w:r>
+        <w:rPr>
+          <w:rFonts w:ascii="Lucida Grande" w:hAnsi="Lucida Grande" w:cs="Lucida Grande"/>
+          <w:sz w:val="22"/>
+          <w:szCs w:val="22"/>
+        </w:rPr>
+        <w:t xml:space="preserve"> NmrResidue names in the </w:t>
+      </w:r>
+      <w:r>
+        <w:rPr>
+          <w:rFonts w:ascii="Lucida Grande" w:hAnsi="Lucida Grande" w:cs="Lucida Grande"/>
+          <w:sz w:val="22"/>
+          <w:szCs w:val="22"/>
+        </w:rPr>
+        <w:t>Sequence Graph</w:t>
+      </w:r>
+      <w:r>
+        <w:rPr>
+          <w:rFonts w:ascii="Lucida Grande" w:hAnsi="Lucida Grande" w:cs="Lucida Grande"/>
+          <w:sz w:val="22"/>
+          <w:szCs w:val="22"/>
+        </w:rPr>
+        <w:t xml:space="preserve"> </w:t>
+      </w:r>
+      <w:r>
+        <w:rPr>
+          <w:rFonts w:ascii="Lucida Grande" w:hAnsi="Lucida Grande" w:cs="Lucida Grande"/>
+          <w:sz w:val="22"/>
+          <w:szCs w:val="22"/>
+        </w:rPr>
+        <w:t xml:space="preserve">and dropping </w:t>
+      </w:r>
+      <w:r>
+        <w:rPr>
+          <w:rFonts w:ascii="Lucida Grande" w:hAnsi="Lucida Grande" w:cs="Lucida Grande"/>
+          <w:sz w:val="22"/>
+          <w:szCs w:val="22"/>
+        </w:rPr>
+        <w:t xml:space="preserve">it </w:t>
+      </w:r>
+      <w:r>
+        <w:rPr>
+          <w:rFonts w:ascii="Lucida Grande" w:hAnsi="Lucida Grande" w:cs="Lucida Grande"/>
+          <w:sz w:val="22"/>
+          <w:szCs w:val="22"/>
+        </w:rPr>
+        <w:t>on the beginning of the sequence to be assigned, i.e. on the L.</w:t>
+      </w:r>
+    </w:p>
+    <w:p>
+      <w:pPr>
+        <w:jc w:val="both"/>
+        <w:rPr>
+          <w:rFonts w:ascii="Lucida Grande" w:hAnsi="Lucida Grande" w:cs="Lucida Grande"/>
+          <w:sz w:val="22"/>
+          <w:szCs w:val="22"/>
+        </w:rPr>
+      </w:pPr>
+    </w:p>
+    <w:p>
+      <w:pPr>
+        <w:jc w:val="both"/>
+        <w:rPr>
+          <w:rFonts w:ascii="Lucida Grande" w:hAnsi="Lucida Grande" w:cs="Lucida Grande"/>
+          <w:sz w:val="22"/>
+          <w:szCs w:val="22"/>
+        </w:rPr>
+      </w:pPr>
+    </w:p>
+    <w:p>
+      <w:pPr>
+        <w:jc w:val="both"/>
+        <w:rPr>
+          <w:rFonts w:ascii="Lucida Grande" w:hAnsi="Lucida Grande" w:cs="Lucida Grande"/>
+          <w:b/>
+          <w:sz w:val="22"/>
+          <w:szCs w:val="22"/>
+        </w:rPr>
+      </w:pPr>
+      <w:r>
+        <w:rPr>
+          <w:rFonts w:ascii="Lucida Grande" w:hAnsi="Lucida Grande" w:cs="Lucida Grande"/>
+          <w:b/>
+          <w:sz w:val="22"/>
+          <w:szCs w:val="22"/>
+        </w:rPr>
+        <w:t xml:space="preserve">Correcting mistakes in connected </w:t>
+      </w:r>
+      <w:proofErr w:type="spellStart"/>
+      <w:r>
+        <w:rPr>
+          <w:rFonts w:ascii="Lucida Grande" w:hAnsi="Lucida Grande" w:cs="Lucida Grande"/>
+          <w:b/>
+          <w:sz w:val="22"/>
+          <w:szCs w:val="22"/>
+        </w:rPr>
+        <w:t>NmrChains</w:t>
+      </w:r>
+      <w:proofErr w:type="spellEnd"/>
+    </w:p>
+    <w:p>
+      <w:pPr>
+        <w:jc w:val="both"/>
+        <w:rPr>
+          <w:rFonts w:ascii="Lucida Grande" w:hAnsi="Lucida Grande" w:cs="Lucida Grande"/>
+          <w:b/>
+          <w:sz w:val="22"/>
+          <w:szCs w:val="22"/>
+        </w:rPr>
+      </w:pPr>
+    </w:p>
+    <w:p>
+      <w:pPr>
+        <w:jc w:val="both"/>
+        <w:rPr>
+          <w:rFonts w:ascii="Lucida Grande" w:hAnsi="Lucida Grande" w:cs="Lucida Grande"/>
+          <w:sz w:val="22"/>
+          <w:szCs w:val="22"/>
+        </w:rPr>
+      </w:pPr>
+      <w:r>
+        <w:rPr>
+          <w:rFonts w:ascii="Lucida Grande" w:hAnsi="Lucida Grande" w:cs="Lucida Grande"/>
+          <w:sz w:val="22"/>
+          <w:szCs w:val="22"/>
+        </w:rPr>
+        <w:t xml:space="preserve">The sequence graph can be used for more than </w:t>
+      </w:r>
+      <w:r>
+        <w:rPr>
+          <w:rFonts w:ascii="Lucida Grande" w:hAnsi="Lucida Grande" w:cs="Lucida Grande"/>
+          <w:sz w:val="22"/>
+          <w:szCs w:val="22"/>
+        </w:rPr>
+        <w:t xml:space="preserve">creating connected </w:t>
+      </w:r>
+      <w:proofErr w:type="spellStart"/>
+      <w:r>
+        <w:rPr>
+          <w:rFonts w:ascii="Lucida Grande" w:hAnsi="Lucida Grande" w:cs="Lucida Grande"/>
+          <w:sz w:val="22"/>
+          <w:szCs w:val="22"/>
+        </w:rPr>
+        <w:t>NmrChains</w:t>
+      </w:r>
+      <w:proofErr w:type="spellEnd"/>
+      <w:r>
+        <w:rPr>
+          <w:rFonts w:ascii="Lucida Grande" w:hAnsi="Lucida Grande" w:cs="Lucida Grande"/>
+          <w:sz w:val="22"/>
+          <w:szCs w:val="22"/>
+        </w:rPr>
+        <w:t xml:space="preserve"> and assigning them to the sequence, it can also be used to correct mistakes in these chains. For example, connecting the wrong </w:t>
+      </w:r>
+      <w:proofErr w:type="spellStart"/>
+      <w:r>
+        <w:rPr>
+          <w:rFonts w:ascii="Lucida Grande" w:hAnsi="Lucida Grande" w:cs="Lucida Grande"/>
+          <w:sz w:val="22"/>
+          <w:szCs w:val="22"/>
+        </w:rPr>
+        <w:t>Gly</w:t>
+      </w:r>
+      <w:proofErr w:type="spellEnd"/>
+      <w:r>
+        <w:rPr>
+          <w:rFonts w:ascii="Lucida Grande" w:hAnsi="Lucida Grande" w:cs="Lucida Grande"/>
+          <w:sz w:val="22"/>
+          <w:szCs w:val="22"/>
+        </w:rPr>
+        <w:t xml:space="preserve"> or </w:t>
+      </w:r>
+      <w:proofErr w:type="spellStart"/>
+      <w:r>
+        <w:rPr>
+          <w:rFonts w:ascii="Lucida Grande" w:hAnsi="Lucida Grande" w:cs="Lucida Grande"/>
+          <w:sz w:val="22"/>
+          <w:szCs w:val="22"/>
+        </w:rPr>
+        <w:t>Thr</w:t>
+      </w:r>
+      <w:proofErr w:type="spellEnd"/>
+      <w:r>
+        <w:rPr>
+          <w:rFonts w:ascii="Lucida Grande" w:hAnsi="Lucida Grande" w:cs="Lucida Grande"/>
+          <w:sz w:val="22"/>
+          <w:szCs w:val="22"/>
+        </w:rPr>
+        <w:t xml:space="preserve"> and not realising until you’ve g</w:t>
+      </w:r>
+      <w:r>
+        <w:rPr>
+          <w:rFonts w:ascii="Lucida Grande" w:hAnsi="Lucida Grande" w:cs="Lucida Grande"/>
+          <w:sz w:val="22"/>
+          <w:szCs w:val="22"/>
+        </w:rPr>
+        <w:t xml:space="preserve">one a few </w:t>
+      </w:r>
+      <w:proofErr w:type="spellStart"/>
+      <w:r>
+        <w:rPr>
+          <w:rFonts w:ascii="Lucida Grande" w:hAnsi="Lucida Grande" w:cs="Lucida Grande"/>
+          <w:sz w:val="22"/>
+          <w:szCs w:val="22"/>
+        </w:rPr>
+        <w:t>NmrResidues</w:t>
+      </w:r>
+      <w:proofErr w:type="spellEnd"/>
+      <w:r>
+        <w:rPr>
+          <w:rFonts w:ascii="Lucida Grande" w:hAnsi="Lucida Grande" w:cs="Lucida Grande"/>
+          <w:sz w:val="22"/>
+          <w:szCs w:val="22"/>
+        </w:rPr>
+        <w:t xml:space="preserve"> further. Sec5Part3.ccpn is a project where a central chunk of the protein has been assigned and a couple of connected </w:t>
+      </w:r>
+      <w:proofErr w:type="spellStart"/>
+      <w:r>
+        <w:rPr>
+          <w:rFonts w:ascii="Lucida Grande" w:hAnsi="Lucida Grande" w:cs="Lucida Grande"/>
+          <w:sz w:val="22"/>
+          <w:szCs w:val="22"/>
+        </w:rPr>
+        <w:t>NmrChains</w:t>
+      </w:r>
+      <w:proofErr w:type="spellEnd"/>
+      <w:r>
+        <w:rPr>
+          <w:rFonts w:ascii="Lucida Grande" w:hAnsi="Lucida Grande" w:cs="Lucida Grande"/>
+          <w:sz w:val="22"/>
+          <w:szCs w:val="22"/>
+        </w:rPr>
+        <w:t xml:space="preserve"> have been formed but not assigned. We will use the project to go through how to correct mistakes in </w:t>
+      </w:r>
+      <w:proofErr w:type="spellStart"/>
+      <w:r>
+        <w:rPr>
+          <w:rFonts w:ascii="Lucida Grande" w:hAnsi="Lucida Grande" w:cs="Lucida Grande"/>
+          <w:sz w:val="22"/>
+          <w:szCs w:val="22"/>
+        </w:rPr>
+        <w:t>NmrChains</w:t>
+      </w:r>
+      <w:proofErr w:type="spellEnd"/>
+      <w:r>
+        <w:rPr>
+          <w:rFonts w:ascii="Lucida Grande" w:hAnsi="Lucida Grande" w:cs="Lucida Grande"/>
+          <w:sz w:val="22"/>
+          <w:szCs w:val="22"/>
+        </w:rPr>
+        <w:t>.</w:t>
+      </w:r>
+    </w:p>
+    <w:p>
+      <w:pPr>
+        <w:jc w:val="both"/>
+        <w:rPr>
+          <w:rFonts w:ascii="Lucida Grande" w:hAnsi="Lucida Grande" w:cs="Lucida Grande"/>
+          <w:sz w:val="22"/>
+          <w:szCs w:val="22"/>
+        </w:rPr>
+      </w:pPr>
+    </w:p>
+    <w:p>
+      <w:pPr>
+        <w:jc w:val="both"/>
+        <w:rPr>
+          <w:rFonts w:ascii="Lucida Grande" w:hAnsi="Lucida Grande" w:cs="Lucida Grande"/>
+          <w:sz w:val="22"/>
+          <w:szCs w:val="22"/>
+        </w:rPr>
+      </w:pPr>
+      <w:r>
+        <w:rPr>
+          <w:rFonts w:ascii="Lucida Grande" w:hAnsi="Lucida Grande" w:cs="Lucida Grande"/>
+          <w:sz w:val="22"/>
+          <w:szCs w:val="22"/>
+        </w:rPr>
+        <w:t xml:space="preserve">Opening this project will present an interface setup for backbone assignment with the Backbone Assignment module, the Sequence Module and the Sequence Graph open. </w:t>
+      </w:r>
+      <w:r>
+        <w:rPr>
+          <w:rFonts w:ascii="Lucida Grande" w:hAnsi="Lucida Grande" w:cs="Lucida Grande"/>
+          <w:sz w:val="22"/>
+          <w:szCs w:val="22"/>
+        </w:rPr>
+        <w:t>To continue with backbone assignment you will need to specify the match modules, as before, using the settings button in the Backbone Assignment module</w:t>
+      </w:r>
+      <w:r>
+        <w:rPr>
+          <w:rFonts w:ascii="Lucida Grande" w:hAnsi="Lucida Grande" w:cs="Lucida Grande"/>
+          <w:sz w:val="22"/>
+          <w:szCs w:val="22"/>
+        </w:rPr>
+        <w:t>, HNCANH_1</w:t>
+      </w:r>
+      <w:r>
+        <w:rPr>
+          <w:rFonts w:ascii="Lucida Grande" w:hAnsi="Lucida Grande" w:cs="Lucida Grande"/>
+          <w:sz w:val="22"/>
+          <w:szCs w:val="22"/>
+        </w:rPr>
+        <w:t xml:space="preserve">. </w:t>
+      </w:r>
+    </w:p>
+    <w:p>
+      <w:pPr>
+        <w:jc w:val="both"/>
+        <w:rPr>
+          <w:rFonts w:ascii="Lucida Grande" w:hAnsi="Lucida Grande" w:cs="Lucida Grande"/>
+          <w:sz w:val="22"/>
+          <w:szCs w:val="22"/>
+        </w:rPr>
+      </w:pPr>
+    </w:p>
+    <w:p>
+      <w:pPr>
+        <w:jc w:val="both"/>
+        <w:rPr>
+          <w:rFonts w:ascii="Lucida Grande" w:hAnsi="Lucida Grande" w:cs="Lucida Grande"/>
+          <w:sz w:val="22"/>
+          <w:szCs w:val="22"/>
+        </w:rPr>
+      </w:pPr>
+      <w:r>
+        <w:rPr>
+          <w:rFonts w:ascii="Lucida Grande" w:hAnsi="Lucida Grande" w:cs="Lucida Grande"/>
+          <w:sz w:val="22"/>
+          <w:szCs w:val="22"/>
+        </w:rPr>
+        <w:t xml:space="preserve">This project contains three </w:t>
+      </w:r>
+      <w:proofErr w:type="spellStart"/>
+      <w:r>
+        <w:rPr>
+          <w:rFonts w:ascii="Lucida Grande" w:hAnsi="Lucida Grande" w:cs="Lucida Grande"/>
+          <w:sz w:val="22"/>
+          <w:szCs w:val="22"/>
+        </w:rPr>
+        <w:t>NmrChains</w:t>
+      </w:r>
+      <w:proofErr w:type="spellEnd"/>
+      <w:r>
+        <w:rPr>
+          <w:rFonts w:ascii="Lucida Grande" w:hAnsi="Lucida Grande" w:cs="Lucida Grande"/>
+          <w:sz w:val="22"/>
+          <w:szCs w:val="22"/>
+        </w:rPr>
+        <w:t xml:space="preserve"> of connected </w:t>
+      </w:r>
+      <w:proofErr w:type="spellStart"/>
+      <w:r>
+        <w:rPr>
+          <w:rFonts w:ascii="Lucida Grande" w:hAnsi="Lucida Grande" w:cs="Lucida Grande"/>
+          <w:sz w:val="22"/>
+          <w:szCs w:val="22"/>
+        </w:rPr>
+        <w:t>NmrResidues</w:t>
+      </w:r>
+      <w:proofErr w:type="spellEnd"/>
+      <w:r>
+        <w:rPr>
+          <w:rFonts w:ascii="Lucida Grande" w:hAnsi="Lucida Grande" w:cs="Lucida Grande"/>
+          <w:sz w:val="22"/>
+          <w:szCs w:val="22"/>
+        </w:rPr>
+        <w:t>: NC</w:t>
+      </w:r>
+      <w:proofErr w:type="gramStart"/>
+      <w:r>
+        <w:rPr>
+          <w:rFonts w:ascii="Lucida Grande" w:hAnsi="Lucida Grande" w:cs="Lucida Grande"/>
+          <w:sz w:val="22"/>
+          <w:szCs w:val="22"/>
+        </w:rPr>
+        <w:t>:#</w:t>
+      </w:r>
+      <w:proofErr w:type="gramEnd"/>
+      <w:r>
+        <w:rPr>
+          <w:rFonts w:ascii="Lucida Grande" w:hAnsi="Lucida Grande" w:cs="Lucida Grande"/>
+          <w:sz w:val="22"/>
+          <w:szCs w:val="22"/>
+        </w:rPr>
+        <w:t>13, NC:#15 and NC:#16</w:t>
+      </w:r>
+      <w:r>
+        <w:rPr>
+          <w:rFonts w:ascii="Lucida Grande" w:hAnsi="Lucida Grande" w:cs="Lucida Grande"/>
+          <w:sz w:val="22"/>
+          <w:szCs w:val="22"/>
+        </w:rPr>
+        <w:t xml:space="preserve">. If you select any of these from the </w:t>
+      </w:r>
+      <w:proofErr w:type="spellStart"/>
+      <w:r>
+        <w:rPr>
+          <w:rFonts w:ascii="Lucida Grande" w:hAnsi="Lucida Grande" w:cs="Lucida Grande"/>
+          <w:sz w:val="22"/>
+          <w:szCs w:val="22"/>
+        </w:rPr>
+        <w:t>NmrChain</w:t>
+      </w:r>
+      <w:proofErr w:type="spellEnd"/>
+      <w:r>
+        <w:rPr>
+          <w:rFonts w:ascii="Lucida Grande" w:hAnsi="Lucida Grande" w:cs="Lucida Grande"/>
+          <w:sz w:val="22"/>
+          <w:szCs w:val="22"/>
+        </w:rPr>
+        <w:t xml:space="preserve"> </w:t>
+      </w:r>
+      <w:proofErr w:type="spellStart"/>
+      <w:r>
+        <w:rPr>
+          <w:rFonts w:ascii="Lucida Grande" w:hAnsi="Lucida Grande" w:cs="Lucida Grande"/>
+          <w:sz w:val="22"/>
+          <w:szCs w:val="22"/>
+        </w:rPr>
+        <w:t>Pulldown</w:t>
+      </w:r>
+      <w:proofErr w:type="spellEnd"/>
+      <w:r>
+        <w:rPr>
+          <w:rFonts w:ascii="Lucida Grande" w:hAnsi="Lucida Grande" w:cs="Lucida Grande"/>
+          <w:sz w:val="22"/>
+          <w:szCs w:val="22"/>
+        </w:rPr>
+        <w:t xml:space="preserve"> in the Sequence Graph you will see an </w:t>
+      </w:r>
+      <w:proofErr w:type="spellStart"/>
+      <w:r>
+        <w:rPr>
+          <w:rFonts w:ascii="Lucida Grande" w:hAnsi="Lucida Grande" w:cs="Lucida Grande"/>
+          <w:sz w:val="22"/>
+          <w:szCs w:val="22"/>
+        </w:rPr>
+        <w:t>NmrChain</w:t>
+      </w:r>
+      <w:proofErr w:type="spellEnd"/>
+      <w:r>
+        <w:rPr>
+          <w:rFonts w:ascii="Lucida Grande" w:hAnsi="Lucida Grande" w:cs="Lucida Grande"/>
+          <w:sz w:val="22"/>
+          <w:szCs w:val="22"/>
+        </w:rPr>
+        <w:t xml:space="preserve"> appear in the Sequence Graph and predicted positions for that specific </w:t>
+      </w:r>
+      <w:proofErr w:type="spellStart"/>
+      <w:r>
+        <w:rPr>
+          <w:rFonts w:ascii="Lucida Grande" w:hAnsi="Lucida Grande" w:cs="Lucida Grande"/>
+          <w:sz w:val="22"/>
+          <w:szCs w:val="22"/>
+        </w:rPr>
+        <w:t>NmrChain</w:t>
+      </w:r>
+      <w:proofErr w:type="spellEnd"/>
+      <w:r>
+        <w:rPr>
+          <w:rFonts w:ascii="Lucida Grande" w:hAnsi="Lucida Grande" w:cs="Lucida Grande"/>
+          <w:sz w:val="22"/>
+          <w:szCs w:val="22"/>
+        </w:rPr>
+        <w:t xml:space="preserve"> highlighted in the Sequence Module at the top of the window. You may have to scroll the Sequence Module at the top of the screen to the see the highlighted positions. Starting with NC</w:t>
+      </w:r>
+      <w:proofErr w:type="gramStart"/>
+      <w:r>
+        <w:rPr>
+          <w:rFonts w:ascii="Lucida Grande" w:hAnsi="Lucida Grande" w:cs="Lucida Grande"/>
+          <w:sz w:val="22"/>
+          <w:szCs w:val="22"/>
+        </w:rPr>
+        <w:t>:#</w:t>
+      </w:r>
+      <w:proofErr w:type="gramEnd"/>
+      <w:r>
+        <w:rPr>
+          <w:rFonts w:ascii="Lucida Grande" w:hAnsi="Lucida Grande" w:cs="Lucida Grande"/>
+          <w:sz w:val="22"/>
+          <w:szCs w:val="22"/>
+        </w:rPr>
+        <w:t xml:space="preserve">15, this consists of 5 </w:t>
+      </w:r>
+      <w:proofErr w:type="spellStart"/>
+      <w:r>
+        <w:rPr>
+          <w:rFonts w:ascii="Lucida Grande" w:hAnsi="Lucida Grande" w:cs="Lucida Grande"/>
+          <w:sz w:val="22"/>
+          <w:szCs w:val="22"/>
+        </w:rPr>
+        <w:t>NmrResidues</w:t>
+      </w:r>
+      <w:proofErr w:type="spellEnd"/>
+      <w:r>
+        <w:rPr>
+          <w:rFonts w:ascii="Lucida Grande" w:hAnsi="Lucida Grande" w:cs="Lucida Grande"/>
+          <w:sz w:val="22"/>
+          <w:szCs w:val="22"/>
+        </w:rPr>
+        <w:t xml:space="preserve"> and is predicted to corresponding to the stretch T78 – K79 – S80 – G81- G82. Switching to NC</w:t>
+      </w:r>
+      <w:proofErr w:type="gramStart"/>
+      <w:r>
+        <w:rPr>
+          <w:rFonts w:ascii="Lucida Grande" w:hAnsi="Lucida Grande" w:cs="Lucida Grande"/>
+          <w:sz w:val="22"/>
+          <w:szCs w:val="22"/>
+        </w:rPr>
+        <w:t>:#</w:t>
+      </w:r>
+      <w:proofErr w:type="gramEnd"/>
+      <w:r>
+        <w:rPr>
+          <w:rFonts w:ascii="Lucida Grande" w:hAnsi="Lucida Grande" w:cs="Lucida Grande"/>
+          <w:sz w:val="22"/>
+          <w:szCs w:val="22"/>
+        </w:rPr>
+        <w:t xml:space="preserve">16, you will see that this is a stretch of 12 </w:t>
+      </w:r>
+      <w:proofErr w:type="spellStart"/>
+      <w:r>
+        <w:rPr>
+          <w:rFonts w:ascii="Lucida Grande" w:hAnsi="Lucida Grande" w:cs="Lucida Grande"/>
+          <w:sz w:val="22"/>
+          <w:szCs w:val="22"/>
+        </w:rPr>
+        <w:t>NmrResidues</w:t>
+      </w:r>
+      <w:proofErr w:type="spellEnd"/>
+      <w:r>
+        <w:rPr>
+          <w:rFonts w:ascii="Lucida Grande" w:hAnsi="Lucida Grande" w:cs="Lucida Grande"/>
+          <w:sz w:val="22"/>
+          <w:szCs w:val="22"/>
+        </w:rPr>
+        <w:t xml:space="preserve"> predicted to go from K83 to K94. We could go ahead and assign both of these, or even link them together to form a longer stretch, but there’s a mistake in NC</w:t>
+      </w:r>
+      <w:proofErr w:type="gramStart"/>
+      <w:r>
+        <w:rPr>
+          <w:rFonts w:ascii="Lucida Grande" w:hAnsi="Lucida Grande" w:cs="Lucida Grande"/>
+          <w:sz w:val="22"/>
+          <w:szCs w:val="22"/>
+        </w:rPr>
+        <w:t>:#</w:t>
+      </w:r>
+      <w:proofErr w:type="gramEnd"/>
+      <w:r>
+        <w:rPr>
+          <w:rFonts w:ascii="Lucida Grande" w:hAnsi="Lucida Grande" w:cs="Lucida Grande"/>
+          <w:sz w:val="22"/>
+          <w:szCs w:val="22"/>
+        </w:rPr>
+        <w:t>16. Select NC</w:t>
+      </w:r>
+      <w:proofErr w:type="gramStart"/>
+      <w:r>
+        <w:rPr>
+          <w:rFonts w:ascii="Lucida Grande" w:hAnsi="Lucida Grande" w:cs="Lucida Grande"/>
+          <w:sz w:val="22"/>
+          <w:szCs w:val="22"/>
+        </w:rPr>
+        <w:t>:#</w:t>
+      </w:r>
+      <w:proofErr w:type="gramEnd"/>
+      <w:r>
+        <w:rPr>
+          <w:rFonts w:ascii="Lucida Grande" w:hAnsi="Lucida Grande" w:cs="Lucida Grande"/>
+          <w:sz w:val="22"/>
+          <w:szCs w:val="22"/>
+        </w:rPr>
+        <w:t xml:space="preserve">16 in the Backbone Assignment Module and double click on any of the </w:t>
+      </w:r>
+      <w:proofErr w:type="spellStart"/>
+      <w:r>
+        <w:rPr>
+          <w:rFonts w:ascii="Lucida Grande" w:hAnsi="Lucida Grande" w:cs="Lucida Grande"/>
+          <w:sz w:val="22"/>
+          <w:szCs w:val="22"/>
+        </w:rPr>
+        <w:t>NmrResidues</w:t>
+      </w:r>
+      <w:proofErr w:type="spellEnd"/>
+      <w:r>
+        <w:rPr>
+          <w:rFonts w:ascii="Lucida Grande" w:hAnsi="Lucida Grande" w:cs="Lucida Grande"/>
+          <w:sz w:val="22"/>
+          <w:szCs w:val="22"/>
+        </w:rPr>
+        <w:t xml:space="preserve"> with a -1 in the sequence code. </w:t>
+      </w:r>
+      <w:r>
+        <w:rPr>
+          <w:rFonts w:ascii="Lucida Grande" w:hAnsi="Lucida Grande" w:cs="Lucida Grande"/>
+          <w:sz w:val="22"/>
+          <w:szCs w:val="22"/>
+        </w:rPr>
+        <w:t>This will put the i-1 end of NC</w:t>
+      </w:r>
+      <w:proofErr w:type="gramStart"/>
+      <w:r>
+        <w:rPr>
+          <w:rFonts w:ascii="Lucida Grande" w:hAnsi="Lucida Grande" w:cs="Lucida Grande"/>
+          <w:sz w:val="22"/>
+          <w:szCs w:val="22"/>
+        </w:rPr>
+        <w:t>:#</w:t>
+      </w:r>
+      <w:proofErr w:type="gramEnd"/>
+      <w:r>
+        <w:rPr>
+          <w:rFonts w:ascii="Lucida Grande" w:hAnsi="Lucida Grande" w:cs="Lucida Grande"/>
+          <w:sz w:val="22"/>
+          <w:szCs w:val="22"/>
+        </w:rPr>
+        <w:t>16 in the first strip of the spectrum display module HNCANH</w:t>
+      </w:r>
+      <w:r>
+        <w:rPr>
+          <w:rFonts w:ascii="Lucida Grande" w:hAnsi="Lucida Grande" w:cs="Lucida Grande"/>
+          <w:sz w:val="22"/>
+          <w:szCs w:val="22"/>
+        </w:rPr>
+        <w:t xml:space="preserve"> and lines for the CA and CB </w:t>
+      </w:r>
+      <w:r>
+        <w:rPr>
+          <w:rFonts w:ascii="Lucida Grande" w:hAnsi="Lucida Grande" w:cs="Lucida Grande"/>
+          <w:i/>
+          <w:sz w:val="22"/>
+          <w:szCs w:val="22"/>
+        </w:rPr>
+        <w:t>i-1</w:t>
+      </w:r>
+      <w:r>
+        <w:rPr>
+          <w:rFonts w:ascii="Lucida Grande" w:hAnsi="Lucida Grande" w:cs="Lucida Grande"/>
+          <w:sz w:val="22"/>
+          <w:szCs w:val="22"/>
+        </w:rPr>
+        <w:t xml:space="preserve"> chemical shifts. </w:t>
+      </w:r>
+      <w:r>
+        <w:rPr>
+          <w:rFonts w:ascii="Lucida Grande" w:hAnsi="Lucida Grande" w:cs="Lucida Grande"/>
+          <w:sz w:val="22"/>
+          <w:szCs w:val="22"/>
+        </w:rPr>
+        <w:t>The prediction in the sequence graph shows that the i-1 to #16</w:t>
+      </w:r>
+      <w:proofErr w:type="gramStart"/>
+      <w:r>
+        <w:rPr>
+          <w:rFonts w:ascii="Lucida Grande" w:hAnsi="Lucida Grande" w:cs="Lucida Grande"/>
+          <w:sz w:val="22"/>
+          <w:szCs w:val="22"/>
+        </w:rPr>
+        <w:t>.@71</w:t>
+      </w:r>
+      <w:proofErr w:type="gramEnd"/>
+      <w:r>
+        <w:rPr>
+          <w:rFonts w:ascii="Lucida Grande" w:hAnsi="Lucida Grande" w:cs="Lucida Grande"/>
+          <w:sz w:val="22"/>
+          <w:szCs w:val="22"/>
+        </w:rPr>
+        <w:t xml:space="preserve"> should be a </w:t>
+      </w:r>
+      <w:proofErr w:type="spellStart"/>
+      <w:r>
+        <w:rPr>
+          <w:rFonts w:ascii="Lucida Grande" w:hAnsi="Lucida Grande" w:cs="Lucida Grande"/>
+          <w:sz w:val="22"/>
+          <w:szCs w:val="22"/>
+        </w:rPr>
+        <w:t>Gly</w:t>
+      </w:r>
+      <w:proofErr w:type="spellEnd"/>
+      <w:r>
+        <w:rPr>
+          <w:rFonts w:ascii="Lucida Grande" w:hAnsi="Lucida Grande" w:cs="Lucida Grande"/>
+          <w:sz w:val="22"/>
+          <w:szCs w:val="22"/>
+        </w:rPr>
+        <w:t xml:space="preserve">, hence something has gone wrong here. To rectify this mistake, we need to disconnect the incorrect </w:t>
+      </w:r>
+      <w:proofErr w:type="spellStart"/>
+      <w:r>
+        <w:rPr>
+          <w:rFonts w:ascii="Lucida Grande" w:hAnsi="Lucida Grande" w:cs="Lucida Grande"/>
+          <w:sz w:val="22"/>
+          <w:szCs w:val="22"/>
+        </w:rPr>
+        <w:t>NmrResidues</w:t>
+      </w:r>
+      <w:proofErr w:type="spellEnd"/>
+      <w:r>
+        <w:rPr>
+          <w:rFonts w:ascii="Lucida Grande" w:hAnsi="Lucida Grande" w:cs="Lucida Grande"/>
+          <w:sz w:val="22"/>
+          <w:szCs w:val="22"/>
+        </w:rPr>
+        <w:t xml:space="preserve"> from the connected </w:t>
+      </w:r>
+      <w:proofErr w:type="spellStart"/>
+      <w:r>
+        <w:rPr>
+          <w:rFonts w:ascii="Lucida Grande" w:hAnsi="Lucida Grande" w:cs="Lucida Grande"/>
+          <w:sz w:val="22"/>
+          <w:szCs w:val="22"/>
+        </w:rPr>
+        <w:t>NmrChain</w:t>
+      </w:r>
+      <w:proofErr w:type="spellEnd"/>
+      <w:r>
+        <w:rPr>
+          <w:rFonts w:ascii="Lucida Grande" w:hAnsi="Lucida Grande" w:cs="Lucida Grande"/>
+          <w:sz w:val="22"/>
+          <w:szCs w:val="22"/>
+        </w:rPr>
+        <w:t xml:space="preserve">, for which we will use this Sequence Graph. </w:t>
+      </w:r>
+    </w:p>
+    <w:p>
+      <w:pPr>
+        <w:jc w:val="both"/>
+        <w:rPr>
+          <w:rFonts w:ascii="Lucida Grande" w:hAnsi="Lucida Grande" w:cs="Lucida Grande"/>
+          <w:sz w:val="22"/>
+          <w:szCs w:val="22"/>
+        </w:rPr>
+      </w:pPr>
+    </w:p>
+    <w:p>
+      <w:pPr>
+        <w:jc w:val="both"/>
+        <w:rPr>
+          <w:rFonts w:ascii="Lucida Grande" w:hAnsi="Lucida Grande" w:cs="Lucida Grande"/>
+          <w:sz w:val="22"/>
+          <w:szCs w:val="22"/>
+        </w:rPr>
+      </w:pPr>
+      <w:r>
+        <w:rPr>
+          <w:rFonts w:ascii="Lucida Grande" w:hAnsi="Lucida Grande" w:cs="Lucida Grande"/>
+          <w:sz w:val="22"/>
+          <w:szCs w:val="22"/>
+        </w:rPr>
+        <w:t xml:space="preserve">In the top right of the sequence graph in the fragment mode are three buttons, corresponding to </w:t>
+      </w:r>
+      <w:r>
+        <w:rPr>
+          <w:rFonts w:ascii="Lucida Grande" w:hAnsi="Lucida Grande" w:cs="Lucida Grande"/>
+          <w:b/>
+          <w:sz w:val="22"/>
+          <w:szCs w:val="22"/>
+        </w:rPr>
+        <w:t xml:space="preserve">disconnect previous </w:t>
+      </w:r>
+      <w:proofErr w:type="spellStart"/>
+      <w:r>
+        <w:rPr>
+          <w:rFonts w:ascii="Lucida Grande" w:hAnsi="Lucida Grande" w:cs="Lucida Grande"/>
+          <w:b/>
+          <w:sz w:val="22"/>
+          <w:szCs w:val="22"/>
+        </w:rPr>
+        <w:t>NmrResidue</w:t>
+      </w:r>
+      <w:proofErr w:type="spellEnd"/>
+      <w:r>
+        <w:rPr>
+          <w:rFonts w:ascii="Lucida Grande" w:hAnsi="Lucida Grande" w:cs="Lucida Grande"/>
+          <w:sz w:val="22"/>
+          <w:szCs w:val="22"/>
+        </w:rPr>
+        <w:t xml:space="preserve">, </w:t>
+      </w:r>
+      <w:r>
+        <w:rPr>
+          <w:rFonts w:ascii="Lucida Grande" w:hAnsi="Lucida Grande" w:cs="Lucida Grande"/>
+          <w:b/>
+          <w:sz w:val="22"/>
+          <w:szCs w:val="22"/>
+        </w:rPr>
+        <w:t xml:space="preserve">disconnect </w:t>
+      </w:r>
+      <w:proofErr w:type="spellStart"/>
+      <w:r>
+        <w:rPr>
+          <w:rFonts w:ascii="Lucida Grande" w:hAnsi="Lucida Grande" w:cs="Lucida Grande"/>
+          <w:b/>
+          <w:sz w:val="22"/>
+          <w:szCs w:val="22"/>
+        </w:rPr>
+        <w:t>NmrResidue</w:t>
+      </w:r>
+      <w:proofErr w:type="spellEnd"/>
+      <w:r>
+        <w:rPr>
+          <w:rFonts w:ascii="Lucida Grande" w:hAnsi="Lucida Grande" w:cs="Lucida Grande"/>
+          <w:sz w:val="22"/>
+          <w:szCs w:val="22"/>
+        </w:rPr>
+        <w:t xml:space="preserve"> and </w:t>
+      </w:r>
+      <w:r>
+        <w:rPr>
+          <w:rFonts w:ascii="Lucida Grande" w:hAnsi="Lucida Grande" w:cs="Lucida Grande"/>
+          <w:b/>
+          <w:sz w:val="22"/>
+          <w:szCs w:val="22"/>
+        </w:rPr>
+        <w:t xml:space="preserve">disconnect next </w:t>
+      </w:r>
+      <w:proofErr w:type="spellStart"/>
+      <w:r>
+        <w:rPr>
+          <w:rFonts w:ascii="Lucida Grande" w:hAnsi="Lucida Grande" w:cs="Lucida Grande"/>
+          <w:b/>
+          <w:sz w:val="22"/>
+          <w:szCs w:val="22"/>
+        </w:rPr>
+        <w:t>NmrResidue</w:t>
+      </w:r>
+      <w:proofErr w:type="spellEnd"/>
+      <w:r>
+        <w:rPr>
+          <w:rFonts w:ascii="Lucida Grande" w:hAnsi="Lucida Grande" w:cs="Lucida Grande"/>
+          <w:sz w:val="22"/>
+          <w:szCs w:val="22"/>
+        </w:rPr>
+        <w:t xml:space="preserve">, respectively. </w:t>
+      </w:r>
+    </w:p>
+    <w:p>
+      <w:pPr>
+        <w:jc w:val="both"/>
+        <w:rPr>
+          <w:rFonts w:ascii="Lucida Grande" w:hAnsi="Lucida Grande" w:cs="Lucida Grande"/>
+          <w:sz w:val="22"/>
+          <w:szCs w:val="22"/>
+        </w:rPr>
+      </w:pPr>
+    </w:p>
+    <w:p>
+      <w:pPr>
+        <w:jc w:val="both"/>
+        <w:rPr>
+          <w:rFonts w:ascii="Lucida Grande" w:hAnsi="Lucida Grande" w:cs="Lucida Grande"/>
+          <w:sz w:val="22"/>
+          <w:szCs w:val="22"/>
+        </w:rPr>
+      </w:pPr>
+    </w:p>
+    <w:p>
+      <w:pPr>
+        <w:jc w:val="center"/>
+        <w:rPr>
+          <w:rFonts w:ascii="Lucida Grande" w:hAnsi="Lucida Grande" w:cs="Lucida Grande"/>
+          <w:sz w:val="22"/>
+          <w:szCs w:val="22"/>
+        </w:rPr>
+      </w:pPr>
+      <w:r>
+        <w:rPr>
+          <w:rFonts w:ascii="Lucida Grande" w:hAnsi="Lucida Grande" w:cs="Lucida Grande"/>
+          <w:noProof/>
+          <w:sz w:val="22"/>
+          <w:szCs w:val="22"/>
+          <w:lang w:val="en-US"/>
+        </w:rPr>
+        <w:lastRenderedPageBreak/>
+        <w:drawing>
+          <wp:inline distT="0" distB="0" distL="0" distR="0" wp14:anchorId="1565CC9A" wp14:editId="4E208622">
+            <wp:extent cx="1503680" cy="497840"/>
+            <wp:effectExtent l="0" t="0" r="0" b="10160"/>
+            <wp:docPr id="2" name="Picture 2" descr="Macintosh HD:Users:simon1:Library:Application Support:com.yellowmug.SnapNDrag:b5b3e80f0:screenshot_194.png"/>
+            <wp:cNvGraphicFramePr>
+              <a:graphicFrameLocks xmlns:a="http://schemas.openxmlformats.org/drawingml/2006/main" noChangeAspect="1"/>
+            </wp:cNvGraphicFramePr>
+            <a:graphic xmlns:a="http://schemas.openxmlformats.org/drawingml/2006/main">
+              <a:graphicData uri="http://schemas.openxmlformats.org/drawingml/2006/picture">
+                <pic:pic xmlns:pic="http://schemas.openxmlformats.org/drawingml/2006/picture">
+                  <pic:nvPicPr>
+                    <pic:cNvPr id="0" name="Picture 1" descr="Macintosh HD:Users:simon1:Library:Application Support:com.yellowmug.SnapNDrag:b5b3e80f0:screenshot_194.png"/>
+                    <pic:cNvPicPr>
+                      <a:picLocks noChangeAspect="1" noChangeArrowheads="1"/>
+                    </pic:cNvPicPr>
+                  </pic:nvPicPr>
+                  <pic:blipFill rotWithShape="1">
+                    <a:blip r:embed="rId16">
+                      <a:extLst>
+                        <a:ext uri="{28A0092B-C50C-407E-A947-70E740481C1C}">
+                          <a14:useLocalDpi xmlns:a14="http://schemas.microsoft.com/office/drawing/2010/main" val="0"/>
+                        </a:ext>
+                      </a:extLst>
+                    </a:blip>
+                    <a:srcRect b="9259"/>
+                    <a:stretch/>
+                  </pic:blipFill>
+                  <pic:spPr bwMode="auto">
+                    <a:xfrm>
+                      <a:off x="0" y="0"/>
+                      <a:ext cx="1503680" cy="497840"/>
+                    </a:xfrm>
+                    <a:prstGeom prst="rect">
+                      <a:avLst/>
+                    </a:prstGeom>
+                    <a:noFill/>
+                    <a:ln>
+                      <a:noFill/>
+                    </a:ln>
+                    <a:extLst>
+                      <a:ext uri="{53640926-AAD7-44d8-BBD7-CCE9431645EC}">
+                        <a14:shadowObscured xmlns:a14="http://schemas.microsoft.com/office/drawing/2010/main"/>
+                      </a:ext>
+                    </a:extLst>
+                  </pic:spPr>
+                </pic:pic>
+              </a:graphicData>
+            </a:graphic>
+          </wp:inline>
+        </w:drawing>
+      </w:r>
+    </w:p>
+    <w:p>
+      <w:pPr>
+        <w:jc w:val="both"/>
+        <w:rPr>
+          <w:rFonts w:ascii="Lucida Grande" w:hAnsi="Lucida Grande" w:cs="Lucida Grande"/>
+          <w:sz w:val="22"/>
+          <w:szCs w:val="22"/>
+        </w:rPr>
+      </w:pPr>
+    </w:p>
+    <w:p>
+      <w:pPr>
+        <w:jc w:val="both"/>
+        <w:rPr>
+          <w:rFonts w:ascii="Lucida Grande" w:hAnsi="Lucida Grande" w:cs="Lucida Grande"/>
+          <w:sz w:val="22"/>
+          <w:szCs w:val="22"/>
+        </w:rPr>
+      </w:pPr>
+    </w:p>
+    <w:p>
+      <w:pPr>
+        <w:jc w:val="both"/>
+        <w:rPr>
+          <w:rFonts w:ascii="Lucida Grande" w:hAnsi="Lucida Grande" w:cs="Lucida Grande"/>
+          <w:sz w:val="22"/>
+          <w:szCs w:val="22"/>
+        </w:rPr>
+      </w:pPr>
+      <w:r>
+        <w:rPr>
+          <w:rFonts w:ascii="Lucida Grande" w:hAnsi="Lucida Grande" w:cs="Lucida Grande"/>
+          <w:sz w:val="22"/>
+          <w:szCs w:val="22"/>
+        </w:rPr>
+        <w:t xml:space="preserve">These functions are used to break up </w:t>
+      </w:r>
+      <w:proofErr w:type="spellStart"/>
+      <w:r>
+        <w:rPr>
+          <w:rFonts w:ascii="Lucida Grande" w:hAnsi="Lucida Grande" w:cs="Lucida Grande"/>
+          <w:sz w:val="22"/>
+          <w:szCs w:val="22"/>
+        </w:rPr>
+        <w:t>NmrChains</w:t>
+      </w:r>
+      <w:proofErr w:type="spellEnd"/>
+      <w:r>
+        <w:rPr>
+          <w:rFonts w:ascii="Lucida Grande" w:hAnsi="Lucida Grande" w:cs="Lucida Grande"/>
+          <w:sz w:val="22"/>
+          <w:szCs w:val="22"/>
+        </w:rPr>
+        <w:t xml:space="preserve"> in the following ways: disconnect previous </w:t>
+      </w:r>
+      <w:proofErr w:type="spellStart"/>
+      <w:r>
+        <w:rPr>
+          <w:rFonts w:ascii="Lucida Grande" w:hAnsi="Lucida Grande" w:cs="Lucida Grande"/>
+          <w:sz w:val="22"/>
+          <w:szCs w:val="22"/>
+        </w:rPr>
+        <w:t>NmrResidue</w:t>
+      </w:r>
+      <w:proofErr w:type="spellEnd"/>
+      <w:r>
+        <w:rPr>
+          <w:rFonts w:ascii="Lucida Grande" w:hAnsi="Lucida Grande" w:cs="Lucida Grande"/>
+          <w:sz w:val="22"/>
+          <w:szCs w:val="22"/>
+        </w:rPr>
+        <w:t xml:space="preserve"> will take the selected </w:t>
+      </w:r>
+      <w:proofErr w:type="spellStart"/>
+      <w:r>
+        <w:rPr>
+          <w:rFonts w:ascii="Lucida Grande" w:hAnsi="Lucida Grande" w:cs="Lucida Grande"/>
+          <w:sz w:val="22"/>
+          <w:szCs w:val="22"/>
+        </w:rPr>
+        <w:t>NmrResidue</w:t>
+      </w:r>
+      <w:proofErr w:type="spellEnd"/>
+      <w:r>
+        <w:rPr>
+          <w:rFonts w:ascii="Lucida Grande" w:hAnsi="Lucida Grande" w:cs="Lucida Grande"/>
+          <w:sz w:val="22"/>
+          <w:szCs w:val="22"/>
+        </w:rPr>
+        <w:t xml:space="preserve"> and break the chain in two from that point, for example, if you selected </w:t>
+      </w:r>
+      <w:r>
+        <w:rPr>
+          <w:rFonts w:ascii="Lucida Grande" w:hAnsi="Lucida Grande" w:cs="Lucida Grande"/>
+          <w:sz w:val="22"/>
+          <w:szCs w:val="22"/>
+        </w:rPr>
+        <w:t>#16</w:t>
+      </w:r>
+      <w:proofErr w:type="gramStart"/>
+      <w:r>
+        <w:rPr>
+          <w:rFonts w:ascii="Lucida Grande" w:hAnsi="Lucida Grande" w:cs="Lucida Grande"/>
+          <w:sz w:val="22"/>
+          <w:szCs w:val="22"/>
+        </w:rPr>
+        <w:t>.@</w:t>
+      </w:r>
+      <w:r>
+        <w:rPr>
+          <w:rFonts w:ascii="Lucida Grande" w:hAnsi="Lucida Grande" w:cs="Lucida Grande"/>
+          <w:sz w:val="22"/>
+          <w:szCs w:val="22"/>
+        </w:rPr>
+        <w:t>104</w:t>
+      </w:r>
+      <w:proofErr w:type="gramEnd"/>
+      <w:r>
+        <w:rPr>
+          <w:rFonts w:ascii="Lucida Grande" w:hAnsi="Lucida Grande" w:cs="Lucida Grande"/>
+          <w:sz w:val="22"/>
+          <w:szCs w:val="22"/>
+        </w:rPr>
+        <w:t xml:space="preserve">. </w:t>
+      </w:r>
+      <w:proofErr w:type="gramStart"/>
+      <w:r>
+        <w:rPr>
+          <w:rFonts w:ascii="Lucida Grande" w:hAnsi="Lucida Grande" w:cs="Lucida Grande"/>
+          <w:sz w:val="22"/>
+          <w:szCs w:val="22"/>
+        </w:rPr>
+        <w:t>and</w:t>
+      </w:r>
+      <w:proofErr w:type="gramEnd"/>
+      <w:r>
+        <w:rPr>
+          <w:rFonts w:ascii="Lucida Grande" w:hAnsi="Lucida Grande" w:cs="Lucida Grande"/>
+          <w:sz w:val="22"/>
+          <w:szCs w:val="22"/>
+        </w:rPr>
+        <w:t xml:space="preserve"> </w:t>
+      </w:r>
+      <w:r>
+        <w:rPr>
+          <w:rFonts w:ascii="Lucida Grande" w:hAnsi="Lucida Grande" w:cs="Lucida Grande"/>
+          <w:sz w:val="22"/>
+          <w:szCs w:val="22"/>
+        </w:rPr>
+        <w:t>click</w:t>
+      </w:r>
+      <w:r>
+        <w:rPr>
+          <w:rFonts w:ascii="Lucida Grande" w:hAnsi="Lucida Grande" w:cs="Lucida Grande"/>
+          <w:sz w:val="22"/>
+          <w:szCs w:val="22"/>
+        </w:rPr>
+        <w:t xml:space="preserve"> disconnect previous </w:t>
+      </w:r>
+      <w:proofErr w:type="spellStart"/>
+      <w:r>
+        <w:rPr>
+          <w:rFonts w:ascii="Lucida Grande" w:hAnsi="Lucida Grande" w:cs="Lucida Grande"/>
+          <w:sz w:val="22"/>
+          <w:szCs w:val="22"/>
+        </w:rPr>
+        <w:t>NmrResidue</w:t>
+      </w:r>
+      <w:proofErr w:type="spellEnd"/>
+      <w:r>
+        <w:rPr>
+          <w:rFonts w:ascii="Lucida Grande" w:hAnsi="Lucida Grande" w:cs="Lucida Grande"/>
+          <w:sz w:val="22"/>
+          <w:szCs w:val="22"/>
+        </w:rPr>
+        <w:t xml:space="preserve">, #16.@71. </w:t>
+      </w:r>
+      <w:proofErr w:type="gramStart"/>
+      <w:r>
+        <w:rPr>
+          <w:rFonts w:ascii="Lucida Grande" w:hAnsi="Lucida Grande" w:cs="Lucida Grande"/>
+          <w:sz w:val="22"/>
+          <w:szCs w:val="22"/>
+        </w:rPr>
+        <w:t>and</w:t>
+      </w:r>
+      <w:proofErr w:type="gramEnd"/>
+      <w:r>
+        <w:rPr>
+          <w:rFonts w:ascii="Lucida Grande" w:hAnsi="Lucida Grande" w:cs="Lucida Grande"/>
+          <w:sz w:val="22"/>
+          <w:szCs w:val="22"/>
+        </w:rPr>
+        <w:t xml:space="preserve"> #16.@102. </w:t>
+      </w:r>
+      <w:proofErr w:type="gramStart"/>
+      <w:r>
+        <w:rPr>
+          <w:rFonts w:ascii="Lucida Grande" w:hAnsi="Lucida Grande" w:cs="Lucida Grande"/>
+          <w:sz w:val="22"/>
+          <w:szCs w:val="22"/>
+        </w:rPr>
+        <w:t>are</w:t>
+      </w:r>
+      <w:proofErr w:type="gramEnd"/>
+      <w:r>
+        <w:rPr>
+          <w:rFonts w:ascii="Lucida Grande" w:hAnsi="Lucida Grande" w:cs="Lucida Grande"/>
+          <w:sz w:val="22"/>
+          <w:szCs w:val="22"/>
+        </w:rPr>
+        <w:t xml:space="preserve"> removed from </w:t>
+      </w:r>
+      <w:proofErr w:type="spellStart"/>
+      <w:r>
+        <w:rPr>
+          <w:rFonts w:ascii="Lucida Grande" w:hAnsi="Lucida Grande" w:cs="Lucida Grande"/>
+          <w:sz w:val="22"/>
+          <w:szCs w:val="22"/>
+        </w:rPr>
+        <w:t>NmrChain</w:t>
+      </w:r>
+      <w:proofErr w:type="spellEnd"/>
+      <w:r>
+        <w:rPr>
+          <w:rFonts w:ascii="Lucida Grande" w:hAnsi="Lucida Grande" w:cs="Lucida Grande"/>
+          <w:sz w:val="22"/>
+          <w:szCs w:val="22"/>
+        </w:rPr>
+        <w:t xml:space="preserve"> NC:#16 and </w:t>
+      </w:r>
+      <w:r>
+        <w:rPr>
+          <w:rFonts w:ascii="Lucida Grande" w:hAnsi="Lucida Grande" w:cs="Lucida Grande"/>
+          <w:sz w:val="22"/>
+          <w:szCs w:val="22"/>
+        </w:rPr>
+        <w:t xml:space="preserve">put into a new </w:t>
+      </w:r>
+      <w:proofErr w:type="spellStart"/>
+      <w:r>
+        <w:rPr>
+          <w:rFonts w:ascii="Lucida Grande" w:hAnsi="Lucida Grande" w:cs="Lucida Grande"/>
+          <w:sz w:val="22"/>
+          <w:szCs w:val="22"/>
+        </w:rPr>
+        <w:t>NmrChain</w:t>
+      </w:r>
+      <w:proofErr w:type="spellEnd"/>
+      <w:r>
+        <w:rPr>
+          <w:rFonts w:ascii="Lucida Grande" w:hAnsi="Lucida Grande" w:cs="Lucida Grande"/>
+          <w:sz w:val="22"/>
+          <w:szCs w:val="22"/>
+        </w:rPr>
+        <w:t xml:space="preserve"> NC:#17 as two linked residues. If you select #16</w:t>
+      </w:r>
+      <w:proofErr w:type="gramStart"/>
+      <w:r>
+        <w:rPr>
+          <w:rFonts w:ascii="Lucida Grande" w:hAnsi="Lucida Grande" w:cs="Lucida Grande"/>
+          <w:sz w:val="22"/>
+          <w:szCs w:val="22"/>
+        </w:rPr>
+        <w:t>.@102</w:t>
+      </w:r>
+      <w:proofErr w:type="gramEnd"/>
+      <w:r>
+        <w:rPr>
+          <w:rFonts w:ascii="Lucida Grande" w:hAnsi="Lucida Grande" w:cs="Lucida Grande"/>
+          <w:sz w:val="22"/>
+          <w:szCs w:val="22"/>
+        </w:rPr>
+        <w:t xml:space="preserve"> and click disconnect next </w:t>
+      </w:r>
+      <w:proofErr w:type="spellStart"/>
+      <w:r>
+        <w:rPr>
+          <w:rFonts w:ascii="Lucida Grande" w:hAnsi="Lucida Grande" w:cs="Lucida Grande"/>
+          <w:sz w:val="22"/>
+          <w:szCs w:val="22"/>
+        </w:rPr>
+        <w:t>NmrResidue</w:t>
+      </w:r>
+      <w:proofErr w:type="spellEnd"/>
+      <w:r>
+        <w:rPr>
+          <w:rFonts w:ascii="Lucida Grande" w:hAnsi="Lucida Grande" w:cs="Lucida Grande"/>
+          <w:sz w:val="22"/>
+          <w:szCs w:val="22"/>
+        </w:rPr>
+        <w:t xml:space="preserve">, this will break the chain into two chains but this time, #16.@71 and #16.@102 remain and #16.@104. </w:t>
+      </w:r>
+      <w:proofErr w:type="gramStart"/>
+      <w:r>
+        <w:rPr>
+          <w:rFonts w:ascii="Lucida Grande" w:hAnsi="Lucida Grande" w:cs="Lucida Grande"/>
+          <w:sz w:val="22"/>
+          <w:szCs w:val="22"/>
+        </w:rPr>
+        <w:t>and</w:t>
+      </w:r>
+      <w:proofErr w:type="gramEnd"/>
+      <w:r>
+        <w:rPr>
+          <w:rFonts w:ascii="Lucida Grande" w:hAnsi="Lucida Grande" w:cs="Lucida Grande"/>
+          <w:sz w:val="22"/>
+          <w:szCs w:val="22"/>
+        </w:rPr>
+        <w:t xml:space="preserve"> all subsequent </w:t>
+      </w:r>
+      <w:proofErr w:type="spellStart"/>
+      <w:r>
+        <w:rPr>
+          <w:rFonts w:ascii="Lucida Grande" w:hAnsi="Lucida Grande" w:cs="Lucida Grande"/>
+          <w:sz w:val="22"/>
+          <w:szCs w:val="22"/>
+        </w:rPr>
+        <w:t>NmrResidues</w:t>
+      </w:r>
+      <w:proofErr w:type="spellEnd"/>
+      <w:r>
+        <w:rPr>
+          <w:rFonts w:ascii="Lucida Grande" w:hAnsi="Lucida Grande" w:cs="Lucida Grande"/>
+          <w:sz w:val="22"/>
+          <w:szCs w:val="22"/>
+        </w:rPr>
+        <w:t xml:space="preserve"> in that chain are moved to another </w:t>
+      </w:r>
+      <w:proofErr w:type="spellStart"/>
+      <w:r>
+        <w:rPr>
+          <w:rFonts w:ascii="Lucida Grande" w:hAnsi="Lucida Grande" w:cs="Lucida Grande"/>
+          <w:sz w:val="22"/>
+          <w:szCs w:val="22"/>
+        </w:rPr>
+        <w:t>NmrChain</w:t>
+      </w:r>
+      <w:proofErr w:type="spellEnd"/>
+      <w:r>
+        <w:rPr>
+          <w:rFonts w:ascii="Lucida Grande" w:hAnsi="Lucida Grande" w:cs="Lucida Grande"/>
+          <w:sz w:val="22"/>
+          <w:szCs w:val="22"/>
+        </w:rPr>
+        <w:t xml:space="preserve"> as linked residues. Disconnect </w:t>
+      </w:r>
+      <w:proofErr w:type="spellStart"/>
+      <w:r>
+        <w:rPr>
+          <w:rFonts w:ascii="Lucida Grande" w:hAnsi="Lucida Grande" w:cs="Lucida Grande"/>
+          <w:sz w:val="22"/>
+          <w:szCs w:val="22"/>
+        </w:rPr>
+        <w:t>NmrResidue</w:t>
+      </w:r>
+      <w:proofErr w:type="spellEnd"/>
+      <w:r>
+        <w:rPr>
+          <w:rFonts w:ascii="Lucida Grande" w:hAnsi="Lucida Grande" w:cs="Lucida Grande"/>
+          <w:sz w:val="22"/>
+          <w:szCs w:val="22"/>
+        </w:rPr>
+        <w:t xml:space="preserve"> breaks links on both sides of the </w:t>
+      </w:r>
+      <w:proofErr w:type="spellStart"/>
+      <w:r>
+        <w:rPr>
+          <w:rFonts w:ascii="Lucida Grande" w:hAnsi="Lucida Grande" w:cs="Lucida Grande"/>
+          <w:sz w:val="22"/>
+          <w:szCs w:val="22"/>
+        </w:rPr>
+        <w:t>NmrResidue</w:t>
+      </w:r>
+      <w:proofErr w:type="spellEnd"/>
+      <w:r>
+        <w:rPr>
+          <w:rFonts w:ascii="Lucida Grande" w:hAnsi="Lucida Grande" w:cs="Lucida Grande"/>
+          <w:sz w:val="22"/>
+          <w:szCs w:val="22"/>
+        </w:rPr>
+        <w:t xml:space="preserve"> and assigns that </w:t>
+      </w:r>
+      <w:proofErr w:type="spellStart"/>
+      <w:r>
+        <w:rPr>
+          <w:rFonts w:ascii="Lucida Grande" w:hAnsi="Lucida Grande" w:cs="Lucida Grande"/>
+          <w:sz w:val="22"/>
+          <w:szCs w:val="22"/>
+        </w:rPr>
+        <w:t>NmrResidue</w:t>
+      </w:r>
+      <w:proofErr w:type="spellEnd"/>
+      <w:r>
+        <w:rPr>
+          <w:rFonts w:ascii="Lucida Grande" w:hAnsi="Lucida Grande" w:cs="Lucida Grande"/>
+          <w:sz w:val="22"/>
+          <w:szCs w:val="22"/>
+        </w:rPr>
+        <w:t xml:space="preserve"> to the default </w:t>
+      </w:r>
+      <w:proofErr w:type="spellStart"/>
+      <w:r>
+        <w:rPr>
+          <w:rFonts w:ascii="Lucida Grande" w:hAnsi="Lucida Grande" w:cs="Lucida Grande"/>
+          <w:sz w:val="22"/>
+          <w:szCs w:val="22"/>
+        </w:rPr>
+        <w:t>NmrChain</w:t>
+      </w:r>
+      <w:proofErr w:type="spellEnd"/>
+      <w:r>
+        <w:rPr>
+          <w:rFonts w:ascii="Lucida Grande" w:hAnsi="Lucida Grande" w:cs="Lucida Grande"/>
+          <w:sz w:val="22"/>
+          <w:szCs w:val="22"/>
+        </w:rPr>
+        <w:t>, NC</w:t>
+      </w:r>
+      <w:proofErr w:type="gramStart"/>
+      <w:r>
+        <w:rPr>
+          <w:rFonts w:ascii="Lucida Grande" w:hAnsi="Lucida Grande" w:cs="Lucida Grande"/>
+          <w:sz w:val="22"/>
+          <w:szCs w:val="22"/>
+        </w:rPr>
+        <w:t>:@</w:t>
+      </w:r>
+      <w:proofErr w:type="gramEnd"/>
+      <w:r>
+        <w:rPr>
+          <w:rFonts w:ascii="Lucida Grande" w:hAnsi="Lucida Grande" w:cs="Lucida Grande"/>
+          <w:sz w:val="22"/>
+          <w:szCs w:val="22"/>
+        </w:rPr>
+        <w:t xml:space="preserve">-.  </w:t>
+      </w:r>
+    </w:p>
+    <w:p>
+      <w:pPr>
+        <w:jc w:val="both"/>
+        <w:rPr>
+          <w:rFonts w:ascii="Lucida Grande" w:hAnsi="Lucida Grande" w:cs="Lucida Grande"/>
+          <w:sz w:val="22"/>
+          <w:szCs w:val="22"/>
+        </w:rPr>
+      </w:pPr>
+    </w:p>
+    <w:p>
+      <w:pPr>
+        <w:jc w:val="both"/>
+        <w:rPr>
+          <w:rFonts w:ascii="Lucida Grande" w:hAnsi="Lucida Grande" w:cs="Lucida Grande"/>
+          <w:sz w:val="22"/>
+          <w:szCs w:val="22"/>
+        </w:rPr>
+      </w:pPr>
+      <w:r>
+        <w:rPr>
+          <w:rFonts w:ascii="Lucida Grande" w:hAnsi="Lucida Grande" w:cs="Lucida Grande"/>
+          <w:sz w:val="22"/>
+          <w:szCs w:val="22"/>
+        </w:rPr>
+        <w:t>In our case, the mistake is the connection of #16</w:t>
+      </w:r>
+      <w:proofErr w:type="gramStart"/>
+      <w:r>
+        <w:rPr>
+          <w:rFonts w:ascii="Lucida Grande" w:hAnsi="Lucida Grande" w:cs="Lucida Grande"/>
+          <w:sz w:val="22"/>
+          <w:szCs w:val="22"/>
+        </w:rPr>
+        <w:t>.@102</w:t>
+      </w:r>
+      <w:proofErr w:type="gramEnd"/>
+      <w:r>
+        <w:rPr>
+          <w:rFonts w:ascii="Lucida Grande" w:hAnsi="Lucida Grande" w:cs="Lucida Grande"/>
+          <w:sz w:val="22"/>
+          <w:szCs w:val="22"/>
+        </w:rPr>
+        <w:t xml:space="preserve">. </w:t>
+      </w:r>
+      <w:proofErr w:type="gramStart"/>
+      <w:r>
+        <w:rPr>
+          <w:rFonts w:ascii="Lucida Grande" w:hAnsi="Lucida Grande" w:cs="Lucida Grande"/>
+          <w:sz w:val="22"/>
+          <w:szCs w:val="22"/>
+        </w:rPr>
+        <w:t>to</w:t>
+      </w:r>
+      <w:proofErr w:type="gramEnd"/>
+      <w:r>
+        <w:rPr>
+          <w:rFonts w:ascii="Lucida Grande" w:hAnsi="Lucida Grande" w:cs="Lucida Grande"/>
+          <w:sz w:val="22"/>
+          <w:szCs w:val="22"/>
+        </w:rPr>
+        <w:t xml:space="preserve"> #16.@104. We want to keep the </w:t>
+      </w:r>
+      <w:proofErr w:type="spellStart"/>
+      <w:r>
+        <w:rPr>
+          <w:rFonts w:ascii="Lucida Grande" w:hAnsi="Lucida Grande" w:cs="Lucida Grande"/>
+          <w:sz w:val="22"/>
+          <w:szCs w:val="22"/>
+        </w:rPr>
+        <w:t>NmrChain</w:t>
+      </w:r>
+      <w:proofErr w:type="spellEnd"/>
+      <w:r>
+        <w:rPr>
+          <w:rFonts w:ascii="Lucida Grande" w:hAnsi="Lucida Grande" w:cs="Lucida Grande"/>
+          <w:sz w:val="22"/>
+          <w:szCs w:val="22"/>
+        </w:rPr>
+        <w:t xml:space="preserve"> with #16</w:t>
+      </w:r>
+      <w:proofErr w:type="gramStart"/>
+      <w:r>
+        <w:rPr>
+          <w:rFonts w:ascii="Lucida Grande" w:hAnsi="Lucida Grande" w:cs="Lucida Grande"/>
+          <w:sz w:val="22"/>
+          <w:szCs w:val="22"/>
+        </w:rPr>
+        <w:t>.@104</w:t>
+      </w:r>
+      <w:proofErr w:type="gramEnd"/>
+      <w:r>
+        <w:rPr>
+          <w:rFonts w:ascii="Lucida Grande" w:hAnsi="Lucida Grande" w:cs="Lucida Grande"/>
+          <w:sz w:val="22"/>
+          <w:szCs w:val="22"/>
+        </w:rPr>
+        <w:t xml:space="preserve">. </w:t>
+      </w:r>
+      <w:proofErr w:type="gramStart"/>
+      <w:r>
+        <w:rPr>
+          <w:rFonts w:ascii="Lucida Grande" w:hAnsi="Lucida Grande" w:cs="Lucida Grande"/>
+          <w:sz w:val="22"/>
+          <w:szCs w:val="22"/>
+        </w:rPr>
+        <w:t>in</w:t>
+      </w:r>
+      <w:proofErr w:type="gramEnd"/>
+      <w:r>
+        <w:rPr>
+          <w:rFonts w:ascii="Lucida Grande" w:hAnsi="Lucida Grande" w:cs="Lucida Grande"/>
+          <w:sz w:val="22"/>
+          <w:szCs w:val="22"/>
+        </w:rPr>
+        <w:t xml:space="preserve"> it, so we want to disconnect the previous </w:t>
+      </w:r>
+      <w:proofErr w:type="spellStart"/>
+      <w:r>
+        <w:rPr>
+          <w:rFonts w:ascii="Lucida Grande" w:hAnsi="Lucida Grande" w:cs="Lucida Grande"/>
+          <w:sz w:val="22"/>
+          <w:szCs w:val="22"/>
+        </w:rPr>
+        <w:t>NmrResidue</w:t>
+      </w:r>
+      <w:proofErr w:type="spellEnd"/>
+      <w:r>
+        <w:rPr>
+          <w:rFonts w:ascii="Lucida Grande" w:hAnsi="Lucida Grande" w:cs="Lucida Grande"/>
+          <w:sz w:val="22"/>
+          <w:szCs w:val="22"/>
+        </w:rPr>
+        <w:t xml:space="preserve"> from #16.@104. To do this click on #16</w:t>
+      </w:r>
+      <w:proofErr w:type="gramStart"/>
+      <w:r>
+        <w:rPr>
+          <w:rFonts w:ascii="Lucida Grande" w:hAnsi="Lucida Grande" w:cs="Lucida Grande"/>
+          <w:sz w:val="22"/>
+          <w:szCs w:val="22"/>
+        </w:rPr>
+        <w:t>.@104</w:t>
+      </w:r>
+      <w:proofErr w:type="gramEnd"/>
+      <w:r>
+        <w:rPr>
+          <w:rFonts w:ascii="Lucida Grande" w:hAnsi="Lucida Grande" w:cs="Lucida Grande"/>
+          <w:sz w:val="22"/>
+          <w:szCs w:val="22"/>
+        </w:rPr>
+        <w:t xml:space="preserve">. In the sequence graph, a dashed box appears around it to show that it is selected, and click </w:t>
+      </w:r>
+      <w:proofErr w:type="gramStart"/>
+      <w:r>
+        <w:rPr>
+          <w:rFonts w:ascii="Lucida Grande" w:hAnsi="Lucida Grande" w:cs="Lucida Grande"/>
+          <w:sz w:val="22"/>
+          <w:szCs w:val="22"/>
+        </w:rPr>
+        <w:t>the disconnect</w:t>
+      </w:r>
+      <w:proofErr w:type="gramEnd"/>
+      <w:r>
+        <w:rPr>
+          <w:rFonts w:ascii="Lucida Grande" w:hAnsi="Lucida Grande" w:cs="Lucida Grande"/>
+          <w:sz w:val="22"/>
+          <w:szCs w:val="22"/>
+        </w:rPr>
+        <w:t xml:space="preserve"> previous </w:t>
+      </w:r>
+      <w:proofErr w:type="spellStart"/>
+      <w:r>
+        <w:rPr>
+          <w:rFonts w:ascii="Lucida Grande" w:hAnsi="Lucida Grande" w:cs="Lucida Grande"/>
+          <w:sz w:val="22"/>
+          <w:szCs w:val="22"/>
+        </w:rPr>
+        <w:t>NmrResidue</w:t>
+      </w:r>
+      <w:proofErr w:type="spellEnd"/>
+      <w:r>
+        <w:rPr>
+          <w:rFonts w:ascii="Lucida Grande" w:hAnsi="Lucida Grande" w:cs="Lucida Grande"/>
+          <w:sz w:val="22"/>
+          <w:szCs w:val="22"/>
+        </w:rPr>
+        <w:t xml:space="preserve"> Button (the leftmost). This will cause #16</w:t>
+      </w:r>
+      <w:proofErr w:type="gramStart"/>
+      <w:r>
+        <w:rPr>
+          <w:rFonts w:ascii="Lucida Grande" w:hAnsi="Lucida Grande" w:cs="Lucida Grande"/>
+          <w:sz w:val="22"/>
+          <w:szCs w:val="22"/>
+        </w:rPr>
+        <w:t>.@71</w:t>
+      </w:r>
+      <w:proofErr w:type="gramEnd"/>
+      <w:r>
+        <w:rPr>
+          <w:rFonts w:ascii="Lucida Grande" w:hAnsi="Lucida Grande" w:cs="Lucida Grande"/>
+          <w:sz w:val="22"/>
+          <w:szCs w:val="22"/>
+        </w:rPr>
+        <w:t xml:space="preserve"> and #16.@104 to disappear from the Sequence Graph and the left most part of the </w:t>
+      </w:r>
+      <w:proofErr w:type="spellStart"/>
+      <w:r>
+        <w:rPr>
+          <w:rFonts w:ascii="Lucida Grande" w:hAnsi="Lucida Grande" w:cs="Lucida Grande"/>
+          <w:sz w:val="22"/>
+          <w:szCs w:val="22"/>
+        </w:rPr>
+        <w:t>NmrChain</w:t>
+      </w:r>
+      <w:proofErr w:type="spellEnd"/>
+      <w:r>
+        <w:rPr>
+          <w:rFonts w:ascii="Lucida Grande" w:hAnsi="Lucida Grande" w:cs="Lucida Grande"/>
+          <w:sz w:val="22"/>
+          <w:szCs w:val="22"/>
+        </w:rPr>
+        <w:t xml:space="preserve"> is #16.@104. We can now continue backbone assignment as we did previously to correct his mistake, by double clicking on @104-1. </w:t>
+      </w:r>
+      <w:proofErr w:type="gramStart"/>
+      <w:r>
+        <w:rPr>
+          <w:rFonts w:ascii="Lucida Grande" w:hAnsi="Lucida Grande" w:cs="Lucida Grande"/>
+          <w:sz w:val="22"/>
+          <w:szCs w:val="22"/>
+        </w:rPr>
+        <w:t>in</w:t>
+      </w:r>
+      <w:proofErr w:type="gramEnd"/>
+      <w:r>
+        <w:rPr>
+          <w:rFonts w:ascii="Lucida Grande" w:hAnsi="Lucida Grande" w:cs="Lucida Grande"/>
+          <w:sz w:val="22"/>
+          <w:szCs w:val="22"/>
+        </w:rPr>
+        <w:t xml:space="preserve"> the </w:t>
+      </w:r>
+      <w:proofErr w:type="spellStart"/>
+      <w:r>
+        <w:rPr>
+          <w:rFonts w:ascii="Lucida Grande" w:hAnsi="Lucida Grande" w:cs="Lucida Grande"/>
+          <w:sz w:val="22"/>
+          <w:szCs w:val="22"/>
+        </w:rPr>
+        <w:t>NmrResidue</w:t>
+      </w:r>
+      <w:proofErr w:type="spellEnd"/>
+      <w:r>
+        <w:rPr>
+          <w:rFonts w:ascii="Lucida Grande" w:hAnsi="Lucida Grande" w:cs="Lucida Grande"/>
+          <w:sz w:val="22"/>
+          <w:szCs w:val="22"/>
+        </w:rPr>
+        <w:t xml:space="preserve"> table of the Backbone Assignment Module and @-.@67. Appears as the first match in the match module, so we can link that i-1 using shift drag and drop to add it to NC</w:t>
+      </w:r>
+      <w:proofErr w:type="gramStart"/>
+      <w:r>
+        <w:rPr>
+          <w:rFonts w:ascii="Lucida Grande" w:hAnsi="Lucida Grande" w:cs="Lucida Grande"/>
+          <w:sz w:val="22"/>
+          <w:szCs w:val="22"/>
+        </w:rPr>
+        <w:t>:#</w:t>
+      </w:r>
+      <w:proofErr w:type="gramEnd"/>
+      <w:r>
+        <w:rPr>
+          <w:rFonts w:ascii="Lucida Grande" w:hAnsi="Lucida Grande" w:cs="Lucida Grande"/>
+          <w:sz w:val="22"/>
+          <w:szCs w:val="22"/>
+        </w:rPr>
+        <w:t xml:space="preserve">16. We can then assign this </w:t>
+      </w:r>
+      <w:proofErr w:type="spellStart"/>
+      <w:r>
+        <w:rPr>
+          <w:rFonts w:ascii="Lucida Grande" w:hAnsi="Lucida Grande" w:cs="Lucida Grande"/>
+          <w:sz w:val="22"/>
+          <w:szCs w:val="22"/>
+        </w:rPr>
+        <w:t>NmrChain</w:t>
+      </w:r>
+      <w:proofErr w:type="spellEnd"/>
+      <w:r>
+        <w:rPr>
+          <w:rFonts w:ascii="Lucida Grande" w:hAnsi="Lucida Grande" w:cs="Lucida Grande"/>
+          <w:sz w:val="22"/>
+          <w:szCs w:val="22"/>
+        </w:rPr>
+        <w:t xml:space="preserve"> as we did before, by selecting #16</w:t>
+      </w:r>
+      <w:proofErr w:type="gramStart"/>
+      <w:r>
+        <w:rPr>
+          <w:rFonts w:ascii="Lucida Grande" w:hAnsi="Lucida Grande" w:cs="Lucida Grande"/>
+          <w:sz w:val="22"/>
+          <w:szCs w:val="22"/>
+        </w:rPr>
+        <w:t>.@67</w:t>
+      </w:r>
+      <w:proofErr w:type="gramEnd"/>
+      <w:r>
+        <w:rPr>
+          <w:rFonts w:ascii="Lucida Grande" w:hAnsi="Lucida Grande" w:cs="Lucida Grande"/>
+          <w:sz w:val="22"/>
+          <w:szCs w:val="22"/>
+        </w:rPr>
+        <w:t xml:space="preserve">. </w:t>
+      </w:r>
+      <w:proofErr w:type="gramStart"/>
+      <w:r>
+        <w:rPr>
+          <w:rFonts w:ascii="Lucida Grande" w:hAnsi="Lucida Grande" w:cs="Lucida Grande"/>
+          <w:sz w:val="22"/>
+          <w:szCs w:val="22"/>
+        </w:rPr>
+        <w:t>and</w:t>
+      </w:r>
+      <w:proofErr w:type="gramEnd"/>
+      <w:r>
+        <w:rPr>
+          <w:rFonts w:ascii="Lucida Grande" w:hAnsi="Lucida Grande" w:cs="Lucida Grande"/>
+          <w:sz w:val="22"/>
+          <w:szCs w:val="22"/>
+        </w:rPr>
+        <w:t xml:space="preserve"> using </w:t>
+      </w:r>
+      <w:proofErr w:type="spellStart"/>
+      <w:r>
+        <w:rPr>
+          <w:rFonts w:ascii="Lucida Grande" w:hAnsi="Lucida Grande" w:cs="Lucida Grande"/>
+          <w:sz w:val="22"/>
+          <w:szCs w:val="22"/>
+        </w:rPr>
+        <w:t>shift+</w:t>
+      </w:r>
+      <w:r>
+        <w:rPr>
+          <w:rFonts w:ascii="Lucida Grande" w:hAnsi="Lucida Grande" w:cs="Lucida Grande"/>
+          <w:sz w:val="22"/>
+          <w:szCs w:val="22"/>
+        </w:rPr>
+        <w:t>left</w:t>
+      </w:r>
+      <w:proofErr w:type="spellEnd"/>
+      <w:r>
+        <w:rPr>
+          <w:rFonts w:ascii="Lucida Grande" w:hAnsi="Lucida Grande" w:cs="Lucida Grande"/>
+          <w:sz w:val="22"/>
+          <w:szCs w:val="22"/>
+        </w:rPr>
+        <w:t xml:space="preserve"> </w:t>
+      </w:r>
+      <w:r>
+        <w:rPr>
+          <w:rFonts w:ascii="Lucida Grande" w:hAnsi="Lucida Grande" w:cs="Lucida Grande"/>
+          <w:sz w:val="22"/>
+          <w:szCs w:val="22"/>
+        </w:rPr>
+        <w:t xml:space="preserve">drag to drop it onto the highlighted </w:t>
+      </w:r>
+      <w:proofErr w:type="spellStart"/>
+      <w:r>
+        <w:rPr>
+          <w:rFonts w:ascii="Lucida Grande" w:hAnsi="Lucida Grande" w:cs="Lucida Grande"/>
+          <w:sz w:val="22"/>
+          <w:szCs w:val="22"/>
+        </w:rPr>
+        <w:t>Gly</w:t>
+      </w:r>
+      <w:proofErr w:type="spellEnd"/>
+      <w:r>
+        <w:rPr>
+          <w:rFonts w:ascii="Lucida Grande" w:hAnsi="Lucida Grande" w:cs="Lucida Grande"/>
+          <w:sz w:val="22"/>
+          <w:szCs w:val="22"/>
+        </w:rPr>
+        <w:t xml:space="preserve"> (G84). </w:t>
+      </w:r>
+    </w:p>
+    <w:p>
+      <w:pPr>
+        <w:jc w:val="both"/>
+        <w:rPr>
+          <w:rFonts w:ascii="Lucida Grande" w:hAnsi="Lucida Grande" w:cs="Lucida Grande"/>
+          <w:sz w:val="22"/>
+          <w:szCs w:val="22"/>
+        </w:rPr>
+      </w:pPr>
+    </w:p>
+    <w:p>
+      <w:pPr>
+        <w:jc w:val="both"/>
+        <w:rPr>
+          <w:rFonts w:ascii="Lucida Grande" w:hAnsi="Lucida Grande" w:cs="Lucida Grande"/>
+          <w:sz w:val="22"/>
+          <w:szCs w:val="22"/>
+        </w:rPr>
+      </w:pPr>
+    </w:p>
+    <w:p>
+      <w:pPr>
+        <w:jc w:val="both"/>
+        <w:rPr>
+          <w:rFonts w:ascii="Lucida Grande" w:hAnsi="Lucida Grande" w:cs="Lucida Grande"/>
+          <w:b/>
+          <w:sz w:val="22"/>
+          <w:szCs w:val="22"/>
+        </w:rPr>
+      </w:pPr>
+      <w:r>
+        <w:rPr>
+          <w:rFonts w:ascii="Lucida Grande" w:hAnsi="Lucida Grande" w:cs="Lucida Grande"/>
+          <w:b/>
+          <w:sz w:val="22"/>
+          <w:szCs w:val="22"/>
+        </w:rPr>
+        <w:t xml:space="preserve">Assigning individual peak dimensions with the Peak Assigner </w:t>
+      </w:r>
+    </w:p>
+    <w:p>
+      <w:pPr>
+        <w:jc w:val="both"/>
+        <w:rPr>
+          <w:rFonts w:ascii="Lucida Grande" w:hAnsi="Lucida Grande" w:cs="Lucida Grande"/>
+          <w:b/>
+          <w:sz w:val="22"/>
+          <w:szCs w:val="22"/>
+        </w:rPr>
+      </w:pPr>
+    </w:p>
+    <w:p>
+      <w:pPr>
+        <w:jc w:val="both"/>
+        <w:rPr>
+          <w:rFonts w:ascii="Lucida Grande" w:hAnsi="Lucida Grande" w:cs="Lucida Grande"/>
+          <w:sz w:val="22"/>
+          <w:szCs w:val="22"/>
+        </w:rPr>
+      </w:pPr>
+      <w:r>
+        <w:rPr>
+          <w:rFonts w:ascii="Lucida Grande" w:hAnsi="Lucida Grande" w:cs="Lucida Grande"/>
+          <w:sz w:val="22"/>
+          <w:szCs w:val="22"/>
+        </w:rPr>
+        <w:t xml:space="preserve">There is no good match for </w:t>
+      </w:r>
+      <w:r>
+        <w:rPr>
+          <w:rFonts w:ascii="Lucida Grande" w:hAnsi="Lucida Grande" w:cs="Lucida Grande"/>
+          <w:sz w:val="22"/>
+          <w:szCs w:val="22"/>
+        </w:rPr>
+        <w:t xml:space="preserve">84-1, which would mean that we are missing an </w:t>
+      </w:r>
+      <w:proofErr w:type="spellStart"/>
+      <w:r>
+        <w:rPr>
+          <w:rFonts w:ascii="Lucida Grande" w:hAnsi="Lucida Grande" w:cs="Lucida Grande"/>
+          <w:sz w:val="22"/>
+          <w:szCs w:val="22"/>
+        </w:rPr>
+        <w:t>NmrResidue</w:t>
+      </w:r>
+      <w:proofErr w:type="spellEnd"/>
+      <w:r>
+        <w:rPr>
+          <w:rFonts w:ascii="Lucida Grande" w:hAnsi="Lucida Grande" w:cs="Lucida Grande"/>
+          <w:sz w:val="22"/>
+          <w:szCs w:val="22"/>
+        </w:rPr>
+        <w:t>, either because it hasn’t been picked and assigned, one of the chemical shifts is missing, or there are no signals for that residue in the data set. In dataset, it’s the second option, the HSQC peak for residue K83 overlaps with the peak</w:t>
+      </w:r>
+      <w:r>
+        <w:rPr>
+          <w:rFonts w:ascii="Lucida Grande" w:hAnsi="Lucida Grande" w:cs="Lucida Grande"/>
+          <w:sz w:val="22"/>
+          <w:szCs w:val="22"/>
+        </w:rPr>
+        <w:t xml:space="preserve"> assigned to</w:t>
+      </w:r>
+      <w:r>
+        <w:rPr>
+          <w:rFonts w:ascii="Lucida Grande" w:hAnsi="Lucida Grande" w:cs="Lucida Grande"/>
+          <w:sz w:val="22"/>
+          <w:szCs w:val="22"/>
+        </w:rPr>
+        <w:t xml:space="preserve"> for </w:t>
+      </w:r>
+      <w:r>
+        <w:rPr>
+          <w:rFonts w:ascii="Lucida Grande" w:hAnsi="Lucida Grande" w:cs="Lucida Grande"/>
+          <w:sz w:val="22"/>
+          <w:szCs w:val="22"/>
+        </w:rPr>
+        <w:t>A.94.LYS H</w:t>
+      </w:r>
+      <w:proofErr w:type="gramStart"/>
+      <w:r>
+        <w:rPr>
+          <w:rFonts w:ascii="Lucida Grande" w:hAnsi="Lucida Grande" w:cs="Lucida Grande"/>
+          <w:sz w:val="22"/>
+          <w:szCs w:val="22"/>
+        </w:rPr>
+        <w:t>,N</w:t>
+      </w:r>
+      <w:proofErr w:type="gramEnd"/>
+      <w:r>
+        <w:rPr>
+          <w:rFonts w:ascii="Lucida Grande" w:hAnsi="Lucida Grande" w:cs="Lucida Grande"/>
+          <w:sz w:val="22"/>
+          <w:szCs w:val="22"/>
+        </w:rPr>
+        <w:t xml:space="preserve">, found at </w:t>
+      </w:r>
+      <w:proofErr w:type="spellStart"/>
+      <w:r>
+        <w:rPr>
+          <w:rFonts w:ascii="Lucida Grande" w:hAnsi="Lucida Grande" w:cs="Lucida Grande"/>
+          <w:sz w:val="22"/>
+          <w:szCs w:val="22"/>
+        </w:rPr>
+        <w:t>Hn</w:t>
+      </w:r>
+      <w:proofErr w:type="spellEnd"/>
+      <w:r>
+        <w:rPr>
+          <w:rFonts w:ascii="Lucida Grande" w:hAnsi="Lucida Grande" w:cs="Lucida Grande"/>
+          <w:sz w:val="22"/>
+          <w:szCs w:val="22"/>
+        </w:rPr>
+        <w:t>: 8.228, Nh:121.13. To find carbon peaks for the overlap, select the peak assigned to A.94.LYS H</w:t>
+      </w:r>
+      <w:proofErr w:type="gramStart"/>
+      <w:r>
+        <w:rPr>
+          <w:rFonts w:ascii="Lucida Grande" w:hAnsi="Lucida Grande" w:cs="Lucida Grande"/>
+          <w:sz w:val="22"/>
+          <w:szCs w:val="22"/>
+        </w:rPr>
+        <w:t>,N</w:t>
+      </w:r>
+      <w:proofErr w:type="gramEnd"/>
+      <w:r>
+        <w:rPr>
+          <w:rFonts w:ascii="Lucida Grande" w:hAnsi="Lucida Grande" w:cs="Lucida Grande"/>
+          <w:sz w:val="22"/>
+          <w:szCs w:val="22"/>
+        </w:rPr>
+        <w:t xml:space="preserve">, raise the context menu with the right mouse button, scroll down to Navigate To… and select </w:t>
+      </w:r>
+      <w:proofErr w:type="spellStart"/>
+      <w:r>
+        <w:rPr>
+          <w:rFonts w:ascii="Lucida Grande" w:hAnsi="Lucida Grande" w:cs="Lucida Grande"/>
+          <w:sz w:val="22"/>
+          <w:szCs w:val="22"/>
+        </w:rPr>
+        <w:t>GD:user.View.HnCANh</w:t>
+      </w:r>
+      <w:proofErr w:type="spellEnd"/>
+      <w:r>
+        <w:rPr>
+          <w:rFonts w:ascii="Lucida Grande" w:hAnsi="Lucida Grande" w:cs="Lucida Grande"/>
+          <w:sz w:val="22"/>
+          <w:szCs w:val="22"/>
+        </w:rPr>
+        <w:t xml:space="preserve">. Here you will see </w:t>
+      </w:r>
+      <w:r>
+        <w:rPr>
+          <w:rFonts w:ascii="Lucida Grande" w:hAnsi="Lucida Grande" w:cs="Lucida Grande"/>
+          <w:sz w:val="22"/>
+          <w:szCs w:val="22"/>
+        </w:rPr>
+        <w:t>two overlapped peaks at around 33 ppm, one assigned to A.94.LYS.H</w:t>
+      </w:r>
+      <w:proofErr w:type="gramStart"/>
+      <w:r>
+        <w:rPr>
+          <w:rFonts w:ascii="Lucida Grande" w:hAnsi="Lucida Grande" w:cs="Lucida Grande"/>
+          <w:sz w:val="22"/>
+          <w:szCs w:val="22"/>
+        </w:rPr>
+        <w:t>,CB,N</w:t>
+      </w:r>
+      <w:proofErr w:type="gramEnd"/>
+      <w:r>
+        <w:rPr>
+          <w:rFonts w:ascii="Lucida Grande" w:hAnsi="Lucida Grande" w:cs="Lucida Grande"/>
+          <w:sz w:val="22"/>
+          <w:szCs w:val="22"/>
+        </w:rPr>
+        <w:t xml:space="preserve"> and the other unpicked. This peak has to be placed manually, which is done by holding CMD/</w:t>
+      </w:r>
+      <w:proofErr w:type="spellStart"/>
+      <w:r>
+        <w:rPr>
+          <w:rFonts w:ascii="Lucida Grande" w:hAnsi="Lucida Grande" w:cs="Lucida Grande"/>
+          <w:sz w:val="22"/>
+          <w:szCs w:val="22"/>
+        </w:rPr>
+        <w:t>CTRL+SHIFT+left</w:t>
+      </w:r>
+      <w:proofErr w:type="spellEnd"/>
+      <w:r>
+        <w:rPr>
+          <w:rFonts w:ascii="Lucida Grande" w:hAnsi="Lucida Grande" w:cs="Lucida Grande"/>
+          <w:sz w:val="22"/>
+          <w:szCs w:val="22"/>
+        </w:rPr>
+        <w:t xml:space="preserve"> click in the desired position. Beneath this peak, around 45 ppm, you will see a set of two peaks assigned to @-</w:t>
+      </w:r>
+      <w:proofErr w:type="gramStart"/>
+      <w:r>
+        <w:rPr>
+          <w:rFonts w:ascii="Lucida Grande" w:hAnsi="Lucida Grande" w:cs="Lucida Grande"/>
+          <w:sz w:val="22"/>
+          <w:szCs w:val="22"/>
+        </w:rPr>
+        <w:t>.</w:t>
+      </w:r>
+      <w:r>
+        <w:rPr>
+          <w:rFonts w:ascii="Lucida Grande" w:hAnsi="Lucida Grande" w:cs="Lucida Grande"/>
+          <w:sz w:val="22"/>
+          <w:szCs w:val="22"/>
+        </w:rPr>
+        <w:t>@@110</w:t>
+      </w:r>
+      <w:proofErr w:type="gramEnd"/>
+      <w:r>
+        <w:rPr>
+          <w:rFonts w:ascii="Lucida Grande" w:hAnsi="Lucida Grande" w:cs="Lucida Grande"/>
+          <w:sz w:val="22"/>
+          <w:szCs w:val="22"/>
+        </w:rPr>
+        <w:t>..H</w:t>
+      </w:r>
+      <w:proofErr w:type="gramStart"/>
+      <w:r>
+        <w:rPr>
+          <w:rFonts w:ascii="Lucida Grande" w:hAnsi="Lucida Grande" w:cs="Lucida Grande"/>
+          <w:sz w:val="22"/>
+          <w:szCs w:val="22"/>
+        </w:rPr>
+        <w:t>,-</w:t>
+      </w:r>
+      <w:proofErr w:type="gramEnd"/>
+      <w:r>
+        <w:rPr>
+          <w:rFonts w:ascii="Lucida Grande" w:hAnsi="Lucida Grande" w:cs="Lucida Grande"/>
+          <w:sz w:val="22"/>
+          <w:szCs w:val="22"/>
+        </w:rPr>
+        <w:t xml:space="preserve">,N. We can use these peaks to assign the H and N dimensions of the peak we’ve just picked by using the copy assignments shortcut, ca. Select the two peaks at 45 ppm and the one you’ve just picked and type CA on the keyboard and you will see the assignments copied to the new peak. You may also want to pick an HSQC peak for this </w:t>
+      </w:r>
+      <w:proofErr w:type="spellStart"/>
+      <w:r>
+        <w:rPr>
+          <w:rFonts w:ascii="Lucida Grande" w:hAnsi="Lucida Grande" w:cs="Lucida Grande"/>
+          <w:sz w:val="22"/>
+          <w:szCs w:val="22"/>
+        </w:rPr>
+        <w:t>NmrResidue</w:t>
+      </w:r>
+      <w:proofErr w:type="spellEnd"/>
+      <w:r>
+        <w:rPr>
+          <w:rFonts w:ascii="Lucida Grande" w:hAnsi="Lucida Grande" w:cs="Lucida Grande"/>
+          <w:sz w:val="22"/>
+          <w:szCs w:val="22"/>
+        </w:rPr>
+        <w:t xml:space="preserve">, which can be done manually as above and the assignment copied in the same way. </w:t>
+      </w:r>
+    </w:p>
+    <w:p>
+      <w:pPr>
+        <w:jc w:val="both"/>
+        <w:rPr>
+          <w:rFonts w:ascii="Lucida Grande" w:hAnsi="Lucida Grande" w:cs="Lucida Grande"/>
+          <w:sz w:val="22"/>
+          <w:szCs w:val="22"/>
+        </w:rPr>
+      </w:pPr>
+    </w:p>
+    <w:p>
+      <w:pPr>
+        <w:jc w:val="both"/>
+        <w:rPr>
+          <w:rFonts w:ascii="Lucida Grande" w:hAnsi="Lucida Grande" w:cs="Lucida Grande"/>
+          <w:sz w:val="22"/>
+          <w:szCs w:val="22"/>
+        </w:rPr>
+      </w:pPr>
+      <w:r>
+        <w:rPr>
+          <w:rFonts w:ascii="Lucida Grande" w:hAnsi="Lucida Grande" w:cs="Lucida Grande"/>
+          <w:sz w:val="22"/>
+          <w:szCs w:val="22"/>
+        </w:rPr>
+        <w:t>You will notice that the carbon dimensions of the peaks assigned to @-</w:t>
+      </w:r>
+      <w:proofErr w:type="gramStart"/>
+      <w:r>
+        <w:rPr>
+          <w:rFonts w:ascii="Lucida Grande" w:hAnsi="Lucida Grande" w:cs="Lucida Grande"/>
+          <w:sz w:val="22"/>
+          <w:szCs w:val="22"/>
+        </w:rPr>
+        <w:t>.@@110</w:t>
+      </w:r>
+      <w:proofErr w:type="gramEnd"/>
+      <w:r>
+        <w:rPr>
+          <w:rFonts w:ascii="Lucida Grande" w:hAnsi="Lucida Grande" w:cs="Lucida Grande"/>
+          <w:sz w:val="22"/>
+          <w:szCs w:val="22"/>
+        </w:rPr>
+        <w:t xml:space="preserve">. </w:t>
+      </w:r>
+      <w:proofErr w:type="gramStart"/>
+      <w:r>
+        <w:rPr>
+          <w:rFonts w:ascii="Lucida Grande" w:hAnsi="Lucida Grande" w:cs="Lucida Grande"/>
+          <w:sz w:val="22"/>
+          <w:szCs w:val="22"/>
+        </w:rPr>
+        <w:t>are</w:t>
+      </w:r>
+      <w:proofErr w:type="gramEnd"/>
+      <w:r>
+        <w:rPr>
+          <w:rFonts w:ascii="Lucida Grande" w:hAnsi="Lucida Grande" w:cs="Lucida Grande"/>
+          <w:sz w:val="22"/>
+          <w:szCs w:val="22"/>
+        </w:rPr>
+        <w:t xml:space="preserve"> empty and to use these in backbone assignment we need to </w:t>
+      </w:r>
+      <w:r>
+        <w:rPr>
+          <w:rFonts w:ascii="Lucida Grande" w:hAnsi="Lucida Grande" w:cs="Lucida Grande"/>
+          <w:sz w:val="22"/>
+          <w:szCs w:val="22"/>
+        </w:rPr>
+        <w:lastRenderedPageBreak/>
+        <w:t xml:space="preserve">assign </w:t>
+      </w:r>
+      <w:proofErr w:type="spellStart"/>
+      <w:r>
+        <w:rPr>
+          <w:rFonts w:ascii="Lucida Grande" w:hAnsi="Lucida Grande" w:cs="Lucida Grande"/>
+          <w:sz w:val="22"/>
+          <w:szCs w:val="22"/>
+        </w:rPr>
+        <w:t>NmrAtoms</w:t>
+      </w:r>
+      <w:proofErr w:type="spellEnd"/>
+      <w:r>
+        <w:rPr>
+          <w:rFonts w:ascii="Lucida Grande" w:hAnsi="Lucida Grande" w:cs="Lucida Grande"/>
+          <w:sz w:val="22"/>
+          <w:szCs w:val="22"/>
+        </w:rPr>
+        <w:t xml:space="preserve"> to this dimension for the corresponding i-1 and </w:t>
+      </w:r>
+      <w:proofErr w:type="spellStart"/>
+      <w:r>
+        <w:rPr>
+          <w:rFonts w:ascii="Lucida Grande" w:hAnsi="Lucida Grande" w:cs="Lucida Grande"/>
+          <w:sz w:val="22"/>
+          <w:szCs w:val="22"/>
+        </w:rPr>
+        <w:t>i</w:t>
+      </w:r>
+      <w:proofErr w:type="spellEnd"/>
+      <w:r>
+        <w:rPr>
+          <w:rFonts w:ascii="Lucida Grande" w:hAnsi="Lucida Grande" w:cs="Lucida Grande"/>
+          <w:sz w:val="22"/>
+          <w:szCs w:val="22"/>
+        </w:rPr>
+        <w:t xml:space="preserve"> residue chemical shifts. To do this we will use the </w:t>
+      </w:r>
+      <w:r>
+        <w:rPr>
+          <w:rFonts w:ascii="Lucida Grande" w:hAnsi="Lucida Grande" w:cs="Lucida Grande"/>
+          <w:b/>
+          <w:sz w:val="22"/>
+          <w:szCs w:val="22"/>
+        </w:rPr>
+        <w:t>Peak Assigner</w:t>
+      </w:r>
+      <w:r>
+        <w:rPr>
+          <w:rFonts w:ascii="Lucida Grande" w:hAnsi="Lucida Grande" w:cs="Lucida Grande"/>
+          <w:sz w:val="22"/>
+          <w:szCs w:val="22"/>
+        </w:rPr>
+        <w:t xml:space="preserve">, found under the Assign menu, (shortcut </w:t>
+      </w:r>
+      <w:proofErr w:type="spellStart"/>
+      <w:r>
+        <w:rPr>
+          <w:rFonts w:ascii="Lucida Grande" w:hAnsi="Lucida Grande" w:cs="Lucida Grande"/>
+          <w:sz w:val="22"/>
+          <w:szCs w:val="22"/>
+        </w:rPr>
+        <w:t>aa</w:t>
+      </w:r>
+      <w:proofErr w:type="spellEnd"/>
+      <w:r>
+        <w:rPr>
+          <w:rFonts w:ascii="Lucida Grande" w:hAnsi="Lucida Grande" w:cs="Lucida Grande"/>
+          <w:sz w:val="22"/>
+          <w:szCs w:val="22"/>
+        </w:rPr>
+        <w:t xml:space="preserve">). If it is opened with no peaks selected it will appear as an empty module with four checkboxes, since there are no peaks for it to assign. </w:t>
+      </w:r>
+      <w:r>
+        <w:rPr>
+          <w:rFonts w:ascii="Lucida Grande" w:hAnsi="Lucida Grande" w:cs="Lucida Grande"/>
+          <w:sz w:val="22"/>
+          <w:szCs w:val="22"/>
+        </w:rPr>
+        <w:t>Selecting a</w:t>
+      </w:r>
+      <w:r>
+        <w:rPr>
+          <w:rFonts w:ascii="Lucida Grande" w:hAnsi="Lucida Grande" w:cs="Lucida Grande"/>
+          <w:sz w:val="22"/>
+          <w:szCs w:val="22"/>
+        </w:rPr>
+        <w:t xml:space="preserve"> peak, or set of peaks, that you want to assign will populate the module with a section per dimension of the peak. </w:t>
+      </w:r>
+      <w:r>
+        <w:rPr>
+          <w:rFonts w:ascii="Lucida Grande" w:hAnsi="Lucida Grande" w:cs="Lucida Grande"/>
+          <w:sz w:val="22"/>
+          <w:szCs w:val="22"/>
+        </w:rPr>
+        <w:t>For example, selecting the peaks at 57.5 ppm</w:t>
+      </w:r>
+      <w:r>
+        <w:rPr>
+          <w:rFonts w:ascii="Lucida Grande" w:hAnsi="Lucida Grande" w:cs="Lucida Grande"/>
+          <w:sz w:val="22"/>
+          <w:szCs w:val="22"/>
+        </w:rPr>
+        <w:t xml:space="preserve"> will cause three sections to appear</w:t>
+      </w:r>
+      <w:r>
+        <w:rPr>
+          <w:rFonts w:ascii="Lucida Grande" w:hAnsi="Lucida Grande" w:cs="Lucida Grande"/>
+          <w:sz w:val="22"/>
+          <w:szCs w:val="22"/>
+        </w:rPr>
+        <w:t>:</w:t>
+      </w:r>
+    </w:p>
+    <w:p>
+      <w:pPr>
+        <w:jc w:val="both"/>
+        <w:rPr>
+          <w:rFonts w:ascii="Lucida Grande" w:hAnsi="Lucida Grande" w:cs="Lucida Grande"/>
+          <w:sz w:val="22"/>
+          <w:szCs w:val="22"/>
+        </w:rPr>
+      </w:pPr>
+    </w:p>
+    <w:p>
+      <w:pPr>
+        <w:jc w:val="both"/>
+        <w:rPr>
+          <w:rFonts w:ascii="Lucida Grande" w:hAnsi="Lucida Grande" w:cs="Lucida Grande"/>
+          <w:sz w:val="22"/>
+          <w:szCs w:val="22"/>
+        </w:rPr>
+      </w:pPr>
+      <w:r>
+        <w:rPr>
+          <w:rFonts w:ascii="Lucida Grande" w:hAnsi="Lucida Grande" w:cs="Lucida Grande"/>
+          <w:noProof/>
+          <w:sz w:val="22"/>
+          <w:szCs w:val="22"/>
+          <w:lang w:val="en-US"/>
+        </w:rPr>
+        <w:drawing>
+          <wp:inline distT="0" distB="0" distL="0" distR="0" wp14:anchorId="2409F99F" wp14:editId="216C96DC">
+            <wp:extent cx="5273040" cy="904240"/>
+            <wp:effectExtent l="0" t="0" r="10160" b="10160"/>
+            <wp:docPr id="9" name="Picture 9" descr="Macintosh HD:Users:simon1:Library:Application Support:com.yellowmug.SnapNDrag:b5b47b461:screenshot_196.png"/>
+            <wp:cNvGraphicFramePr>
+              <a:graphicFrameLocks xmlns:a="http://schemas.openxmlformats.org/drawingml/2006/main" noChangeAspect="1"/>
+            </wp:cNvGraphicFramePr>
+            <a:graphic xmlns:a="http://schemas.openxmlformats.org/drawingml/2006/main">
+              <a:graphicData uri="http://schemas.openxmlformats.org/drawingml/2006/picture">
+                <pic:pic xmlns:pic="http://schemas.openxmlformats.org/drawingml/2006/picture">
+                  <pic:nvPicPr>
+                    <pic:cNvPr id="0" name="Picture 2" descr="Macintosh HD:Users:simon1:Library:Application Support:com.yellowmug.SnapNDrag:b5b47b461:screenshot_196.png"/>
+                    <pic:cNvPicPr>
+                      <a:picLocks noChangeAspect="1" noChangeArrowheads="1"/>
+                    </pic:cNvPicPr>
+                  </pic:nvPicPr>
+                  <pic:blipFill>
+                    <a:blip r:embed="rId17">
+                      <a:extLst>
+                        <a:ext uri="{28A0092B-C50C-407E-A947-70E740481C1C}">
+                          <a14:useLocalDpi xmlns:a14="http://schemas.microsoft.com/office/drawing/2010/main" val="0"/>
+                        </a:ext>
+                      </a:extLst>
+                    </a:blip>
+                    <a:srcRect/>
+                    <a:stretch>
+                      <a:fillRect/>
+                    </a:stretch>
+                  </pic:blipFill>
+                  <pic:spPr bwMode="auto">
+                    <a:xfrm>
+                      <a:off x="0" y="0"/>
+                      <a:ext cx="5273040" cy="904240"/>
+                    </a:xfrm>
+                    <a:prstGeom prst="rect">
+                      <a:avLst/>
+                    </a:prstGeom>
+                    <a:noFill/>
+                    <a:ln>
+                      <a:noFill/>
+                    </a:ln>
+                  </pic:spPr>
+                </pic:pic>
+              </a:graphicData>
+            </a:graphic>
+          </wp:inline>
+        </w:drawing>
+      </w:r>
+    </w:p>
+    <w:p>
+      <w:pPr>
+        <w:jc w:val="both"/>
+        <w:rPr>
+          <w:rFonts w:ascii="Lucida Grande" w:hAnsi="Lucida Grande" w:cs="Lucida Grande"/>
+          <w:sz w:val="22"/>
+          <w:szCs w:val="22"/>
+        </w:rPr>
+      </w:pPr>
+    </w:p>
+    <w:p>
+      <w:pPr>
+        <w:jc w:val="both"/>
+        <w:rPr>
+          <w:rFonts w:ascii="Lucida Grande" w:hAnsi="Lucida Grande" w:cs="Lucida Grande"/>
+          <w:sz w:val="22"/>
+          <w:szCs w:val="22"/>
+        </w:rPr>
+      </w:pPr>
+      <w:r>
+        <w:rPr>
+          <w:rFonts w:ascii="Lucida Grande" w:hAnsi="Lucida Grande" w:cs="Lucida Grande"/>
+          <w:sz w:val="22"/>
+          <w:szCs w:val="22"/>
+        </w:rPr>
+        <w:t xml:space="preserve">The Peak Assigner can be used to create new </w:t>
+      </w:r>
+      <w:proofErr w:type="spellStart"/>
+      <w:r>
+        <w:rPr>
+          <w:rFonts w:ascii="Lucida Grande" w:hAnsi="Lucida Grande" w:cs="Lucida Grande"/>
+          <w:sz w:val="22"/>
+          <w:szCs w:val="22"/>
+        </w:rPr>
+        <w:t>NmrAtoms</w:t>
+      </w:r>
+      <w:proofErr w:type="spellEnd"/>
+      <w:r>
+        <w:rPr>
+          <w:rFonts w:ascii="Lucida Grande" w:hAnsi="Lucida Grande" w:cs="Lucida Grande"/>
+          <w:sz w:val="22"/>
+          <w:szCs w:val="22"/>
+        </w:rPr>
+        <w:t xml:space="preserve"> and assign them to individual peak dimensions and to assign existing </w:t>
+      </w:r>
+      <w:proofErr w:type="spellStart"/>
+      <w:r>
+        <w:rPr>
+          <w:rFonts w:ascii="Lucida Grande" w:hAnsi="Lucida Grande" w:cs="Lucida Grande"/>
+          <w:sz w:val="22"/>
+          <w:szCs w:val="22"/>
+        </w:rPr>
+        <w:t>NmrAtoms</w:t>
+      </w:r>
+      <w:proofErr w:type="spellEnd"/>
+      <w:r>
+        <w:rPr>
+          <w:rFonts w:ascii="Lucida Grande" w:hAnsi="Lucida Grande" w:cs="Lucida Grande"/>
+          <w:sz w:val="22"/>
+          <w:szCs w:val="22"/>
+        </w:rPr>
+        <w:t xml:space="preserve"> to peak dimensions if they have the same chemical shift as existing </w:t>
+      </w:r>
+      <w:proofErr w:type="spellStart"/>
+      <w:r>
+        <w:rPr>
+          <w:rFonts w:ascii="Lucida Grande" w:hAnsi="Lucida Grande" w:cs="Lucida Grande"/>
+          <w:sz w:val="22"/>
+          <w:szCs w:val="22"/>
+        </w:rPr>
+        <w:t>NmrAtoms</w:t>
+      </w:r>
+      <w:proofErr w:type="spellEnd"/>
+      <w:r>
+        <w:rPr>
+          <w:rFonts w:ascii="Lucida Grande" w:hAnsi="Lucida Grande" w:cs="Lucida Grande"/>
+          <w:sz w:val="22"/>
+          <w:szCs w:val="22"/>
+        </w:rPr>
+        <w:t xml:space="preserve"> within the assignment tolerances set for each spectrum</w:t>
+      </w:r>
+      <w:r>
+        <w:rPr>
+          <w:rFonts w:ascii="Lucida Grande" w:hAnsi="Lucida Grande" w:cs="Lucida Grande"/>
+          <w:sz w:val="22"/>
+          <w:szCs w:val="22"/>
+        </w:rPr>
+        <w:t xml:space="preserve">. Inside this module, there is a box containing existing assignments, a set of </w:t>
+      </w:r>
+      <w:proofErr w:type="spellStart"/>
+      <w:r>
+        <w:rPr>
+          <w:rFonts w:ascii="Lucida Grande" w:hAnsi="Lucida Grande" w:cs="Lucida Grande"/>
+          <w:sz w:val="22"/>
+          <w:szCs w:val="22"/>
+        </w:rPr>
+        <w:t>pulldowns</w:t>
+      </w:r>
+      <w:proofErr w:type="spellEnd"/>
+      <w:r>
+        <w:rPr>
+          <w:rFonts w:ascii="Lucida Grande" w:hAnsi="Lucida Grande" w:cs="Lucida Grande"/>
+          <w:sz w:val="22"/>
+          <w:szCs w:val="22"/>
+        </w:rPr>
+        <w:t xml:space="preserve"> for adjusting assignments, two buttons and a table of existing </w:t>
+      </w:r>
+      <w:proofErr w:type="spellStart"/>
+      <w:r>
+        <w:rPr>
+          <w:rFonts w:ascii="Lucida Grande" w:hAnsi="Lucida Grande" w:cs="Lucida Grande"/>
+          <w:sz w:val="22"/>
+          <w:szCs w:val="22"/>
+        </w:rPr>
+        <w:t>NmrAtoms</w:t>
+      </w:r>
+      <w:proofErr w:type="spellEnd"/>
+      <w:r>
+        <w:rPr>
+          <w:rFonts w:ascii="Lucida Grande" w:hAnsi="Lucida Grande" w:cs="Lucida Grande"/>
+          <w:sz w:val="22"/>
+          <w:szCs w:val="22"/>
+        </w:rPr>
+        <w:t xml:space="preserve">. The display of the tables can be manipulated using the checkboxes. For, example, if you check </w:t>
+      </w:r>
+      <w:r>
+        <w:rPr>
+          <w:rFonts w:ascii="Lucida Grande" w:hAnsi="Lucida Grande" w:cs="Lucida Grande"/>
+          <w:b/>
+          <w:sz w:val="22"/>
+          <w:szCs w:val="22"/>
+        </w:rPr>
+        <w:t>Only Intra-residual</w:t>
+      </w:r>
+      <w:r>
+        <w:rPr>
+          <w:rFonts w:ascii="Lucida Grande" w:hAnsi="Lucida Grande" w:cs="Lucida Grande"/>
+          <w:sz w:val="22"/>
+          <w:szCs w:val="22"/>
+        </w:rPr>
+        <w:t xml:space="preserve">, the table contents will reduce to one row in the </w:t>
+      </w:r>
+      <w:proofErr w:type="spellStart"/>
+      <w:r>
+        <w:rPr>
+          <w:rFonts w:ascii="Lucida Grande" w:hAnsi="Lucida Grande" w:cs="Lucida Grande"/>
+          <w:sz w:val="22"/>
+          <w:szCs w:val="22"/>
+        </w:rPr>
+        <w:t>Hn</w:t>
+      </w:r>
+      <w:proofErr w:type="spellEnd"/>
+      <w:r>
+        <w:rPr>
+          <w:rFonts w:ascii="Lucida Grande" w:hAnsi="Lucida Grande" w:cs="Lucida Grande"/>
+          <w:sz w:val="22"/>
+          <w:szCs w:val="22"/>
+        </w:rPr>
+        <w:t xml:space="preserve"> dimension and one row in the </w:t>
+      </w:r>
+      <w:proofErr w:type="spellStart"/>
+      <w:r>
+        <w:rPr>
+          <w:rFonts w:ascii="Lucida Grande" w:hAnsi="Lucida Grande" w:cs="Lucida Grande"/>
+          <w:sz w:val="22"/>
+          <w:szCs w:val="22"/>
+        </w:rPr>
+        <w:t>Nh</w:t>
+      </w:r>
+      <w:proofErr w:type="spellEnd"/>
+      <w:r>
+        <w:rPr>
+          <w:rFonts w:ascii="Lucida Grande" w:hAnsi="Lucida Grande" w:cs="Lucida Grande"/>
+          <w:sz w:val="22"/>
+          <w:szCs w:val="22"/>
+        </w:rPr>
+        <w:t xml:space="preserve"> dimension and checking </w:t>
+      </w:r>
+      <w:r>
+        <w:rPr>
+          <w:rFonts w:ascii="Lucida Grande" w:hAnsi="Lucida Grande" w:cs="Lucida Grande"/>
+          <w:b/>
+          <w:sz w:val="22"/>
+          <w:szCs w:val="22"/>
+        </w:rPr>
+        <w:t xml:space="preserve">Double Tolerances </w:t>
+      </w:r>
+      <w:r>
+        <w:rPr>
+          <w:rFonts w:ascii="Lucida Grande" w:hAnsi="Lucida Grande" w:cs="Lucida Grande"/>
+          <w:sz w:val="22"/>
+          <w:szCs w:val="22"/>
+        </w:rPr>
+        <w:t xml:space="preserve">will add additional rows to all tables. </w:t>
+      </w:r>
+    </w:p>
+    <w:p>
+      <w:pPr>
+        <w:jc w:val="both"/>
+        <w:rPr>
+          <w:rFonts w:ascii="Lucida Grande" w:hAnsi="Lucida Grande" w:cs="Lucida Grande"/>
+          <w:sz w:val="22"/>
+          <w:szCs w:val="22"/>
+        </w:rPr>
+      </w:pPr>
+    </w:p>
+    <w:p>
+      <w:pPr>
+        <w:jc w:val="both"/>
+        <w:rPr>
+          <w:rFonts w:ascii="Lucida Grande" w:hAnsi="Lucida Grande" w:cs="Lucida Grande"/>
+          <w:sz w:val="22"/>
+          <w:szCs w:val="22"/>
+        </w:rPr>
+      </w:pPr>
+      <w:r>
+        <w:rPr>
+          <w:rFonts w:ascii="Lucida Grande" w:hAnsi="Lucida Grande" w:cs="Lucida Grande"/>
+          <w:sz w:val="22"/>
+          <w:szCs w:val="22"/>
+        </w:rPr>
+        <w:t xml:space="preserve">Assigning the carbon dimension of these peaks can be done in one of two ways: creating a new </w:t>
+      </w:r>
+      <w:proofErr w:type="spellStart"/>
+      <w:r>
+        <w:rPr>
+          <w:rFonts w:ascii="Lucida Grande" w:hAnsi="Lucida Grande" w:cs="Lucida Grande"/>
+          <w:sz w:val="22"/>
+          <w:szCs w:val="22"/>
+        </w:rPr>
+        <w:t>NmrAtom</w:t>
+      </w:r>
+      <w:proofErr w:type="spellEnd"/>
+      <w:r>
+        <w:rPr>
+          <w:rFonts w:ascii="Lucida Grande" w:hAnsi="Lucida Grande" w:cs="Lucida Grande"/>
+          <w:sz w:val="22"/>
+          <w:szCs w:val="22"/>
+        </w:rPr>
+        <w:t xml:space="preserve"> and changing the </w:t>
+      </w:r>
+      <w:r>
+        <w:rPr>
+          <w:rFonts w:ascii="Lucida Grande" w:hAnsi="Lucida Grande" w:cs="Lucida Grande"/>
+          <w:sz w:val="22"/>
+          <w:szCs w:val="22"/>
+        </w:rPr>
+        <w:t xml:space="preserve">chain, sequence and atom or typing the correct values into the </w:t>
+      </w:r>
+      <w:proofErr w:type="spellStart"/>
+      <w:r>
+        <w:rPr>
+          <w:rFonts w:ascii="Lucida Grande" w:hAnsi="Lucida Grande" w:cs="Lucida Grande"/>
+          <w:sz w:val="22"/>
+          <w:szCs w:val="22"/>
+        </w:rPr>
+        <w:t>pulldowns</w:t>
+      </w:r>
+      <w:proofErr w:type="spellEnd"/>
+      <w:r>
+        <w:rPr>
+          <w:rFonts w:ascii="Lucida Grande" w:hAnsi="Lucida Grande" w:cs="Lucida Grande"/>
+          <w:sz w:val="22"/>
+          <w:szCs w:val="22"/>
+        </w:rPr>
+        <w:t xml:space="preserve"> and clicking assign. To create a new </w:t>
+      </w:r>
+      <w:proofErr w:type="spellStart"/>
+      <w:r>
+        <w:rPr>
+          <w:rFonts w:ascii="Lucida Grande" w:hAnsi="Lucida Grande" w:cs="Lucida Grande"/>
+          <w:sz w:val="22"/>
+          <w:szCs w:val="22"/>
+        </w:rPr>
+        <w:t>NmrAtom</w:t>
+      </w:r>
+      <w:proofErr w:type="spellEnd"/>
+      <w:r>
+        <w:rPr>
+          <w:rFonts w:ascii="Lucida Grande" w:hAnsi="Lucida Grande" w:cs="Lucida Grande"/>
+          <w:sz w:val="22"/>
+          <w:szCs w:val="22"/>
+        </w:rPr>
+        <w:t xml:space="preserve">, click the </w:t>
+      </w:r>
+      <w:r>
+        <w:rPr>
+          <w:rFonts w:ascii="Lucida Grande" w:hAnsi="Lucida Grande" w:cs="Lucida Grande"/>
+          <w:b/>
+          <w:sz w:val="22"/>
+          <w:szCs w:val="22"/>
+        </w:rPr>
+        <w:t>New</w:t>
+      </w:r>
+      <w:r>
+        <w:rPr>
+          <w:rFonts w:ascii="Lucida Grande" w:hAnsi="Lucida Grande" w:cs="Lucida Grande"/>
+          <w:sz w:val="22"/>
+          <w:szCs w:val="22"/>
+        </w:rPr>
+        <w:t xml:space="preserve"> button and an </w:t>
+      </w:r>
+      <w:proofErr w:type="spellStart"/>
+      <w:r>
+        <w:rPr>
+          <w:rFonts w:ascii="Lucida Grande" w:hAnsi="Lucida Grande" w:cs="Lucida Grande"/>
+          <w:sz w:val="22"/>
+          <w:szCs w:val="22"/>
+        </w:rPr>
+        <w:t>NmrAtom</w:t>
+      </w:r>
+      <w:proofErr w:type="spellEnd"/>
+      <w:r>
+        <w:rPr>
+          <w:rFonts w:ascii="Lucida Grande" w:hAnsi="Lucida Grande" w:cs="Lucida Grande"/>
+          <w:sz w:val="22"/>
+          <w:szCs w:val="22"/>
+        </w:rPr>
+        <w:t xml:space="preserve"> will appear in the assignments box, selecting this will set the chain, sequence and atom </w:t>
+      </w:r>
+      <w:proofErr w:type="spellStart"/>
+      <w:r>
+        <w:rPr>
+          <w:rFonts w:ascii="Lucida Grande" w:hAnsi="Lucida Grande" w:cs="Lucida Grande"/>
+          <w:sz w:val="22"/>
+          <w:szCs w:val="22"/>
+        </w:rPr>
+        <w:t>pulldowns</w:t>
+      </w:r>
+      <w:proofErr w:type="spellEnd"/>
+      <w:r>
+        <w:rPr>
+          <w:rFonts w:ascii="Lucida Grande" w:hAnsi="Lucida Grande" w:cs="Lucida Grande"/>
+          <w:sz w:val="22"/>
+          <w:szCs w:val="22"/>
+        </w:rPr>
+        <w:t xml:space="preserve"> to the values corresponding values for that </w:t>
+      </w:r>
+      <w:proofErr w:type="spellStart"/>
+      <w:r>
+        <w:rPr>
+          <w:rFonts w:ascii="Lucida Grande" w:hAnsi="Lucida Grande" w:cs="Lucida Grande"/>
+          <w:sz w:val="22"/>
+          <w:szCs w:val="22"/>
+        </w:rPr>
+        <w:t>NmrAtom</w:t>
+      </w:r>
+      <w:proofErr w:type="spellEnd"/>
+      <w:r>
+        <w:rPr>
+          <w:rFonts w:ascii="Lucida Grande" w:hAnsi="Lucida Grande" w:cs="Lucida Grande"/>
+          <w:sz w:val="22"/>
+          <w:szCs w:val="22"/>
+        </w:rPr>
+        <w:t xml:space="preserve">. These can be changed by either typing directly into the boxes or by selecting from the contents of the </w:t>
+      </w:r>
+      <w:proofErr w:type="spellStart"/>
+      <w:r>
+        <w:rPr>
+          <w:rFonts w:ascii="Lucida Grande" w:hAnsi="Lucida Grande" w:cs="Lucida Grande"/>
+          <w:sz w:val="22"/>
+          <w:szCs w:val="22"/>
+        </w:rPr>
+        <w:t>pulldowns</w:t>
+      </w:r>
+      <w:proofErr w:type="spellEnd"/>
+      <w:r>
+        <w:rPr>
+          <w:rFonts w:ascii="Lucida Grande" w:hAnsi="Lucida Grande" w:cs="Lucida Grande"/>
+          <w:sz w:val="22"/>
+          <w:szCs w:val="22"/>
+        </w:rPr>
+        <w:t xml:space="preserve">; we will do the latter. So, the chain is correct as we are working with @-, but the sequence needs to be changed to @@110 by selecting it from the </w:t>
+      </w:r>
+      <w:proofErr w:type="spellStart"/>
+      <w:r>
+        <w:rPr>
+          <w:rFonts w:ascii="Lucida Grande" w:hAnsi="Lucida Grande" w:cs="Lucida Grande"/>
+          <w:sz w:val="22"/>
+          <w:szCs w:val="22"/>
+        </w:rPr>
+        <w:t>pulldown</w:t>
+      </w:r>
+      <w:proofErr w:type="spellEnd"/>
+      <w:r>
+        <w:rPr>
+          <w:rFonts w:ascii="Lucida Grande" w:hAnsi="Lucida Grande" w:cs="Lucida Grande"/>
+          <w:sz w:val="22"/>
+          <w:szCs w:val="22"/>
+        </w:rPr>
+        <w:t xml:space="preserve"> and the Atom needs to be CA, which we can type in directly. Once all the values are set, click </w:t>
+      </w:r>
+      <w:r>
+        <w:rPr>
+          <w:rFonts w:ascii="Lucida Grande" w:hAnsi="Lucida Grande" w:cs="Lucida Grande"/>
+          <w:b/>
+          <w:sz w:val="22"/>
+          <w:szCs w:val="22"/>
+        </w:rPr>
+        <w:t xml:space="preserve">Assign </w:t>
+      </w:r>
+      <w:r>
+        <w:rPr>
+          <w:rFonts w:ascii="Lucida Grande" w:hAnsi="Lucida Grande" w:cs="Lucida Grande"/>
+          <w:sz w:val="22"/>
+          <w:szCs w:val="22"/>
+        </w:rPr>
+        <w:t xml:space="preserve">and the </w:t>
+      </w:r>
+      <w:proofErr w:type="spellStart"/>
+      <w:r>
+        <w:rPr>
+          <w:rFonts w:ascii="Lucida Grande" w:hAnsi="Lucida Grande" w:cs="Lucida Grande"/>
+          <w:sz w:val="22"/>
+          <w:szCs w:val="22"/>
+        </w:rPr>
+        <w:t>NmrAtom</w:t>
+      </w:r>
+      <w:proofErr w:type="spellEnd"/>
+      <w:r>
+        <w:rPr>
+          <w:rFonts w:ascii="Lucida Grande" w:hAnsi="Lucida Grande" w:cs="Lucida Grande"/>
+          <w:sz w:val="22"/>
+          <w:szCs w:val="22"/>
+        </w:rPr>
+        <w:t xml:space="preserve"> will be updated and this dimension is now assigned. To finish off assigning these peaks, select the peak at 33.32 ppm that was manually picked, change the Atom to CB and click </w:t>
+      </w:r>
+      <w:r>
+        <w:rPr>
+          <w:rFonts w:ascii="Lucida Grande" w:hAnsi="Lucida Grande" w:cs="Lucida Grande"/>
+          <w:b/>
+          <w:sz w:val="22"/>
+          <w:szCs w:val="22"/>
+        </w:rPr>
+        <w:t>Assign</w:t>
+      </w:r>
+      <w:r>
+        <w:rPr>
+          <w:rFonts w:ascii="Lucida Grande" w:hAnsi="Lucida Grande" w:cs="Lucida Grande"/>
+          <w:sz w:val="22"/>
+          <w:szCs w:val="22"/>
+        </w:rPr>
+        <w:t xml:space="preserve">, since we have the chain and sequence already filled in and lastly, we need to assign the i-1 CA at 44.7 ppm, so highlight the group of peaks and change Sequence to @@110-1 (since it is </w:t>
+      </w:r>
+      <w:r>
+        <w:rPr>
+          <w:rFonts w:ascii="Lucida Grande" w:hAnsi="Lucida Grande" w:cs="Lucida Grande"/>
+          <w:i/>
+          <w:sz w:val="22"/>
+          <w:szCs w:val="22"/>
+        </w:rPr>
+        <w:t xml:space="preserve">i-1 </w:t>
+      </w:r>
+      <w:r>
+        <w:rPr>
+          <w:rFonts w:ascii="Lucida Grande" w:hAnsi="Lucida Grande" w:cs="Lucida Grande"/>
+          <w:sz w:val="22"/>
+          <w:szCs w:val="22"/>
+        </w:rPr>
+        <w:t xml:space="preserve">in this dimension) and Atom to CA and click </w:t>
+      </w:r>
+      <w:r>
+        <w:rPr>
+          <w:rFonts w:ascii="Lucida Grande" w:hAnsi="Lucida Grande" w:cs="Lucida Grande"/>
+          <w:b/>
+          <w:sz w:val="22"/>
+          <w:szCs w:val="22"/>
+        </w:rPr>
+        <w:t>Assign</w:t>
+      </w:r>
+      <w:r>
+        <w:rPr>
+          <w:rFonts w:ascii="Lucida Grande" w:hAnsi="Lucida Grande" w:cs="Lucida Grande"/>
+          <w:sz w:val="22"/>
+          <w:szCs w:val="22"/>
+        </w:rPr>
+        <w:t xml:space="preserve">. We can now return to the assignment and use these newly assigned peaks to assign K83.  </w:t>
+      </w:r>
+    </w:p>
+    <w:p>
+      <w:pPr>
+        <w:jc w:val="both"/>
+        <w:rPr>
+          <w:rFonts w:ascii="Lucida Grande" w:hAnsi="Lucida Grande" w:cs="Lucida Grande"/>
+          <w:sz w:val="22"/>
+          <w:szCs w:val="22"/>
+        </w:rPr>
+      </w:pPr>
+    </w:p>
+    <w:p>
+      <w:pPr>
+        <w:jc w:val="both"/>
+        <w:rPr>
+          <w:rFonts w:ascii="Lucida Grande" w:hAnsi="Lucida Grande" w:cs="Lucida Grande"/>
+          <w:sz w:val="22"/>
+          <w:szCs w:val="22"/>
+        </w:rPr>
+      </w:pPr>
+      <w:r>
+        <w:rPr>
+          <w:rFonts w:ascii="Lucida Grande" w:hAnsi="Lucida Grande" w:cs="Lucida Grande"/>
+          <w:sz w:val="22"/>
+          <w:szCs w:val="22"/>
+        </w:rPr>
+        <w:t>Select #15</w:t>
+      </w:r>
+      <w:proofErr w:type="gramStart"/>
+      <w:r>
+        <w:rPr>
+          <w:rFonts w:ascii="Lucida Grande" w:hAnsi="Lucida Grande" w:cs="Lucida Grande"/>
+          <w:sz w:val="22"/>
+          <w:szCs w:val="22"/>
+        </w:rPr>
+        <w:t>.@95</w:t>
+      </w:r>
+      <w:proofErr w:type="gramEnd"/>
+      <w:r>
+        <w:rPr>
+          <w:rFonts w:ascii="Lucida Grande" w:hAnsi="Lucida Grande" w:cs="Lucida Grande"/>
+          <w:sz w:val="22"/>
+          <w:szCs w:val="22"/>
+        </w:rPr>
+        <w:t xml:space="preserve"> from the </w:t>
+      </w:r>
+      <w:proofErr w:type="spellStart"/>
+      <w:r>
+        <w:rPr>
+          <w:rFonts w:ascii="Lucida Grande" w:hAnsi="Lucida Grande" w:cs="Lucida Grande"/>
+          <w:sz w:val="22"/>
+          <w:szCs w:val="22"/>
+        </w:rPr>
+        <w:t>NmrResidue</w:t>
+      </w:r>
+      <w:proofErr w:type="spellEnd"/>
+      <w:r>
+        <w:rPr>
+          <w:rFonts w:ascii="Lucida Grande" w:hAnsi="Lucida Grande" w:cs="Lucida Grande"/>
+          <w:sz w:val="22"/>
+          <w:szCs w:val="22"/>
+        </w:rPr>
+        <w:t xml:space="preserve"> Table in the Backbone Assignment module and @@110 will appear as a match. Drag this on top of the strip containing #15</w:t>
+      </w:r>
+      <w:proofErr w:type="gramStart"/>
+      <w:r>
+        <w:rPr>
+          <w:rFonts w:ascii="Lucida Grande" w:hAnsi="Lucida Grande" w:cs="Lucida Grande"/>
+          <w:sz w:val="22"/>
+          <w:szCs w:val="22"/>
+        </w:rPr>
+        <w:t>.@95</w:t>
+      </w:r>
+      <w:proofErr w:type="gramEnd"/>
+      <w:r>
+        <w:rPr>
+          <w:rFonts w:ascii="Lucida Grande" w:hAnsi="Lucida Grande" w:cs="Lucida Grande"/>
+          <w:sz w:val="22"/>
+          <w:szCs w:val="22"/>
+        </w:rPr>
+        <w:t xml:space="preserve"> and add it to the </w:t>
+      </w:r>
+      <w:proofErr w:type="spellStart"/>
+      <w:r>
+        <w:rPr>
+          <w:rFonts w:ascii="Lucida Grande" w:hAnsi="Lucida Grande" w:cs="Lucida Grande"/>
+          <w:sz w:val="22"/>
+          <w:szCs w:val="22"/>
+        </w:rPr>
+        <w:t>NmrChain</w:t>
+      </w:r>
+      <w:proofErr w:type="spellEnd"/>
+      <w:r>
+        <w:rPr>
+          <w:rFonts w:ascii="Lucida Grande" w:hAnsi="Lucida Grande" w:cs="Lucida Grande"/>
+          <w:sz w:val="22"/>
+          <w:szCs w:val="22"/>
+        </w:rPr>
+        <w:t xml:space="preserve">. This will cause TKSGGK to be highlighted in the Sequence Module, so we can assign this stretch of </w:t>
+      </w:r>
+      <w:proofErr w:type="spellStart"/>
+      <w:r>
+        <w:rPr>
+          <w:rFonts w:ascii="Lucida Grande" w:hAnsi="Lucida Grande" w:cs="Lucida Grande"/>
+          <w:sz w:val="22"/>
+          <w:szCs w:val="22"/>
+        </w:rPr>
+        <w:t>NmrResidues</w:t>
+      </w:r>
+      <w:proofErr w:type="spellEnd"/>
+      <w:r>
+        <w:rPr>
+          <w:rFonts w:ascii="Lucida Grande" w:hAnsi="Lucida Grande" w:cs="Lucida Grande"/>
+          <w:sz w:val="22"/>
+          <w:szCs w:val="22"/>
+        </w:rPr>
+        <w:t xml:space="preserve"> by selecting one of the </w:t>
+      </w:r>
+      <w:proofErr w:type="spellStart"/>
+      <w:r>
+        <w:rPr>
+          <w:rFonts w:ascii="Lucida Grande" w:hAnsi="Lucida Grande" w:cs="Lucida Grande"/>
+          <w:sz w:val="22"/>
+          <w:szCs w:val="22"/>
+        </w:rPr>
+        <w:t>NmrResidue</w:t>
+      </w:r>
+      <w:proofErr w:type="spellEnd"/>
+      <w:r>
+        <w:rPr>
+          <w:rFonts w:ascii="Lucida Grande" w:hAnsi="Lucida Grande" w:cs="Lucida Grande"/>
+          <w:sz w:val="22"/>
+          <w:szCs w:val="22"/>
+        </w:rPr>
+        <w:t xml:space="preserve"> labels, holding SHIFT and dragging this on top of T78 and the clicking Yes to accept the assignment.</w:t>
+      </w:r>
+    </w:p>
+    <w:p>
+      <w:pPr>
+        <w:jc w:val="both"/>
+        <w:rPr>
+          <w:rFonts w:ascii="Lucida Grande" w:hAnsi="Lucida Grande" w:cs="Lucida Grande"/>
+          <w:sz w:val="22"/>
+          <w:szCs w:val="22"/>
+        </w:rPr>
+      </w:pPr>
+    </w:p>
+    <w:p>
+      <w:pPr>
+        <w:jc w:val="both"/>
+        <w:rPr>
+          <w:rFonts w:ascii="Lucida Grande" w:hAnsi="Lucida Grande" w:cs="Lucida Grande"/>
+          <w:b/>
+          <w:sz w:val="22"/>
+          <w:szCs w:val="22"/>
+        </w:rPr>
+      </w:pPr>
+    </w:p>
+    <w:p>
+      <w:pPr>
+        <w:jc w:val="both"/>
+        <w:rPr>
+          <w:rFonts w:ascii="Lucida Grande" w:hAnsi="Lucida Grande" w:cs="Lucida Grande"/>
+          <w:b/>
+          <w:sz w:val="22"/>
+          <w:szCs w:val="22"/>
+        </w:rPr>
+      </w:pPr>
+    </w:p>
+    <w:p>
+      <w:pPr>
+        <w:jc w:val="both"/>
+        <w:rPr>
+          <w:rFonts w:ascii="Lucida Grande" w:hAnsi="Lucida Grande" w:cs="Lucida Grande"/>
+          <w:b/>
+          <w:sz w:val="22"/>
+          <w:szCs w:val="22"/>
+        </w:rPr>
+      </w:pPr>
+    </w:p>
+    <w:p>
+      <w:pPr>
+        <w:jc w:val="both"/>
+        <w:rPr>
+          <w:rFonts w:ascii="Lucida Grande" w:hAnsi="Lucida Grande" w:cs="Lucida Grande"/>
+          <w:b/>
+          <w:sz w:val="22"/>
+          <w:szCs w:val="22"/>
+        </w:rPr>
+      </w:pPr>
+    </w:p>
+    <w:p>
+      <w:pPr>
+        <w:jc w:val="both"/>
+        <w:rPr>
+          <w:rFonts w:ascii="Lucida Grande" w:hAnsi="Lucida Grande" w:cs="Lucida Grande"/>
+          <w:sz w:val="22"/>
+          <w:szCs w:val="22"/>
+        </w:rPr>
+      </w:pPr>
+      <w:r>
+        <w:rPr>
+          <w:rFonts w:ascii="Lucida Grande" w:hAnsi="Lucida Grande" w:cs="Lucida Grande"/>
+          <w:b/>
+          <w:sz w:val="22"/>
+          <w:szCs w:val="22"/>
+        </w:rPr>
+        <w:lastRenderedPageBreak/>
+        <w:t>Checking Assignment using Sequence Graph</w:t>
+      </w:r>
+    </w:p>
+    <w:p>
+      <w:pPr>
+        <w:jc w:val="both"/>
+        <w:rPr>
+          <w:rFonts w:ascii="Lucida Grande" w:hAnsi="Lucida Grande" w:cs="Lucida Grande"/>
+          <w:sz w:val="22"/>
+          <w:szCs w:val="22"/>
+        </w:rPr>
+      </w:pPr>
+    </w:p>
+    <w:p>
+      <w:pPr>
+        <w:jc w:val="both"/>
+        <w:rPr>
+          <w:rFonts w:ascii="Lucida Grande" w:hAnsi="Lucida Grande" w:cs="Lucida Grande"/>
+          <w:sz w:val="22"/>
+          <w:szCs w:val="22"/>
+        </w:rPr>
+      </w:pPr>
+      <w:r>
+        <w:rPr>
+          <w:rFonts w:ascii="Lucida Grande" w:hAnsi="Lucida Grande" w:cs="Lucida Grande"/>
+          <w:sz w:val="22"/>
+          <w:szCs w:val="22"/>
+        </w:rPr>
+        <w:t>Sec5Part4.ccpn is a project containing the</w:t>
+      </w:r>
+      <w:r>
+        <w:rPr>
+          <w:rFonts w:ascii="Lucida Grande" w:hAnsi="Lucida Grande" w:cs="Lucida Grande"/>
+          <w:sz w:val="22"/>
+          <w:szCs w:val="22"/>
+        </w:rPr>
+        <w:t xml:space="preserve"> completed backbone assignment, but there are a couple of mistakes in the assignment that can be seen by using the Sequence Graph. For the final part of this tutorial we will look at identifying and rectifying these mistakes.</w:t>
+      </w:r>
+    </w:p>
+    <w:p>
+      <w:pPr>
+        <w:jc w:val="both"/>
+        <w:rPr>
+          <w:rFonts w:ascii="Lucida Grande" w:hAnsi="Lucida Grande" w:cs="Lucida Grande"/>
+          <w:sz w:val="22"/>
+          <w:szCs w:val="22"/>
+        </w:rPr>
+      </w:pPr>
+    </w:p>
+    <w:p>
+      <w:pPr>
+        <w:jc w:val="both"/>
+        <w:rPr>
+          <w:rFonts w:ascii="Lucida Grande" w:hAnsi="Lucida Grande" w:cs="Lucida Grande"/>
+          <w:sz w:val="22"/>
+          <w:szCs w:val="22"/>
+        </w:rPr>
+      </w:pPr>
+      <w:r>
+        <w:rPr>
+          <w:rFonts w:ascii="Lucida Grande" w:hAnsi="Lucida Grande" w:cs="Lucida Grande"/>
+          <w:sz w:val="22"/>
+          <w:szCs w:val="22"/>
+        </w:rPr>
+        <w:t xml:space="preserve">So after opening the project, open the Sequence Graph, </w:t>
+      </w:r>
+      <w:proofErr w:type="spellStart"/>
+      <w:r>
+        <w:rPr>
+          <w:rFonts w:ascii="Lucida Grande" w:hAnsi="Lucida Grande" w:cs="Lucida Grande"/>
+          <w:sz w:val="22"/>
+          <w:szCs w:val="22"/>
+        </w:rPr>
+        <w:t>M</w:t>
+      </w:r>
+      <w:proofErr w:type="gramStart"/>
+      <w:r>
+        <w:rPr>
+          <w:rFonts w:ascii="Lucida Grande" w:hAnsi="Lucida Grande" w:cs="Lucida Grande"/>
+          <w:sz w:val="22"/>
+          <w:szCs w:val="22"/>
+        </w:rPr>
+        <w:t>:View:Sequence</w:t>
+      </w:r>
+      <w:proofErr w:type="spellEnd"/>
+      <w:proofErr w:type="gramEnd"/>
+      <w:r>
+        <w:rPr>
+          <w:rFonts w:ascii="Lucida Grande" w:hAnsi="Lucida Grande" w:cs="Lucida Grande"/>
+          <w:sz w:val="22"/>
+          <w:szCs w:val="22"/>
+        </w:rPr>
+        <w:t xml:space="preserve"> Graph, shortcut </w:t>
+      </w:r>
+      <w:proofErr w:type="spellStart"/>
+      <w:r>
+        <w:rPr>
+          <w:rFonts w:ascii="Lucida Grande" w:hAnsi="Lucida Grande" w:cs="Lucida Grande"/>
+          <w:sz w:val="22"/>
+          <w:szCs w:val="22"/>
+        </w:rPr>
+        <w:t>sg</w:t>
+      </w:r>
+      <w:proofErr w:type="spellEnd"/>
+      <w:r>
+        <w:rPr>
+          <w:rFonts w:ascii="Lucida Grande" w:hAnsi="Lucida Grande" w:cs="Lucida Grande"/>
+          <w:sz w:val="22"/>
+          <w:szCs w:val="22"/>
+        </w:rPr>
+        <w:t xml:space="preserve"> and you’ll see the same Sequence Graph you used for backbone assignment with the mode set to </w:t>
+      </w:r>
+      <w:r>
+        <w:rPr>
+          <w:rFonts w:ascii="Lucida Grande" w:hAnsi="Lucida Grande" w:cs="Lucida Grande"/>
+          <w:b/>
+          <w:sz w:val="22"/>
+          <w:szCs w:val="22"/>
+        </w:rPr>
+        <w:t>fragment</w:t>
+      </w:r>
+      <w:r>
+        <w:rPr>
+          <w:rFonts w:ascii="Lucida Grande" w:hAnsi="Lucida Grande" w:cs="Lucida Grande"/>
+          <w:sz w:val="22"/>
+          <w:szCs w:val="22"/>
+        </w:rPr>
+        <w:t xml:space="preserve">. To </w:t>
+      </w:r>
+      <w:r>
+        <w:rPr>
+          <w:rFonts w:ascii="Lucida Grande" w:hAnsi="Lucida Grande" w:cs="Lucida Grande"/>
+          <w:sz w:val="22"/>
+          <w:szCs w:val="22"/>
+        </w:rPr>
+        <w:t xml:space="preserve">view all the backbone assignments overlaid on the sequence, selected the </w:t>
+      </w:r>
+      <w:r>
+        <w:rPr>
+          <w:rFonts w:ascii="Lucida Grande" w:hAnsi="Lucida Grande" w:cs="Lucida Grande"/>
+          <w:b/>
+          <w:sz w:val="22"/>
+          <w:szCs w:val="22"/>
+        </w:rPr>
+        <w:t xml:space="preserve">Backbone – assigned </w:t>
+      </w:r>
+      <w:r>
+        <w:rPr>
+          <w:rFonts w:ascii="Lucida Grande" w:hAnsi="Lucida Grande" w:cs="Lucida Grande"/>
+          <w:sz w:val="22"/>
+          <w:szCs w:val="22"/>
+        </w:rPr>
+        <w:t xml:space="preserve">mode from the Mode </w:t>
+      </w:r>
+      <w:proofErr w:type="spellStart"/>
+      <w:r>
+        <w:rPr>
+          <w:rFonts w:ascii="Lucida Grande" w:hAnsi="Lucida Grande" w:cs="Lucida Grande"/>
+          <w:sz w:val="22"/>
+          <w:szCs w:val="22"/>
+        </w:rPr>
+        <w:t>pulldown</w:t>
+      </w:r>
+      <w:proofErr w:type="spellEnd"/>
+      <w:r>
+        <w:rPr>
+          <w:rFonts w:ascii="Lucida Grande" w:hAnsi="Lucida Grande" w:cs="Lucida Grande"/>
+          <w:sz w:val="22"/>
+          <w:szCs w:val="22"/>
+        </w:rPr>
+        <w:t xml:space="preserve"> and within a few seconds, you’ll be presented with a representation of the sequence with a series of coloured lines connecting the different atoms. The line colours correspond to the </w:t>
+      </w:r>
+      <w:proofErr w:type="spellStart"/>
+      <w:r>
+        <w:rPr>
+          <w:rFonts w:ascii="Lucida Grande" w:hAnsi="Lucida Grande" w:cs="Lucida Grande"/>
+          <w:sz w:val="22"/>
+          <w:szCs w:val="22"/>
+        </w:rPr>
+        <w:t>sq</w:t>
+      </w:r>
+      <w:r>
+        <w:rPr>
+          <w:rFonts w:ascii="Lucida Grande" w:hAnsi="Lucida Grande" w:cs="Lucida Grande"/>
+          <w:sz w:val="22"/>
+          <w:szCs w:val="22"/>
+        </w:rPr>
+        <w:t>positive</w:t>
+      </w:r>
+      <w:proofErr w:type="spellEnd"/>
+      <w:r>
+        <w:rPr>
+          <w:rFonts w:ascii="Lucida Grande" w:hAnsi="Lucida Grande" w:cs="Lucida Grande"/>
+          <w:sz w:val="22"/>
+          <w:szCs w:val="22"/>
+        </w:rPr>
+        <w:t xml:space="preserve"> contours colours of each spectrum and the connections show what atoms are linked by assignment in the experiment. </w:t>
+      </w:r>
+      <w:r>
+        <w:rPr>
+          <w:rFonts w:ascii="Lucida Grande" w:hAnsi="Lucida Grande" w:cs="Lucida Grande"/>
+          <w:sz w:val="22"/>
+          <w:szCs w:val="22"/>
+        </w:rPr>
+        <w:t xml:space="preserve">Scrolling through the sequence, you will notice multiple lines connecting the N atom of A.21.TRP to atoms much further down the sequence; in fact they go to the H of A.71.LYS and the CB of A.70.ASP. These are clearly mistakes in the assignment and should be corrected, for which we will use the </w:t>
+      </w:r>
+      <w:r>
+        <w:rPr>
+          <w:rFonts w:ascii="Lucida Grande" w:hAnsi="Lucida Grande" w:cs="Lucida Grande"/>
+          <w:b/>
+          <w:sz w:val="22"/>
+          <w:szCs w:val="22"/>
+        </w:rPr>
+        <w:t xml:space="preserve">Modify Assignments </w:t>
+      </w:r>
+      <w:r>
+        <w:rPr>
+          <w:rFonts w:ascii="Lucida Grande" w:hAnsi="Lucida Grande" w:cs="Lucida Grande"/>
+          <w:sz w:val="22"/>
+          <w:szCs w:val="22"/>
+        </w:rPr>
+        <w:t xml:space="preserve">module. To access this module, double click on the N of A.21.TRP. To modify the assignments, you will need the Peak Assigner, (shortcut </w:t>
+      </w:r>
+      <w:proofErr w:type="spellStart"/>
+      <w:r>
+        <w:rPr>
+          <w:rFonts w:ascii="Lucida Grande" w:hAnsi="Lucida Grande" w:cs="Lucida Grande"/>
+          <w:sz w:val="22"/>
+          <w:szCs w:val="22"/>
+        </w:rPr>
+        <w:t>aa</w:t>
+      </w:r>
+      <w:proofErr w:type="spellEnd"/>
+      <w:r>
+        <w:rPr>
+          <w:rFonts w:ascii="Lucida Grande" w:hAnsi="Lucida Grande" w:cs="Lucida Grande"/>
+          <w:sz w:val="22"/>
+          <w:szCs w:val="22"/>
+        </w:rPr>
+        <w:t xml:space="preserve">), so best to open that one as well. </w:t>
+      </w:r>
+    </w:p>
+    <w:p>
+      <w:pPr>
+        <w:jc w:val="both"/>
+        <w:rPr>
+          <w:rFonts w:ascii="Lucida Grande" w:hAnsi="Lucida Grande" w:cs="Lucida Grande"/>
+          <w:sz w:val="22"/>
+          <w:szCs w:val="22"/>
+        </w:rPr>
+      </w:pPr>
+    </w:p>
+    <w:p>
+      <w:pPr>
+        <w:jc w:val="both"/>
+        <w:rPr>
+          <w:rFonts w:ascii="Lucida Grande" w:hAnsi="Lucida Grande" w:cs="Lucida Grande"/>
+          <w:sz w:val="22"/>
+          <w:szCs w:val="22"/>
+        </w:rPr>
+      </w:pPr>
+      <w:r>
+        <w:rPr>
+          <w:rFonts w:ascii="Lucida Grande" w:hAnsi="Lucida Grande" w:cs="Lucida Grande"/>
+          <w:sz w:val="22"/>
+          <w:szCs w:val="22"/>
+        </w:rPr>
+        <w:t xml:space="preserve">In the Modify Assignments module, there is a list of all of the atoms that are connected to the N of A.21.TRP and the ones that don’t belong there are A.71.LYS.H and A.70.ASP.CB. Selecting A.71.LYS.H from this list will populate the peak table below with all the peaks with assignments to that </w:t>
+      </w:r>
+      <w:proofErr w:type="spellStart"/>
+      <w:r>
+        <w:rPr>
+          <w:rFonts w:ascii="Lucida Grande" w:hAnsi="Lucida Grande" w:cs="Lucida Grande"/>
+          <w:sz w:val="22"/>
+          <w:szCs w:val="22"/>
+        </w:rPr>
+        <w:t>NmrAtom</w:t>
+      </w:r>
+      <w:proofErr w:type="spellEnd"/>
+      <w:r>
+        <w:rPr>
+          <w:rFonts w:ascii="Lucida Grande" w:hAnsi="Lucida Grande" w:cs="Lucida Grande"/>
+          <w:sz w:val="22"/>
+          <w:szCs w:val="22"/>
+        </w:rPr>
+        <w:t xml:space="preserve">, so you can see quickly that we have two peaks in the </w:t>
+      </w:r>
+      <w:proofErr w:type="spellStart"/>
+      <w:r>
+        <w:rPr>
+          <w:rFonts w:ascii="Lucida Grande" w:hAnsi="Lucida Grande" w:cs="Lucida Grande"/>
+          <w:sz w:val="22"/>
+          <w:szCs w:val="22"/>
+        </w:rPr>
+        <w:t>cbcaconh</w:t>
+      </w:r>
+      <w:proofErr w:type="spellEnd"/>
+      <w:r>
+        <w:rPr>
+          <w:rFonts w:ascii="Lucida Grande" w:hAnsi="Lucida Grande" w:cs="Lucida Grande"/>
+          <w:sz w:val="22"/>
+          <w:szCs w:val="22"/>
+        </w:rPr>
+        <w:t xml:space="preserve"> and one in the </w:t>
+      </w:r>
+      <w:proofErr w:type="spellStart"/>
+      <w:r>
+        <w:rPr>
+          <w:rFonts w:ascii="Lucida Grande" w:hAnsi="Lucida Grande" w:cs="Lucida Grande"/>
+          <w:sz w:val="22"/>
+          <w:szCs w:val="22"/>
+        </w:rPr>
+        <w:t>hncacb</w:t>
+      </w:r>
+      <w:proofErr w:type="spellEnd"/>
+      <w:r>
+        <w:rPr>
+          <w:rFonts w:ascii="Lucida Grande" w:hAnsi="Lucida Grande" w:cs="Lucida Grande"/>
+          <w:sz w:val="22"/>
+          <w:szCs w:val="22"/>
+        </w:rPr>
+        <w:t xml:space="preserve"> that are causing this </w:t>
+      </w:r>
+      <w:proofErr w:type="spellStart"/>
+      <w:r>
+        <w:rPr>
+          <w:rFonts w:ascii="Lucida Grande" w:hAnsi="Lucida Grande" w:cs="Lucida Grande"/>
+          <w:sz w:val="22"/>
+          <w:szCs w:val="22"/>
+        </w:rPr>
+        <w:t>mis</w:t>
+      </w:r>
+      <w:proofErr w:type="spellEnd"/>
+      <w:r>
+        <w:rPr>
+          <w:rFonts w:ascii="Lucida Grande" w:hAnsi="Lucida Grande" w:cs="Lucida Grande"/>
+          <w:sz w:val="22"/>
+          <w:szCs w:val="22"/>
+        </w:rPr>
+        <w:t xml:space="preserve">-assignments. Double clicking on one of these peaks will populate the peak assigner with the per dimension assignments of that peak, so we you can edit this to rectify the mistake. In the case of the </w:t>
+      </w:r>
+      <w:proofErr w:type="spellStart"/>
+      <w:r>
+        <w:rPr>
+          <w:rFonts w:ascii="Lucida Grande" w:hAnsi="Lucida Grande" w:cs="Lucida Grande"/>
+          <w:sz w:val="22"/>
+          <w:szCs w:val="22"/>
+        </w:rPr>
+        <w:t>cbcaconh</w:t>
+      </w:r>
+      <w:proofErr w:type="spellEnd"/>
+      <w:r>
+        <w:rPr>
+          <w:rFonts w:ascii="Lucida Grande" w:hAnsi="Lucida Grande" w:cs="Lucida Grande"/>
+          <w:sz w:val="22"/>
+          <w:szCs w:val="22"/>
+        </w:rPr>
+        <w:t xml:space="preserve"> peaks, the </w:t>
+      </w:r>
+      <w:proofErr w:type="spellStart"/>
+      <w:r>
+        <w:rPr>
+          <w:rFonts w:ascii="Lucida Grande" w:hAnsi="Lucida Grande" w:cs="Lucida Grande"/>
+          <w:sz w:val="22"/>
+          <w:szCs w:val="22"/>
+        </w:rPr>
+        <w:t>Nh</w:t>
+      </w:r>
+      <w:proofErr w:type="spellEnd"/>
+      <w:r>
+        <w:rPr>
+          <w:rFonts w:ascii="Lucida Grande" w:hAnsi="Lucida Grande" w:cs="Lucida Grande"/>
+          <w:sz w:val="22"/>
+          <w:szCs w:val="22"/>
+        </w:rPr>
+        <w:t xml:space="preserve"> dimension is assigned to A.21.TRP.N, when it should be assigned to A.71.LYS.H. You can correct this by double clicking the A.71.LYS.H in the </w:t>
+      </w:r>
+      <w:proofErr w:type="spellStart"/>
+      <w:r>
+        <w:rPr>
+          <w:rFonts w:ascii="Lucida Grande" w:hAnsi="Lucida Grande" w:cs="Lucida Grande"/>
+          <w:sz w:val="22"/>
+          <w:szCs w:val="22"/>
+        </w:rPr>
+        <w:t>NmrAtom</w:t>
+      </w:r>
+      <w:proofErr w:type="spellEnd"/>
+      <w:r>
+        <w:rPr>
+          <w:rFonts w:ascii="Lucida Grande" w:hAnsi="Lucida Grande" w:cs="Lucida Grande"/>
+          <w:sz w:val="22"/>
+          <w:szCs w:val="22"/>
+        </w:rPr>
+        <w:t xml:space="preserve"> table at the bottom of the </w:t>
+      </w:r>
+      <w:proofErr w:type="spellStart"/>
+      <w:r>
+        <w:rPr>
+          <w:rFonts w:ascii="Lucida Grande" w:hAnsi="Lucida Grande" w:cs="Lucida Grande"/>
+          <w:sz w:val="22"/>
+          <w:szCs w:val="22"/>
+        </w:rPr>
+        <w:t>Nh</w:t>
+      </w:r>
+      <w:proofErr w:type="spellEnd"/>
+      <w:r>
+        <w:rPr>
+          <w:rFonts w:ascii="Lucida Grande" w:hAnsi="Lucida Grande" w:cs="Lucida Grande"/>
+          <w:sz w:val="22"/>
+          <w:szCs w:val="22"/>
+        </w:rPr>
+        <w:t xml:space="preserve"> section of the Peak Assigner, as this will </w:t>
+      </w:r>
+      <w:r>
+        <w:rPr>
+          <w:rFonts w:ascii="Lucida Grande" w:hAnsi="Lucida Grande" w:cs="Lucida Grande"/>
+          <w:sz w:val="22"/>
+          <w:szCs w:val="22"/>
+        </w:rPr>
+        <w:t>assign</w:t>
+      </w:r>
+      <w:r>
+        <w:rPr>
+          <w:rFonts w:ascii="Lucida Grande" w:hAnsi="Lucida Grande" w:cs="Lucida Grande"/>
+          <w:sz w:val="22"/>
+          <w:szCs w:val="22"/>
+        </w:rPr>
+        <w:t xml:space="preserve"> that </w:t>
+      </w:r>
+      <w:proofErr w:type="spellStart"/>
+      <w:r>
+        <w:rPr>
+          <w:rFonts w:ascii="Lucida Grande" w:hAnsi="Lucida Grande" w:cs="Lucida Grande"/>
+          <w:sz w:val="22"/>
+          <w:szCs w:val="22"/>
+        </w:rPr>
+        <w:t>NmrAtom</w:t>
+      </w:r>
+      <w:proofErr w:type="spellEnd"/>
+      <w:r>
+        <w:rPr>
+          <w:rFonts w:ascii="Lucida Grande" w:hAnsi="Lucida Grande" w:cs="Lucida Grande"/>
+          <w:sz w:val="22"/>
+          <w:szCs w:val="22"/>
+        </w:rPr>
+        <w:t xml:space="preserve"> to </w:t>
+      </w:r>
+      <w:r>
+        <w:rPr>
+          <w:rFonts w:ascii="Lucida Grande" w:hAnsi="Lucida Grande" w:cs="Lucida Grande"/>
+          <w:sz w:val="22"/>
+          <w:szCs w:val="22"/>
+        </w:rPr>
+        <w:t xml:space="preserve">that dimension. You then need to remove the incorrect assignment, which you can do by clicking the right mouse button on the incorrect assignment and selecting </w:t>
+      </w:r>
+      <w:r>
+        <w:rPr>
+          <w:rFonts w:ascii="Lucida Grande" w:hAnsi="Lucida Grande" w:cs="Lucida Grande"/>
+          <w:b/>
+          <w:sz w:val="22"/>
+          <w:szCs w:val="22"/>
+        </w:rPr>
+        <w:t>Delete</w:t>
+      </w:r>
+      <w:r>
+        <w:rPr>
+          <w:rFonts w:ascii="Lucida Grande" w:hAnsi="Lucida Grande" w:cs="Lucida Grande"/>
+          <w:sz w:val="22"/>
+          <w:szCs w:val="22"/>
+        </w:rPr>
+        <w:t xml:space="preserve">. Next, select the second peak from the </w:t>
+      </w:r>
+      <w:proofErr w:type="spellStart"/>
+      <w:r>
+        <w:rPr>
+          <w:rFonts w:ascii="Lucida Grande" w:hAnsi="Lucida Grande" w:cs="Lucida Grande"/>
+          <w:sz w:val="22"/>
+          <w:szCs w:val="22"/>
+        </w:rPr>
+        <w:t>cbcaconh</w:t>
+      </w:r>
+      <w:proofErr w:type="spellEnd"/>
+      <w:r>
+        <w:rPr>
+          <w:rFonts w:ascii="Lucida Grande" w:hAnsi="Lucida Grande" w:cs="Lucida Grande"/>
+          <w:sz w:val="22"/>
+          <w:szCs w:val="22"/>
+        </w:rPr>
+        <w:t xml:space="preserve"> and you will see the same dimension </w:t>
+      </w:r>
+      <w:proofErr w:type="spellStart"/>
+      <w:r>
+        <w:rPr>
+          <w:rFonts w:ascii="Lucida Grande" w:hAnsi="Lucida Grande" w:cs="Lucida Grande"/>
+          <w:sz w:val="22"/>
+          <w:szCs w:val="22"/>
+        </w:rPr>
+        <w:t>mis</w:t>
+      </w:r>
+      <w:proofErr w:type="spellEnd"/>
+      <w:r>
+        <w:rPr>
+          <w:rFonts w:ascii="Lucida Grande" w:hAnsi="Lucida Grande" w:cs="Lucida Grande"/>
+          <w:sz w:val="22"/>
+          <w:szCs w:val="22"/>
+        </w:rPr>
+        <w:t>-assignment. A second way to correct this is to click on the NA</w:t>
+      </w:r>
+      <w:proofErr w:type="gramStart"/>
+      <w:r>
+        <w:rPr>
+          <w:rFonts w:ascii="Lucida Grande" w:hAnsi="Lucida Grande" w:cs="Lucida Grande"/>
+          <w:sz w:val="22"/>
+          <w:szCs w:val="22"/>
+        </w:rPr>
+        <w:t>:A.21.TRP.N</w:t>
+      </w:r>
+      <w:proofErr w:type="gramEnd"/>
+      <w:r>
+        <w:rPr>
+          <w:rFonts w:ascii="Lucida Grande" w:hAnsi="Lucida Grande" w:cs="Lucida Grande"/>
+          <w:sz w:val="22"/>
+          <w:szCs w:val="22"/>
+        </w:rPr>
+        <w:t xml:space="preserve"> in the </w:t>
+      </w:r>
+      <w:proofErr w:type="spellStart"/>
+      <w:r>
+        <w:rPr>
+          <w:rFonts w:ascii="Lucida Grande" w:hAnsi="Lucida Grande" w:cs="Lucida Grande"/>
+          <w:sz w:val="22"/>
+          <w:szCs w:val="22"/>
+        </w:rPr>
+        <w:t>Nh</w:t>
+      </w:r>
+      <w:proofErr w:type="spellEnd"/>
+      <w:r>
+        <w:rPr>
+          <w:rFonts w:ascii="Lucida Grande" w:hAnsi="Lucida Grande" w:cs="Lucida Grande"/>
+          <w:sz w:val="22"/>
+          <w:szCs w:val="22"/>
+        </w:rPr>
+        <w:t xml:space="preserve"> section of the Peak Assigner, change Sequence to 71 and click </w:t>
+      </w:r>
+      <w:r>
+        <w:rPr>
+          <w:rFonts w:ascii="Lucida Grande" w:hAnsi="Lucida Grande" w:cs="Lucida Grande"/>
+          <w:b/>
+          <w:sz w:val="22"/>
+          <w:szCs w:val="22"/>
+        </w:rPr>
+        <w:t>Assign</w:t>
+      </w:r>
+      <w:r>
+        <w:rPr>
+          <w:rFonts w:ascii="Lucida Grande" w:hAnsi="Lucida Grande" w:cs="Lucida Grande"/>
+          <w:sz w:val="22"/>
+          <w:szCs w:val="22"/>
+        </w:rPr>
+        <w:t xml:space="preserve">. In the Sequence graph, you will now see that the two dark pink lines corresponding to </w:t>
+      </w:r>
+      <w:proofErr w:type="spellStart"/>
+      <w:r>
+        <w:rPr>
+          <w:rFonts w:ascii="Lucida Grande" w:hAnsi="Lucida Grande" w:cs="Lucida Grande"/>
+          <w:sz w:val="22"/>
+          <w:szCs w:val="22"/>
+        </w:rPr>
+        <w:t>cbcaconh</w:t>
+      </w:r>
+      <w:proofErr w:type="spellEnd"/>
+      <w:r>
+        <w:rPr>
+          <w:rFonts w:ascii="Lucida Grande" w:hAnsi="Lucida Grande" w:cs="Lucida Grande"/>
+          <w:sz w:val="22"/>
+          <w:szCs w:val="22"/>
+        </w:rPr>
+        <w:t xml:space="preserve"> assignment have disappeared and </w:t>
+      </w:r>
       <w:bookmarkStart w:id="0" w:name="_GoBack"/>
       <w:bookmarkEnd w:id="0"/>
-    </w:p>
-    <w:p>
-      <w:pPr>
-        <w:jc w:val="both"/>
-        <w:rPr>
-          <w:rFonts w:ascii="Lucida Grande" w:hAnsi="Lucida Grande" w:cs="Lucida Grande"/>
-          <w:sz w:val="22"/>
-          <w:szCs w:val="22"/>
-        </w:rPr>
-      </w:pPr>
-      <w:r>
-        <w:rPr>
-          <w:rFonts w:ascii="Lucida Grande" w:hAnsi="Lucida Grande" w:cs="Lucida Grande"/>
-          <w:sz w:val="22"/>
-          <w:szCs w:val="22"/>
-        </w:rPr>
-        <w:lastRenderedPageBreak/>
-        <w:t xml:space="preserve">Double click @18 in the Backbone assignment module and the match module will show @42 as a good match, </w:t>
-      </w:r>
-      <w:r>
+      <w:r>
+        <w:rPr>
+          <w:rFonts w:ascii="Lucida Grande" w:hAnsi="Lucida Grande" w:cs="Lucida Grande"/>
+          <w:sz w:val="22"/>
+          <w:szCs w:val="22"/>
+        </w:rPr>
+        <w:t xml:space="preserve">two yellow lines remain. These are the CB and H of A.71.LYS linked to the A.21.TRP.N via the </w:t>
+      </w:r>
+      <w:proofErr w:type="spellStart"/>
+      <w:r>
+        <w:rPr>
+          <w:rFonts w:ascii="Lucida Grande" w:hAnsi="Lucida Grande" w:cs="Lucida Grande"/>
+          <w:sz w:val="22"/>
+          <w:szCs w:val="22"/>
+        </w:rPr>
+        <w:t>hncacb</w:t>
+      </w:r>
+      <w:proofErr w:type="spellEnd"/>
+      <w:r>
+        <w:rPr>
+          <w:rFonts w:ascii="Lucida Grande" w:hAnsi="Lucida Grande" w:cs="Lucida Grande"/>
+          <w:sz w:val="22"/>
+          <w:szCs w:val="22"/>
+        </w:rPr>
+        <w:t xml:space="preserve"> spectrum. There is only one peak causing this error, whose assignments can be changed as shown above. There are also </w:t>
+      </w:r>
+      <w:proofErr w:type="spellStart"/>
+      <w:r>
+        <w:rPr>
+          <w:rFonts w:ascii="Lucida Grande" w:hAnsi="Lucida Grande" w:cs="Lucida Grande"/>
+          <w:sz w:val="22"/>
+          <w:szCs w:val="22"/>
+        </w:rPr>
+        <w:t>mis</w:t>
+      </w:r>
+      <w:proofErr w:type="spellEnd"/>
+      <w:r>
+        <w:rPr>
+          <w:rFonts w:ascii="Lucida Grande" w:hAnsi="Lucida Grande" w:cs="Lucida Grande"/>
+          <w:sz w:val="22"/>
+          <w:szCs w:val="22"/>
+        </w:rPr>
+        <w:t xml:space="preserve">-assignments to the N of A.60.ILE and A.69.ASN, which should be corrected in the same way. After completing these corrections, the backbone of sec5 is now assigned. </w:t>
+      </w:r>
+    </w:p>
+    <w:p>
+      <w:pPr>
+        <w:jc w:val="both"/>
+        <w:rPr>
+          <w:rFonts w:ascii="Lucida Grande" w:hAnsi="Lucida Grande" w:cs="Lucida Grande"/>
+          <w:sz w:val="22"/>
+          <w:szCs w:val="22"/>
+        </w:rPr>
+      </w:pPr>
+    </w:p>
+    <w:p>
+      <w:pPr>
+        <w:jc w:val="both"/>
         <w:rPr>
           <w:rFonts w:ascii="Lucida Grande" w:hAnsi="Lucida Grande" w:cs="Lucida Grande"/>
           <w:b/>
           <w:sz w:val="22"/>
           <w:szCs w:val="22"/>
         </w:rPr>
-        <w:t>without</w:t>
-      </w:r>
-      <w:r>
-        <w:rPr>
-          <w:rFonts w:ascii="Lucida Grande" w:hAnsi="Lucida Grande" w:cs="Lucida Grande"/>
-          <w:sz w:val="22"/>
-          <w:szCs w:val="22"/>
-        </w:rPr>
-        <w:t xml:space="preserve"> using shift, drag the HnCANh_1.1 label onto HNCaNH.1 and two residues will now be shown in the Assigner module and @34 appears in the match module as the next match.</w:t>
-      </w:r>
-    </w:p>
-    <w:p>
-      <w:pPr>
-        <w:jc w:val="both"/>
-        <w:rPr>
-          <w:rFonts w:ascii="Lucida Grande" w:hAnsi="Lucida Grande" w:cs="Lucida Grande"/>
-          <w:sz w:val="22"/>
-          <w:szCs w:val="22"/>
-        </w:rPr>
-      </w:pPr>
-    </w:p>
-    <w:p>
-      <w:pPr>
-        <w:jc w:val="both"/>
-        <w:rPr>
-          <w:rFonts w:ascii="Lucida Grande" w:hAnsi="Lucida Grande" w:cs="Lucida Grande"/>
-          <w:sz w:val="22"/>
-          <w:szCs w:val="22"/>
-        </w:rPr>
-      </w:pPr>
-      <w:r>
-        <w:rPr>
-          <w:rFonts w:ascii="Lucida Grande" w:hAnsi="Lucida Grande" w:cs="Lucida Grande"/>
-          <w:sz w:val="22"/>
-          <w:szCs w:val="22"/>
-        </w:rPr>
-        <w:t>Continuing in this direction you should end up with a stretch consisting of:</w:t>
-      </w:r>
-    </w:p>
-    <w:p>
-      <w:pPr>
-        <w:jc w:val="both"/>
-        <w:rPr>
-          <w:rFonts w:ascii="Lucida Grande" w:hAnsi="Lucida Grande" w:cs="Lucida Grande"/>
-          <w:sz w:val="22"/>
-          <w:szCs w:val="22"/>
-        </w:rPr>
-      </w:pPr>
-    </w:p>
-    <w:p>
-      <w:pPr>
-        <w:jc w:val="both"/>
-        <w:rPr>
-          <w:rFonts w:ascii="Lucida Grande" w:hAnsi="Lucida Grande" w:cs="Lucida Grande"/>
-          <w:sz w:val="22"/>
-          <w:szCs w:val="22"/>
-        </w:rPr>
-      </w:pPr>
-      <w:proofErr w:type="gramStart"/>
-      <w:r>
-        <w:rPr>
-          <w:rFonts w:ascii="Lucida Grande" w:hAnsi="Lucida Grande" w:cs="Lucida Grande"/>
-          <w:sz w:val="22"/>
-          <w:szCs w:val="22"/>
-        </w:rPr>
-        <w:t>@18 @42 @34 @22</w:t>
-      </w:r>
-      <w:r>
-        <w:rPr>
-          <w:rFonts w:ascii="Lucida Grande" w:hAnsi="Lucida Grande" w:cs="Lucida Grande"/>
-          <w:sz w:val="22"/>
-          <w:szCs w:val="22"/>
-        </w:rPr>
-        <w:t xml:space="preserve"> @106 @29</w:t>
-      </w:r>
-      <w:r>
-        <w:rPr>
-          <w:rFonts w:ascii="Lucida Grande" w:hAnsi="Lucida Grande" w:cs="Lucida Grande"/>
-          <w:sz w:val="22"/>
-          <w:szCs w:val="22"/>
-        </w:rPr>
-        <w:t>.</w:t>
-      </w:r>
-      <w:proofErr w:type="gramEnd"/>
-    </w:p>
-    <w:p>
-      <w:pPr>
-        <w:jc w:val="both"/>
-        <w:rPr>
-          <w:rFonts w:ascii="Lucida Grande" w:hAnsi="Lucida Grande" w:cs="Lucida Grande"/>
-          <w:sz w:val="22"/>
-          <w:szCs w:val="22"/>
-        </w:rPr>
-      </w:pPr>
-    </w:p>
-    <w:p>
-      <w:pPr>
-        <w:jc w:val="both"/>
-        <w:rPr>
-          <w:rFonts w:ascii="Lucida Grande" w:hAnsi="Lucida Grande" w:cs="Lucida Grande"/>
-          <w:sz w:val="22"/>
-          <w:szCs w:val="22"/>
-        </w:rPr>
-      </w:pPr>
-      <w:r>
-        <w:rPr>
-          <w:rFonts w:ascii="Lucida Grande" w:hAnsi="Lucida Grande" w:cs="Lucida Grande"/>
-          <w:sz w:val="22"/>
-          <w:szCs w:val="22"/>
-        </w:rPr>
-        <w:t>This corresponds to LTICG</w:t>
-      </w:r>
-      <w:r>
-        <w:rPr>
-          <w:rFonts w:ascii="Lucida Grande" w:hAnsi="Lucida Grande" w:cs="Lucida Grande"/>
-          <w:sz w:val="22"/>
-          <w:szCs w:val="22"/>
-        </w:rPr>
-        <w:t>H</w:t>
-      </w:r>
-      <w:r>
-        <w:rPr>
-          <w:rFonts w:ascii="Lucida Grande" w:hAnsi="Lucida Grande" w:cs="Lucida Grande"/>
-          <w:sz w:val="22"/>
-          <w:szCs w:val="22"/>
-        </w:rPr>
-        <w:t xml:space="preserve"> and can be assigned using drag and drop by selecting </w:t>
-      </w:r>
-      <w:r>
-        <w:rPr>
-          <w:rFonts w:ascii="Lucida Grande" w:hAnsi="Lucida Grande" w:cs="Lucida Grande"/>
-          <w:sz w:val="22"/>
-          <w:szCs w:val="22"/>
-        </w:rPr>
-        <w:t>one of</w:t>
-      </w:r>
-      <w:r>
-        <w:rPr>
-          <w:rFonts w:ascii="Lucida Grande" w:hAnsi="Lucida Grande" w:cs="Lucida Grande"/>
-          <w:sz w:val="22"/>
-          <w:szCs w:val="22"/>
-        </w:rPr>
-        <w:t xml:space="preserve"> NmrResidue names in the assigner and dropping on the beginning of the sequence to be assigned, i.e. on the L.</w:t>
-      </w:r>
-    </w:p>
-    <w:p>
-      <w:pPr>
-        <w:jc w:val="both"/>
-        <w:rPr>
-          <w:rFonts w:ascii="Lucida Grande" w:hAnsi="Lucida Grande" w:cs="Lucida Grande"/>
-          <w:sz w:val="22"/>
-          <w:szCs w:val="22"/>
-        </w:rPr>
-      </w:pPr>
-    </w:p>
-    <w:p>
-      <w:pPr>
-        <w:jc w:val="both"/>
-        <w:rPr>
-          <w:rFonts w:ascii="Lucida Grande" w:hAnsi="Lucida Grande" w:cs="Lucida Grande"/>
-          <w:sz w:val="22"/>
-          <w:szCs w:val="22"/>
-        </w:rPr>
-      </w:pPr>
-      <w:r>
-        <w:rPr>
-          <w:rFonts w:ascii="Lucida Grande" w:hAnsi="Lucida Grande" w:cs="Lucida Grande"/>
-          <w:sz w:val="22"/>
-          <w:szCs w:val="22"/>
-        </w:rPr>
-        <w:t xml:space="preserve">Repeat this procedure for the remaining </w:t>
-      </w:r>
-      <w:proofErr w:type="spellStart"/>
-      <w:r>
-        <w:rPr>
-          <w:rFonts w:ascii="Lucida Grande" w:hAnsi="Lucida Grande" w:cs="Lucida Grande"/>
-          <w:sz w:val="22"/>
-          <w:szCs w:val="22"/>
-        </w:rPr>
-        <w:t>NmrResidues</w:t>
-      </w:r>
-      <w:proofErr w:type="spellEnd"/>
-      <w:r>
-        <w:rPr>
-          <w:rFonts w:ascii="Lucida Grande" w:hAnsi="Lucida Grande" w:cs="Lucida Grande"/>
-          <w:sz w:val="22"/>
-          <w:szCs w:val="22"/>
-        </w:rPr>
-        <w:t xml:space="preserve"> in the table will give you a complete backbone assignment for this protein.</w:t>
-      </w:r>
-    </w:p>
-    <w:p>
-      <w:pPr>
-        <w:jc w:val="both"/>
-        <w:rPr>
-          <w:rFonts w:ascii="Lucida Grande" w:hAnsi="Lucida Grande" w:cs="Lucida Grande"/>
-          <w:sz w:val="22"/>
-          <w:szCs w:val="22"/>
-        </w:rPr>
-      </w:pPr>
-    </w:p>
-    <w:p>
-      <w:pPr>
-        <w:jc w:val="both"/>
+      </w:pPr>
+      <w:r>
         <w:rPr>
           <w:rFonts w:ascii="Lucida Grande" w:hAnsi="Lucida Grande" w:cs="Lucida Grande"/>
           <w:b/>
           <w:sz w:val="22"/>
           <w:szCs w:val="22"/>
         </w:rPr>
-      </w:pPr>
-      <w:r>
-        <w:rPr>
-          <w:rFonts w:ascii="Lucida Grande" w:hAnsi="Lucida Grande" w:cs="Lucida Grande"/>
-          <w:b/>
-          <w:sz w:val="22"/>
-          <w:szCs w:val="22"/>
-        </w:rPr>
-        <w:t>This concludes the Backbone assignment tutorial.</w:t>
-      </w:r>
-    </w:p>
-    <w:p>
-      <w:pPr>
-        <w:jc w:val="both"/>
-        <w:rPr>
-          <w:rFonts w:ascii="Lucida Grande" w:hAnsi="Lucida Grande" w:cs="Lucida Grande"/>
-          <w:sz w:val="22"/>
-          <w:szCs w:val="22"/>
-        </w:rPr>
-      </w:pPr>
+        <w:t>This covers all the tools and workflows currently available for Backbone Assignment.</w:t>
+      </w:r>
     </w:p>
     <w:sectPr>
       <w:pgSz w:w="11900" w:h="16840"/>

</xml_diff>

<commit_message>
Latest updates due to gui changes
git-svn-id: https://svn.code.sf.net/p/ccpn/code/trunk@10082 8c04fef6-8de3-4ed0-b809-c157a10b9597
</commit_message>
<xml_diff>
--- a/tutorials/BackboneAssignmentTutorial.docx
+++ b/tutorials/BackboneAssignmentTutorial.docx
@@ -1,6 +1,6 @@
 
 <file path=word/document.xml><?xml version="1.0" encoding="utf-8"?>
-<w:document xmlns:wpc="http://schemas.microsoft.com/office/word/2010/wordprocessingCanvas" xmlns:mo="http://schemas.microsoft.com/office/mac/office/2008/main" xmlns:mc="http://schemas.openxmlformats.org/markup-compatibility/2006" xmlns:mv="urn:schemas-microsoft-com:mac:vml" xmlns:o="urn:schemas-microsoft-com:office:office" xmlns:r="http://schemas.openxmlformats.org/officeDocument/2006/relationships" xmlns:m="http://schemas.openxmlformats.org/officeDocument/2006/math" xmlns:v="urn:schemas-microsoft-com:vml" xmlns:wp14="http://schemas.microsoft.com/office/word/2010/wordprocessingDrawing" xmlns:wp="http://schemas.openxmlformats.org/drawingml/2006/wordprocessingDrawing" xmlns:w10="urn:schemas-microsoft-com:office:word" xmlns:w="http://schemas.openxmlformats.org/wordprocessingml/2006/main" xmlns:w14="http://schemas.microsoft.com/office/word/2010/wordml" xmlns:wpg="http://schemas.microsoft.com/office/word/2010/wordprocessingGroup" xmlns:wpi="http://schemas.microsoft.com/office/word/2010/wordprocessingInk" xmlns:wne="http://schemas.microsoft.com/office/word/2006/wordml" xmlns:wps="http://schemas.microsoft.com/office/word/2010/wordprocessingShape" mc:Ignorable="w14 wp14">
+<w:document xmlns:mo="http://schemas.microsoft.com/office/mac/office/2008/main" xmlns:ve="http://schemas.openxmlformats.org/markup-compatibility/2006" xmlns:mv="urn:schemas-microsoft-com:mac:vml" xmlns:o="urn:schemas-microsoft-com:office:office" xmlns:r="http://schemas.openxmlformats.org/officeDocument/2006/relationships" xmlns:m="http://schemas.openxmlformats.org/officeDocument/2006/math" xmlns:v="urn:schemas-microsoft-com:vml" xmlns:wp="http://schemas.openxmlformats.org/drawingml/2006/wordprocessingDrawing" xmlns:w10="urn:schemas-microsoft-com:office:word" xmlns:w="http://schemas.openxmlformats.org/wordprocessingml/2006/main" xmlns:wne="http://schemas.microsoft.com/office/word/2006/wordml">
   <w:body>
     <w:p>
       <w:pPr>
@@ -21,18 +21,18 @@
           <w:szCs w:val="22"/>
           <w:u w:val="single"/>
         </w:rPr>
-        <w:t>Backbone Assignment – sec5.</w:t>
-      </w:r>
-    </w:p>
-    <w:p>
-      <w:pPr>
+        <w:t xml:space="preserve">Backbone </w:t>
+      </w:r>
+      <w:r>
         <w:rPr>
           <w:rFonts w:ascii="Lucida Grande" w:hAnsi="Lucida Grande" w:cs="Lucida Grande"/>
           <w:b/>
           <w:sz w:val="22"/>
           <w:szCs w:val="22"/>
-        </w:rPr>
-      </w:pPr>
+          <w:u w:val="single"/>
+        </w:rPr>
+        <w:t>Assignment</w:t>
+      </w:r>
     </w:p>
     <w:p>
       <w:pPr>
@@ -43,13 +43,23 @@
           <w:szCs w:val="22"/>
         </w:rPr>
       </w:pPr>
-      <w:r>
+    </w:p>
+    <w:p>
+      <w:pPr>
         <w:rPr>
           <w:rFonts w:ascii="Lucida Grande" w:hAnsi="Lucida Grande" w:cs="Lucida Grande"/>
           <w:b/>
           <w:sz w:val="22"/>
           <w:szCs w:val="22"/>
         </w:rPr>
+      </w:pPr>
+      <w:r>
+        <w:rPr>
+          <w:rFonts w:ascii="Lucida Grande" w:hAnsi="Lucida Grande" w:cs="Lucida Grande"/>
+          <w:b/>
+          <w:sz w:val="22"/>
+          <w:szCs w:val="22"/>
+        </w:rPr>
         <w:t xml:space="preserve">This tutorial assumes that the </w:t>
       </w:r>
       <w:proofErr w:type="gramStart"/>
@@ -97,23 +107,47 @@
           <w:sz w:val="22"/>
           <w:szCs w:val="22"/>
         </w:rPr>
-        <w:t>This tutorial will require the spectra and projects contained in Ccpn</w:t>
-      </w:r>
-      <w:r>
-        <w:rPr>
-          <w:rFonts w:ascii="Lucida Grande" w:hAnsi="Lucida Grande" w:cs="Lucida Grande"/>
-          <w:sz w:val="22"/>
-          <w:szCs w:val="22"/>
-        </w:rPr>
-        <w:t>Sec5</w:t>
-      </w:r>
-      <w:r>
-        <w:rPr>
-          <w:rFonts w:ascii="Lucida Grande" w:hAnsi="Lucida Grande" w:cs="Lucida Grande"/>
-          <w:sz w:val="22"/>
-          <w:szCs w:val="22"/>
-        </w:rPr>
-        <w:t>BBTutorial</w:t>
+        <w:t xml:space="preserve">This tutorial will require the spectra and projects </w:t>
+      </w:r>
+      <w:r>
+        <w:rPr>
+          <w:rFonts w:ascii="Lucida Grande" w:hAnsi="Lucida Grande" w:cs="Lucida Grande"/>
+          <w:sz w:val="22"/>
+          <w:szCs w:val="22"/>
+        </w:rPr>
+        <w:t>located</w:t>
+      </w:r>
+      <w:r>
+        <w:rPr>
+          <w:rFonts w:ascii="Lucida Grande" w:hAnsi="Lucida Grande" w:cs="Lucida Grande"/>
+          <w:sz w:val="22"/>
+          <w:szCs w:val="22"/>
+        </w:rPr>
+        <w:t xml:space="preserve"> in </w:t>
+      </w:r>
+      <w:r>
+        <w:rPr>
+          <w:rFonts w:ascii="Lucida Grande" w:hAnsi="Lucida Grande" w:cs="Lucida Grande"/>
+          <w:sz w:val="22"/>
+          <w:szCs w:val="22"/>
+        </w:rPr>
+        <w:t>data/testProjects/</w:t>
+      </w:r>
+      <w:r>
+        <w:rPr>
+          <w:rFonts w:ascii="Lucida Grande" w:hAnsi="Lucida Grande" w:cs="Lucida Grande"/>
+          <w:sz w:val="22"/>
+          <w:szCs w:val="22"/>
+        </w:rPr>
+        <w:t>CcpnSec5BBTutorial</w:t>
+      </w:r>
+      <w:r>
+        <w:rPr>
+          <w:rFonts w:ascii="Lucida Grande" w:hAnsi="Lucida Grande" w:cs="Lucida Grande"/>
+          <w:sz w:val="22"/>
+          <w:szCs w:val="22"/>
+        </w:rPr>
+        <w:t>.</w:t>
       </w:r>
     </w:p>
     <w:p>
@@ -142,7 +176,32 @@
         </w:rPr>
         <w:t xml:space="preserve">To open the first tutorial project, </w:t>
       </w:r>
-      <w:proofErr w:type="gramStart"/>
+      <w:r>
+        <w:rPr>
+          <w:rFonts w:ascii="Lucida Grande" w:hAnsi="Lucida Grande" w:cs="Lucida Grande"/>
+          <w:sz w:val="22"/>
+          <w:szCs w:val="22"/>
+        </w:rPr>
+        <w:t xml:space="preserve">if you have a shell open in the top-level </w:t>
+      </w:r>
+      <w:proofErr w:type="spellStart"/>
+      <w:r>
+        <w:rPr>
+          <w:rFonts w:ascii="Lucida Grande" w:hAnsi="Lucida Grande" w:cs="Lucida Grande"/>
+          <w:sz w:val="22"/>
+          <w:szCs w:val="22"/>
+        </w:rPr>
+        <w:t>CcpNmr</w:t>
+      </w:r>
+      <w:proofErr w:type="spellEnd"/>
+      <w:r>
+        <w:rPr>
+          <w:rFonts w:ascii="Lucida Grande" w:hAnsi="Lucida Grande" w:cs="Lucida Grande"/>
+          <w:sz w:val="22"/>
+          <w:szCs w:val="22"/>
+        </w:rPr>
+        <w:t xml:space="preserve"> v3 directory, </w:t>
+      </w:r>
       <w:r>
         <w:rPr>
           <w:rFonts w:ascii="Lucida Grande" w:hAnsi="Lucida Grande" w:cs="Lucida Grande"/>
@@ -158,9 +217,8 @@
           <w:sz w:val="22"/>
           <w:szCs w:val="22"/>
         </w:rPr>
-        <w:t>assign</w:t>
-      </w:r>
-      <w:proofErr w:type="gramEnd"/>
+        <w:t>bin/</w:t>
+      </w:r>
       <w:r>
         <w:rPr>
           <w:rFonts w:ascii="Lucida Grande" w:hAnsi="Lucida Grande" w:cs="Lucida Grande"/>
@@ -168,7 +226,25 @@
           <w:sz w:val="22"/>
           <w:szCs w:val="22"/>
         </w:rPr>
-        <w:t xml:space="preserve"> </w:t>
+        <w:t xml:space="preserve">assign </w:t>
+      </w:r>
+      <w:r>
+        <w:rPr>
+          <w:rFonts w:ascii="Lucida Grande" w:hAnsi="Lucida Grande" w:cs="Lucida Grande"/>
+          <w:i/>
+          <w:sz w:val="22"/>
+          <w:szCs w:val="22"/>
+        </w:rPr>
+        <w:t>data/testProjects/CcpnSec5BBTutorial</w:t>
+      </w:r>
+      <w:r>
+        <w:rPr>
+          <w:rFonts w:ascii="Lucida Grande" w:hAnsi="Lucida Grande" w:cs="Lucida Grande"/>
+          <w:i/>
+          <w:sz w:val="22"/>
+          <w:szCs w:val="22"/>
+        </w:rPr>
+        <w:t>/</w:t>
       </w:r>
       <w:r>
         <w:rPr>
@@ -276,7 +352,23 @@
           <w:sz w:val="22"/>
           <w:szCs w:val="22"/>
         </w:rPr>
-        <w:t>so the spectrum paths have changed. The program tries to guess the new paths starting from the new project path, but it sometimes cannot find the spectra</w:t>
+        <w:t xml:space="preserve">so the spectrum paths have changed. The program tries to guess the new paths starting from the new project path, </w:t>
+      </w:r>
+      <w:r>
+        <w:rPr>
+          <w:rFonts w:ascii="Lucida Grande" w:hAnsi="Lucida Grande" w:cs="Lucida Grande"/>
+          <w:sz w:val="22"/>
+          <w:szCs w:val="22"/>
+        </w:rPr>
+        <w:t xml:space="preserve">and for the tutorial projects it should work, </w:t>
+      </w:r>
+      <w:r>
+        <w:rPr>
+          <w:rFonts w:ascii="Lucida Grande" w:hAnsi="Lucida Grande" w:cs="Lucida Grande"/>
+          <w:sz w:val="22"/>
+          <w:szCs w:val="22"/>
+        </w:rPr>
+        <w:t>but it sometimes cannot find the spectra</w:t>
       </w:r>
       <w:r>
         <w:rPr>
@@ -500,10 +592,10 @@
           <w:lang w:val="en-US"/>
         </w:rPr>
         <w:drawing>
-          <wp:inline distT="0" distB="0" distL="0" distR="0" wp14:anchorId="09527D9A" wp14:editId="3CA93986">
-            <wp:extent cx="3552890" cy="3025775"/>
-            <wp:effectExtent l="0" t="0" r="0" b="0"/>
-            <wp:docPr id="10" name="Picture 10" descr="Macintosh HD:Users:simon1:Library:Application Support:com.yellowmug.SnapNDrag:b2b01e8dc:screenshot_150.png"/>
+          <wp:inline distT="0" distB="0" distL="0" distR="0">
+            <wp:extent cx="3561715" cy="3018839"/>
+            <wp:effectExtent l="25400" t="0" r="0" b="0"/>
+            <wp:docPr id="3" name="Picture 2" descr="backbone p1 snap 1 cropped.png"/>
             <wp:cNvGraphicFramePr>
               <a:graphicFrameLocks xmlns:a="http://schemas.openxmlformats.org/drawingml/2006/main" noChangeAspect="1"/>
             </wp:cNvGraphicFramePr>
@@ -511,36 +603,23 @@
               <a:graphicData uri="http://schemas.openxmlformats.org/drawingml/2006/picture">
                 <pic:pic xmlns:pic="http://schemas.openxmlformats.org/drawingml/2006/picture">
                   <pic:nvPicPr>
-                    <pic:cNvPr id="0" name="Picture 5" descr="Macintosh HD:Users:simon1:Library:Application Support:com.yellowmug.SnapNDrag:b2b01e8dc:screenshot_150.png"/>
-                    <pic:cNvPicPr>
-                      <a:picLocks noChangeAspect="1" noChangeArrowheads="1"/>
-                    </pic:cNvPicPr>
+                    <pic:cNvPr id="0" name="backbone p1 snap 1 cropped.png"/>
+                    <pic:cNvPicPr/>
                   </pic:nvPicPr>
                   <pic:blipFill>
-                    <a:blip r:embed="rId6">
-                      <a:extLst>
-                        <a:ext uri="{28A0092B-C50C-407E-A947-70E740481C1C}">
-                          <a14:useLocalDpi xmlns:a14="http://schemas.microsoft.com/office/drawing/2010/main" val="0"/>
-                        </a:ext>
-                      </a:extLst>
-                    </a:blip>
-                    <a:srcRect/>
+                    <a:blip r:embed="rId5"/>
                     <a:stretch>
                       <a:fillRect/>
                     </a:stretch>
                   </pic:blipFill>
-                  <pic:spPr bwMode="auto">
+                  <pic:spPr>
                     <a:xfrm>
                       <a:off x="0" y="0"/>
-                      <a:ext cx="3553501" cy="3026295"/>
+                      <a:ext cx="3561393" cy="3018566"/>
                     </a:xfrm>
                     <a:prstGeom prst="rect">
                       <a:avLst/>
                     </a:prstGeom>
-                    <a:noFill/>
-                    <a:ln>
-                      <a:noFill/>
-                    </a:ln>
                   </pic:spPr>
                 </pic:pic>
               </a:graphicData>
@@ -868,7 +947,7 @@
           <w:lang w:val="en-US"/>
         </w:rPr>
         <w:drawing>
-          <wp:inline distT="0" distB="0" distL="0" distR="0" wp14:anchorId="4310B131" wp14:editId="6620957E">
+          <wp:inline distT="0" distB="0" distL="0" distR="0">
             <wp:extent cx="2197735" cy="1453091"/>
             <wp:effectExtent l="0" t="0" r="12065" b="0"/>
             <wp:docPr id="4" name="Picture 4" descr="Macintosh HD:Users:simon1:Library:Application Support:com.yellowmug.SnapNDrag:b25485f21:screenshot_122.png"/>
@@ -885,10 +964,10 @@
                     </pic:cNvPicPr>
                   </pic:nvPicPr>
                   <pic:blipFill>
-                    <a:blip r:embed="rId7">
+                    <a:blip r:embed="rId6">
                       <a:extLst>
                         <a:ext uri="{28A0092B-C50C-407E-A947-70E740481C1C}">
-                          <a14:useLocalDpi xmlns:a14="http://schemas.microsoft.com/office/drawing/2010/main" val="0"/>
+                          <a14:useLocalDpi xmlns="" xmlns:wpc="http://schemas.microsoft.com/office/word/2010/wordprocessingCanvas" xmlns:mo="http://schemas.microsoft.com/office/mac/office/2008/main" xmlns:mc="http://schemas.openxmlformats.org/markup-compatibility/2006" xmlns:mv="urn:schemas-microsoft-com:mac:vml" xmlns:o="urn:schemas-microsoft-com:office:office" xmlns:r="http://schemas.openxmlformats.org/officeDocument/2006/relationships" xmlns:m="http://schemas.openxmlformats.org/officeDocument/2006/math" xmlns:v="urn:schemas-microsoft-com:vml" xmlns:wp14="http://schemas.microsoft.com/office/word/2010/wordprocessingDrawing" xmlns:wp="http://schemas.openxmlformats.org/drawingml/2006/wordprocessingDrawing" xmlns:w10="urn:schemas-microsoft-com:office:word" xmlns:w="http://schemas.openxmlformats.org/wordprocessingml/2006/main" xmlns:w14="http://schemas.microsoft.com/office/word/2010/wordml" xmlns:wpg="http://schemas.microsoft.com/office/word/2010/wordprocessingGroup" xmlns:wpi="http://schemas.microsoft.com/office/word/2010/wordprocessingInk" xmlns:wne="http://schemas.microsoft.com/office/word/2006/wordml" xmlns:wps="http://schemas.microsoft.com/office/word/2010/wordprocessingShape" xmlns:a="http://schemas.openxmlformats.org/drawingml/2006/main" xmlns:pic="http://schemas.openxmlformats.org/drawingml/2006/picture" xmlns:a14="http://schemas.microsoft.com/office/drawing/2010/main" xmlns:ve="http://schemas.openxmlformats.org/markup-compatibility/2006" val="0"/>
                         </a:ext>
                       </a:extLst>
                     </a:blip>
@@ -1012,6 +1091,82 @@
           <w:sz w:val="22"/>
           <w:szCs w:val="22"/>
         </w:rPr>
+        <w:t xml:space="preserve">There is one setting in the Project </w:t>
+      </w:r>
+      <w:r>
+        <w:rPr>
+          <w:rFonts w:ascii="Lucida Grande" w:hAnsi="Lucida Grande" w:cs="Lucida Grande"/>
+          <w:sz w:val="22"/>
+          <w:szCs w:val="22"/>
+        </w:rPr>
+        <w:sym w:font="Wingdings" w:char="F0E0"/>
+      </w:r>
+      <w:r>
+        <w:rPr>
+          <w:rFonts w:ascii="Lucida Grande" w:hAnsi="Lucida Grande" w:cs="Lucida Grande"/>
+          <w:sz w:val="22"/>
+          <w:szCs w:val="22"/>
+        </w:rPr>
+        <w:t xml:space="preserve"> Preferences dialog which affects peak picking. This is the “Peak Picking Drop” which is the percentage the intensity must drop from a local maximum (for positive peaks)</w:t>
+      </w:r>
+      <w:r>
+        <w:rPr>
+          <w:rFonts w:ascii="Lucida Grande" w:hAnsi="Lucida Grande" w:cs="Lucida Grande"/>
+          <w:sz w:val="22"/>
+          <w:szCs w:val="22"/>
+        </w:rPr>
+        <w:t xml:space="preserve"> before turning back up again,</w:t>
+      </w:r>
+      <w:r>
+        <w:rPr>
+          <w:rFonts w:ascii="Lucida Grande" w:hAnsi="Lucida Grande" w:cs="Lucida Grande"/>
+          <w:sz w:val="22"/>
+          <w:szCs w:val="22"/>
+        </w:rPr>
+        <w:t xml:space="preserve"> in each dimension in each direction</w:t>
+      </w:r>
+      <w:r>
+        <w:rPr>
+          <w:rFonts w:ascii="Lucida Grande" w:hAnsi="Lucida Grande" w:cs="Lucida Grande"/>
+          <w:sz w:val="22"/>
+          <w:szCs w:val="22"/>
+        </w:rPr>
+        <w:t>,</w:t>
+      </w:r>
+      <w:r>
+        <w:rPr>
+          <w:rFonts w:ascii="Lucida Grande" w:hAnsi="Lucida Grande" w:cs="Lucida Grande"/>
+          <w:sz w:val="22"/>
+          <w:szCs w:val="22"/>
+        </w:rPr>
+        <w:t xml:space="preserve"> in order for the position of the local maximum to be considered to be a peak. If this percentage is too high then some actual peaks might be missed, and if it is too low then too many peaks might be picked.</w:t>
+      </w:r>
+    </w:p>
+    <w:p>
+      <w:pPr>
+        <w:jc w:val="both"/>
+        <w:rPr>
+          <w:rFonts w:ascii="Lucida Grande" w:hAnsi="Lucida Grande" w:cs="Lucida Grande"/>
+          <w:sz w:val="22"/>
+          <w:szCs w:val="22"/>
+        </w:rPr>
+      </w:pPr>
+    </w:p>
+    <w:p>
+      <w:pPr>
+        <w:jc w:val="both"/>
+        <w:rPr>
+          <w:rFonts w:ascii="Lucida Grande" w:hAnsi="Lucida Grande" w:cs="Lucida Grande"/>
+          <w:sz w:val="22"/>
+          <w:szCs w:val="22"/>
+        </w:rPr>
+      </w:pPr>
+      <w:r>
+        <w:rPr>
+          <w:rFonts w:ascii="Lucida Grande" w:hAnsi="Lucida Grande" w:cs="Lucida Grande"/>
+          <w:sz w:val="22"/>
+          <w:szCs w:val="22"/>
+        </w:rPr>
         <w:t xml:space="preserve">The crosses mark the peak positions picked and the two hyphens separated by a comma indicate that the dimensions of these peaks are unassigned. Some of the peaks picked may be noise and should be deleted prior to proceeding further, which is done by selecting the peaks and hitting the Delete key. </w:t>
       </w:r>
       <w:proofErr w:type="gramStart"/>
@@ -1068,6 +1223,16 @@
           <w:szCs w:val="22"/>
         </w:rPr>
       </w:pPr>
+    </w:p>
+    <w:p>
+      <w:pPr>
+        <w:jc w:val="both"/>
+        <w:rPr>
+          <w:rFonts w:ascii="Lucida Grande" w:hAnsi="Lucida Grande" w:cs="Lucida Grande"/>
+          <w:sz w:val="22"/>
+          <w:szCs w:val="22"/>
+        </w:rPr>
+      </w:pPr>
       <w:r>
         <w:rPr>
           <w:rFonts w:ascii="Lucida Grande" w:hAnsi="Lucida Grande" w:cs="Lucida Grande"/>
@@ -1076,12 +1241,11 @@
           <w:szCs w:val="22"/>
           <w:lang w:val="en-US"/>
         </w:rPr>
-        <w:lastRenderedPageBreak/>
         <w:drawing>
-          <wp:inline distT="0" distB="0" distL="0" distR="0" wp14:anchorId="7D0A2E68" wp14:editId="0D309256">
-            <wp:extent cx="5144962" cy="2632075"/>
-            <wp:effectExtent l="0" t="0" r="11430" b="9525"/>
-            <wp:docPr id="1" name="Picture 1" descr="Macintosh HD:Users:simon1:Library:Application Support:com.yellowmug.SnapNDrag:b2547f32e:screenshot_120.png"/>
+          <wp:inline distT="0" distB="0" distL="0" distR="0">
+            <wp:extent cx="5121275" cy="3031700"/>
+            <wp:effectExtent l="25400" t="0" r="9525" b="0"/>
+            <wp:docPr id="10" name="Picture 9" descr="backbone_page3_1.png"/>
             <wp:cNvGraphicFramePr>
               <a:graphicFrameLocks xmlns:a="http://schemas.openxmlformats.org/drawingml/2006/main" noChangeAspect="1"/>
             </wp:cNvGraphicFramePr>
@@ -1089,36 +1253,23 @@
               <a:graphicData uri="http://schemas.openxmlformats.org/drawingml/2006/picture">
                 <pic:pic xmlns:pic="http://schemas.openxmlformats.org/drawingml/2006/picture">
                   <pic:nvPicPr>
-                    <pic:cNvPr id="0" name="Picture 1" descr="Macintosh HD:Users:simon1:Library:Application Support:com.yellowmug.SnapNDrag:b2547f32e:screenshot_120.png"/>
-                    <pic:cNvPicPr>
-                      <a:picLocks noChangeAspect="1" noChangeArrowheads="1"/>
-                    </pic:cNvPicPr>
+                    <pic:cNvPr id="0" name="backbone_page3_1.png"/>
+                    <pic:cNvPicPr/>
                   </pic:nvPicPr>
                   <pic:blipFill>
-                    <a:blip r:embed="rId8">
-                      <a:extLst>
-                        <a:ext uri="{28A0092B-C50C-407E-A947-70E740481C1C}">
-                          <a14:useLocalDpi xmlns:a14="http://schemas.microsoft.com/office/drawing/2010/main" val="0"/>
-                        </a:ext>
-                      </a:extLst>
-                    </a:blip>
-                    <a:srcRect/>
+                    <a:blip r:embed="rId7"/>
                     <a:stretch>
                       <a:fillRect/>
                     </a:stretch>
                   </pic:blipFill>
-                  <pic:spPr bwMode="auto">
+                  <pic:spPr>
                     <a:xfrm>
                       <a:off x="0" y="0"/>
-                      <a:ext cx="5144962" cy="2632075"/>
+                      <a:ext cx="5129741" cy="3036712"/>
                     </a:xfrm>
                     <a:prstGeom prst="rect">
                       <a:avLst/>
                     </a:prstGeom>
-                    <a:noFill/>
-                    <a:ln>
-                      <a:noFill/>
-                    </a:ln>
                   </pic:spPr>
                 </pic:pic>
               </a:graphicData>
@@ -1132,6 +1283,16 @@
         <w:jc w:val="both"/>
         <w:rPr>
           <w:rFonts w:ascii="Lucida Grande" w:hAnsi="Lucida Grande" w:cs="Lucida Grande"/>
+          <w:sz w:val="22"/>
+          <w:szCs w:val="22"/>
+        </w:rPr>
+      </w:pPr>
+    </w:p>
+    <w:p>
+      <w:pPr>
+        <w:jc w:val="both"/>
+        <w:rPr>
+          <w:rFonts w:ascii="Lucida Grande" w:hAnsi="Lucida Grande" w:cs="Lucida Grande"/>
           <w:b/>
           <w:sz w:val="22"/>
           <w:szCs w:val="22"/>
@@ -1228,7 +1389,7 @@
           <w:lang w:val="en-US"/>
         </w:rPr>
         <w:drawing>
-          <wp:inline distT="0" distB="0" distL="0" distR="0" wp14:anchorId="35DA91F7" wp14:editId="1D1E93A3">
+          <wp:inline distT="0" distB="0" distL="0" distR="0">
             <wp:extent cx="2966720" cy="2542903"/>
             <wp:effectExtent l="0" t="0" r="5080" b="0"/>
             <wp:docPr id="8" name="Picture 8" descr="Macintosh HD:Users:simon1:Library:Application Support:com.yellowmug.SnapNDrag:b25487124:screenshot_123.png"/>
@@ -1245,10 +1406,10 @@
                     </pic:cNvPicPr>
                   </pic:nvPicPr>
                   <pic:blipFill>
-                    <a:blip r:embed="rId9">
+                    <a:blip r:embed="rId8">
                       <a:extLst>
                         <a:ext uri="{28A0092B-C50C-407E-A947-70E740481C1C}">
-                          <a14:useLocalDpi xmlns:a14="http://schemas.microsoft.com/office/drawing/2010/main" val="0"/>
+                          <a14:useLocalDpi xmlns="" xmlns:wpc="http://schemas.microsoft.com/office/word/2010/wordprocessingCanvas" xmlns:mo="http://schemas.microsoft.com/office/mac/office/2008/main" xmlns:mc="http://schemas.openxmlformats.org/markup-compatibility/2006" xmlns:mv="urn:schemas-microsoft-com:mac:vml" xmlns:o="urn:schemas-microsoft-com:office:office" xmlns:r="http://schemas.openxmlformats.org/officeDocument/2006/relationships" xmlns:m="http://schemas.openxmlformats.org/officeDocument/2006/math" xmlns:v="urn:schemas-microsoft-com:vml" xmlns:wp14="http://schemas.microsoft.com/office/word/2010/wordprocessingDrawing" xmlns:wp="http://schemas.openxmlformats.org/drawingml/2006/wordprocessingDrawing" xmlns:w10="urn:schemas-microsoft-com:office:word" xmlns:w="http://schemas.openxmlformats.org/wordprocessingml/2006/main" xmlns:w14="http://schemas.microsoft.com/office/word/2010/wordml" xmlns:wpg="http://schemas.microsoft.com/office/word/2010/wordprocessingGroup" xmlns:wpi="http://schemas.microsoft.com/office/word/2010/wordprocessingInk" xmlns:wne="http://schemas.microsoft.com/office/word/2006/wordml" xmlns:wps="http://schemas.microsoft.com/office/word/2010/wordprocessingShape" xmlns:a="http://schemas.openxmlformats.org/drawingml/2006/main" xmlns:pic="http://schemas.openxmlformats.org/drawingml/2006/picture" xmlns:a14="http://schemas.microsoft.com/office/drawing/2010/main" xmlns:ve="http://schemas.openxmlformats.org/markup-compatibility/2006" val="0"/>
                         </a:ext>
                       </a:extLst>
                     </a:blip>
@@ -1395,6 +1556,15 @@
     </w:p>
     <w:p>
       <w:pPr>
+        <w:rPr>
+          <w:rFonts w:ascii="Lucida Grande" w:hAnsi="Lucida Grande" w:cs="Lucida Grande"/>
+          <w:sz w:val="22"/>
+          <w:szCs w:val="22"/>
+        </w:rPr>
+      </w:pPr>
+    </w:p>
+    <w:p>
+      <w:pPr>
         <w:jc w:val="center"/>
         <w:rPr>
           <w:rFonts w:ascii="Lucida Grande" w:hAnsi="Lucida Grande" w:cs="Lucida Grande"/>
@@ -1411,10 +1581,10 @@
           <w:lang w:val="en-US"/>
         </w:rPr>
         <w:drawing>
-          <wp:inline distT="0" distB="0" distL="0" distR="0" wp14:anchorId="3912A510" wp14:editId="1B533048">
-            <wp:extent cx="2480990" cy="1465200"/>
-            <wp:effectExtent l="0" t="0" r="0" b="0"/>
-            <wp:docPr id="7" name="Picture 7" descr="Macintosh HD:Users:simon1:Library:Application Support:com.yellowmug.SnapNDrag:b2b003471:screenshot_147.png"/>
+          <wp:inline distT="0" distB="0" distL="0" distR="0">
+            <wp:extent cx="2612073" cy="1374775"/>
+            <wp:effectExtent l="25400" t="0" r="4127" b="0"/>
+            <wp:docPr id="12" name="Picture 11" descr="backbone p3 snap 2.png"/>
             <wp:cNvGraphicFramePr>
               <a:graphicFrameLocks xmlns:a="http://schemas.openxmlformats.org/drawingml/2006/main" noChangeAspect="1"/>
             </wp:cNvGraphicFramePr>
@@ -1422,36 +1592,23 @@
               <a:graphicData uri="http://schemas.openxmlformats.org/drawingml/2006/picture">
                 <pic:pic xmlns:pic="http://schemas.openxmlformats.org/drawingml/2006/picture">
                   <pic:nvPicPr>
-                    <pic:cNvPr id="0" name="Picture 3" descr="Macintosh HD:Users:simon1:Library:Application Support:com.yellowmug.SnapNDrag:b2b003471:screenshot_147.png"/>
-                    <pic:cNvPicPr>
-                      <a:picLocks noChangeAspect="1" noChangeArrowheads="1"/>
-                    </pic:cNvPicPr>
+                    <pic:cNvPr id="0" name="backbone p3 snap 2.png"/>
+                    <pic:cNvPicPr/>
                   </pic:nvPicPr>
                   <pic:blipFill>
-                    <a:blip r:embed="rId10">
-                      <a:extLst>
-                        <a:ext uri="{28A0092B-C50C-407E-A947-70E740481C1C}">
-                          <a14:useLocalDpi xmlns:a14="http://schemas.microsoft.com/office/drawing/2010/main" val="0"/>
-                        </a:ext>
-                      </a:extLst>
-                    </a:blip>
-                    <a:srcRect/>
+                    <a:blip r:embed="rId9"/>
                     <a:stretch>
                       <a:fillRect/>
                     </a:stretch>
                   </pic:blipFill>
-                  <pic:spPr bwMode="auto">
+                  <pic:spPr>
                     <a:xfrm>
                       <a:off x="0" y="0"/>
-                      <a:ext cx="2480990" cy="1465200"/>
+                      <a:ext cx="2623141" cy="1380600"/>
                     </a:xfrm>
                     <a:prstGeom prst="rect">
                       <a:avLst/>
                     </a:prstGeom>
-                    <a:noFill/>
-                    <a:ln>
-                      <a:noFill/>
-                    </a:ln>
                   </pic:spPr>
                 </pic:pic>
               </a:graphicData>
@@ -1630,7 +1787,7 @@
           <w:lang w:val="en-US"/>
         </w:rPr>
         <w:drawing>
-          <wp:inline distT="0" distB="0" distL="0" distR="0" wp14:anchorId="616FE8FC" wp14:editId="1D49F98B">
+          <wp:inline distT="0" distB="0" distL="0" distR="0">
             <wp:extent cx="3434080" cy="786375"/>
             <wp:effectExtent l="0" t="0" r="0" b="0"/>
             <wp:docPr id="6" name="Picture 6" descr="Macintosh HD:Users:simon1:Library:Application Support:com.yellowmug.SnapNDrag:b2b003dff:screenshot_148.png"/>
@@ -1647,10 +1804,10 @@
                     </pic:cNvPicPr>
                   </pic:nvPicPr>
                   <pic:blipFill>
-                    <a:blip r:embed="rId11">
+                    <a:blip r:embed="rId10">
                       <a:extLst>
                         <a:ext uri="{28A0092B-C50C-407E-A947-70E740481C1C}">
-                          <a14:useLocalDpi xmlns:a14="http://schemas.microsoft.com/office/drawing/2010/main" val="0"/>
+                          <a14:useLocalDpi xmlns="" xmlns:wpc="http://schemas.microsoft.com/office/word/2010/wordprocessingCanvas" xmlns:mo="http://schemas.microsoft.com/office/mac/office/2008/main" xmlns:mc="http://schemas.openxmlformats.org/markup-compatibility/2006" xmlns:mv="urn:schemas-microsoft-com:mac:vml" xmlns:o="urn:schemas-microsoft-com:office:office" xmlns:r="http://schemas.openxmlformats.org/officeDocument/2006/relationships" xmlns:m="http://schemas.openxmlformats.org/officeDocument/2006/math" xmlns:v="urn:schemas-microsoft-com:vml" xmlns:wp14="http://schemas.microsoft.com/office/word/2010/wordprocessingDrawing" xmlns:wp="http://schemas.openxmlformats.org/drawingml/2006/wordprocessingDrawing" xmlns:w10="urn:schemas-microsoft-com:office:word" xmlns:w="http://schemas.openxmlformats.org/wordprocessingml/2006/main" xmlns:w14="http://schemas.microsoft.com/office/word/2010/wordml" xmlns:wpg="http://schemas.microsoft.com/office/word/2010/wordprocessingGroup" xmlns:wpi="http://schemas.microsoft.com/office/word/2010/wordprocessingInk" xmlns:wne="http://schemas.microsoft.com/office/word/2006/wordml" xmlns:wps="http://schemas.microsoft.com/office/word/2010/wordprocessingShape" xmlns:a="http://schemas.openxmlformats.org/drawingml/2006/main" xmlns:pic="http://schemas.openxmlformats.org/drawingml/2006/picture" xmlns:a14="http://schemas.microsoft.com/office/drawing/2010/main" xmlns:ve="http://schemas.openxmlformats.org/markup-compatibility/2006" val="0"/>
                         </a:ext>
                       </a:extLst>
                     </a:blip>
@@ -2019,7 +2176,23 @@
           <w:sz w:val="22"/>
           <w:szCs w:val="22"/>
         </w:rPr>
-        <w:t xml:space="preserve"> If not, it is a placeholder. In general, changing an assignment string (e.g. reassigning a peak) has no effect on anything else. </w:t>
+        <w:t xml:space="preserve"> If not, it is a placeholder. In general, changing an assignment string</w:t>
+      </w:r>
+      <w:r>
+        <w:rPr>
+          <w:rFonts w:ascii="Lucida Grande" w:hAnsi="Lucida Grande" w:cs="Lucida Grande"/>
+          <w:sz w:val="22"/>
+          <w:szCs w:val="22"/>
+        </w:rPr>
+        <w:t xml:space="preserve"> for a peak</w:t>
+      </w:r>
+      <w:r>
+        <w:rPr>
+          <w:rFonts w:ascii="Lucida Grande" w:hAnsi="Lucida Grande" w:cs="Lucida Grande"/>
+          <w:sz w:val="22"/>
+          <w:szCs w:val="22"/>
+        </w:rPr>
+        <w:t xml:space="preserve"> (e.g. reassigning a peak) has no effect on anything else. </w:t>
       </w:r>
       <w:proofErr w:type="spellStart"/>
       <w:r>
@@ -2702,16 +2875,149 @@
           <w:sz w:val="22"/>
           <w:szCs w:val="22"/>
         </w:rPr>
-        <w:t xml:space="preserve">- Suffixes 'X' and 'Y' are used for non-stereospecific pairs - the normal assignment to serine beta would use HBX and HBY. For e.g. isopropyl groups </w:t>
-      </w:r>
-      <w:r>
-        <w:rPr>
-          <w:rFonts w:ascii="Lucida Grande" w:hAnsi="Lucida Grande" w:cs="Lucida Grande"/>
-          <w:sz w:val="22"/>
-          <w:szCs w:val="22"/>
-        </w:rPr>
-        <w:lastRenderedPageBreak/>
-        <w:t xml:space="preserve">the X and Y assignments match up, so that Leu HDX% </w:t>
+        <w:t>- Suffixes '</w:t>
+      </w:r>
+      <w:r>
+        <w:rPr>
+          <w:rFonts w:ascii="Lucida Grande" w:hAnsi="Lucida Grande" w:cs="Lucida Grande"/>
+          <w:sz w:val="22"/>
+          <w:szCs w:val="22"/>
+        </w:rPr>
+        <w:t>x</w:t>
+      </w:r>
+      <w:r>
+        <w:rPr>
+          <w:rFonts w:ascii="Lucida Grande" w:hAnsi="Lucida Grande" w:cs="Lucida Grande"/>
+          <w:sz w:val="22"/>
+          <w:szCs w:val="22"/>
+        </w:rPr>
+        <w:t>' and '</w:t>
+      </w:r>
+      <w:r>
+        <w:rPr>
+          <w:rFonts w:ascii="Lucida Grande" w:hAnsi="Lucida Grande" w:cs="Lucida Grande"/>
+          <w:sz w:val="22"/>
+          <w:szCs w:val="22"/>
+        </w:rPr>
+        <w:t>y</w:t>
+      </w:r>
+      <w:r>
+        <w:rPr>
+          <w:rFonts w:ascii="Lucida Grande" w:hAnsi="Lucida Grande" w:cs="Lucida Grande"/>
+          <w:sz w:val="22"/>
+          <w:szCs w:val="22"/>
+        </w:rPr>
+        <w:t xml:space="preserve">' are used for non-stereospecific pairs - the normal assignment to serine beta would use </w:t>
+      </w:r>
+      <w:proofErr w:type="spellStart"/>
+      <w:r>
+        <w:rPr>
+          <w:rFonts w:ascii="Lucida Grande" w:hAnsi="Lucida Grande" w:cs="Lucida Grande"/>
+          <w:sz w:val="22"/>
+          <w:szCs w:val="22"/>
+        </w:rPr>
+        <w:t>HB</w:t>
+      </w:r>
+      <w:r>
+        <w:rPr>
+          <w:rFonts w:ascii="Lucida Grande" w:hAnsi="Lucida Grande" w:cs="Lucida Grande"/>
+          <w:sz w:val="22"/>
+          <w:szCs w:val="22"/>
+        </w:rPr>
+        <w:t>x</w:t>
+      </w:r>
+      <w:proofErr w:type="spellEnd"/>
+      <w:r>
+        <w:rPr>
+          <w:rFonts w:ascii="Lucida Grande" w:hAnsi="Lucida Grande" w:cs="Lucida Grande"/>
+          <w:sz w:val="22"/>
+          <w:szCs w:val="22"/>
+        </w:rPr>
+        <w:t xml:space="preserve"> and </w:t>
+      </w:r>
+      <w:proofErr w:type="spellStart"/>
+      <w:r>
+        <w:rPr>
+          <w:rFonts w:ascii="Lucida Grande" w:hAnsi="Lucida Grande" w:cs="Lucida Grande"/>
+          <w:sz w:val="22"/>
+          <w:szCs w:val="22"/>
+        </w:rPr>
+        <w:t>HB</w:t>
+      </w:r>
+      <w:r>
+        <w:rPr>
+          <w:rFonts w:ascii="Lucida Grande" w:hAnsi="Lucida Grande" w:cs="Lucida Grande"/>
+          <w:sz w:val="22"/>
+          <w:szCs w:val="22"/>
+        </w:rPr>
+        <w:t>y</w:t>
+      </w:r>
+      <w:proofErr w:type="spellEnd"/>
+      <w:r>
+        <w:rPr>
+          <w:rFonts w:ascii="Lucida Grande" w:hAnsi="Lucida Grande" w:cs="Lucida Grande"/>
+          <w:sz w:val="22"/>
+          <w:szCs w:val="22"/>
+        </w:rPr>
+        <w:t xml:space="preserve">. For e.g. isopropyl groups the </w:t>
+      </w:r>
+      <w:r>
+        <w:rPr>
+          <w:rFonts w:ascii="Lucida Grande" w:hAnsi="Lucida Grande" w:cs="Lucida Grande"/>
+          <w:sz w:val="22"/>
+          <w:szCs w:val="22"/>
+        </w:rPr>
+        <w:t>x</w:t>
+      </w:r>
+      <w:r>
+        <w:rPr>
+          <w:rFonts w:ascii="Lucida Grande" w:hAnsi="Lucida Grande" w:cs="Lucida Grande"/>
+          <w:sz w:val="22"/>
+          <w:szCs w:val="22"/>
+        </w:rPr>
+        <w:t xml:space="preserve"> and </w:t>
+      </w:r>
+      <w:r>
+        <w:rPr>
+          <w:rFonts w:ascii="Lucida Grande" w:hAnsi="Lucida Grande" w:cs="Lucida Grande"/>
+          <w:sz w:val="22"/>
+          <w:szCs w:val="22"/>
+        </w:rPr>
+        <w:t>y</w:t>
+      </w:r>
+      <w:r>
+        <w:rPr>
+          <w:rFonts w:ascii="Lucida Grande" w:hAnsi="Lucida Grande" w:cs="Lucida Grande"/>
+          <w:sz w:val="22"/>
+          <w:szCs w:val="22"/>
+        </w:rPr>
+        <w:t xml:space="preserve"> assignments match up, so that Leu </w:t>
+      </w:r>
+      <w:proofErr w:type="spellStart"/>
+      <w:r>
+        <w:rPr>
+          <w:rFonts w:ascii="Lucida Grande" w:hAnsi="Lucida Grande" w:cs="Lucida Grande"/>
+          <w:sz w:val="22"/>
+          <w:szCs w:val="22"/>
+        </w:rPr>
+        <w:t>HD</w:t>
+      </w:r>
+      <w:r>
+        <w:rPr>
+          <w:rFonts w:ascii="Lucida Grande" w:hAnsi="Lucida Grande" w:cs="Lucida Grande"/>
+          <w:sz w:val="22"/>
+          <w:szCs w:val="22"/>
+        </w:rPr>
+        <w:t>x</w:t>
+      </w:r>
+      <w:proofErr w:type="spellEnd"/>
+      <w:r>
+        <w:rPr>
+          <w:rFonts w:ascii="Lucida Grande" w:hAnsi="Lucida Grande" w:cs="Lucida Grande"/>
+          <w:sz w:val="22"/>
+          <w:szCs w:val="22"/>
+        </w:rPr>
+        <w:t xml:space="preserve">% </w:t>
       </w:r>
       <w:proofErr w:type="gramStart"/>
       <w:r>
@@ -2745,7 +3051,33 @@
           <w:sz w:val="22"/>
           <w:szCs w:val="22"/>
         </w:rPr>
-        <w:t>Leu CDX.</w:t>
+        <w:t xml:space="preserve">Leu </w:t>
+      </w:r>
+      <w:proofErr w:type="spellStart"/>
+      <w:r>
+        <w:rPr>
+          <w:rFonts w:ascii="Lucida Grande" w:hAnsi="Lucida Grande" w:cs="Lucida Grande"/>
+          <w:sz w:val="22"/>
+          <w:szCs w:val="22"/>
+        </w:rPr>
+        <w:t>CD</w:t>
+      </w:r>
+      <w:r>
+        <w:rPr>
+          <w:rFonts w:ascii="Lucida Grande" w:hAnsi="Lucida Grande" w:cs="Lucida Grande"/>
+          <w:sz w:val="22"/>
+          <w:szCs w:val="22"/>
+        </w:rPr>
+        <w:t>x</w:t>
+      </w:r>
+      <w:proofErr w:type="spellEnd"/>
+      <w:r>
+        <w:rPr>
+          <w:rFonts w:ascii="Lucida Grande" w:hAnsi="Lucida Grande" w:cs="Lucida Grande"/>
+          <w:sz w:val="22"/>
+          <w:szCs w:val="22"/>
+        </w:rPr>
+        <w:t>.</w:t>
       </w:r>
     </w:p>
     <w:p>
@@ -2857,7 +3189,97 @@
           <w:sz w:val="22"/>
           <w:szCs w:val="22"/>
         </w:rPr>
-        <w:t xml:space="preserve">the HSQC spectrum we will use the pick and assign and atom selector modules, both of which can be found under Assign in the menubar (shortcuts pa and as, respectively). </w:t>
+        <w:t xml:space="preserve">the HSQC spectrum we will use the </w:t>
+      </w:r>
+      <w:r>
+        <w:rPr>
+          <w:rFonts w:ascii="Lucida Grande" w:hAnsi="Lucida Grande" w:cs="Lucida Grande"/>
+          <w:sz w:val="22"/>
+          <w:szCs w:val="22"/>
+        </w:rPr>
+        <w:t>P</w:t>
+      </w:r>
+      <w:r>
+        <w:rPr>
+          <w:rFonts w:ascii="Lucida Grande" w:hAnsi="Lucida Grande" w:cs="Lucida Grande"/>
+          <w:sz w:val="22"/>
+          <w:szCs w:val="22"/>
+        </w:rPr>
+        <w:t xml:space="preserve">ick and </w:t>
+      </w:r>
+      <w:r>
+        <w:rPr>
+          <w:rFonts w:ascii="Lucida Grande" w:hAnsi="Lucida Grande" w:cs="Lucida Grande"/>
+          <w:sz w:val="22"/>
+          <w:szCs w:val="22"/>
+        </w:rPr>
+        <w:t>A</w:t>
+      </w:r>
+      <w:r>
+        <w:rPr>
+          <w:rFonts w:ascii="Lucida Grande" w:hAnsi="Lucida Grande" w:cs="Lucida Grande"/>
+          <w:sz w:val="22"/>
+          <w:szCs w:val="22"/>
+        </w:rPr>
+        <w:t xml:space="preserve">ssign </w:t>
+      </w:r>
+      <w:r>
+        <w:rPr>
+          <w:rFonts w:ascii="Lucida Grande" w:hAnsi="Lucida Grande" w:cs="Lucida Grande"/>
+          <w:sz w:val="22"/>
+          <w:szCs w:val="22"/>
+        </w:rPr>
+        <w:t xml:space="preserve">module, which can be found under Assign in the </w:t>
+      </w:r>
+      <w:proofErr w:type="spellStart"/>
+      <w:r>
+        <w:rPr>
+          <w:rFonts w:ascii="Lucida Grande" w:hAnsi="Lucida Grande" w:cs="Lucida Grande"/>
+          <w:sz w:val="22"/>
+          <w:szCs w:val="22"/>
+        </w:rPr>
+        <w:t>menubar</w:t>
+      </w:r>
+      <w:proofErr w:type="spellEnd"/>
+      <w:r>
+        <w:rPr>
+          <w:rFonts w:ascii="Lucida Grande" w:hAnsi="Lucida Grande" w:cs="Lucida Grande"/>
+          <w:sz w:val="22"/>
+          <w:szCs w:val="22"/>
+        </w:rPr>
+        <w:t xml:space="preserve"> (shortcut pa) and the Atom Selector module, </w:t>
+      </w:r>
+      <w:r>
+        <w:rPr>
+          <w:rFonts w:ascii="Lucida Grande" w:hAnsi="Lucida Grande" w:cs="Lucida Grande"/>
+          <w:sz w:val="22"/>
+          <w:szCs w:val="22"/>
+        </w:rPr>
+        <w:t xml:space="preserve">which can be found under </w:t>
+      </w:r>
+      <w:r>
+        <w:rPr>
+          <w:rFonts w:ascii="Lucida Grande" w:hAnsi="Lucida Grande" w:cs="Lucida Grande"/>
+          <w:sz w:val="22"/>
+          <w:szCs w:val="22"/>
+        </w:rPr>
+        <w:t>View</w:t>
+      </w:r>
+      <w:r>
+        <w:rPr>
+          <w:rFonts w:ascii="Lucida Grande" w:hAnsi="Lucida Grande" w:cs="Lucida Grande"/>
+          <w:sz w:val="22"/>
+          <w:szCs w:val="22"/>
+        </w:rPr>
+        <w:t xml:space="preserve"> in the menubar (shortcut as</w:t>
+      </w:r>
+      <w:r>
+        <w:rPr>
+          <w:rFonts w:ascii="Lucida Grande" w:hAnsi="Lucida Grande" w:cs="Lucida Grande"/>
+          <w:sz w:val="22"/>
+          <w:szCs w:val="22"/>
+        </w:rPr>
+        <w:t xml:space="preserve">). </w:t>
       </w:r>
       <w:r>
         <w:rPr>
@@ -2896,10 +3318,10 @@
           <w:lang w:val="en-US"/>
         </w:rPr>
         <w:drawing>
-          <wp:inline distT="0" distB="0" distL="0" distR="0" wp14:anchorId="39F715D9" wp14:editId="570E0331">
-            <wp:extent cx="5262880" cy="2692400"/>
-            <wp:effectExtent l="0" t="0" r="0" b="0"/>
-            <wp:docPr id="13" name="Picture 13" descr="Macintosh HD:Users:simon1:Library:Application Support:com.yellowmug.SnapNDrag:b2548a9bc:screenshot_126.png"/>
+          <wp:inline distT="0" distB="0" distL="0" distR="0">
+            <wp:extent cx="5274310" cy="3741420"/>
+            <wp:effectExtent l="25400" t="0" r="8890" b="0"/>
+            <wp:docPr id="11" name="Picture 10" descr="backbone_page5_1.png"/>
             <wp:cNvGraphicFramePr>
               <a:graphicFrameLocks xmlns:a="http://schemas.openxmlformats.org/drawingml/2006/main" noChangeAspect="1"/>
             </wp:cNvGraphicFramePr>
@@ -2907,36 +3329,23 @@
               <a:graphicData uri="http://schemas.openxmlformats.org/drawingml/2006/picture">
                 <pic:pic xmlns:pic="http://schemas.openxmlformats.org/drawingml/2006/picture">
                   <pic:nvPicPr>
-                    <pic:cNvPr id="0" name="Picture 7" descr="Macintosh HD:Users:simon1:Library:Application Support:com.yellowmug.SnapNDrag:b2548a9bc:screenshot_126.png"/>
-                    <pic:cNvPicPr>
-                      <a:picLocks noChangeAspect="1" noChangeArrowheads="1"/>
-                    </pic:cNvPicPr>
+                    <pic:cNvPr id="0" name="backbone_page5_1.png"/>
+                    <pic:cNvPicPr/>
                   </pic:nvPicPr>
                   <pic:blipFill>
-                    <a:blip r:embed="rId12">
-                      <a:extLst>
-                        <a:ext uri="{28A0092B-C50C-407E-A947-70E740481C1C}">
-                          <a14:useLocalDpi xmlns:a14="http://schemas.microsoft.com/office/drawing/2010/main" val="0"/>
-                        </a:ext>
-                      </a:extLst>
-                    </a:blip>
-                    <a:srcRect/>
+                    <a:blip r:embed="rId11"/>
                     <a:stretch>
                       <a:fillRect/>
                     </a:stretch>
                   </pic:blipFill>
-                  <pic:spPr bwMode="auto">
+                  <pic:spPr>
                     <a:xfrm>
                       <a:off x="0" y="0"/>
-                      <a:ext cx="5262880" cy="2692400"/>
+                      <a:ext cx="5274310" cy="3741420"/>
                     </a:xfrm>
                     <a:prstGeom prst="rect">
                       <a:avLst/>
                     </a:prstGeom>
-                    <a:noFill/>
-                    <a:ln>
-                      <a:noFill/>
-                    </a:ln>
                   </pic:spPr>
                 </pic:pic>
               </a:graphicData>
@@ -3232,7 +3641,49 @@
           <w:sz w:val="22"/>
           <w:szCs w:val="22"/>
         </w:rPr>
-        <w:t xml:space="preserve">. For example, if we select the group of peaks at 59.5 ppm, the CA buttons under i-1 and i in the atom selector change colour, </w:t>
+        <w:t xml:space="preserve">. For example, if we select the </w:t>
+      </w:r>
+      <w:r>
+        <w:rPr>
+          <w:rFonts w:ascii="Lucida Grande" w:hAnsi="Lucida Grande" w:cs="Lucida Grande"/>
+          <w:sz w:val="22"/>
+          <w:szCs w:val="22"/>
+        </w:rPr>
+        <w:t>peak</w:t>
+      </w:r>
+      <w:r>
+        <w:rPr>
+          <w:rFonts w:ascii="Lucida Grande" w:hAnsi="Lucida Grande" w:cs="Lucida Grande"/>
+          <w:sz w:val="22"/>
+          <w:szCs w:val="22"/>
+        </w:rPr>
+        <w:t xml:space="preserve"> at 59.5 </w:t>
+      </w:r>
+      <w:proofErr w:type="spellStart"/>
+      <w:r>
+        <w:rPr>
+          <w:rFonts w:ascii="Lucida Grande" w:hAnsi="Lucida Grande" w:cs="Lucida Grande"/>
+          <w:sz w:val="22"/>
+          <w:szCs w:val="22"/>
+        </w:rPr>
+        <w:t>ppm</w:t>
+      </w:r>
+      <w:proofErr w:type="spellEnd"/>
+      <w:r>
+        <w:rPr>
+          <w:rFonts w:ascii="Lucida Grande" w:hAnsi="Lucida Grande" w:cs="Lucida Grande"/>
+          <w:sz w:val="22"/>
+          <w:szCs w:val="22"/>
+        </w:rPr>
+        <w:t xml:space="preserve"> in the HNCA</w:t>
+      </w:r>
+      <w:r>
+        <w:rPr>
+          <w:rFonts w:ascii="Lucida Grande" w:hAnsi="Lucida Grande" w:cs="Lucida Grande"/>
+          <w:sz w:val="22"/>
+          <w:szCs w:val="22"/>
+        </w:rPr>
+        <w:t xml:space="preserve">, the CA buttons under i-1 and i in the atom selector change colour, </w:t>
       </w:r>
       <w:r>
         <w:rPr>
@@ -3260,6 +3711,17 @@
           <w:szCs w:val="22"/>
         </w:rPr>
       </w:pPr>
+    </w:p>
+    <w:p>
+      <w:pPr>
+        <w:ind w:left="720" w:firstLine="720"/>
+        <w:jc w:val="both"/>
+        <w:rPr>
+          <w:rFonts w:ascii="Lucida Grande" w:hAnsi="Lucida Grande" w:cs="Lucida Grande"/>
+          <w:sz w:val="22"/>
+          <w:szCs w:val="22"/>
+        </w:rPr>
+      </w:pPr>
       <w:r>
         <w:rPr>
           <w:rFonts w:ascii="Lucida Grande" w:hAnsi="Lucida Grande" w:cs="Lucida Grande"/>
@@ -3268,12 +3730,11 @@
           <w:szCs w:val="22"/>
           <w:lang w:val="en-US"/>
         </w:rPr>
-        <w:lastRenderedPageBreak/>
         <w:drawing>
-          <wp:inline distT="0" distB="0" distL="0" distR="0" wp14:anchorId="4F9D5514" wp14:editId="61D5B7C8">
-            <wp:extent cx="5262880" cy="1737360"/>
-            <wp:effectExtent l="0" t="0" r="0" b="0"/>
-            <wp:docPr id="5" name="Picture 5" descr="Macintosh HD:Users:simon1:Library:Application Support:com.yellowmug.SnapNDrag:b2b00acc8:screenshot_149.png"/>
+          <wp:inline distT="0" distB="0" distL="0" distR="0">
+            <wp:extent cx="3406775" cy="2104932"/>
+            <wp:effectExtent l="25400" t="0" r="0" b="0"/>
+            <wp:docPr id="14" name="Picture 13" descr="backbone_page6_1.png"/>
             <wp:cNvGraphicFramePr>
               <a:graphicFrameLocks xmlns:a="http://schemas.openxmlformats.org/drawingml/2006/main" noChangeAspect="1"/>
             </wp:cNvGraphicFramePr>
@@ -3281,36 +3742,23 @@
               <a:graphicData uri="http://schemas.openxmlformats.org/drawingml/2006/picture">
                 <pic:pic xmlns:pic="http://schemas.openxmlformats.org/drawingml/2006/picture">
                   <pic:nvPicPr>
-                    <pic:cNvPr id="0" name="Picture 1" descr="Macintosh HD:Users:simon1:Library:Application Support:com.yellowmug.SnapNDrag:b2b00acc8:screenshot_149.png"/>
-                    <pic:cNvPicPr>
-                      <a:picLocks noChangeAspect="1" noChangeArrowheads="1"/>
-                    </pic:cNvPicPr>
+                    <pic:cNvPr id="0" name="backbone_page6_1.png"/>
+                    <pic:cNvPicPr/>
                   </pic:nvPicPr>
                   <pic:blipFill>
-                    <a:blip r:embed="rId13">
-                      <a:extLst>
-                        <a:ext uri="{28A0092B-C50C-407E-A947-70E740481C1C}">
-                          <a14:useLocalDpi xmlns:a14="http://schemas.microsoft.com/office/drawing/2010/main" val="0"/>
-                        </a:ext>
-                      </a:extLst>
-                    </a:blip>
-                    <a:srcRect/>
+                    <a:blip r:embed="rId12"/>
                     <a:stretch>
                       <a:fillRect/>
                     </a:stretch>
                   </pic:blipFill>
-                  <pic:spPr bwMode="auto">
+                  <pic:spPr>
                     <a:xfrm>
                       <a:off x="0" y="0"/>
-                      <a:ext cx="5262880" cy="1737360"/>
+                      <a:ext cx="3407098" cy="2105131"/>
                     </a:xfrm>
                     <a:prstGeom prst="rect">
                       <a:avLst/>
                     </a:prstGeom>
-                    <a:noFill/>
-                    <a:ln>
-                      <a:noFill/>
-                    </a:ln>
                   </pic:spPr>
                 </pic:pic>
               </a:graphicData>
@@ -3386,7 +3834,23 @@
           <w:sz w:val="22"/>
           <w:szCs w:val="22"/>
         </w:rPr>
-        <w:t xml:space="preserve"> To assign the carbon dimension, click the appropriate button in the atom selector and the carbon dimension will be assigned. Repeating this procedure for the other groups of peaks along this line will give </w:t>
+        <w:t xml:space="preserve"> To assign the carbon dimension, click the appropriate button in the atom selector and the carbon dimension will be assigned. Repeating this procedure for the other </w:t>
+      </w:r>
+      <w:r>
+        <w:rPr>
+          <w:rFonts w:ascii="Lucida Grande" w:hAnsi="Lucida Grande" w:cs="Lucida Grande"/>
+          <w:sz w:val="22"/>
+          <w:szCs w:val="22"/>
+        </w:rPr>
+        <w:t xml:space="preserve">spectra and the other </w:t>
+      </w:r>
+      <w:r>
+        <w:rPr>
+          <w:rFonts w:ascii="Lucida Grande" w:hAnsi="Lucida Grande" w:cs="Lucida Grande"/>
+          <w:sz w:val="22"/>
+          <w:szCs w:val="22"/>
+        </w:rPr>
+        <w:t xml:space="preserve">groups of peaks along this line will give </w:t>
       </w:r>
       <w:proofErr w:type="spellStart"/>
       <w:r>
@@ -3561,10 +4025,10 @@
           <w:lang w:val="en-US"/>
         </w:rPr>
         <w:drawing>
-          <wp:inline distT="0" distB="0" distL="0" distR="0" wp14:anchorId="5EF8537D" wp14:editId="77A7C876">
-            <wp:extent cx="5262880" cy="2692400"/>
-            <wp:effectExtent l="0" t="0" r="0" b="0"/>
-            <wp:docPr id="15" name="Picture 15" descr="Macintosh HD:Users:simon1:Library:Application Support:com.yellowmug.SnapNDrag:b2549aca1:screenshot_128.png"/>
+          <wp:inline distT="0" distB="0" distL="0" distR="0">
+            <wp:extent cx="5006975" cy="3205766"/>
+            <wp:effectExtent l="25400" t="0" r="0" b="0"/>
+            <wp:docPr id="17" name="Picture 16" descr="backbone_page7_1.png"/>
             <wp:cNvGraphicFramePr>
               <a:graphicFrameLocks xmlns:a="http://schemas.openxmlformats.org/drawingml/2006/main" noChangeAspect="1"/>
             </wp:cNvGraphicFramePr>
@@ -3572,36 +4036,23 @@
               <a:graphicData uri="http://schemas.openxmlformats.org/drawingml/2006/picture">
                 <pic:pic xmlns:pic="http://schemas.openxmlformats.org/drawingml/2006/picture">
                   <pic:nvPicPr>
-                    <pic:cNvPr id="0" name="Picture 9" descr="Macintosh HD:Users:simon1:Library:Application Support:com.yellowmug.SnapNDrag:b2549aca1:screenshot_128.png"/>
-                    <pic:cNvPicPr>
-                      <a:picLocks noChangeAspect="1" noChangeArrowheads="1"/>
-                    </pic:cNvPicPr>
+                    <pic:cNvPr id="0" name="backbone_page7_1.png"/>
+                    <pic:cNvPicPr/>
                   </pic:nvPicPr>
                   <pic:blipFill>
-                    <a:blip r:embed="rId14">
-                      <a:extLst>
-                        <a:ext uri="{28A0092B-C50C-407E-A947-70E740481C1C}">
-                          <a14:useLocalDpi xmlns:a14="http://schemas.microsoft.com/office/drawing/2010/main" val="0"/>
-                        </a:ext>
-                      </a:extLst>
-                    </a:blip>
-                    <a:srcRect/>
+                    <a:blip r:embed="rId13"/>
                     <a:stretch>
                       <a:fillRect/>
                     </a:stretch>
                   </pic:blipFill>
-                  <pic:spPr bwMode="auto">
+                  <pic:spPr>
                     <a:xfrm>
                       <a:off x="0" y="0"/>
-                      <a:ext cx="5262880" cy="2692400"/>
+                      <a:ext cx="5012630" cy="3209387"/>
                     </a:xfrm>
                     <a:prstGeom prst="rect">
                       <a:avLst/>
                     </a:prstGeom>
-                    <a:noFill/>
-                    <a:ln>
-                      <a:noFill/>
-                    </a:ln>
                   </pic:spPr>
                 </pic:pic>
               </a:graphicData>
@@ -3619,6 +4070,16 @@
           <w:szCs w:val="22"/>
         </w:rPr>
       </w:pPr>
+    </w:p>
+    <w:p>
+      <w:pPr>
+        <w:jc w:val="both"/>
+        <w:rPr>
+          <w:rFonts w:ascii="Lucida Grande" w:hAnsi="Lucida Grande" w:cs="Lucida Grande"/>
+          <w:sz w:val="22"/>
+          <w:szCs w:val="22"/>
+        </w:rPr>
+      </w:pPr>
       <w:r>
         <w:rPr>
           <w:rFonts w:ascii="Lucida Grande" w:hAnsi="Lucida Grande" w:cs="Lucida Grande"/>
@@ -3812,7 +4273,6 @@
           <w:sz w:val="22"/>
           <w:szCs w:val="22"/>
         </w:rPr>
-        <w:lastRenderedPageBreak/>
         <w:t>NmrResidue</w:t>
       </w:r>
       <w:proofErr w:type="spellEnd"/>
@@ -3992,25 +4452,7 @@
           <w:sz w:val="22"/>
           <w:szCs w:val="22"/>
         </w:rPr>
-        <w:t xml:space="preserve"> menu, shortcut </w:t>
-      </w:r>
-      <w:proofErr w:type="spellStart"/>
-      <w:r>
-        <w:rPr>
-          <w:rFonts w:ascii="Lucida Grande" w:hAnsi="Lucida Grande" w:cs="Lucida Grande"/>
-          <w:sz w:val="22"/>
-          <w:szCs w:val="22"/>
-        </w:rPr>
-        <w:t>sq</w:t>
-      </w:r>
-      <w:proofErr w:type="spellEnd"/>
-      <w:r>
-        <w:rPr>
-          <w:rFonts w:ascii="Lucida Grande" w:hAnsi="Lucida Grande" w:cs="Lucida Grande"/>
-          <w:sz w:val="22"/>
-          <w:szCs w:val="22"/>
-        </w:rPr>
-        <w:t xml:space="preserve">) and you’re ready to start assigning. </w:t>
+        <w:t xml:space="preserve"> menu, shortcut sq) and you’re ready to start assigning. </w:t>
       </w:r>
     </w:p>
     <w:p>
@@ -4070,7 +4512,49 @@
           <w:sz w:val="22"/>
           <w:szCs w:val="22"/>
         </w:rPr>
-        <w:t xml:space="preserve">ou will see a series of changes in the GUI. The HNCANH module will navigate to the appropriate plane containing the assignment for the NmrResidue @100 and this is shown in the bottom of the strip, the </w:t>
+        <w:t xml:space="preserve">ou will see a series of changes in the GUI. The </w:t>
+      </w:r>
+      <w:proofErr w:type="spellStart"/>
+      <w:r>
+        <w:rPr>
+          <w:rFonts w:ascii="Lucida Grande" w:hAnsi="Lucida Grande" w:cs="Lucida Grande"/>
+          <w:sz w:val="22"/>
+          <w:szCs w:val="22"/>
+        </w:rPr>
+        <w:t>H</w:t>
+      </w:r>
+      <w:r>
+        <w:rPr>
+          <w:rFonts w:ascii="Lucida Grande" w:hAnsi="Lucida Grande" w:cs="Lucida Grande"/>
+          <w:sz w:val="22"/>
+          <w:szCs w:val="22"/>
+        </w:rPr>
+        <w:t>n</w:t>
+      </w:r>
+      <w:r>
+        <w:rPr>
+          <w:rFonts w:ascii="Lucida Grande" w:hAnsi="Lucida Grande" w:cs="Lucida Grande"/>
+          <w:sz w:val="22"/>
+          <w:szCs w:val="22"/>
+        </w:rPr>
+        <w:t>CAN</w:t>
+      </w:r>
+      <w:r>
+        <w:rPr>
+          <w:rFonts w:ascii="Lucida Grande" w:hAnsi="Lucida Grande" w:cs="Lucida Grande"/>
+          <w:sz w:val="22"/>
+          <w:szCs w:val="22"/>
+        </w:rPr>
+        <w:t>h</w:t>
+      </w:r>
+      <w:proofErr w:type="spellEnd"/>
+      <w:r>
+        <w:rPr>
+          <w:rFonts w:ascii="Lucida Grande" w:hAnsi="Lucida Grande" w:cs="Lucida Grande"/>
+          <w:sz w:val="22"/>
+          <w:szCs w:val="22"/>
+        </w:rPr>
+        <w:t xml:space="preserve"> module will navigate to the appropriate plane containing the assignment for the NmrResidue @100 and this is shown in the bottom of the strip, the </w:t>
       </w:r>
       <w:r>
         <w:rPr>
@@ -4178,7 +4662,39 @@
           <w:sz w:val="22"/>
           <w:szCs w:val="22"/>
         </w:rPr>
-        <w:t xml:space="preserve">Upon examination, @55 is the best match for @100-1, so to place this i-1 of @100, hold SHIFT and drag the strip label: HnCAHN_1.1 and drop it onto the HnCANH.1 label. </w:t>
+        <w:t>Upon examination, @55 is the best match for @100-1, so to place this i-1 of @100, hold SHIFT and drag the strip label: HnCAH</w:t>
+      </w:r>
+      <w:r>
+        <w:rPr>
+          <w:rFonts w:ascii="Lucida Grande" w:hAnsi="Lucida Grande" w:cs="Lucida Grande"/>
+          <w:sz w:val="22"/>
+          <w:szCs w:val="22"/>
+        </w:rPr>
+        <w:t>n</w:t>
+      </w:r>
+      <w:r>
+        <w:rPr>
+          <w:rFonts w:ascii="Lucida Grande" w:hAnsi="Lucida Grande" w:cs="Lucida Grande"/>
+          <w:sz w:val="22"/>
+          <w:szCs w:val="22"/>
+        </w:rPr>
+        <w:t>_1.1 and drop it onto the HnCAN</w:t>
+      </w:r>
+      <w:r>
+        <w:rPr>
+          <w:rFonts w:ascii="Lucida Grande" w:hAnsi="Lucida Grande" w:cs="Lucida Grande"/>
+          <w:sz w:val="22"/>
+          <w:szCs w:val="22"/>
+        </w:rPr>
+        <w:t>h</w:t>
+      </w:r>
+      <w:r>
+        <w:rPr>
+          <w:rFonts w:ascii="Lucida Grande" w:hAnsi="Lucida Grande" w:cs="Lucida Grande"/>
+          <w:sz w:val="22"/>
+          <w:szCs w:val="22"/>
+        </w:rPr>
+        <w:t xml:space="preserve">.1 label. </w:t>
       </w:r>
       <w:r>
         <w:rPr>
@@ -4452,7 +4968,23 @@
           <w:sz w:val="22"/>
           <w:szCs w:val="22"/>
         </w:rPr>
-        <w:t xml:space="preserve">The algorithm thinks that @72 is a good match for @55-1 and on inspection it is a match, so SHIFT left dragging HnCANH_1.1 onto HnCANh.2 will move the assignment on. </w:t>
+        <w:t>The algorithm thinks that @72 is a good match for @55-1 and on inspection it is a match, so SHIFT left dragging HnCAN</w:t>
+      </w:r>
+      <w:r>
+        <w:rPr>
+          <w:rFonts w:ascii="Lucida Grande" w:hAnsi="Lucida Grande" w:cs="Lucida Grande"/>
+          <w:sz w:val="22"/>
+          <w:szCs w:val="22"/>
+        </w:rPr>
+        <w:t>h</w:t>
+      </w:r>
+      <w:r>
+        <w:rPr>
+          <w:rFonts w:ascii="Lucida Grande" w:hAnsi="Lucida Grande" w:cs="Lucida Grande"/>
+          <w:sz w:val="22"/>
+          <w:szCs w:val="22"/>
+        </w:rPr>
+        <w:t xml:space="preserve">_1.1 onto HnCANh.2 will move the assignment on. </w:t>
       </w:r>
     </w:p>
     <w:p>
@@ -4576,12 +5108,11 @@
           <w:szCs w:val="22"/>
           <w:lang w:val="en-US"/>
         </w:rPr>
-        <w:lastRenderedPageBreak/>
         <w:drawing>
-          <wp:inline distT="0" distB="0" distL="0" distR="0" wp14:anchorId="7AC23FD7" wp14:editId="09180761">
-            <wp:extent cx="5262880" cy="2692400"/>
-            <wp:effectExtent l="0" t="0" r="0" b="0"/>
-            <wp:docPr id="16" name="Picture 16" descr="Macintosh HD:Users:simon1:Library:Application Support:com.yellowmug.SnapNDrag:b254b5741:screenshot_129.png"/>
+          <wp:inline distT="0" distB="0" distL="0" distR="0">
+            <wp:extent cx="5235575" cy="3026247"/>
+            <wp:effectExtent l="25400" t="0" r="0" b="0"/>
+            <wp:docPr id="19" name="Picture 18" descr="backbone_page8_1.png"/>
             <wp:cNvGraphicFramePr>
               <a:graphicFrameLocks xmlns:a="http://schemas.openxmlformats.org/drawingml/2006/main" noChangeAspect="1"/>
             </wp:cNvGraphicFramePr>
@@ -4589,36 +5120,23 @@
               <a:graphicData uri="http://schemas.openxmlformats.org/drawingml/2006/picture">
                 <pic:pic xmlns:pic="http://schemas.openxmlformats.org/drawingml/2006/picture">
                   <pic:nvPicPr>
-                    <pic:cNvPr id="0" name="Picture 10" descr="Macintosh HD:Users:simon1:Library:Application Support:com.yellowmug.SnapNDrag:b254b5741:screenshot_129.png"/>
-                    <pic:cNvPicPr>
-                      <a:picLocks noChangeAspect="1" noChangeArrowheads="1"/>
-                    </pic:cNvPicPr>
+                    <pic:cNvPr id="0" name="backbone_page8_1.png"/>
+                    <pic:cNvPicPr/>
                   </pic:nvPicPr>
                   <pic:blipFill>
-                    <a:blip r:embed="rId15">
-                      <a:extLst>
-                        <a:ext uri="{28A0092B-C50C-407E-A947-70E740481C1C}">
-                          <a14:useLocalDpi xmlns:a14="http://schemas.microsoft.com/office/drawing/2010/main" val="0"/>
-                        </a:ext>
-                      </a:extLst>
-                    </a:blip>
-                    <a:srcRect/>
+                    <a:blip r:embed="rId14"/>
                     <a:stretch>
                       <a:fillRect/>
                     </a:stretch>
                   </pic:blipFill>
-                  <pic:spPr bwMode="auto">
+                  <pic:spPr>
                     <a:xfrm>
                       <a:off x="0" y="0"/>
-                      <a:ext cx="5262880" cy="2692400"/>
+                      <a:ext cx="5243076" cy="3030583"/>
                     </a:xfrm>
                     <a:prstGeom prst="rect">
                       <a:avLst/>
                     </a:prstGeom>
-                    <a:noFill/>
-                    <a:ln>
-                      <a:noFill/>
-                    </a:ln>
                   </pic:spPr>
                 </pic:pic>
               </a:graphicData>
@@ -4676,7 +5194,23 @@
           <w:sz w:val="22"/>
           <w:szCs w:val="22"/>
         </w:rPr>
-        <w:t xml:space="preserve"> To do this, click on any of the residues in the stretch in the </w:t>
+        <w:t xml:space="preserve"> To do this, click on any of the residue</w:t>
+      </w:r>
+      <w:r>
+        <w:rPr>
+          <w:rFonts w:ascii="Lucida Grande" w:hAnsi="Lucida Grande" w:cs="Lucida Grande"/>
+          <w:sz w:val="22"/>
+          <w:szCs w:val="22"/>
+        </w:rPr>
+        <w:t xml:space="preserve"> label</w:t>
+      </w:r>
+      <w:r>
+        <w:rPr>
+          <w:rFonts w:ascii="Lucida Grande" w:hAnsi="Lucida Grande" w:cs="Lucida Grande"/>
+          <w:sz w:val="22"/>
+          <w:szCs w:val="22"/>
+        </w:rPr>
+        <w:t xml:space="preserve">s in the stretch in the </w:t>
       </w:r>
       <w:r>
         <w:rPr>
@@ -4708,7 +5242,15 @@
           <w:sz w:val="22"/>
           <w:szCs w:val="22"/>
         </w:rPr>
-        <w:t xml:space="preserve">Then, hold SHIFT and click and drag this box to the N coloured yellow in the sequence module and release the mouse. </w:t>
+        <w:t>Then, hold SHIFT and click and drag this box to the N coloured yellow in the sequenc</w:t>
+      </w:r>
+      <w:r>
+        <w:rPr>
+          <w:rFonts w:ascii="Lucida Grande" w:hAnsi="Lucida Grande" w:cs="Lucida Grande"/>
+          <w:sz w:val="22"/>
+          <w:szCs w:val="22"/>
+        </w:rPr>
+        <w:t xml:space="preserve">e module and release the mouse. (It does not matter which residue label you pick but you have to drag it to the leftmost residue in the relevant stretch of the sequence module.) </w:t>
       </w:r>
       <w:r>
         <w:rPr>
@@ -4811,7 +5353,23 @@
           <w:sz w:val="22"/>
           <w:szCs w:val="22"/>
         </w:rPr>
-        <w:t xml:space="preserve"> using shift, drag the HnCANh_1.1 label onto HNCaNH.1 and two residues will now be shown in the </w:t>
+        <w:t xml:space="preserve"> using shift, drag </w:t>
+      </w:r>
+      <w:r>
+        <w:rPr>
+          <w:rFonts w:ascii="Lucida Grande" w:hAnsi="Lucida Grande" w:cs="Lucida Grande"/>
+          <w:sz w:val="22"/>
+          <w:szCs w:val="22"/>
+        </w:rPr>
+        <w:t>the HnCANh_1.1 label onto HnCaNh</w:t>
+      </w:r>
+      <w:r>
+        <w:rPr>
+          <w:rFonts w:ascii="Lucida Grande" w:hAnsi="Lucida Grande" w:cs="Lucida Grande"/>
+          <w:sz w:val="22"/>
+          <w:szCs w:val="22"/>
+        </w:rPr>
+        <w:t xml:space="preserve">.1 and two residues will now be shown in the </w:t>
       </w:r>
       <w:r>
         <w:rPr>
@@ -5241,24 +5799,47 @@
           <w:sz w:val="22"/>
           <w:szCs w:val="22"/>
         </w:rPr>
-        <w:t xml:space="preserve">To continue with backbone assignment you will need </w:t>
-      </w:r>
-      <w:r>
-        <w:rPr>
-          <w:rFonts w:ascii="Lucida Grande" w:hAnsi="Lucida Grande" w:cs="Lucida Grande"/>
-          <w:sz w:val="22"/>
-          <w:szCs w:val="22"/>
-        </w:rPr>
-        <w:lastRenderedPageBreak/>
-        <w:t>to specify the match modules, as before, using the settings button in the Backbone Assignment module</w:t>
-      </w:r>
-      <w:r>
-        <w:rPr>
-          <w:rFonts w:ascii="Lucida Grande" w:hAnsi="Lucida Grande" w:cs="Lucida Grande"/>
-          <w:sz w:val="22"/>
-          <w:szCs w:val="22"/>
-        </w:rPr>
-        <w:t>, HNCANH_1</w:t>
+        <w:t>To continue with backbone assignment you will need to specify the match modules, as before, using the settings button in the Backbone Assignment module</w:t>
+      </w:r>
+      <w:r>
+        <w:rPr>
+          <w:rFonts w:ascii="Lucida Grande" w:hAnsi="Lucida Grande" w:cs="Lucida Grande"/>
+          <w:sz w:val="22"/>
+          <w:szCs w:val="22"/>
+        </w:rPr>
+        <w:t>, H</w:t>
+      </w:r>
+      <w:r>
+        <w:rPr>
+          <w:rFonts w:ascii="Lucida Grande" w:hAnsi="Lucida Grande" w:cs="Lucida Grande"/>
+          <w:sz w:val="22"/>
+          <w:szCs w:val="22"/>
+        </w:rPr>
+        <w:t>n</w:t>
+      </w:r>
+      <w:r>
+        <w:rPr>
+          <w:rFonts w:ascii="Lucida Grande" w:hAnsi="Lucida Grande" w:cs="Lucida Grande"/>
+          <w:sz w:val="22"/>
+          <w:szCs w:val="22"/>
+        </w:rPr>
+        <w:t>CAN</w:t>
+      </w:r>
+      <w:r>
+        <w:rPr>
+          <w:rFonts w:ascii="Lucida Grande" w:hAnsi="Lucida Grande" w:cs="Lucida Grande"/>
+          <w:sz w:val="22"/>
+          <w:szCs w:val="22"/>
+        </w:rPr>
+        <w:t>h</w:t>
+      </w:r>
+      <w:r>
+        <w:rPr>
+          <w:rFonts w:ascii="Lucida Grande" w:hAnsi="Lucida Grande" w:cs="Lucida Grande"/>
+          <w:sz w:val="22"/>
+          <w:szCs w:val="22"/>
+        </w:rPr>
+        <w:t>_1</w:t>
       </w:r>
       <w:r>
         <w:rPr>
@@ -5580,8 +6161,42 @@
           <w:sz w:val="22"/>
           <w:szCs w:val="22"/>
         </w:rPr>
-        <w:t>16 in the first strip of the spectrum display module HNCANH</w:t>
-      </w:r>
+        <w:t xml:space="preserve">16 in the first strip of the spectrum display module </w:t>
+      </w:r>
+      <w:proofErr w:type="spellStart"/>
+      <w:r>
+        <w:rPr>
+          <w:rFonts w:ascii="Lucida Grande" w:hAnsi="Lucida Grande" w:cs="Lucida Grande"/>
+          <w:sz w:val="22"/>
+          <w:szCs w:val="22"/>
+        </w:rPr>
+        <w:t>H</w:t>
+      </w:r>
+      <w:r>
+        <w:rPr>
+          <w:rFonts w:ascii="Lucida Grande" w:hAnsi="Lucida Grande" w:cs="Lucida Grande"/>
+          <w:sz w:val="22"/>
+          <w:szCs w:val="22"/>
+        </w:rPr>
+        <w:t>n</w:t>
+      </w:r>
+      <w:r>
+        <w:rPr>
+          <w:rFonts w:ascii="Lucida Grande" w:hAnsi="Lucida Grande" w:cs="Lucida Grande"/>
+          <w:sz w:val="22"/>
+          <w:szCs w:val="22"/>
+        </w:rPr>
+        <w:t>CAN</w:t>
+      </w:r>
+      <w:r>
+        <w:rPr>
+          <w:rFonts w:ascii="Lucida Grande" w:hAnsi="Lucida Grande" w:cs="Lucida Grande"/>
+          <w:sz w:val="22"/>
+          <w:szCs w:val="22"/>
+        </w:rPr>
+        <w:t>h</w:t>
+      </w:r>
+      <w:proofErr w:type="spellEnd"/>
       <w:r>
         <w:rPr>
           <w:rFonts w:ascii="Lucida Grande" w:hAnsi="Lucida Grande" w:cs="Lucida Grande"/>
@@ -5838,7 +6453,7 @@
           <w:lang w:val="en-US"/>
         </w:rPr>
         <w:drawing>
-          <wp:inline distT="0" distB="0" distL="0" distR="0" wp14:anchorId="1565CC9A" wp14:editId="4E208622">
+          <wp:inline distT="0" distB="0" distL="0" distR="0">
             <wp:extent cx="1503680" cy="497840"/>
             <wp:effectExtent l="0" t="0" r="0" b="10160"/>
             <wp:docPr id="2" name="Picture 2" descr="Macintosh HD:Users:simon1:Library:Application Support:com.yellowmug.SnapNDrag:b5b3e80f0:screenshot_194.png"/>
@@ -5855,10 +6470,10 @@
                     </pic:cNvPicPr>
                   </pic:nvPicPr>
                   <pic:blipFill rotWithShape="1">
-                    <a:blip r:embed="rId16">
+                    <a:blip r:embed="rId15">
                       <a:extLst>
                         <a:ext uri="{28A0092B-C50C-407E-A947-70E740481C1C}">
-                          <a14:useLocalDpi xmlns:a14="http://schemas.microsoft.com/office/drawing/2010/main" val="0"/>
+                          <a14:useLocalDpi xmlns="" xmlns:wpc="http://schemas.microsoft.com/office/word/2010/wordprocessingCanvas" xmlns:mo="http://schemas.microsoft.com/office/mac/office/2008/main" xmlns:mc="http://schemas.openxmlformats.org/markup-compatibility/2006" xmlns:mv="urn:schemas-microsoft-com:mac:vml" xmlns:o="urn:schemas-microsoft-com:office:office" xmlns:r="http://schemas.openxmlformats.org/officeDocument/2006/relationships" xmlns:m="http://schemas.openxmlformats.org/officeDocument/2006/math" xmlns:v="urn:schemas-microsoft-com:vml" xmlns:wp14="http://schemas.microsoft.com/office/word/2010/wordprocessingDrawing" xmlns:wp="http://schemas.openxmlformats.org/drawingml/2006/wordprocessingDrawing" xmlns:w10="urn:schemas-microsoft-com:office:word" xmlns:w="http://schemas.openxmlformats.org/wordprocessingml/2006/main" xmlns:w14="http://schemas.microsoft.com/office/word/2010/wordml" xmlns:wpg="http://schemas.microsoft.com/office/word/2010/wordprocessingGroup" xmlns:wpi="http://schemas.microsoft.com/office/word/2010/wordprocessingInk" xmlns:wne="http://schemas.microsoft.com/office/word/2006/wordml" xmlns:wps="http://schemas.microsoft.com/office/word/2010/wordprocessingShape" xmlns:a="http://schemas.openxmlformats.org/drawingml/2006/main" xmlns:pic="http://schemas.openxmlformats.org/drawingml/2006/picture" xmlns:a14="http://schemas.microsoft.com/office/drawing/2010/main" xmlns:ve="http://schemas.openxmlformats.org/markup-compatibility/2006" val="0"/>
                         </a:ext>
                       </a:extLst>
                     </a:blip>
@@ -5879,7 +6494,7 @@
                     </a:ln>
                     <a:extLst>
                       <a:ext uri="{53640926-AAD7-44d8-BBD7-CCE9431645EC}">
-                        <a14:shadowObscured xmlns:a14="http://schemas.microsoft.com/office/drawing/2010/main"/>
+                        <a14:shadowObscured xmlns="" xmlns:wpc="http://schemas.microsoft.com/office/word/2010/wordprocessingCanvas" xmlns:mo="http://schemas.microsoft.com/office/mac/office/2008/main" xmlns:mc="http://schemas.openxmlformats.org/markup-compatibility/2006" xmlns:mv="urn:schemas-microsoft-com:mac:vml" xmlns:o="urn:schemas-microsoft-com:office:office" xmlns:r="http://schemas.openxmlformats.org/officeDocument/2006/relationships" xmlns:m="http://schemas.openxmlformats.org/officeDocument/2006/math" xmlns:v="urn:schemas-microsoft-com:vml" xmlns:wp14="http://schemas.microsoft.com/office/word/2010/wordprocessingDrawing" xmlns:wp="http://schemas.openxmlformats.org/drawingml/2006/wordprocessingDrawing" xmlns:w10="urn:schemas-microsoft-com:office:word" xmlns:w="http://schemas.openxmlformats.org/wordprocessingml/2006/main" xmlns:w14="http://schemas.microsoft.com/office/word/2010/wordml" xmlns:wpg="http://schemas.microsoft.com/office/word/2010/wordprocessingGroup" xmlns:wpi="http://schemas.microsoft.com/office/word/2010/wordprocessingInk" xmlns:wne="http://schemas.microsoft.com/office/word/2006/wordml" xmlns:wps="http://schemas.microsoft.com/office/word/2010/wordprocessingShape" xmlns:a="http://schemas.openxmlformats.org/drawingml/2006/main" xmlns:pic="http://schemas.openxmlformats.org/drawingml/2006/picture" xmlns:a14="http://schemas.microsoft.com/office/drawing/2010/main" xmlns:ve="http://schemas.openxmlformats.org/markup-compatibility/2006"/>
                       </a:ext>
                     </a:extLst>
                   </pic:spPr>
@@ -6013,6 +6628,336 @@
           <w:sz w:val="22"/>
           <w:szCs w:val="22"/>
         </w:rPr>
+        <w:t xml:space="preserve">. and </w:t>
+      </w:r>
+      <w:r>
+        <w:rPr>
+          <w:rFonts w:ascii="Lucida Grande" w:hAnsi="Lucida Grande" w:cs="Lucida Grande"/>
+          <w:sz w:val="22"/>
+          <w:szCs w:val="22"/>
+        </w:rPr>
+        <w:t>click</w:t>
+      </w:r>
+      <w:r>
+        <w:rPr>
+          <w:rFonts w:ascii="Lucida Grande" w:hAnsi="Lucida Grande" w:cs="Lucida Grande"/>
+          <w:sz w:val="22"/>
+          <w:szCs w:val="22"/>
+        </w:rPr>
+        <w:t xml:space="preserve"> disconnect previous </w:t>
+      </w:r>
+      <w:proofErr w:type="spellStart"/>
+      <w:r>
+        <w:rPr>
+          <w:rFonts w:ascii="Lucida Grande" w:hAnsi="Lucida Grande" w:cs="Lucida Grande"/>
+          <w:sz w:val="22"/>
+          <w:szCs w:val="22"/>
+        </w:rPr>
+        <w:t>NmrResidue</w:t>
+      </w:r>
+      <w:proofErr w:type="spellEnd"/>
+      <w:r>
+        <w:rPr>
+          <w:rFonts w:ascii="Lucida Grande" w:hAnsi="Lucida Grande" w:cs="Lucida Grande"/>
+          <w:sz w:val="22"/>
+          <w:szCs w:val="22"/>
+        </w:rPr>
+        <w:t xml:space="preserve">, #16.@71. </w:t>
+      </w:r>
+      <w:proofErr w:type="gramStart"/>
+      <w:r>
+        <w:rPr>
+          <w:rFonts w:ascii="Lucida Grande" w:hAnsi="Lucida Grande" w:cs="Lucida Grande"/>
+          <w:sz w:val="22"/>
+          <w:szCs w:val="22"/>
+        </w:rPr>
+        <w:t>and</w:t>
+      </w:r>
+      <w:proofErr w:type="gramEnd"/>
+      <w:r>
+        <w:rPr>
+          <w:rFonts w:ascii="Lucida Grande" w:hAnsi="Lucida Grande" w:cs="Lucida Grande"/>
+          <w:sz w:val="22"/>
+          <w:szCs w:val="22"/>
+        </w:rPr>
+        <w:t xml:space="preserve"> #16.@102. are removed from </w:t>
+      </w:r>
+      <w:proofErr w:type="spellStart"/>
+      <w:r>
+        <w:rPr>
+          <w:rFonts w:ascii="Lucida Grande" w:hAnsi="Lucida Grande" w:cs="Lucida Grande"/>
+          <w:sz w:val="22"/>
+          <w:szCs w:val="22"/>
+        </w:rPr>
+        <w:t>NmrChain</w:t>
+      </w:r>
+      <w:proofErr w:type="spellEnd"/>
+      <w:r>
+        <w:rPr>
+          <w:rFonts w:ascii="Lucida Grande" w:hAnsi="Lucida Grande" w:cs="Lucida Grande"/>
+          <w:sz w:val="22"/>
+          <w:szCs w:val="22"/>
+        </w:rPr>
+        <w:t xml:space="preserve"> NC:#16 and </w:t>
+      </w:r>
+      <w:r>
+        <w:rPr>
+          <w:rFonts w:ascii="Lucida Grande" w:hAnsi="Lucida Grande" w:cs="Lucida Grande"/>
+          <w:sz w:val="22"/>
+          <w:szCs w:val="22"/>
+        </w:rPr>
+        <w:t xml:space="preserve">put into a new </w:t>
+      </w:r>
+      <w:proofErr w:type="spellStart"/>
+      <w:r>
+        <w:rPr>
+          <w:rFonts w:ascii="Lucida Grande" w:hAnsi="Lucida Grande" w:cs="Lucida Grande"/>
+          <w:sz w:val="22"/>
+          <w:szCs w:val="22"/>
+        </w:rPr>
+        <w:t>NmrChain</w:t>
+      </w:r>
+      <w:proofErr w:type="spellEnd"/>
+      <w:r>
+        <w:rPr>
+          <w:rFonts w:ascii="Lucida Grande" w:hAnsi="Lucida Grande" w:cs="Lucida Grande"/>
+          <w:sz w:val="22"/>
+          <w:szCs w:val="22"/>
+        </w:rPr>
+        <w:t xml:space="preserve"> NC:#17 as two linked residues. If you select #16</w:t>
+      </w:r>
+      <w:proofErr w:type="gramStart"/>
+      <w:r>
+        <w:rPr>
+          <w:rFonts w:ascii="Lucida Grande" w:hAnsi="Lucida Grande" w:cs="Lucida Grande"/>
+          <w:sz w:val="22"/>
+          <w:szCs w:val="22"/>
+        </w:rPr>
+        <w:t>.@102</w:t>
+      </w:r>
+      <w:proofErr w:type="gramEnd"/>
+      <w:r>
+        <w:rPr>
+          <w:rFonts w:ascii="Lucida Grande" w:hAnsi="Lucida Grande" w:cs="Lucida Grande"/>
+          <w:sz w:val="22"/>
+          <w:szCs w:val="22"/>
+        </w:rPr>
+        <w:t>.</w:t>
+      </w:r>
+      <w:r>
+        <w:rPr>
+          <w:rFonts w:ascii="Lucida Grande" w:hAnsi="Lucida Grande" w:cs="Lucida Grande"/>
+          <w:sz w:val="22"/>
+          <w:szCs w:val="22"/>
+        </w:rPr>
+        <w:t xml:space="preserve"> and click disconnect next </w:t>
+      </w:r>
+      <w:proofErr w:type="spellStart"/>
+      <w:r>
+        <w:rPr>
+          <w:rFonts w:ascii="Lucida Grande" w:hAnsi="Lucida Grande" w:cs="Lucida Grande"/>
+          <w:sz w:val="22"/>
+          <w:szCs w:val="22"/>
+        </w:rPr>
+        <w:t>NmrResidue</w:t>
+      </w:r>
+      <w:proofErr w:type="spellEnd"/>
+      <w:r>
+        <w:rPr>
+          <w:rFonts w:ascii="Lucida Grande" w:hAnsi="Lucida Grande" w:cs="Lucida Grande"/>
+          <w:sz w:val="22"/>
+          <w:szCs w:val="22"/>
+        </w:rPr>
+        <w:t xml:space="preserve">, this will break the chain into two chains but this time, #16.@71 and #16.@102 remain and #16.@104. </w:t>
+      </w:r>
+      <w:proofErr w:type="gramStart"/>
+      <w:r>
+        <w:rPr>
+          <w:rFonts w:ascii="Lucida Grande" w:hAnsi="Lucida Grande" w:cs="Lucida Grande"/>
+          <w:sz w:val="22"/>
+          <w:szCs w:val="22"/>
+        </w:rPr>
+        <w:t>and</w:t>
+      </w:r>
+      <w:proofErr w:type="gramEnd"/>
+      <w:r>
+        <w:rPr>
+          <w:rFonts w:ascii="Lucida Grande" w:hAnsi="Lucida Grande" w:cs="Lucida Grande"/>
+          <w:sz w:val="22"/>
+          <w:szCs w:val="22"/>
+        </w:rPr>
+        <w:t xml:space="preserve"> all subsequent </w:t>
+      </w:r>
+      <w:proofErr w:type="spellStart"/>
+      <w:r>
+        <w:rPr>
+          <w:rFonts w:ascii="Lucida Grande" w:hAnsi="Lucida Grande" w:cs="Lucida Grande"/>
+          <w:sz w:val="22"/>
+          <w:szCs w:val="22"/>
+        </w:rPr>
+        <w:t>NmrResidues</w:t>
+      </w:r>
+      <w:proofErr w:type="spellEnd"/>
+      <w:r>
+        <w:rPr>
+          <w:rFonts w:ascii="Lucida Grande" w:hAnsi="Lucida Grande" w:cs="Lucida Grande"/>
+          <w:sz w:val="22"/>
+          <w:szCs w:val="22"/>
+        </w:rPr>
+        <w:t xml:space="preserve"> in that chain are moved to another </w:t>
+      </w:r>
+      <w:proofErr w:type="spellStart"/>
+      <w:r>
+        <w:rPr>
+          <w:rFonts w:ascii="Lucida Grande" w:hAnsi="Lucida Grande" w:cs="Lucida Grande"/>
+          <w:sz w:val="22"/>
+          <w:szCs w:val="22"/>
+        </w:rPr>
+        <w:t>NmrChain</w:t>
+      </w:r>
+      <w:proofErr w:type="spellEnd"/>
+      <w:r>
+        <w:rPr>
+          <w:rFonts w:ascii="Lucida Grande" w:hAnsi="Lucida Grande" w:cs="Lucida Grande"/>
+          <w:sz w:val="22"/>
+          <w:szCs w:val="22"/>
+        </w:rPr>
+        <w:t xml:space="preserve"> as linked residues. Disconnect </w:t>
+      </w:r>
+      <w:proofErr w:type="spellStart"/>
+      <w:r>
+        <w:rPr>
+          <w:rFonts w:ascii="Lucida Grande" w:hAnsi="Lucida Grande" w:cs="Lucida Grande"/>
+          <w:sz w:val="22"/>
+          <w:szCs w:val="22"/>
+        </w:rPr>
+        <w:t>NmrResidue</w:t>
+      </w:r>
+      <w:proofErr w:type="spellEnd"/>
+      <w:r>
+        <w:rPr>
+          <w:rFonts w:ascii="Lucida Grande" w:hAnsi="Lucida Grande" w:cs="Lucida Grande"/>
+          <w:sz w:val="22"/>
+          <w:szCs w:val="22"/>
+        </w:rPr>
+        <w:t xml:space="preserve"> breaks links on both sides of the </w:t>
+      </w:r>
+      <w:proofErr w:type="spellStart"/>
+      <w:r>
+        <w:rPr>
+          <w:rFonts w:ascii="Lucida Grande" w:hAnsi="Lucida Grande" w:cs="Lucida Grande"/>
+          <w:sz w:val="22"/>
+          <w:szCs w:val="22"/>
+        </w:rPr>
+        <w:t>NmrResidue</w:t>
+      </w:r>
+      <w:proofErr w:type="spellEnd"/>
+      <w:r>
+        <w:rPr>
+          <w:rFonts w:ascii="Lucida Grande" w:hAnsi="Lucida Grande" w:cs="Lucida Grande"/>
+          <w:sz w:val="22"/>
+          <w:szCs w:val="22"/>
+        </w:rPr>
+        <w:t xml:space="preserve"> and assigns that </w:t>
+      </w:r>
+      <w:proofErr w:type="spellStart"/>
+      <w:r>
+        <w:rPr>
+          <w:rFonts w:ascii="Lucida Grande" w:hAnsi="Lucida Grande" w:cs="Lucida Grande"/>
+          <w:sz w:val="22"/>
+          <w:szCs w:val="22"/>
+        </w:rPr>
+        <w:t>NmrResidue</w:t>
+      </w:r>
+      <w:proofErr w:type="spellEnd"/>
+      <w:r>
+        <w:rPr>
+          <w:rFonts w:ascii="Lucida Grande" w:hAnsi="Lucida Grande" w:cs="Lucida Grande"/>
+          <w:sz w:val="22"/>
+          <w:szCs w:val="22"/>
+        </w:rPr>
+        <w:t xml:space="preserve"> to the default </w:t>
+      </w:r>
+      <w:proofErr w:type="spellStart"/>
+      <w:r>
+        <w:rPr>
+          <w:rFonts w:ascii="Lucida Grande" w:hAnsi="Lucida Grande" w:cs="Lucida Grande"/>
+          <w:sz w:val="22"/>
+          <w:szCs w:val="22"/>
+        </w:rPr>
+        <w:t>NmrChain</w:t>
+      </w:r>
+      <w:proofErr w:type="spellEnd"/>
+      <w:r>
+        <w:rPr>
+          <w:rFonts w:ascii="Lucida Grande" w:hAnsi="Lucida Grande" w:cs="Lucida Grande"/>
+          <w:sz w:val="22"/>
+          <w:szCs w:val="22"/>
+        </w:rPr>
+        <w:t>, NC</w:t>
+      </w:r>
+      <w:proofErr w:type="gramStart"/>
+      <w:r>
+        <w:rPr>
+          <w:rFonts w:ascii="Lucida Grande" w:hAnsi="Lucida Grande" w:cs="Lucida Grande"/>
+          <w:sz w:val="22"/>
+          <w:szCs w:val="22"/>
+        </w:rPr>
+        <w:t>:@</w:t>
+      </w:r>
+      <w:proofErr w:type="gramEnd"/>
+      <w:r>
+        <w:rPr>
+          <w:rFonts w:ascii="Lucida Grande" w:hAnsi="Lucida Grande" w:cs="Lucida Grande"/>
+          <w:sz w:val="22"/>
+          <w:szCs w:val="22"/>
+        </w:rPr>
+        <w:t xml:space="preserve">-.  </w:t>
+      </w:r>
+    </w:p>
+    <w:p>
+      <w:pPr>
+        <w:jc w:val="both"/>
+        <w:rPr>
+          <w:rFonts w:ascii="Lucida Grande" w:hAnsi="Lucida Grande" w:cs="Lucida Grande"/>
+          <w:sz w:val="22"/>
+          <w:szCs w:val="22"/>
+        </w:rPr>
+      </w:pPr>
+    </w:p>
+    <w:p>
+      <w:pPr>
+        <w:jc w:val="both"/>
+        <w:rPr>
+          <w:rFonts w:ascii="Lucida Grande" w:hAnsi="Lucida Grande" w:cs="Lucida Grande"/>
+          <w:sz w:val="22"/>
+          <w:szCs w:val="22"/>
+        </w:rPr>
+      </w:pPr>
+      <w:r>
+        <w:rPr>
+          <w:rFonts w:ascii="Lucida Grande" w:hAnsi="Lucida Grande" w:cs="Lucida Grande"/>
+          <w:sz w:val="22"/>
+          <w:szCs w:val="22"/>
+        </w:rPr>
+        <w:t>In our case, the mistake is the connection of #16</w:t>
+      </w:r>
+      <w:proofErr w:type="gramStart"/>
+      <w:r>
+        <w:rPr>
+          <w:rFonts w:ascii="Lucida Grande" w:hAnsi="Lucida Grande" w:cs="Lucida Grande"/>
+          <w:sz w:val="22"/>
+          <w:szCs w:val="22"/>
+        </w:rPr>
+        <w:t>.@102</w:t>
+      </w:r>
+      <w:proofErr w:type="gramEnd"/>
+      <w:r>
+        <w:rPr>
+          <w:rFonts w:ascii="Lucida Grande" w:hAnsi="Lucida Grande" w:cs="Lucida Grande"/>
+          <w:sz w:val="22"/>
+          <w:szCs w:val="22"/>
+        </w:rPr>
         <w:t xml:space="preserve">. </w:t>
       </w:r>
       <w:proofErr w:type="gramStart"/>
@@ -6022,6 +6967,276 @@
           <w:sz w:val="22"/>
           <w:szCs w:val="22"/>
         </w:rPr>
+        <w:t>to</w:t>
+      </w:r>
+      <w:proofErr w:type="gramEnd"/>
+      <w:r>
+        <w:rPr>
+          <w:rFonts w:ascii="Lucida Grande" w:hAnsi="Lucida Grande" w:cs="Lucida Grande"/>
+          <w:sz w:val="22"/>
+          <w:szCs w:val="22"/>
+        </w:rPr>
+        <w:t xml:space="preserve"> #16.@104. We want to keep the </w:t>
+      </w:r>
+      <w:proofErr w:type="spellStart"/>
+      <w:r>
+        <w:rPr>
+          <w:rFonts w:ascii="Lucida Grande" w:hAnsi="Lucida Grande" w:cs="Lucida Grande"/>
+          <w:sz w:val="22"/>
+          <w:szCs w:val="22"/>
+        </w:rPr>
+        <w:t>NmrChain</w:t>
+      </w:r>
+      <w:proofErr w:type="spellEnd"/>
+      <w:r>
+        <w:rPr>
+          <w:rFonts w:ascii="Lucida Grande" w:hAnsi="Lucida Grande" w:cs="Lucida Grande"/>
+          <w:sz w:val="22"/>
+          <w:szCs w:val="22"/>
+        </w:rPr>
+        <w:t xml:space="preserve"> with #16</w:t>
+      </w:r>
+      <w:proofErr w:type="gramStart"/>
+      <w:r>
+        <w:rPr>
+          <w:rFonts w:ascii="Lucida Grande" w:hAnsi="Lucida Grande" w:cs="Lucida Grande"/>
+          <w:sz w:val="22"/>
+          <w:szCs w:val="22"/>
+        </w:rPr>
+        <w:t>.@104</w:t>
+      </w:r>
+      <w:proofErr w:type="gramEnd"/>
+      <w:r>
+        <w:rPr>
+          <w:rFonts w:ascii="Lucida Grande" w:hAnsi="Lucida Grande" w:cs="Lucida Grande"/>
+          <w:sz w:val="22"/>
+          <w:szCs w:val="22"/>
+        </w:rPr>
+        <w:t xml:space="preserve">. </w:t>
+      </w:r>
+      <w:proofErr w:type="gramStart"/>
+      <w:r>
+        <w:rPr>
+          <w:rFonts w:ascii="Lucida Grande" w:hAnsi="Lucida Grande" w:cs="Lucida Grande"/>
+          <w:sz w:val="22"/>
+          <w:szCs w:val="22"/>
+        </w:rPr>
+        <w:t>in</w:t>
+      </w:r>
+      <w:proofErr w:type="gramEnd"/>
+      <w:r>
+        <w:rPr>
+          <w:rFonts w:ascii="Lucida Grande" w:hAnsi="Lucida Grande" w:cs="Lucida Grande"/>
+          <w:sz w:val="22"/>
+          <w:szCs w:val="22"/>
+        </w:rPr>
+        <w:t xml:space="preserve"> it, so we want to disconnect the previous </w:t>
+      </w:r>
+      <w:proofErr w:type="spellStart"/>
+      <w:r>
+        <w:rPr>
+          <w:rFonts w:ascii="Lucida Grande" w:hAnsi="Lucida Grande" w:cs="Lucida Grande"/>
+          <w:sz w:val="22"/>
+          <w:szCs w:val="22"/>
+        </w:rPr>
+        <w:t>NmrResidue</w:t>
+      </w:r>
+      <w:proofErr w:type="spellEnd"/>
+      <w:r>
+        <w:rPr>
+          <w:rFonts w:ascii="Lucida Grande" w:hAnsi="Lucida Grande" w:cs="Lucida Grande"/>
+          <w:sz w:val="22"/>
+          <w:szCs w:val="22"/>
+        </w:rPr>
+        <w:t xml:space="preserve"> from #16.@104. To do this click on #16</w:t>
+      </w:r>
+      <w:proofErr w:type="gramStart"/>
+      <w:r>
+        <w:rPr>
+          <w:rFonts w:ascii="Lucida Grande" w:hAnsi="Lucida Grande" w:cs="Lucida Grande"/>
+          <w:sz w:val="22"/>
+          <w:szCs w:val="22"/>
+        </w:rPr>
+        <w:t>.@104</w:t>
+      </w:r>
+      <w:proofErr w:type="gramEnd"/>
+      <w:r>
+        <w:rPr>
+          <w:rFonts w:ascii="Lucida Grande" w:hAnsi="Lucida Grande" w:cs="Lucida Grande"/>
+          <w:sz w:val="22"/>
+          <w:szCs w:val="22"/>
+        </w:rPr>
+        <w:t xml:space="preserve">. In the sequence graph, a dashed box appears around it to show that it is selected, and click </w:t>
+      </w:r>
+      <w:proofErr w:type="gramStart"/>
+      <w:r>
+        <w:rPr>
+          <w:rFonts w:ascii="Lucida Grande" w:hAnsi="Lucida Grande" w:cs="Lucida Grande"/>
+          <w:sz w:val="22"/>
+          <w:szCs w:val="22"/>
+        </w:rPr>
+        <w:t>the disconnect</w:t>
+      </w:r>
+      <w:proofErr w:type="gramEnd"/>
+      <w:r>
+        <w:rPr>
+          <w:rFonts w:ascii="Lucida Grande" w:hAnsi="Lucida Grande" w:cs="Lucida Grande"/>
+          <w:sz w:val="22"/>
+          <w:szCs w:val="22"/>
+        </w:rPr>
+        <w:t xml:space="preserve"> previous </w:t>
+      </w:r>
+      <w:proofErr w:type="spellStart"/>
+      <w:r>
+        <w:rPr>
+          <w:rFonts w:ascii="Lucida Grande" w:hAnsi="Lucida Grande" w:cs="Lucida Grande"/>
+          <w:sz w:val="22"/>
+          <w:szCs w:val="22"/>
+        </w:rPr>
+        <w:t>NmrResidue</w:t>
+      </w:r>
+      <w:proofErr w:type="spellEnd"/>
+      <w:r>
+        <w:rPr>
+          <w:rFonts w:ascii="Lucida Grande" w:hAnsi="Lucida Grande" w:cs="Lucida Grande"/>
+          <w:sz w:val="22"/>
+          <w:szCs w:val="22"/>
+        </w:rPr>
+        <w:t xml:space="preserve"> Button (the leftmost). This will cause #16</w:t>
+      </w:r>
+      <w:proofErr w:type="gramStart"/>
+      <w:r>
+        <w:rPr>
+          <w:rFonts w:ascii="Lucida Grande" w:hAnsi="Lucida Grande" w:cs="Lucida Grande"/>
+          <w:sz w:val="22"/>
+          <w:szCs w:val="22"/>
+        </w:rPr>
+        <w:t>.@71</w:t>
+      </w:r>
+      <w:proofErr w:type="gramEnd"/>
+      <w:r>
+        <w:rPr>
+          <w:rFonts w:ascii="Lucida Grande" w:hAnsi="Lucida Grande" w:cs="Lucida Grande"/>
+          <w:sz w:val="22"/>
+          <w:szCs w:val="22"/>
+        </w:rPr>
+        <w:t xml:space="preserve"> and #16.@104 to disappear from the Sequence Graph and the left most part of the </w:t>
+      </w:r>
+      <w:proofErr w:type="spellStart"/>
+      <w:r>
+        <w:rPr>
+          <w:rFonts w:ascii="Lucida Grande" w:hAnsi="Lucida Grande" w:cs="Lucida Grande"/>
+          <w:sz w:val="22"/>
+          <w:szCs w:val="22"/>
+        </w:rPr>
+        <w:t>NmrChain</w:t>
+      </w:r>
+      <w:proofErr w:type="spellEnd"/>
+      <w:r>
+        <w:rPr>
+          <w:rFonts w:ascii="Lucida Grande" w:hAnsi="Lucida Grande" w:cs="Lucida Grande"/>
+          <w:sz w:val="22"/>
+          <w:szCs w:val="22"/>
+        </w:rPr>
+        <w:t xml:space="preserve"> is #16.@104. We can now continue backbone assignment as we did previously to correct his mistake, by double clicking on @104-1. </w:t>
+      </w:r>
+      <w:proofErr w:type="gramStart"/>
+      <w:r>
+        <w:rPr>
+          <w:rFonts w:ascii="Lucida Grande" w:hAnsi="Lucida Grande" w:cs="Lucida Grande"/>
+          <w:sz w:val="22"/>
+          <w:szCs w:val="22"/>
+        </w:rPr>
+        <w:t>in</w:t>
+      </w:r>
+      <w:proofErr w:type="gramEnd"/>
+      <w:r>
+        <w:rPr>
+          <w:rFonts w:ascii="Lucida Grande" w:hAnsi="Lucida Grande" w:cs="Lucida Grande"/>
+          <w:sz w:val="22"/>
+          <w:szCs w:val="22"/>
+        </w:rPr>
+        <w:t xml:space="preserve"> the </w:t>
+      </w:r>
+      <w:proofErr w:type="spellStart"/>
+      <w:r>
+        <w:rPr>
+          <w:rFonts w:ascii="Lucida Grande" w:hAnsi="Lucida Grande" w:cs="Lucida Grande"/>
+          <w:sz w:val="22"/>
+          <w:szCs w:val="22"/>
+        </w:rPr>
+        <w:t>NmrResidue</w:t>
+      </w:r>
+      <w:proofErr w:type="spellEnd"/>
+      <w:r>
+        <w:rPr>
+          <w:rFonts w:ascii="Lucida Grande" w:hAnsi="Lucida Grande" w:cs="Lucida Grande"/>
+          <w:sz w:val="22"/>
+          <w:szCs w:val="22"/>
+        </w:rPr>
+        <w:t xml:space="preserve"> table of the Backbone Assignment Module and @-.@67. Appears as the first match in the match module, so we can link that i-1 using shift drag and drop to add it to NC</w:t>
+      </w:r>
+      <w:proofErr w:type="gramStart"/>
+      <w:r>
+        <w:rPr>
+          <w:rFonts w:ascii="Lucida Grande" w:hAnsi="Lucida Grande" w:cs="Lucida Grande"/>
+          <w:sz w:val="22"/>
+          <w:szCs w:val="22"/>
+        </w:rPr>
+        <w:t>:#</w:t>
+      </w:r>
+      <w:proofErr w:type="gramEnd"/>
+      <w:r>
+        <w:rPr>
+          <w:rFonts w:ascii="Lucida Grande" w:hAnsi="Lucida Grande" w:cs="Lucida Grande"/>
+          <w:sz w:val="22"/>
+          <w:szCs w:val="22"/>
+        </w:rPr>
+        <w:t xml:space="preserve">16. We can then assign this </w:t>
+      </w:r>
+      <w:proofErr w:type="spellStart"/>
+      <w:r>
+        <w:rPr>
+          <w:rFonts w:ascii="Lucida Grande" w:hAnsi="Lucida Grande" w:cs="Lucida Grande"/>
+          <w:sz w:val="22"/>
+          <w:szCs w:val="22"/>
+        </w:rPr>
+        <w:t>NmrChain</w:t>
+      </w:r>
+      <w:proofErr w:type="spellEnd"/>
+      <w:r>
+        <w:rPr>
+          <w:rFonts w:ascii="Lucida Grande" w:hAnsi="Lucida Grande" w:cs="Lucida Grande"/>
+          <w:sz w:val="22"/>
+          <w:szCs w:val="22"/>
+        </w:rPr>
+        <w:t xml:space="preserve"> as we did before, by selecting #16</w:t>
+      </w:r>
+      <w:proofErr w:type="gramStart"/>
+      <w:r>
+        <w:rPr>
+          <w:rFonts w:ascii="Lucida Grande" w:hAnsi="Lucida Grande" w:cs="Lucida Grande"/>
+          <w:sz w:val="22"/>
+          <w:szCs w:val="22"/>
+        </w:rPr>
+        <w:t>.@67</w:t>
+      </w:r>
+      <w:proofErr w:type="gramEnd"/>
+      <w:r>
+        <w:rPr>
+          <w:rFonts w:ascii="Lucida Grande" w:hAnsi="Lucida Grande" w:cs="Lucida Grande"/>
+          <w:sz w:val="22"/>
+          <w:szCs w:val="22"/>
+        </w:rPr>
+        <w:t xml:space="preserve">. </w:t>
+      </w:r>
+      <w:proofErr w:type="gramStart"/>
+      <w:r>
+        <w:rPr>
+          <w:rFonts w:ascii="Lucida Grande" w:hAnsi="Lucida Grande" w:cs="Lucida Grande"/>
+          <w:sz w:val="22"/>
+          <w:szCs w:val="22"/>
+        </w:rPr>
         <w:t>and</w:t>
       </w:r>
       <w:proofErr w:type="gramEnd"/>
@@ -6031,6 +7246,32 @@
           <w:sz w:val="22"/>
           <w:szCs w:val="22"/>
         </w:rPr>
+        <w:t xml:space="preserve"> using </w:t>
+      </w:r>
+      <w:proofErr w:type="spellStart"/>
+      <w:r>
+        <w:rPr>
+          <w:rFonts w:ascii="Lucida Grande" w:hAnsi="Lucida Grande" w:cs="Lucida Grande"/>
+          <w:sz w:val="22"/>
+          <w:szCs w:val="22"/>
+        </w:rPr>
+        <w:t>shift+</w:t>
+      </w:r>
+      <w:r>
+        <w:rPr>
+          <w:rFonts w:ascii="Lucida Grande" w:hAnsi="Lucida Grande" w:cs="Lucida Grande"/>
+          <w:sz w:val="22"/>
+          <w:szCs w:val="22"/>
+        </w:rPr>
+        <w:t>left</w:t>
+      </w:r>
+      <w:proofErr w:type="spellEnd"/>
+      <w:r>
+        <w:rPr>
+          <w:rFonts w:ascii="Lucida Grande" w:hAnsi="Lucida Grande" w:cs="Lucida Grande"/>
+          <w:sz w:val="22"/>
+          <w:szCs w:val="22"/>
+        </w:rPr>
         <w:t xml:space="preserve"> </w:t>
       </w:r>
       <w:r>
@@ -6039,15 +7280,102 @@
           <w:sz w:val="22"/>
           <w:szCs w:val="22"/>
         </w:rPr>
-        <w:t>click</w:t>
-      </w:r>
-      <w:r>
-        <w:rPr>
-          <w:rFonts w:ascii="Lucida Grande" w:hAnsi="Lucida Grande" w:cs="Lucida Grande"/>
-          <w:sz w:val="22"/>
-          <w:szCs w:val="22"/>
-        </w:rPr>
-        <w:t xml:space="preserve"> disconnect previous </w:t>
+        <w:t xml:space="preserve">drag to drop it onto the highlighted </w:t>
+      </w:r>
+      <w:proofErr w:type="spellStart"/>
+      <w:r>
+        <w:rPr>
+          <w:rFonts w:ascii="Lucida Grande" w:hAnsi="Lucida Grande" w:cs="Lucida Grande"/>
+          <w:sz w:val="22"/>
+          <w:szCs w:val="22"/>
+        </w:rPr>
+        <w:t>Gly</w:t>
+      </w:r>
+      <w:proofErr w:type="spellEnd"/>
+      <w:r>
+        <w:rPr>
+          <w:rFonts w:ascii="Lucida Grande" w:hAnsi="Lucida Grande" w:cs="Lucida Grande"/>
+          <w:sz w:val="22"/>
+          <w:szCs w:val="22"/>
+        </w:rPr>
+        <w:t xml:space="preserve"> (G84). </w:t>
+      </w:r>
+    </w:p>
+    <w:p>
+      <w:pPr>
+        <w:jc w:val="both"/>
+        <w:rPr>
+          <w:rFonts w:ascii="Lucida Grande" w:hAnsi="Lucida Grande" w:cs="Lucida Grande"/>
+          <w:sz w:val="22"/>
+          <w:szCs w:val="22"/>
+        </w:rPr>
+      </w:pPr>
+    </w:p>
+    <w:p>
+      <w:pPr>
+        <w:jc w:val="both"/>
+        <w:rPr>
+          <w:rFonts w:ascii="Lucida Grande" w:hAnsi="Lucida Grande" w:cs="Lucida Grande"/>
+          <w:sz w:val="22"/>
+          <w:szCs w:val="22"/>
+        </w:rPr>
+      </w:pPr>
+    </w:p>
+    <w:p>
+      <w:pPr>
+        <w:jc w:val="both"/>
+        <w:rPr>
+          <w:rFonts w:ascii="Lucida Grande" w:hAnsi="Lucida Grande" w:cs="Lucida Grande"/>
+          <w:b/>
+          <w:sz w:val="22"/>
+          <w:szCs w:val="22"/>
+        </w:rPr>
+      </w:pPr>
+      <w:r>
+        <w:rPr>
+          <w:rFonts w:ascii="Lucida Grande" w:hAnsi="Lucida Grande" w:cs="Lucida Grande"/>
+          <w:b/>
+          <w:sz w:val="22"/>
+          <w:szCs w:val="22"/>
+        </w:rPr>
+        <w:t xml:space="preserve">Assigning individual peak dimensions with the Peak Assigner </w:t>
+      </w:r>
+    </w:p>
+    <w:p>
+      <w:pPr>
+        <w:jc w:val="both"/>
+        <w:rPr>
+          <w:rFonts w:ascii="Lucida Grande" w:hAnsi="Lucida Grande" w:cs="Lucida Grande"/>
+          <w:b/>
+          <w:sz w:val="22"/>
+          <w:szCs w:val="22"/>
+        </w:rPr>
+      </w:pPr>
+    </w:p>
+    <w:p>
+      <w:pPr>
+        <w:jc w:val="both"/>
+        <w:rPr>
+          <w:rFonts w:ascii="Lucida Grande" w:hAnsi="Lucida Grande" w:cs="Lucida Grande"/>
+          <w:sz w:val="22"/>
+          <w:szCs w:val="22"/>
+        </w:rPr>
+      </w:pPr>
+      <w:r>
+        <w:rPr>
+          <w:rFonts w:ascii="Lucida Grande" w:hAnsi="Lucida Grande" w:cs="Lucida Grande"/>
+          <w:sz w:val="22"/>
+          <w:szCs w:val="22"/>
+        </w:rPr>
+        <w:t xml:space="preserve">There is no good match for </w:t>
+      </w:r>
+      <w:r>
+        <w:rPr>
+          <w:rFonts w:ascii="Lucida Grande" w:hAnsi="Lucida Grande" w:cs="Lucida Grande"/>
+          <w:sz w:val="22"/>
+          <w:szCs w:val="22"/>
+        </w:rPr>
+        <w:t xml:space="preserve">84-1, which would mean that we are missing an </w:t>
       </w:r>
       <w:proofErr w:type="spellStart"/>
       <w:r>
@@ -6065,7 +7393,47 @@
           <w:sz w:val="22"/>
           <w:szCs w:val="22"/>
         </w:rPr>
-        <w:t xml:space="preserve">, #16.@71. </w:t>
+        <w:t xml:space="preserve">, either because it hasn’t been picked and assigned, one of the chemical shifts is missing, or there are no signals for that residue in the data set. In </w:t>
+      </w:r>
+      <w:r>
+        <w:rPr>
+          <w:rFonts w:ascii="Lucida Grande" w:hAnsi="Lucida Grande" w:cs="Lucida Grande"/>
+          <w:sz w:val="22"/>
+          <w:szCs w:val="22"/>
+        </w:rPr>
+        <w:t xml:space="preserve">this </w:t>
+      </w:r>
+      <w:r>
+        <w:rPr>
+          <w:rFonts w:ascii="Lucida Grande" w:hAnsi="Lucida Grande" w:cs="Lucida Grande"/>
+          <w:sz w:val="22"/>
+          <w:szCs w:val="22"/>
+        </w:rPr>
+        <w:t>dataset, it’s the second option, the HSQC peak for residue K83 overlaps with the peak</w:t>
+      </w:r>
+      <w:r>
+        <w:rPr>
+          <w:rFonts w:ascii="Lucida Grande" w:hAnsi="Lucida Grande" w:cs="Lucida Grande"/>
+          <w:sz w:val="22"/>
+          <w:szCs w:val="22"/>
+        </w:rPr>
+        <w:t xml:space="preserve"> assigned to</w:t>
+      </w:r>
+      <w:r>
+        <w:rPr>
+          <w:rFonts w:ascii="Lucida Grande" w:hAnsi="Lucida Grande" w:cs="Lucida Grande"/>
+          <w:sz w:val="22"/>
+          <w:szCs w:val="22"/>
+        </w:rPr>
+        <w:t xml:space="preserve"> for </w:t>
+      </w:r>
+      <w:r>
+        <w:rPr>
+          <w:rFonts w:ascii="Lucida Grande" w:hAnsi="Lucida Grande" w:cs="Lucida Grande"/>
+          <w:sz w:val="22"/>
+          <w:szCs w:val="22"/>
+        </w:rPr>
+        <w:t>A.94.LYS H</w:t>
       </w:r>
       <w:proofErr w:type="gramStart"/>
       <w:r>
@@ -6074,7 +7442,7 @@
           <w:sz w:val="22"/>
           <w:szCs w:val="22"/>
         </w:rPr>
-        <w:t>and</w:t>
+        <w:t>,N</w:t>
       </w:r>
       <w:proofErr w:type="gramEnd"/>
       <w:r>
@@ -6083,7 +7451,25 @@
           <w:sz w:val="22"/>
           <w:szCs w:val="22"/>
         </w:rPr>
-        <w:t xml:space="preserve"> #16.@102. </w:t>
+        <w:t xml:space="preserve">, found at </w:t>
+      </w:r>
+      <w:proofErr w:type="spellStart"/>
+      <w:r>
+        <w:rPr>
+          <w:rFonts w:ascii="Lucida Grande" w:hAnsi="Lucida Grande" w:cs="Lucida Grande"/>
+          <w:sz w:val="22"/>
+          <w:szCs w:val="22"/>
+        </w:rPr>
+        <w:t>Hn</w:t>
+      </w:r>
+      <w:proofErr w:type="spellEnd"/>
+      <w:r>
+        <w:rPr>
+          <w:rFonts w:ascii="Lucida Grande" w:hAnsi="Lucida Grande" w:cs="Lucida Grande"/>
+          <w:sz w:val="22"/>
+          <w:szCs w:val="22"/>
+        </w:rPr>
+        <w:t>: 8.228, Nh:121.13. To find carbon peaks for the overlap, select the peak assigned to A.94.LYS H</w:t>
       </w:r>
       <w:proofErr w:type="gramStart"/>
       <w:r>
@@ -6092,6 +7478,194 @@
           <w:sz w:val="22"/>
           <w:szCs w:val="22"/>
         </w:rPr>
+        <w:t>,N</w:t>
+      </w:r>
+      <w:proofErr w:type="gramEnd"/>
+      <w:r>
+        <w:rPr>
+          <w:rFonts w:ascii="Lucida Grande" w:hAnsi="Lucida Grande" w:cs="Lucida Grande"/>
+          <w:sz w:val="22"/>
+          <w:szCs w:val="22"/>
+        </w:rPr>
+        <w:t xml:space="preserve">, raise the context menu with the right mouse button, scroll down to Navigate To… and select </w:t>
+      </w:r>
+      <w:proofErr w:type="spellStart"/>
+      <w:r>
+        <w:rPr>
+          <w:rFonts w:ascii="Lucida Grande" w:hAnsi="Lucida Grande" w:cs="Lucida Grande"/>
+          <w:sz w:val="22"/>
+          <w:szCs w:val="22"/>
+        </w:rPr>
+        <w:t>GD:user.View.HnCANh</w:t>
+      </w:r>
+      <w:proofErr w:type="spellEnd"/>
+      <w:r>
+        <w:rPr>
+          <w:rFonts w:ascii="Lucida Grande" w:hAnsi="Lucida Grande" w:cs="Lucida Grande"/>
+          <w:sz w:val="22"/>
+          <w:szCs w:val="22"/>
+        </w:rPr>
+        <w:t xml:space="preserve">. Here you will see </w:t>
+      </w:r>
+      <w:r>
+        <w:rPr>
+          <w:rFonts w:ascii="Lucida Grande" w:hAnsi="Lucida Grande" w:cs="Lucida Grande"/>
+          <w:sz w:val="22"/>
+          <w:szCs w:val="22"/>
+        </w:rPr>
+        <w:t>two overlapped peaks at around 33 ppm, one assigned to A.94.LYS.H</w:t>
+      </w:r>
+      <w:proofErr w:type="gramStart"/>
+      <w:r>
+        <w:rPr>
+          <w:rFonts w:ascii="Lucida Grande" w:hAnsi="Lucida Grande" w:cs="Lucida Grande"/>
+          <w:sz w:val="22"/>
+          <w:szCs w:val="22"/>
+        </w:rPr>
+        <w:t>,CB,N</w:t>
+      </w:r>
+      <w:proofErr w:type="gramEnd"/>
+      <w:r>
+        <w:rPr>
+          <w:rFonts w:ascii="Lucida Grande" w:hAnsi="Lucida Grande" w:cs="Lucida Grande"/>
+          <w:sz w:val="22"/>
+          <w:szCs w:val="22"/>
+        </w:rPr>
+        <w:t xml:space="preserve"> and the other unpicked. This peak has to be placed manually, which is done by holding CMD/</w:t>
+      </w:r>
+      <w:proofErr w:type="spellStart"/>
+      <w:r>
+        <w:rPr>
+          <w:rFonts w:ascii="Lucida Grande" w:hAnsi="Lucida Grande" w:cs="Lucida Grande"/>
+          <w:sz w:val="22"/>
+          <w:szCs w:val="22"/>
+        </w:rPr>
+        <w:t>CTRL+SHIFT+left</w:t>
+      </w:r>
+      <w:proofErr w:type="spellEnd"/>
+      <w:r>
+        <w:rPr>
+          <w:rFonts w:ascii="Lucida Grande" w:hAnsi="Lucida Grande" w:cs="Lucida Grande"/>
+          <w:sz w:val="22"/>
+          <w:szCs w:val="22"/>
+        </w:rPr>
+        <w:t xml:space="preserve"> click in the desired position. Beneath this peak, around 45 ppm, you will see a set of two peaks assigned to @-</w:t>
+      </w:r>
+      <w:proofErr w:type="gramStart"/>
+      <w:r>
+        <w:rPr>
+          <w:rFonts w:ascii="Lucida Grande" w:hAnsi="Lucida Grande" w:cs="Lucida Grande"/>
+          <w:sz w:val="22"/>
+          <w:szCs w:val="22"/>
+        </w:rPr>
+        <w:t>.</w:t>
+      </w:r>
+      <w:r>
+        <w:rPr>
+          <w:rFonts w:ascii="Lucida Grande" w:hAnsi="Lucida Grande" w:cs="Lucida Grande"/>
+          <w:sz w:val="22"/>
+          <w:szCs w:val="22"/>
+        </w:rPr>
+        <w:t>@@110</w:t>
+      </w:r>
+      <w:proofErr w:type="gramEnd"/>
+      <w:r>
+        <w:rPr>
+          <w:rFonts w:ascii="Lucida Grande" w:hAnsi="Lucida Grande" w:cs="Lucida Grande"/>
+          <w:sz w:val="22"/>
+          <w:szCs w:val="22"/>
+        </w:rPr>
+        <w:t>..H</w:t>
+      </w:r>
+      <w:proofErr w:type="gramStart"/>
+      <w:r>
+        <w:rPr>
+          <w:rFonts w:ascii="Lucida Grande" w:hAnsi="Lucida Grande" w:cs="Lucida Grande"/>
+          <w:sz w:val="22"/>
+          <w:szCs w:val="22"/>
+        </w:rPr>
+        <w:t>,-</w:t>
+      </w:r>
+      <w:proofErr w:type="gramEnd"/>
+      <w:r>
+        <w:rPr>
+          <w:rFonts w:ascii="Lucida Grande" w:hAnsi="Lucida Grande" w:cs="Lucida Grande"/>
+          <w:sz w:val="22"/>
+          <w:szCs w:val="22"/>
+        </w:rPr>
+        <w:t xml:space="preserve">,N. We can use these peaks to assign the H and N dimensions of the peak we’ve just picked by using the copy assignments shortcut, ca. Select the two peaks at 45 ppm and the one you’ve just picked and type CA on the keyboard and you will see the assignments copied to the new peak. You may also want to pick an HSQC peak for this </w:t>
+      </w:r>
+      <w:proofErr w:type="spellStart"/>
+      <w:r>
+        <w:rPr>
+          <w:rFonts w:ascii="Lucida Grande" w:hAnsi="Lucida Grande" w:cs="Lucida Grande"/>
+          <w:sz w:val="22"/>
+          <w:szCs w:val="22"/>
+        </w:rPr>
+        <w:t>NmrResidue</w:t>
+      </w:r>
+      <w:proofErr w:type="spellEnd"/>
+      <w:r>
+        <w:rPr>
+          <w:rFonts w:ascii="Lucida Grande" w:hAnsi="Lucida Grande" w:cs="Lucida Grande"/>
+          <w:sz w:val="22"/>
+          <w:szCs w:val="22"/>
+        </w:rPr>
+        <w:t xml:space="preserve">, which can be done manually as above and the assignment copied in the same way. </w:t>
+      </w:r>
+    </w:p>
+    <w:p>
+      <w:pPr>
+        <w:jc w:val="both"/>
+        <w:rPr>
+          <w:rFonts w:ascii="Lucida Grande" w:hAnsi="Lucida Grande" w:cs="Lucida Grande"/>
+          <w:sz w:val="22"/>
+          <w:szCs w:val="22"/>
+        </w:rPr>
+      </w:pPr>
+    </w:p>
+    <w:p>
+      <w:pPr>
+        <w:jc w:val="both"/>
+        <w:rPr>
+          <w:rFonts w:ascii="Lucida Grande" w:hAnsi="Lucida Grande" w:cs="Lucida Grande"/>
+          <w:sz w:val="22"/>
+          <w:szCs w:val="22"/>
+        </w:rPr>
+      </w:pPr>
+      <w:r>
+        <w:rPr>
+          <w:rFonts w:ascii="Lucida Grande" w:hAnsi="Lucida Grande" w:cs="Lucida Grande"/>
+          <w:sz w:val="22"/>
+          <w:szCs w:val="22"/>
+        </w:rPr>
+        <w:t>You will notice that the carbon dimensions of the peaks assigned to @-</w:t>
+      </w:r>
+      <w:proofErr w:type="gramStart"/>
+      <w:r>
+        <w:rPr>
+          <w:rFonts w:ascii="Lucida Grande" w:hAnsi="Lucida Grande" w:cs="Lucida Grande"/>
+          <w:sz w:val="22"/>
+          <w:szCs w:val="22"/>
+        </w:rPr>
+        <w:t>.@@110</w:t>
+      </w:r>
+      <w:proofErr w:type="gramEnd"/>
+      <w:r>
+        <w:rPr>
+          <w:rFonts w:ascii="Lucida Grande" w:hAnsi="Lucida Grande" w:cs="Lucida Grande"/>
+          <w:sz w:val="22"/>
+          <w:szCs w:val="22"/>
+        </w:rPr>
+        <w:t xml:space="preserve">. </w:t>
+      </w:r>
+      <w:proofErr w:type="gramStart"/>
+      <w:r>
+        <w:rPr>
+          <w:rFonts w:ascii="Lucida Grande" w:hAnsi="Lucida Grande" w:cs="Lucida Grande"/>
+          <w:sz w:val="22"/>
+          <w:szCs w:val="22"/>
+        </w:rPr>
         <w:t>are</w:t>
       </w:r>
       <w:proofErr w:type="gramEnd"/>
@@ -6101,1031 +7675,51 @@
           <w:sz w:val="22"/>
           <w:szCs w:val="22"/>
         </w:rPr>
-        <w:t xml:space="preserve"> removed from </w:t>
-      </w:r>
-      <w:proofErr w:type="spellStart"/>
-      <w:r>
-        <w:rPr>
-          <w:rFonts w:ascii="Lucida Grande" w:hAnsi="Lucida Grande" w:cs="Lucida Grande"/>
-          <w:sz w:val="22"/>
-          <w:szCs w:val="22"/>
-        </w:rPr>
-        <w:t>NmrChain</w:t>
-      </w:r>
-      <w:proofErr w:type="spellEnd"/>
-      <w:r>
-        <w:rPr>
-          <w:rFonts w:ascii="Lucida Grande" w:hAnsi="Lucida Grande" w:cs="Lucida Grande"/>
-          <w:sz w:val="22"/>
-          <w:szCs w:val="22"/>
-        </w:rPr>
-        <w:t xml:space="preserve"> NC:#16 and </w:t>
-      </w:r>
-      <w:r>
-        <w:rPr>
-          <w:rFonts w:ascii="Lucida Grande" w:hAnsi="Lucida Grande" w:cs="Lucida Grande"/>
-          <w:sz w:val="22"/>
-          <w:szCs w:val="22"/>
-        </w:rPr>
-        <w:t xml:space="preserve">put into a new </w:t>
-      </w:r>
-      <w:proofErr w:type="spellStart"/>
-      <w:r>
-        <w:rPr>
-          <w:rFonts w:ascii="Lucida Grande" w:hAnsi="Lucida Grande" w:cs="Lucida Grande"/>
-          <w:sz w:val="22"/>
-          <w:szCs w:val="22"/>
-        </w:rPr>
-        <w:t>NmrChain</w:t>
-      </w:r>
-      <w:proofErr w:type="spellEnd"/>
-      <w:r>
-        <w:rPr>
-          <w:rFonts w:ascii="Lucida Grande" w:hAnsi="Lucida Grande" w:cs="Lucida Grande"/>
-          <w:sz w:val="22"/>
-          <w:szCs w:val="22"/>
-        </w:rPr>
-        <w:t xml:space="preserve"> NC:#17 as two linked residues. If you select #16</w:t>
-      </w:r>
-      <w:proofErr w:type="gramStart"/>
-      <w:r>
-        <w:rPr>
-          <w:rFonts w:ascii="Lucida Grande" w:hAnsi="Lucida Grande" w:cs="Lucida Grande"/>
-          <w:sz w:val="22"/>
-          <w:szCs w:val="22"/>
-        </w:rPr>
-        <w:t>.@102</w:t>
-      </w:r>
-      <w:proofErr w:type="gramEnd"/>
-      <w:r>
-        <w:rPr>
-          <w:rFonts w:ascii="Lucida Grande" w:hAnsi="Lucida Grande" w:cs="Lucida Grande"/>
-          <w:sz w:val="22"/>
-          <w:szCs w:val="22"/>
-        </w:rPr>
-        <w:t xml:space="preserve"> and click disconnect next </w:t>
-      </w:r>
-      <w:proofErr w:type="spellStart"/>
-      <w:r>
-        <w:rPr>
-          <w:rFonts w:ascii="Lucida Grande" w:hAnsi="Lucida Grande" w:cs="Lucida Grande"/>
-          <w:sz w:val="22"/>
-          <w:szCs w:val="22"/>
-        </w:rPr>
-        <w:t>NmrResidue</w:t>
-      </w:r>
-      <w:proofErr w:type="spellEnd"/>
-      <w:r>
-        <w:rPr>
-          <w:rFonts w:ascii="Lucida Grande" w:hAnsi="Lucida Grande" w:cs="Lucida Grande"/>
-          <w:sz w:val="22"/>
-          <w:szCs w:val="22"/>
-        </w:rPr>
-        <w:t xml:space="preserve">, this will break the chain into two chains but this time, #16.@71 and #16.@102 remain and #16.@104. </w:t>
-      </w:r>
-      <w:proofErr w:type="gramStart"/>
-      <w:r>
-        <w:rPr>
-          <w:rFonts w:ascii="Lucida Grande" w:hAnsi="Lucida Grande" w:cs="Lucida Grande"/>
-          <w:sz w:val="22"/>
-          <w:szCs w:val="22"/>
-        </w:rPr>
-        <w:t>and</w:t>
-      </w:r>
-      <w:proofErr w:type="gramEnd"/>
-      <w:r>
-        <w:rPr>
-          <w:rFonts w:ascii="Lucida Grande" w:hAnsi="Lucida Grande" w:cs="Lucida Grande"/>
-          <w:sz w:val="22"/>
-          <w:szCs w:val="22"/>
-        </w:rPr>
-        <w:t xml:space="preserve"> all subsequent </w:t>
-      </w:r>
-      <w:proofErr w:type="spellStart"/>
-      <w:r>
-        <w:rPr>
-          <w:rFonts w:ascii="Lucida Grande" w:hAnsi="Lucida Grande" w:cs="Lucida Grande"/>
-          <w:sz w:val="22"/>
-          <w:szCs w:val="22"/>
-        </w:rPr>
-        <w:t>NmrResidues</w:t>
-      </w:r>
-      <w:proofErr w:type="spellEnd"/>
-      <w:r>
-        <w:rPr>
-          <w:rFonts w:ascii="Lucida Grande" w:hAnsi="Lucida Grande" w:cs="Lucida Grande"/>
-          <w:sz w:val="22"/>
-          <w:szCs w:val="22"/>
-        </w:rPr>
-        <w:t xml:space="preserve"> in that chain are moved to another </w:t>
-      </w:r>
-      <w:proofErr w:type="spellStart"/>
-      <w:r>
-        <w:rPr>
-          <w:rFonts w:ascii="Lucida Grande" w:hAnsi="Lucida Grande" w:cs="Lucida Grande"/>
-          <w:sz w:val="22"/>
-          <w:szCs w:val="22"/>
-        </w:rPr>
-        <w:t>NmrChain</w:t>
-      </w:r>
-      <w:proofErr w:type="spellEnd"/>
-      <w:r>
-        <w:rPr>
-          <w:rFonts w:ascii="Lucida Grande" w:hAnsi="Lucida Grande" w:cs="Lucida Grande"/>
-          <w:sz w:val="22"/>
-          <w:szCs w:val="22"/>
-        </w:rPr>
-        <w:t xml:space="preserve"> as linked residues. Disconnect </w:t>
-      </w:r>
-      <w:proofErr w:type="spellStart"/>
-      <w:r>
-        <w:rPr>
-          <w:rFonts w:ascii="Lucida Grande" w:hAnsi="Lucida Grande" w:cs="Lucida Grande"/>
-          <w:sz w:val="22"/>
-          <w:szCs w:val="22"/>
-        </w:rPr>
-        <w:t>NmrResidue</w:t>
-      </w:r>
-      <w:proofErr w:type="spellEnd"/>
-      <w:r>
-        <w:rPr>
-          <w:rFonts w:ascii="Lucida Grande" w:hAnsi="Lucida Grande" w:cs="Lucida Grande"/>
-          <w:sz w:val="22"/>
-          <w:szCs w:val="22"/>
-        </w:rPr>
-        <w:t xml:space="preserve"> breaks links on both sides of the </w:t>
-      </w:r>
-      <w:proofErr w:type="spellStart"/>
-      <w:r>
-        <w:rPr>
-          <w:rFonts w:ascii="Lucida Grande" w:hAnsi="Lucida Grande" w:cs="Lucida Grande"/>
-          <w:sz w:val="22"/>
-          <w:szCs w:val="22"/>
-        </w:rPr>
-        <w:t>NmrResidue</w:t>
-      </w:r>
-      <w:proofErr w:type="spellEnd"/>
-      <w:r>
-        <w:rPr>
-          <w:rFonts w:ascii="Lucida Grande" w:hAnsi="Lucida Grande" w:cs="Lucida Grande"/>
-          <w:sz w:val="22"/>
-          <w:szCs w:val="22"/>
-        </w:rPr>
-        <w:t xml:space="preserve"> and assigns that </w:t>
-      </w:r>
-      <w:proofErr w:type="spellStart"/>
-      <w:r>
-        <w:rPr>
-          <w:rFonts w:ascii="Lucida Grande" w:hAnsi="Lucida Grande" w:cs="Lucida Grande"/>
-          <w:sz w:val="22"/>
-          <w:szCs w:val="22"/>
-        </w:rPr>
-        <w:t>NmrResidue</w:t>
-      </w:r>
-      <w:proofErr w:type="spellEnd"/>
-      <w:r>
-        <w:rPr>
-          <w:rFonts w:ascii="Lucida Grande" w:hAnsi="Lucida Grande" w:cs="Lucida Grande"/>
-          <w:sz w:val="22"/>
-          <w:szCs w:val="22"/>
-        </w:rPr>
-        <w:t xml:space="preserve"> to the default </w:t>
-      </w:r>
-      <w:proofErr w:type="spellStart"/>
-      <w:r>
-        <w:rPr>
-          <w:rFonts w:ascii="Lucida Grande" w:hAnsi="Lucida Grande" w:cs="Lucida Grande"/>
-          <w:sz w:val="22"/>
-          <w:szCs w:val="22"/>
-        </w:rPr>
-        <w:t>NmrChain</w:t>
-      </w:r>
-      <w:proofErr w:type="spellEnd"/>
-      <w:r>
-        <w:rPr>
-          <w:rFonts w:ascii="Lucida Grande" w:hAnsi="Lucida Grande" w:cs="Lucida Grande"/>
-          <w:sz w:val="22"/>
-          <w:szCs w:val="22"/>
-        </w:rPr>
-        <w:t>, NC</w:t>
-      </w:r>
-      <w:proofErr w:type="gramStart"/>
-      <w:r>
-        <w:rPr>
-          <w:rFonts w:ascii="Lucida Grande" w:hAnsi="Lucida Grande" w:cs="Lucida Grande"/>
-          <w:sz w:val="22"/>
-          <w:szCs w:val="22"/>
-        </w:rPr>
-        <w:t>:@</w:t>
-      </w:r>
-      <w:proofErr w:type="gramEnd"/>
-      <w:r>
-        <w:rPr>
-          <w:rFonts w:ascii="Lucida Grande" w:hAnsi="Lucida Grande" w:cs="Lucida Grande"/>
-          <w:sz w:val="22"/>
-          <w:szCs w:val="22"/>
-        </w:rPr>
-        <w:t xml:space="preserve">-.  </w:t>
-      </w:r>
-    </w:p>
-    <w:p>
-      <w:pPr>
-        <w:jc w:val="both"/>
-        <w:rPr>
-          <w:rFonts w:ascii="Lucida Grande" w:hAnsi="Lucida Grande" w:cs="Lucida Grande"/>
-          <w:sz w:val="22"/>
-          <w:szCs w:val="22"/>
-        </w:rPr>
-      </w:pPr>
-    </w:p>
-    <w:p>
-      <w:pPr>
-        <w:jc w:val="both"/>
-        <w:rPr>
-          <w:rFonts w:ascii="Lucida Grande" w:hAnsi="Lucida Grande" w:cs="Lucida Grande"/>
-          <w:sz w:val="22"/>
-          <w:szCs w:val="22"/>
-        </w:rPr>
-      </w:pPr>
-      <w:r>
-        <w:rPr>
-          <w:rFonts w:ascii="Lucida Grande" w:hAnsi="Lucida Grande" w:cs="Lucida Grande"/>
-          <w:sz w:val="22"/>
-          <w:szCs w:val="22"/>
-        </w:rPr>
-        <w:t>In our case, the mistake is the connection of #16</w:t>
-      </w:r>
-      <w:proofErr w:type="gramStart"/>
-      <w:r>
-        <w:rPr>
-          <w:rFonts w:ascii="Lucida Grande" w:hAnsi="Lucida Grande" w:cs="Lucida Grande"/>
-          <w:sz w:val="22"/>
-          <w:szCs w:val="22"/>
-        </w:rPr>
-        <w:t>.@102</w:t>
-      </w:r>
-      <w:proofErr w:type="gramEnd"/>
-      <w:r>
-        <w:rPr>
-          <w:rFonts w:ascii="Lucida Grande" w:hAnsi="Lucida Grande" w:cs="Lucida Grande"/>
-          <w:sz w:val="22"/>
-          <w:szCs w:val="22"/>
-        </w:rPr>
-        <w:t xml:space="preserve">. </w:t>
-      </w:r>
-      <w:proofErr w:type="gramStart"/>
-      <w:r>
-        <w:rPr>
-          <w:rFonts w:ascii="Lucida Grande" w:hAnsi="Lucida Grande" w:cs="Lucida Grande"/>
-          <w:sz w:val="22"/>
-          <w:szCs w:val="22"/>
-        </w:rPr>
-        <w:t>to</w:t>
-      </w:r>
-      <w:proofErr w:type="gramEnd"/>
-      <w:r>
-        <w:rPr>
-          <w:rFonts w:ascii="Lucida Grande" w:hAnsi="Lucida Grande" w:cs="Lucida Grande"/>
-          <w:sz w:val="22"/>
-          <w:szCs w:val="22"/>
-        </w:rPr>
-        <w:t xml:space="preserve"> #16.@104. We want to keep the </w:t>
-      </w:r>
-      <w:proofErr w:type="spellStart"/>
-      <w:r>
-        <w:rPr>
-          <w:rFonts w:ascii="Lucida Grande" w:hAnsi="Lucida Grande" w:cs="Lucida Grande"/>
-          <w:sz w:val="22"/>
-          <w:szCs w:val="22"/>
-        </w:rPr>
-        <w:t>NmrChain</w:t>
-      </w:r>
-      <w:proofErr w:type="spellEnd"/>
-      <w:r>
-        <w:rPr>
-          <w:rFonts w:ascii="Lucida Grande" w:hAnsi="Lucida Grande" w:cs="Lucida Grande"/>
-          <w:sz w:val="22"/>
-          <w:szCs w:val="22"/>
-        </w:rPr>
-        <w:t xml:space="preserve"> with #16</w:t>
-      </w:r>
-      <w:proofErr w:type="gramStart"/>
-      <w:r>
-        <w:rPr>
-          <w:rFonts w:ascii="Lucida Grande" w:hAnsi="Lucida Grande" w:cs="Lucida Grande"/>
-          <w:sz w:val="22"/>
-          <w:szCs w:val="22"/>
-        </w:rPr>
-        <w:t>.@104</w:t>
-      </w:r>
-      <w:proofErr w:type="gramEnd"/>
-      <w:r>
-        <w:rPr>
-          <w:rFonts w:ascii="Lucida Grande" w:hAnsi="Lucida Grande" w:cs="Lucida Grande"/>
-          <w:sz w:val="22"/>
-          <w:szCs w:val="22"/>
-        </w:rPr>
-        <w:t xml:space="preserve">. </w:t>
-      </w:r>
-      <w:proofErr w:type="gramStart"/>
-      <w:r>
-        <w:rPr>
-          <w:rFonts w:ascii="Lucida Grande" w:hAnsi="Lucida Grande" w:cs="Lucida Grande"/>
-          <w:sz w:val="22"/>
-          <w:szCs w:val="22"/>
-        </w:rPr>
-        <w:t>in</w:t>
-      </w:r>
-      <w:proofErr w:type="gramEnd"/>
-      <w:r>
-        <w:rPr>
-          <w:rFonts w:ascii="Lucida Grande" w:hAnsi="Lucida Grande" w:cs="Lucida Grande"/>
-          <w:sz w:val="22"/>
-          <w:szCs w:val="22"/>
-        </w:rPr>
-        <w:t xml:space="preserve"> it, so we want to disconnect the previous </w:t>
-      </w:r>
-      <w:proofErr w:type="spellStart"/>
-      <w:r>
-        <w:rPr>
-          <w:rFonts w:ascii="Lucida Grande" w:hAnsi="Lucida Grande" w:cs="Lucida Grande"/>
-          <w:sz w:val="22"/>
-          <w:szCs w:val="22"/>
-        </w:rPr>
-        <w:t>NmrResidue</w:t>
-      </w:r>
-      <w:proofErr w:type="spellEnd"/>
-      <w:r>
-        <w:rPr>
-          <w:rFonts w:ascii="Lucida Grande" w:hAnsi="Lucida Grande" w:cs="Lucida Grande"/>
-          <w:sz w:val="22"/>
-          <w:szCs w:val="22"/>
-        </w:rPr>
-        <w:t xml:space="preserve"> from #16.@104. To do this click on #16</w:t>
-      </w:r>
-      <w:proofErr w:type="gramStart"/>
-      <w:r>
-        <w:rPr>
-          <w:rFonts w:ascii="Lucida Grande" w:hAnsi="Lucida Grande" w:cs="Lucida Grande"/>
-          <w:sz w:val="22"/>
-          <w:szCs w:val="22"/>
-        </w:rPr>
-        <w:t>.@104</w:t>
-      </w:r>
-      <w:proofErr w:type="gramEnd"/>
-      <w:r>
-        <w:rPr>
-          <w:rFonts w:ascii="Lucida Grande" w:hAnsi="Lucida Grande" w:cs="Lucida Grande"/>
-          <w:sz w:val="22"/>
-          <w:szCs w:val="22"/>
-        </w:rPr>
-        <w:t xml:space="preserve">. In the sequence graph, a dashed box appears around it to show that it is selected, and click </w:t>
-      </w:r>
-      <w:proofErr w:type="gramStart"/>
-      <w:r>
-        <w:rPr>
-          <w:rFonts w:ascii="Lucida Grande" w:hAnsi="Lucida Grande" w:cs="Lucida Grande"/>
-          <w:sz w:val="22"/>
-          <w:szCs w:val="22"/>
-        </w:rPr>
-        <w:t>the disconnect</w:t>
-      </w:r>
-      <w:proofErr w:type="gramEnd"/>
-      <w:r>
-        <w:rPr>
-          <w:rFonts w:ascii="Lucida Grande" w:hAnsi="Lucida Grande" w:cs="Lucida Grande"/>
-          <w:sz w:val="22"/>
-          <w:szCs w:val="22"/>
-        </w:rPr>
-        <w:t xml:space="preserve"> previous </w:t>
-      </w:r>
-      <w:proofErr w:type="spellStart"/>
-      <w:r>
-        <w:rPr>
-          <w:rFonts w:ascii="Lucida Grande" w:hAnsi="Lucida Grande" w:cs="Lucida Grande"/>
-          <w:sz w:val="22"/>
-          <w:szCs w:val="22"/>
-        </w:rPr>
-        <w:t>NmrResidue</w:t>
-      </w:r>
-      <w:proofErr w:type="spellEnd"/>
-      <w:r>
-        <w:rPr>
-          <w:rFonts w:ascii="Lucida Grande" w:hAnsi="Lucida Grande" w:cs="Lucida Grande"/>
-          <w:sz w:val="22"/>
-          <w:szCs w:val="22"/>
-        </w:rPr>
-        <w:t xml:space="preserve"> Button (the leftmost). This will cause #16</w:t>
-      </w:r>
-      <w:proofErr w:type="gramStart"/>
-      <w:r>
-        <w:rPr>
-          <w:rFonts w:ascii="Lucida Grande" w:hAnsi="Lucida Grande" w:cs="Lucida Grande"/>
-          <w:sz w:val="22"/>
-          <w:szCs w:val="22"/>
-        </w:rPr>
-        <w:t>.@71</w:t>
-      </w:r>
-      <w:proofErr w:type="gramEnd"/>
-      <w:r>
-        <w:rPr>
-          <w:rFonts w:ascii="Lucida Grande" w:hAnsi="Lucida Grande" w:cs="Lucida Grande"/>
-          <w:sz w:val="22"/>
-          <w:szCs w:val="22"/>
-        </w:rPr>
-        <w:t xml:space="preserve"> and #16.@104 to disappear from the Sequence Graph and the left most part of the </w:t>
-      </w:r>
-      <w:proofErr w:type="spellStart"/>
-      <w:r>
-        <w:rPr>
-          <w:rFonts w:ascii="Lucida Grande" w:hAnsi="Lucida Grande" w:cs="Lucida Grande"/>
-          <w:sz w:val="22"/>
-          <w:szCs w:val="22"/>
-        </w:rPr>
-        <w:t>NmrChain</w:t>
-      </w:r>
-      <w:proofErr w:type="spellEnd"/>
-      <w:r>
-        <w:rPr>
-          <w:rFonts w:ascii="Lucida Grande" w:hAnsi="Lucida Grande" w:cs="Lucida Grande"/>
-          <w:sz w:val="22"/>
-          <w:szCs w:val="22"/>
-        </w:rPr>
-        <w:t xml:space="preserve"> is #16.@104. We can now continue backbone assignment as we did previously to correct his mistake, by double clicking on @104-1. </w:t>
-      </w:r>
-      <w:proofErr w:type="gramStart"/>
-      <w:r>
-        <w:rPr>
-          <w:rFonts w:ascii="Lucida Grande" w:hAnsi="Lucida Grande" w:cs="Lucida Grande"/>
-          <w:sz w:val="22"/>
-          <w:szCs w:val="22"/>
-        </w:rPr>
-        <w:t>in</w:t>
-      </w:r>
-      <w:proofErr w:type="gramEnd"/>
-      <w:r>
-        <w:rPr>
-          <w:rFonts w:ascii="Lucida Grande" w:hAnsi="Lucida Grande" w:cs="Lucida Grande"/>
-          <w:sz w:val="22"/>
-          <w:szCs w:val="22"/>
-        </w:rPr>
-        <w:t xml:space="preserve"> the </w:t>
-      </w:r>
-      <w:proofErr w:type="spellStart"/>
-      <w:r>
-        <w:rPr>
-          <w:rFonts w:ascii="Lucida Grande" w:hAnsi="Lucida Grande" w:cs="Lucida Grande"/>
-          <w:sz w:val="22"/>
-          <w:szCs w:val="22"/>
-        </w:rPr>
-        <w:t>NmrResidue</w:t>
-      </w:r>
-      <w:proofErr w:type="spellEnd"/>
-      <w:r>
-        <w:rPr>
-          <w:rFonts w:ascii="Lucida Grande" w:hAnsi="Lucida Grande" w:cs="Lucida Grande"/>
-          <w:sz w:val="22"/>
-          <w:szCs w:val="22"/>
-        </w:rPr>
-        <w:t xml:space="preserve"> table of the Backbone Assignment Module and @-.@67. Appears as the first match in the match </w:t>
-      </w:r>
-      <w:r>
-        <w:rPr>
-          <w:rFonts w:ascii="Lucida Grande" w:hAnsi="Lucida Grande" w:cs="Lucida Grande"/>
-          <w:sz w:val="22"/>
-          <w:szCs w:val="22"/>
-        </w:rPr>
-        <w:lastRenderedPageBreak/>
-        <w:t>module, so we can link that i-1 using shift drag and drop to add it to NC</w:t>
-      </w:r>
-      <w:proofErr w:type="gramStart"/>
-      <w:r>
-        <w:rPr>
-          <w:rFonts w:ascii="Lucida Grande" w:hAnsi="Lucida Grande" w:cs="Lucida Grande"/>
-          <w:sz w:val="22"/>
-          <w:szCs w:val="22"/>
-        </w:rPr>
-        <w:t>:#</w:t>
-      </w:r>
-      <w:proofErr w:type="gramEnd"/>
-      <w:r>
-        <w:rPr>
-          <w:rFonts w:ascii="Lucida Grande" w:hAnsi="Lucida Grande" w:cs="Lucida Grande"/>
-          <w:sz w:val="22"/>
-          <w:szCs w:val="22"/>
-        </w:rPr>
-        <w:t xml:space="preserve">16. We can then assign this </w:t>
-      </w:r>
-      <w:proofErr w:type="spellStart"/>
-      <w:r>
-        <w:rPr>
-          <w:rFonts w:ascii="Lucida Grande" w:hAnsi="Lucida Grande" w:cs="Lucida Grande"/>
-          <w:sz w:val="22"/>
-          <w:szCs w:val="22"/>
-        </w:rPr>
-        <w:t>NmrChain</w:t>
-      </w:r>
-      <w:proofErr w:type="spellEnd"/>
-      <w:r>
-        <w:rPr>
-          <w:rFonts w:ascii="Lucida Grande" w:hAnsi="Lucida Grande" w:cs="Lucida Grande"/>
-          <w:sz w:val="22"/>
-          <w:szCs w:val="22"/>
-        </w:rPr>
-        <w:t xml:space="preserve"> as we did before, by selecting #16</w:t>
-      </w:r>
-      <w:proofErr w:type="gramStart"/>
-      <w:r>
-        <w:rPr>
-          <w:rFonts w:ascii="Lucida Grande" w:hAnsi="Lucida Grande" w:cs="Lucida Grande"/>
-          <w:sz w:val="22"/>
-          <w:szCs w:val="22"/>
-        </w:rPr>
-        <w:t>.@67</w:t>
-      </w:r>
-      <w:proofErr w:type="gramEnd"/>
-      <w:r>
-        <w:rPr>
-          <w:rFonts w:ascii="Lucida Grande" w:hAnsi="Lucida Grande" w:cs="Lucida Grande"/>
-          <w:sz w:val="22"/>
-          <w:szCs w:val="22"/>
-        </w:rPr>
-        <w:t xml:space="preserve">. </w:t>
-      </w:r>
-      <w:proofErr w:type="gramStart"/>
-      <w:r>
-        <w:rPr>
-          <w:rFonts w:ascii="Lucida Grande" w:hAnsi="Lucida Grande" w:cs="Lucida Grande"/>
-          <w:sz w:val="22"/>
-          <w:szCs w:val="22"/>
-        </w:rPr>
-        <w:t>and</w:t>
-      </w:r>
-      <w:proofErr w:type="gramEnd"/>
-      <w:r>
-        <w:rPr>
-          <w:rFonts w:ascii="Lucida Grande" w:hAnsi="Lucida Grande" w:cs="Lucida Grande"/>
-          <w:sz w:val="22"/>
-          <w:szCs w:val="22"/>
-        </w:rPr>
-        <w:t xml:space="preserve"> using </w:t>
-      </w:r>
-      <w:proofErr w:type="spellStart"/>
-      <w:r>
-        <w:rPr>
-          <w:rFonts w:ascii="Lucida Grande" w:hAnsi="Lucida Grande" w:cs="Lucida Grande"/>
-          <w:sz w:val="22"/>
-          <w:szCs w:val="22"/>
-        </w:rPr>
-        <w:t>shift+</w:t>
-      </w:r>
-      <w:r>
-        <w:rPr>
-          <w:rFonts w:ascii="Lucida Grande" w:hAnsi="Lucida Grande" w:cs="Lucida Grande"/>
-          <w:sz w:val="22"/>
-          <w:szCs w:val="22"/>
-        </w:rPr>
-        <w:t>left</w:t>
-      </w:r>
-      <w:proofErr w:type="spellEnd"/>
-      <w:r>
-        <w:rPr>
-          <w:rFonts w:ascii="Lucida Grande" w:hAnsi="Lucida Grande" w:cs="Lucida Grande"/>
-          <w:sz w:val="22"/>
-          <w:szCs w:val="22"/>
-        </w:rPr>
-        <w:t xml:space="preserve"> </w:t>
-      </w:r>
-      <w:r>
-        <w:rPr>
-          <w:rFonts w:ascii="Lucida Grande" w:hAnsi="Lucida Grande" w:cs="Lucida Grande"/>
-          <w:sz w:val="22"/>
-          <w:szCs w:val="22"/>
-        </w:rPr>
-        <w:t xml:space="preserve">drag to drop it onto the highlighted </w:t>
-      </w:r>
-      <w:proofErr w:type="spellStart"/>
-      <w:r>
-        <w:rPr>
-          <w:rFonts w:ascii="Lucida Grande" w:hAnsi="Lucida Grande" w:cs="Lucida Grande"/>
-          <w:sz w:val="22"/>
-          <w:szCs w:val="22"/>
-        </w:rPr>
-        <w:t>Gly</w:t>
-      </w:r>
-      <w:proofErr w:type="spellEnd"/>
-      <w:r>
-        <w:rPr>
-          <w:rFonts w:ascii="Lucida Grande" w:hAnsi="Lucida Grande" w:cs="Lucida Grande"/>
-          <w:sz w:val="22"/>
-          <w:szCs w:val="22"/>
-        </w:rPr>
-        <w:t xml:space="preserve"> (G84). </w:t>
-      </w:r>
-    </w:p>
-    <w:p>
-      <w:pPr>
-        <w:jc w:val="both"/>
-        <w:rPr>
-          <w:rFonts w:ascii="Lucida Grande" w:hAnsi="Lucida Grande" w:cs="Lucida Grande"/>
-          <w:sz w:val="22"/>
-          <w:szCs w:val="22"/>
-        </w:rPr>
-      </w:pPr>
-    </w:p>
-    <w:p>
-      <w:pPr>
-        <w:jc w:val="both"/>
-        <w:rPr>
-          <w:rFonts w:ascii="Lucida Grande" w:hAnsi="Lucida Grande" w:cs="Lucida Grande"/>
-          <w:sz w:val="22"/>
-          <w:szCs w:val="22"/>
-        </w:rPr>
-      </w:pPr>
-    </w:p>
-    <w:p>
-      <w:pPr>
-        <w:jc w:val="both"/>
+        <w:t xml:space="preserve"> empty and to use these in backbone assignment we need to assign </w:t>
+      </w:r>
+      <w:proofErr w:type="spellStart"/>
+      <w:r>
+        <w:rPr>
+          <w:rFonts w:ascii="Lucida Grande" w:hAnsi="Lucida Grande" w:cs="Lucida Grande"/>
+          <w:sz w:val="22"/>
+          <w:szCs w:val="22"/>
+        </w:rPr>
+        <w:t>NmrAtoms</w:t>
+      </w:r>
+      <w:proofErr w:type="spellEnd"/>
+      <w:r>
+        <w:rPr>
+          <w:rFonts w:ascii="Lucida Grande" w:hAnsi="Lucida Grande" w:cs="Lucida Grande"/>
+          <w:sz w:val="22"/>
+          <w:szCs w:val="22"/>
+        </w:rPr>
+        <w:t xml:space="preserve"> to this dimension for the corresponding i-1 and </w:t>
+      </w:r>
+      <w:proofErr w:type="spellStart"/>
+      <w:r>
+        <w:rPr>
+          <w:rFonts w:ascii="Lucida Grande" w:hAnsi="Lucida Grande" w:cs="Lucida Grande"/>
+          <w:sz w:val="22"/>
+          <w:szCs w:val="22"/>
+        </w:rPr>
+        <w:t>i</w:t>
+      </w:r>
+      <w:proofErr w:type="spellEnd"/>
+      <w:r>
+        <w:rPr>
+          <w:rFonts w:ascii="Lucida Grande" w:hAnsi="Lucida Grande" w:cs="Lucida Grande"/>
+          <w:sz w:val="22"/>
+          <w:szCs w:val="22"/>
+        </w:rPr>
+        <w:t xml:space="preserve"> residue chemical shifts. To do this we will use the </w:t>
+      </w:r>
+      <w:r>
         <w:rPr>
           <w:rFonts w:ascii="Lucida Grande" w:hAnsi="Lucida Grande" w:cs="Lucida Grande"/>
           <w:b/>
           <w:sz w:val="22"/>
           <w:szCs w:val="22"/>
         </w:rPr>
-      </w:pPr>
-      <w:r>
-        <w:rPr>
-          <w:rFonts w:ascii="Lucida Grande" w:hAnsi="Lucida Grande" w:cs="Lucida Grande"/>
-          <w:b/>
-          <w:sz w:val="22"/>
-          <w:szCs w:val="22"/>
-        </w:rPr>
-        <w:t xml:space="preserve">Assigning individual peak dimensions with the Peak Assigner </w:t>
-      </w:r>
-    </w:p>
-    <w:p>
-      <w:pPr>
-        <w:jc w:val="both"/>
-        <w:rPr>
-          <w:rFonts w:ascii="Lucida Grande" w:hAnsi="Lucida Grande" w:cs="Lucida Grande"/>
-          <w:b/>
-          <w:sz w:val="22"/>
-          <w:szCs w:val="22"/>
-        </w:rPr>
-      </w:pPr>
-    </w:p>
-    <w:p>
-      <w:pPr>
-        <w:jc w:val="both"/>
-        <w:rPr>
-          <w:rFonts w:ascii="Lucida Grande" w:hAnsi="Lucida Grande" w:cs="Lucida Grande"/>
-          <w:sz w:val="22"/>
-          <w:szCs w:val="22"/>
-        </w:rPr>
-      </w:pPr>
-      <w:r>
-        <w:rPr>
-          <w:rFonts w:ascii="Lucida Grande" w:hAnsi="Lucida Grande" w:cs="Lucida Grande"/>
-          <w:sz w:val="22"/>
-          <w:szCs w:val="22"/>
-        </w:rPr>
-        <w:t xml:space="preserve">There is no good match for </w:t>
-      </w:r>
-      <w:r>
-        <w:rPr>
-          <w:rFonts w:ascii="Lucida Grande" w:hAnsi="Lucida Grande" w:cs="Lucida Grande"/>
-          <w:sz w:val="22"/>
-          <w:szCs w:val="22"/>
-        </w:rPr>
-        <w:t xml:space="preserve">84-1, which would mean that we are missing an </w:t>
-      </w:r>
-      <w:proofErr w:type="spellStart"/>
-      <w:r>
-        <w:rPr>
-          <w:rFonts w:ascii="Lucida Grande" w:hAnsi="Lucida Grande" w:cs="Lucida Grande"/>
-          <w:sz w:val="22"/>
-          <w:szCs w:val="22"/>
-        </w:rPr>
-        <w:t>NmrResidue</w:t>
-      </w:r>
-      <w:proofErr w:type="spellEnd"/>
-      <w:r>
-        <w:rPr>
-          <w:rFonts w:ascii="Lucida Grande" w:hAnsi="Lucida Grande" w:cs="Lucida Grande"/>
-          <w:sz w:val="22"/>
-          <w:szCs w:val="22"/>
-        </w:rPr>
-        <w:t>, either because it hasn’t been picked and assigned, one of the chemical shifts is missing, or there are no signals for that residue in the data set. In dataset, it’s the second option, the HSQC peak for residue K83 overlaps with the peak</w:t>
-      </w:r>
-      <w:r>
-        <w:rPr>
-          <w:rFonts w:ascii="Lucida Grande" w:hAnsi="Lucida Grande" w:cs="Lucida Grande"/>
-          <w:sz w:val="22"/>
-          <w:szCs w:val="22"/>
-        </w:rPr>
-        <w:t xml:space="preserve"> assigned to</w:t>
-      </w:r>
-      <w:r>
-        <w:rPr>
-          <w:rFonts w:ascii="Lucida Grande" w:hAnsi="Lucida Grande" w:cs="Lucida Grande"/>
-          <w:sz w:val="22"/>
-          <w:szCs w:val="22"/>
-        </w:rPr>
-        <w:t xml:space="preserve"> for </w:t>
-      </w:r>
-      <w:r>
-        <w:rPr>
-          <w:rFonts w:ascii="Lucida Grande" w:hAnsi="Lucida Grande" w:cs="Lucida Grande"/>
-          <w:sz w:val="22"/>
-          <w:szCs w:val="22"/>
-        </w:rPr>
-        <w:t>A.94.LYS H</w:t>
-      </w:r>
-      <w:proofErr w:type="gramStart"/>
-      <w:r>
-        <w:rPr>
-          <w:rFonts w:ascii="Lucida Grande" w:hAnsi="Lucida Grande" w:cs="Lucida Grande"/>
-          <w:sz w:val="22"/>
-          <w:szCs w:val="22"/>
-        </w:rPr>
-        <w:t>,N</w:t>
-      </w:r>
-      <w:proofErr w:type="gramEnd"/>
-      <w:r>
-        <w:rPr>
-          <w:rFonts w:ascii="Lucida Grande" w:hAnsi="Lucida Grande" w:cs="Lucida Grande"/>
-          <w:sz w:val="22"/>
-          <w:szCs w:val="22"/>
-        </w:rPr>
-        <w:t xml:space="preserve">, found at </w:t>
-      </w:r>
-      <w:proofErr w:type="spellStart"/>
-      <w:r>
-        <w:rPr>
-          <w:rFonts w:ascii="Lucida Grande" w:hAnsi="Lucida Grande" w:cs="Lucida Grande"/>
-          <w:sz w:val="22"/>
-          <w:szCs w:val="22"/>
-        </w:rPr>
-        <w:t>Hn</w:t>
-      </w:r>
-      <w:proofErr w:type="spellEnd"/>
-      <w:r>
-        <w:rPr>
-          <w:rFonts w:ascii="Lucida Grande" w:hAnsi="Lucida Grande" w:cs="Lucida Grande"/>
-          <w:sz w:val="22"/>
-          <w:szCs w:val="22"/>
-        </w:rPr>
-        <w:t>: 8.228, Nh:121.13. To find carbon peaks for the overlap, select the peak assigned to A.94.LYS H</w:t>
-      </w:r>
-      <w:proofErr w:type="gramStart"/>
-      <w:r>
-        <w:rPr>
-          <w:rFonts w:ascii="Lucida Grande" w:hAnsi="Lucida Grande" w:cs="Lucida Grande"/>
-          <w:sz w:val="22"/>
-          <w:szCs w:val="22"/>
-        </w:rPr>
-        <w:t>,N</w:t>
-      </w:r>
-      <w:proofErr w:type="gramEnd"/>
-      <w:r>
-        <w:rPr>
-          <w:rFonts w:ascii="Lucida Grande" w:hAnsi="Lucida Grande" w:cs="Lucida Grande"/>
-          <w:sz w:val="22"/>
-          <w:szCs w:val="22"/>
-        </w:rPr>
-        <w:t xml:space="preserve">, raise the context menu with the right mouse button, scroll down to Navigate To… and select </w:t>
-      </w:r>
-      <w:proofErr w:type="spellStart"/>
-      <w:r>
-        <w:rPr>
-          <w:rFonts w:ascii="Lucida Grande" w:hAnsi="Lucida Grande" w:cs="Lucida Grande"/>
-          <w:sz w:val="22"/>
-          <w:szCs w:val="22"/>
-        </w:rPr>
-        <w:t>GD:user.View.HnCANh</w:t>
-      </w:r>
-      <w:proofErr w:type="spellEnd"/>
-      <w:r>
-        <w:rPr>
-          <w:rFonts w:ascii="Lucida Grande" w:hAnsi="Lucida Grande" w:cs="Lucida Grande"/>
-          <w:sz w:val="22"/>
-          <w:szCs w:val="22"/>
-        </w:rPr>
-        <w:t xml:space="preserve">. Here you will see </w:t>
-      </w:r>
-      <w:r>
-        <w:rPr>
-          <w:rFonts w:ascii="Lucida Grande" w:hAnsi="Lucida Grande" w:cs="Lucida Grande"/>
-          <w:sz w:val="22"/>
-          <w:szCs w:val="22"/>
-        </w:rPr>
-        <w:t>two overlapped peaks at around 33 ppm, one assigned to A.94.LYS.H</w:t>
-      </w:r>
-      <w:proofErr w:type="gramStart"/>
-      <w:r>
-        <w:rPr>
-          <w:rFonts w:ascii="Lucida Grande" w:hAnsi="Lucida Grande" w:cs="Lucida Grande"/>
-          <w:sz w:val="22"/>
-          <w:szCs w:val="22"/>
-        </w:rPr>
-        <w:t>,CB,N</w:t>
-      </w:r>
-      <w:proofErr w:type="gramEnd"/>
-      <w:r>
-        <w:rPr>
-          <w:rFonts w:ascii="Lucida Grande" w:hAnsi="Lucida Grande" w:cs="Lucida Grande"/>
-          <w:sz w:val="22"/>
-          <w:szCs w:val="22"/>
-        </w:rPr>
-        <w:t xml:space="preserve"> and the other unpicked. This peak has to be placed manually, which is done by holding CMD/</w:t>
-      </w:r>
-      <w:proofErr w:type="spellStart"/>
-      <w:r>
-        <w:rPr>
-          <w:rFonts w:ascii="Lucida Grande" w:hAnsi="Lucida Grande" w:cs="Lucida Grande"/>
-          <w:sz w:val="22"/>
-          <w:szCs w:val="22"/>
-        </w:rPr>
-        <w:t>CTRL+SHIFT+left</w:t>
-      </w:r>
-      <w:proofErr w:type="spellEnd"/>
-      <w:r>
-        <w:rPr>
-          <w:rFonts w:ascii="Lucida Grande" w:hAnsi="Lucida Grande" w:cs="Lucida Grande"/>
-          <w:sz w:val="22"/>
-          <w:szCs w:val="22"/>
-        </w:rPr>
-        <w:t xml:space="preserve"> click in the desired position. Beneath this peak, around 45 ppm, you will see a set of two peaks assigned to @-</w:t>
-      </w:r>
-      <w:proofErr w:type="gramStart"/>
-      <w:r>
-        <w:rPr>
-          <w:rFonts w:ascii="Lucida Grande" w:hAnsi="Lucida Grande" w:cs="Lucida Grande"/>
-          <w:sz w:val="22"/>
-          <w:szCs w:val="22"/>
-        </w:rPr>
-        <w:t>.</w:t>
-      </w:r>
-      <w:r>
-        <w:rPr>
-          <w:rFonts w:ascii="Lucida Grande" w:hAnsi="Lucida Grande" w:cs="Lucida Grande"/>
-          <w:sz w:val="22"/>
-          <w:szCs w:val="22"/>
-        </w:rPr>
-        <w:t>@@110</w:t>
-      </w:r>
-      <w:proofErr w:type="gramEnd"/>
-      <w:r>
-        <w:rPr>
-          <w:rFonts w:ascii="Lucida Grande" w:hAnsi="Lucida Grande" w:cs="Lucida Grande"/>
-          <w:sz w:val="22"/>
-          <w:szCs w:val="22"/>
-        </w:rPr>
-        <w:t>..H</w:t>
-      </w:r>
-      <w:proofErr w:type="gramStart"/>
-      <w:r>
-        <w:rPr>
-          <w:rFonts w:ascii="Lucida Grande" w:hAnsi="Lucida Grande" w:cs="Lucida Grande"/>
-          <w:sz w:val="22"/>
-          <w:szCs w:val="22"/>
-        </w:rPr>
-        <w:t>,-</w:t>
-      </w:r>
-      <w:proofErr w:type="gramEnd"/>
-      <w:r>
-        <w:rPr>
-          <w:rFonts w:ascii="Lucida Grande" w:hAnsi="Lucida Grande" w:cs="Lucida Grande"/>
-          <w:sz w:val="22"/>
-          <w:szCs w:val="22"/>
-        </w:rPr>
-        <w:t xml:space="preserve">,N. We can use these peaks to assign the H and N dimensions of the peak we’ve just picked by using the copy assignments shortcut, ca. Select the two peaks at 45 ppm and the one you’ve just picked and type CA on the keyboard and you will see the assignments copied to the new peak. You may also want to pick an HSQC peak for this </w:t>
-      </w:r>
-      <w:proofErr w:type="spellStart"/>
-      <w:r>
-        <w:rPr>
-          <w:rFonts w:ascii="Lucida Grande" w:hAnsi="Lucida Grande" w:cs="Lucida Grande"/>
-          <w:sz w:val="22"/>
-          <w:szCs w:val="22"/>
-        </w:rPr>
-        <w:t>NmrResidue</w:t>
-      </w:r>
-      <w:proofErr w:type="spellEnd"/>
-      <w:r>
-        <w:rPr>
-          <w:rFonts w:ascii="Lucida Grande" w:hAnsi="Lucida Grande" w:cs="Lucida Grande"/>
-          <w:sz w:val="22"/>
-          <w:szCs w:val="22"/>
-        </w:rPr>
-        <w:t xml:space="preserve">, which can be done manually as above and the assignment copied in the same way. </w:t>
-      </w:r>
-    </w:p>
-    <w:p>
-      <w:pPr>
-        <w:jc w:val="both"/>
-        <w:rPr>
-          <w:rFonts w:ascii="Lucida Grande" w:hAnsi="Lucida Grande" w:cs="Lucida Grande"/>
-          <w:sz w:val="22"/>
-          <w:szCs w:val="22"/>
-        </w:rPr>
-      </w:pPr>
-    </w:p>
-    <w:p>
-      <w:pPr>
-        <w:jc w:val="both"/>
-        <w:rPr>
-          <w:rFonts w:ascii="Lucida Grande" w:hAnsi="Lucida Grande" w:cs="Lucida Grande"/>
-          <w:sz w:val="22"/>
-          <w:szCs w:val="22"/>
-        </w:rPr>
-      </w:pPr>
-      <w:r>
-        <w:rPr>
-          <w:rFonts w:ascii="Lucida Grande" w:hAnsi="Lucida Grande" w:cs="Lucida Grande"/>
-          <w:sz w:val="22"/>
-          <w:szCs w:val="22"/>
-        </w:rPr>
-        <w:t>You will notice that the carbon dimensions of the peaks assigned to @-</w:t>
-      </w:r>
-      <w:proofErr w:type="gramStart"/>
-      <w:r>
-        <w:rPr>
-          <w:rFonts w:ascii="Lucida Grande" w:hAnsi="Lucida Grande" w:cs="Lucida Grande"/>
-          <w:sz w:val="22"/>
-          <w:szCs w:val="22"/>
-        </w:rPr>
-        <w:t>.@@110</w:t>
-      </w:r>
-      <w:proofErr w:type="gramEnd"/>
-      <w:r>
-        <w:rPr>
-          <w:rFonts w:ascii="Lucida Grande" w:hAnsi="Lucida Grande" w:cs="Lucida Grande"/>
-          <w:sz w:val="22"/>
-          <w:szCs w:val="22"/>
-        </w:rPr>
-        <w:t xml:space="preserve">. </w:t>
-      </w:r>
-      <w:proofErr w:type="gramStart"/>
-      <w:r>
-        <w:rPr>
-          <w:rFonts w:ascii="Lucida Grande" w:hAnsi="Lucida Grande" w:cs="Lucida Grande"/>
-          <w:sz w:val="22"/>
-          <w:szCs w:val="22"/>
-        </w:rPr>
-        <w:t>are</w:t>
-      </w:r>
-      <w:proofErr w:type="gramEnd"/>
-      <w:r>
-        <w:rPr>
-          <w:rFonts w:ascii="Lucida Grande" w:hAnsi="Lucida Grande" w:cs="Lucida Grande"/>
-          <w:sz w:val="22"/>
-          <w:szCs w:val="22"/>
-        </w:rPr>
-        <w:t xml:space="preserve"> empty and to use these in backbone assignment we need to assign </w:t>
-      </w:r>
-      <w:proofErr w:type="spellStart"/>
-      <w:r>
-        <w:rPr>
-          <w:rFonts w:ascii="Lucida Grande" w:hAnsi="Lucida Grande" w:cs="Lucida Grande"/>
-          <w:sz w:val="22"/>
-          <w:szCs w:val="22"/>
-        </w:rPr>
-        <w:t>NmrAtoms</w:t>
-      </w:r>
-      <w:proofErr w:type="spellEnd"/>
-      <w:r>
-        <w:rPr>
-          <w:rFonts w:ascii="Lucida Grande" w:hAnsi="Lucida Grande" w:cs="Lucida Grande"/>
-          <w:sz w:val="22"/>
-          <w:szCs w:val="22"/>
-        </w:rPr>
-        <w:t xml:space="preserve"> to this dimension for the corresponding i-1 and </w:t>
-      </w:r>
-      <w:proofErr w:type="spellStart"/>
-      <w:r>
-        <w:rPr>
-          <w:rFonts w:ascii="Lucida Grande" w:hAnsi="Lucida Grande" w:cs="Lucida Grande"/>
-          <w:sz w:val="22"/>
-          <w:szCs w:val="22"/>
-        </w:rPr>
-        <w:t>i</w:t>
-      </w:r>
-      <w:proofErr w:type="spellEnd"/>
-      <w:r>
-        <w:rPr>
-          <w:rFonts w:ascii="Lucida Grande" w:hAnsi="Lucida Grande" w:cs="Lucida Grande"/>
-          <w:sz w:val="22"/>
-          <w:szCs w:val="22"/>
-        </w:rPr>
-        <w:t xml:space="preserve"> residue chemical shifts. To do this we will use the </w:t>
-      </w:r>
-      <w:r>
-        <w:rPr>
-          <w:rFonts w:ascii="Lucida Grande" w:hAnsi="Lucida Grande" w:cs="Lucida Grande"/>
-          <w:b/>
-          <w:sz w:val="22"/>
-          <w:szCs w:val="22"/>
-        </w:rPr>
         <w:t>Peak Assigner</w:t>
       </w:r>
       <w:r>
@@ -7223,7 +7817,7 @@
           <w:lang w:val="en-US"/>
         </w:rPr>
         <w:drawing>
-          <wp:inline distT="0" distB="0" distL="0" distR="0" wp14:anchorId="2409F99F" wp14:editId="216C96DC">
+          <wp:inline distT="0" distB="0" distL="0" distR="0">
             <wp:extent cx="5273040" cy="904240"/>
             <wp:effectExtent l="0" t="0" r="10160" b="10160"/>
             <wp:docPr id="9" name="Picture 9" descr="Macintosh HD:Users:simon1:Library:Application Support:com.yellowmug.SnapNDrag:b5b47b461:screenshot_196.png"/>
@@ -7240,10 +7834,10 @@
                     </pic:cNvPicPr>
                   </pic:nvPicPr>
                   <pic:blipFill>
-                    <a:blip r:embed="rId17">
+                    <a:blip r:embed="rId16">
                       <a:extLst>
                         <a:ext uri="{28A0092B-C50C-407E-A947-70E740481C1C}">
-                          <a14:useLocalDpi xmlns:a14="http://schemas.microsoft.com/office/drawing/2010/main" val="0"/>
+                          <a14:useLocalDpi xmlns="" xmlns:wpc="http://schemas.microsoft.com/office/word/2010/wordprocessingCanvas" xmlns:mo="http://schemas.microsoft.com/office/mac/office/2008/main" xmlns:mc="http://schemas.openxmlformats.org/markup-compatibility/2006" xmlns:mv="urn:schemas-microsoft-com:mac:vml" xmlns:o="urn:schemas-microsoft-com:office:office" xmlns:r="http://schemas.openxmlformats.org/officeDocument/2006/relationships" xmlns:m="http://schemas.openxmlformats.org/officeDocument/2006/math" xmlns:v="urn:schemas-microsoft-com:vml" xmlns:wp14="http://schemas.microsoft.com/office/word/2010/wordprocessingDrawing" xmlns:wp="http://schemas.openxmlformats.org/drawingml/2006/wordprocessingDrawing" xmlns:w10="urn:schemas-microsoft-com:office:word" xmlns:w="http://schemas.openxmlformats.org/wordprocessingml/2006/main" xmlns:w14="http://schemas.microsoft.com/office/word/2010/wordml" xmlns:wpg="http://schemas.microsoft.com/office/word/2010/wordprocessingGroup" xmlns:wpi="http://schemas.microsoft.com/office/word/2010/wordprocessingInk" xmlns:wne="http://schemas.microsoft.com/office/word/2006/wordml" xmlns:wps="http://schemas.microsoft.com/office/word/2010/wordprocessingShape" xmlns:a="http://schemas.openxmlformats.org/drawingml/2006/main" xmlns:pic="http://schemas.openxmlformats.org/drawingml/2006/picture" xmlns:a14="http://schemas.microsoft.com/office/drawing/2010/main" xmlns:ve="http://schemas.openxmlformats.org/markup-compatibility/2006" val="0"/>
                         </a:ext>
                       </a:extLst>
                     </a:blip>
@@ -7519,16 +8113,7 @@
           <w:sz w:val="22"/>
           <w:szCs w:val="22"/>
         </w:rPr>
-        <w:t xml:space="preserve">chain, sequence and atom </w:t>
-      </w:r>
-      <w:r>
-        <w:rPr>
-          <w:rFonts w:ascii="Lucida Grande" w:hAnsi="Lucida Grande" w:cs="Lucida Grande"/>
-          <w:sz w:val="22"/>
-          <w:szCs w:val="22"/>
-        </w:rPr>
-        <w:lastRenderedPageBreak/>
-        <w:t xml:space="preserve">or typing the correct values into the </w:t>
+        <w:t xml:space="preserve">chain, sequence and atom or typing the correct values into the </w:t>
       </w:r>
       <w:proofErr w:type="spellStart"/>
       <w:r>
@@ -8251,16 +8836,7 @@
           <w:sz w:val="22"/>
           <w:szCs w:val="22"/>
         </w:rPr>
-        <w:t xml:space="preserve">, </w:t>
-      </w:r>
-      <w:r>
-        <w:rPr>
-          <w:rFonts w:ascii="Lucida Grande" w:hAnsi="Lucida Grande" w:cs="Lucida Grande"/>
-          <w:sz w:val="22"/>
-          <w:szCs w:val="22"/>
-        </w:rPr>
-        <w:lastRenderedPageBreak/>
-        <w:t xml:space="preserve">so you can see quickly that we have two peaks in the </w:t>
+        <w:t xml:space="preserve">, so you can see quickly that we have two peaks in the </w:t>
       </w:r>
       <w:proofErr w:type="spellStart"/>
       <w:r>
@@ -8622,6 +9198,7 @@
       </w:r>
     </w:p>
     <w:sectPr>
+      <w:footerReference w:type="default" r:id="rId17"/>
       <w:pgSz w:w="11900" w:h="16840"/>
       <w:pgMar w:top="1157" w:right="1797" w:bottom="1157" w:left="1797" w:header="709" w:footer="709" w:gutter="0"/>
       <w:cols w:space="708"/>
@@ -8631,8 +9208,55 @@
 </w:document>
 </file>
 
+<file path=word/footer1.xml><?xml version="1.0" encoding="utf-8"?>
+<w:ftr xmlns:mo="http://schemas.microsoft.com/office/mac/office/2008/main" xmlns:ve="http://schemas.openxmlformats.org/markup-compatibility/2006" xmlns:mv="urn:schemas-microsoft-com:mac:vml" xmlns:o="urn:schemas-microsoft-com:office:office" xmlns:r="http://schemas.openxmlformats.org/officeDocument/2006/relationships" xmlns:m="http://schemas.openxmlformats.org/officeDocument/2006/math" xmlns:v="urn:schemas-microsoft-com:vml" xmlns:wp="http://schemas.openxmlformats.org/drawingml/2006/wordprocessingDrawing" xmlns:w10="urn:schemas-microsoft-com:office:word" xmlns:w="http://schemas.openxmlformats.org/wordprocessingml/2006/main" xmlns:wne="http://schemas.microsoft.com/office/word/2006/wordml">
+  <w:p>
+    <w:pPr>
+      <w:pStyle w:val="Footer"/>
+    </w:pPr>
+    <w:r>
+      <w:tab/>
+    </w:r>
+    <w:r>
+      <w:tab/>
+    </w:r>
+    <w:r>
+      <w:rPr>
+        <w:rStyle w:val="PageNumber"/>
+      </w:rPr>
+      <w:fldChar w:fldCharType="begin"/>
+    </w:r>
+    <w:r>
+      <w:rPr>
+        <w:rStyle w:val="PageNumber"/>
+      </w:rPr>
+      <w:instrText xml:space="preserve"> PAGE </w:instrText>
+    </w:r>
+    <w:r>
+      <w:rPr>
+        <w:rStyle w:val="PageNumber"/>
+      </w:rPr>
+      <w:fldChar w:fldCharType="separate"/>
+    </w:r>
+    <w:r>
+      <w:rPr>
+        <w:rStyle w:val="PageNumber"/>
+        <w:noProof/>
+      </w:rPr>
+      <w:t>12</w:t>
+    </w:r>
+    <w:r>
+      <w:rPr>
+        <w:rStyle w:val="PageNumber"/>
+      </w:rPr>
+      <w:fldChar w:fldCharType="end"/>
+    </w:r>
+  </w:p>
+</w:ftr>
+</file>
+
 <file path=word/numbering.xml><?xml version="1.0" encoding="utf-8"?>
-<w:numbering xmlns:wpc="http://schemas.microsoft.com/office/word/2010/wordprocessingCanvas" xmlns:mo="http://schemas.microsoft.com/office/mac/office/2008/main" xmlns:mc="http://schemas.openxmlformats.org/markup-compatibility/2006" xmlns:mv="urn:schemas-microsoft-com:mac:vml" xmlns:o="urn:schemas-microsoft-com:office:office" xmlns:r="http://schemas.openxmlformats.org/officeDocument/2006/relationships" xmlns:m="http://schemas.openxmlformats.org/officeDocument/2006/math" xmlns:v="urn:schemas-microsoft-com:vml" xmlns:wp14="http://schemas.microsoft.com/office/word/2010/wordprocessingDrawing" xmlns:wp="http://schemas.openxmlformats.org/drawingml/2006/wordprocessingDrawing" xmlns:w10="urn:schemas-microsoft-com:office:word" xmlns:w="http://schemas.openxmlformats.org/wordprocessingml/2006/main" xmlns:w14="http://schemas.microsoft.com/office/word/2010/wordml" xmlns:wpg="http://schemas.microsoft.com/office/word/2010/wordprocessingGroup" xmlns:wpi="http://schemas.microsoft.com/office/word/2010/wordprocessingInk" xmlns:wne="http://schemas.microsoft.com/office/word/2006/wordml" xmlns:wps="http://schemas.microsoft.com/office/word/2010/wordprocessingShape" mc:Ignorable="w14 wp14">
+<w:numbering xmlns:mo="http://schemas.microsoft.com/office/mac/office/2008/main" xmlns:ve="http://schemas.openxmlformats.org/markup-compatibility/2006" xmlns:mv="urn:schemas-microsoft-com:mac:vml" xmlns:o="urn:schemas-microsoft-com:office:office" xmlns:r="http://schemas.openxmlformats.org/officeDocument/2006/relationships" xmlns:m="http://schemas.openxmlformats.org/officeDocument/2006/math" xmlns:v="urn:schemas-microsoft-com:vml" xmlns:wp="http://schemas.openxmlformats.org/drawingml/2006/wordprocessingDrawing" xmlns:w10="urn:schemas-microsoft-com:office:word" xmlns:w="http://schemas.openxmlformats.org/wordprocessingml/2006/main" xmlns:wne="http://schemas.microsoft.com/office/word/2006/wordml">
   <w:abstractNum w:abstractNumId="0">
     <w:nsid w:val="10E307B4"/>
     <w:multiLevelType w:val="hybridMultilevel"/>
@@ -8729,7 +9353,7 @@
 </file>
 
 <file path=word/styles.xml><?xml version="1.0" encoding="utf-8"?>
-<w:styles xmlns:mc="http://schemas.openxmlformats.org/markup-compatibility/2006" xmlns:r="http://schemas.openxmlformats.org/officeDocument/2006/relationships" xmlns:w="http://schemas.openxmlformats.org/wordprocessingml/2006/main" xmlns:w14="http://schemas.microsoft.com/office/word/2010/wordml" mc:Ignorable="w14">
+<w:styles xmlns:r="http://schemas.openxmlformats.org/officeDocument/2006/relationships" xmlns:w="http://schemas.openxmlformats.org/wordprocessingml/2006/main">
   <w:docDefaults>
     <w:rPrDefault>
       <w:rPr>
@@ -8883,18 +9507,18 @@
   <w:style w:type="paragraph" w:default="1" w:styleId="Normal">
     <w:name w:val="Normal"/>
     <w:qFormat/>
+    <w:rsid w:val="00B527A0"/>
   </w:style>
   <w:style w:type="character" w:default="1" w:styleId="DefaultParagraphFont">
     <w:name w:val="Default Paragraph Font"/>
-    <w:uiPriority w:val="1"/>
     <w:semiHidden/>
     <w:unhideWhenUsed/>
   </w:style>
   <w:style w:type="table" w:default="1" w:styleId="TableNormal">
     <w:name w:val="Normal Table"/>
-    <w:uiPriority w:val="99"/>
     <w:semiHidden/>
     <w:unhideWhenUsed/>
+    <w:qFormat/>
     <w:tblPr>
       <w:tblInd w:w="0" w:type="dxa"/>
       <w:tblCellMar>
@@ -8907,7 +9531,6 @@
   </w:style>
   <w:style w:type="numbering" w:default="1" w:styleId="NoList">
     <w:name w:val="No List"/>
-    <w:uiPriority w:val="99"/>
     <w:semiHidden/>
     <w:unhideWhenUsed/>
   </w:style>
@@ -8959,6 +9582,60 @@
       <w:color w:val="0000FF" w:themeColor="hyperlink"/>
       <w:u w:val="single"/>
     </w:rPr>
+  </w:style>
+  <w:style w:type="paragraph" w:styleId="Header">
+    <w:name w:val="header"/>
+    <w:basedOn w:val="Normal"/>
+    <w:link w:val="HeaderChar"/>
+    <w:uiPriority w:val="99"/>
+    <w:semiHidden/>
+    <w:unhideWhenUsed/>
+    <w:rsid w:val="00972D3D"/>
+    <w:pPr>
+      <w:tabs>
+        <w:tab w:val="center" w:pos="4320"/>
+        <w:tab w:val="right" w:pos="8640"/>
+      </w:tabs>
+    </w:pPr>
+  </w:style>
+  <w:style w:type="character" w:customStyle="1" w:styleId="HeaderChar">
+    <w:name w:val="Header Char"/>
+    <w:basedOn w:val="DefaultParagraphFont"/>
+    <w:link w:val="Header"/>
+    <w:uiPriority w:val="99"/>
+    <w:semiHidden/>
+    <w:rsid w:val="00972D3D"/>
+  </w:style>
+  <w:style w:type="paragraph" w:styleId="Footer">
+    <w:name w:val="footer"/>
+    <w:basedOn w:val="Normal"/>
+    <w:link w:val="FooterChar"/>
+    <w:uiPriority w:val="99"/>
+    <w:semiHidden/>
+    <w:unhideWhenUsed/>
+    <w:rsid w:val="00972D3D"/>
+    <w:pPr>
+      <w:tabs>
+        <w:tab w:val="center" w:pos="4320"/>
+        <w:tab w:val="right" w:pos="8640"/>
+      </w:tabs>
+    </w:pPr>
+  </w:style>
+  <w:style w:type="character" w:customStyle="1" w:styleId="FooterChar">
+    <w:name w:val="Footer Char"/>
+    <w:basedOn w:val="DefaultParagraphFont"/>
+    <w:link w:val="Footer"/>
+    <w:uiPriority w:val="99"/>
+    <w:semiHidden/>
+    <w:rsid w:val="00972D3D"/>
+  </w:style>
+  <w:style w:type="character" w:styleId="PageNumber">
+    <w:name w:val="page number"/>
+    <w:basedOn w:val="DefaultParagraphFont"/>
+    <w:uiPriority w:val="99"/>
+    <w:semiHidden/>
+    <w:unhideWhenUsed/>
+    <w:rsid w:val="00972D3D"/>
   </w:style>
 </w:styles>
 </file>

</xml_diff>

<commit_message>
catch error on opening Peak Nd Picking with no selected strip
</commit_message>
<xml_diff>
--- a/tutorials/BackboneAssignmentTutorial.docx
+++ b/tutorials/BackboneAssignmentTutorial.docx
@@ -1447,20 +1447,18 @@
       <w:r>
         <w:br w:type="page"/>
       </w:r>
-      <w:bookmarkStart w:id="1" w:name="_GoBack"/>
-      <w:bookmarkEnd w:id="1"/>
     </w:p>
     <w:p>
       <w:pPr>
         <w:pStyle w:val="Heading1"/>
         <w:spacing w:line="360" w:lineRule="auto"/>
       </w:pPr>
-      <w:bookmarkStart w:id="2" w:name="_Toc489454662"/>
+      <w:bookmarkStart w:id="1" w:name="_Toc489454662"/>
       <w:r>
         <w:lastRenderedPageBreak/>
         <w:t>1. Getting started</w:t>
       </w:r>
-      <w:bookmarkEnd w:id="2"/>
+      <w:bookmarkEnd w:id="1"/>
     </w:p>
     <w:p>
       <w:pPr>
@@ -1918,7 +1916,7 @@
         <w:spacing w:line="360" w:lineRule="auto"/>
         <w:jc w:val="center"/>
       </w:pPr>
-      <w:bookmarkStart w:id="3" w:name="_Ref489454721"/>
+      <w:bookmarkStart w:id="2" w:name="_Ref489454721"/>
       <w:r>
         <w:rPr>
           <w:rFonts w:cs="Lucida Grande"/>
@@ -1981,7 +1979,7 @@
         <w:pStyle w:val="Caption"/>
         <w:spacing w:line="360" w:lineRule="auto"/>
       </w:pPr>
-      <w:bookmarkStart w:id="4" w:name="_Ref366229968"/>
+      <w:bookmarkStart w:id="3" w:name="_Ref366229968"/>
       <w:r>
         <w:t xml:space="preserve">Figure </w:t>
       </w:r>
@@ -1993,32 +1991,32 @@
           <w:t>1</w:t>
         </w:r>
       </w:fldSimple>
+      <w:bookmarkEnd w:id="3"/>
+      <w:r>
+        <w:t xml:space="preserve">: </w:t>
+      </w:r>
+      <w:r>
+        <w:t>AnalysisAssign with empty project. Drag any version-3 project onto the sidebar or the canvas.</w:t>
+      </w:r>
+      <w:bookmarkEnd w:id="2"/>
+    </w:p>
+    <w:p/>
+    <w:p>
+      <w:pPr>
+        <w:pStyle w:val="Heading2"/>
+        <w:spacing w:line="360" w:lineRule="auto"/>
+      </w:pPr>
+      <w:bookmarkStart w:id="4" w:name="_Toc489454663"/>
+      <w:r>
+        <w:t>1.1</w:t>
+      </w:r>
+      <w:r>
+        <w:t xml:space="preserve">. </w:t>
+      </w:r>
+      <w:r>
+        <w:t>Setting spectrum path</w:t>
+      </w:r>
       <w:bookmarkEnd w:id="4"/>
-      <w:r>
-        <w:t xml:space="preserve">: </w:t>
-      </w:r>
-      <w:r>
-        <w:t>AnalysisAssign with empty project. Drag any version-3 project onto the sidebar or the canvas.</w:t>
-      </w:r>
-      <w:bookmarkEnd w:id="3"/>
-    </w:p>
-    <w:p/>
-    <w:p>
-      <w:pPr>
-        <w:pStyle w:val="Heading2"/>
-        <w:spacing w:line="360" w:lineRule="auto"/>
-      </w:pPr>
-      <w:bookmarkStart w:id="5" w:name="_Toc489454663"/>
-      <w:r>
-        <w:t>1.1</w:t>
-      </w:r>
-      <w:r>
-        <w:t xml:space="preserve">. </w:t>
-      </w:r>
-      <w:r>
-        <w:t>Setting spectrum path</w:t>
-      </w:r>
-      <w:bookmarkEnd w:id="5"/>
     </w:p>
     <w:p>
       <w:pPr>
@@ -2351,7 +2349,7 @@
           <w:szCs w:val="22"/>
         </w:rPr>
       </w:pPr>
-      <w:bookmarkStart w:id="6" w:name="_Ref489456285"/>
+      <w:bookmarkStart w:id="5" w:name="_Ref489456285"/>
       <w:r>
         <w:t xml:space="preserve">Figure </w:t>
       </w:r>
@@ -2363,46 +2361,46 @@
           <w:t>2</w:t>
         </w:r>
       </w:fldSimple>
+      <w:bookmarkEnd w:id="5"/>
+      <w:r>
+        <w:t xml:space="preserve"> </w:t>
+      </w:r>
+      <w:r>
+        <w:t>Spectrum path editing.</w:t>
+      </w:r>
+    </w:p>
+    <w:p>
+      <w:pPr>
+        <w:spacing w:line="360" w:lineRule="auto"/>
+        <w:rPr>
+          <w:rFonts w:cs="Lucida Grande"/>
+          <w:b/>
+          <w:szCs w:val="22"/>
+        </w:rPr>
+      </w:pPr>
+    </w:p>
+    <w:p>
+      <w:pPr>
+        <w:pStyle w:val="Heading2"/>
+        <w:spacing w:line="360" w:lineRule="auto"/>
+      </w:pPr>
+      <w:bookmarkStart w:id="6" w:name="_Toc489454664"/>
+      <w:r>
+        <w:t>1.</w:t>
+      </w:r>
+      <w:r>
+        <w:t>2</w:t>
+      </w:r>
+      <w:r>
+        <w:t xml:space="preserve"> </w:t>
+      </w:r>
+      <w:r>
+        <w:t>Changing contour d</w:t>
+      </w:r>
+      <w:r>
+        <w:t>isplay settings</w:t>
+      </w:r>
       <w:bookmarkEnd w:id="6"/>
-      <w:r>
-        <w:t xml:space="preserve"> </w:t>
-      </w:r>
-      <w:r>
-        <w:t>Spectrum path editing.</w:t>
-      </w:r>
-    </w:p>
-    <w:p>
-      <w:pPr>
-        <w:spacing w:line="360" w:lineRule="auto"/>
-        <w:rPr>
-          <w:rFonts w:cs="Lucida Grande"/>
-          <w:b/>
-          <w:szCs w:val="22"/>
-        </w:rPr>
-      </w:pPr>
-    </w:p>
-    <w:p>
-      <w:pPr>
-        <w:pStyle w:val="Heading2"/>
-        <w:spacing w:line="360" w:lineRule="auto"/>
-      </w:pPr>
-      <w:bookmarkStart w:id="7" w:name="_Toc489454664"/>
-      <w:r>
-        <w:t>1.</w:t>
-      </w:r>
-      <w:r>
-        <w:t>2</w:t>
-      </w:r>
-      <w:r>
-        <w:t xml:space="preserve"> </w:t>
-      </w:r>
-      <w:r>
-        <w:t>Changing contour d</w:t>
-      </w:r>
-      <w:r>
-        <w:t>isplay settings</w:t>
-      </w:r>
-      <w:bookmarkEnd w:id="7"/>
     </w:p>
     <w:p>
       <w:pPr>
@@ -2931,7 +2929,7 @@
           <w:szCs w:val="22"/>
         </w:rPr>
       </w:pPr>
-      <w:bookmarkStart w:id="8" w:name="_Ref489456547"/>
+      <w:bookmarkStart w:id="7" w:name="_Ref489456547"/>
       <w:r>
         <w:t xml:space="preserve">Figure </w:t>
       </w:r>
@@ -2943,30 +2941,30 @@
           <w:t>3</w:t>
         </w:r>
       </w:fldSimple>
+      <w:bookmarkEnd w:id="7"/>
+      <w:r>
+        <w:t xml:space="preserve"> Spectrum Dimensions and Contour settings.</w:t>
+      </w:r>
+    </w:p>
+    <w:p>
+      <w:pPr>
+        <w:spacing w:line="360" w:lineRule="auto"/>
+        <w:rPr>
+          <w:rFonts w:cs="Lucida Grande"/>
+          <w:szCs w:val="22"/>
+        </w:rPr>
+      </w:pPr>
+    </w:p>
+    <w:p>
+      <w:pPr>
+        <w:pStyle w:val="Heading2"/>
+        <w:spacing w:line="360" w:lineRule="auto"/>
+      </w:pPr>
+      <w:bookmarkStart w:id="8" w:name="_Toc489454665"/>
+      <w:r>
+        <w:t>1.3 Setting experiment types</w:t>
+      </w:r>
       <w:bookmarkEnd w:id="8"/>
-      <w:r>
-        <w:t xml:space="preserve"> Spectrum Dimensions and Contour settings.</w:t>
-      </w:r>
-    </w:p>
-    <w:p>
-      <w:pPr>
-        <w:spacing w:line="360" w:lineRule="auto"/>
-        <w:rPr>
-          <w:rFonts w:cs="Lucida Grande"/>
-          <w:szCs w:val="22"/>
-        </w:rPr>
-      </w:pPr>
-    </w:p>
-    <w:p>
-      <w:pPr>
-        <w:pStyle w:val="Heading2"/>
-        <w:spacing w:line="360" w:lineRule="auto"/>
-      </w:pPr>
-      <w:bookmarkStart w:id="9" w:name="_Toc489454665"/>
-      <w:r>
-        <w:t>1.3 Setting experiment types</w:t>
-      </w:r>
-      <w:bookmarkEnd w:id="9"/>
     </w:p>
     <w:p>
       <w:pPr>
@@ -3441,7 +3439,7 @@
           <w:szCs w:val="22"/>
         </w:rPr>
       </w:pPr>
-      <w:bookmarkStart w:id="10" w:name="_Ref489456600"/>
+      <w:bookmarkStart w:id="9" w:name="_Ref489456600"/>
       <w:r>
         <w:t xml:space="preserve">Figure </w:t>
       </w:r>
@@ -3453,114 +3451,114 @@
           <w:t>4</w:t>
         </w:r>
       </w:fldSimple>
+      <w:bookmarkEnd w:id="9"/>
+      <w:r>
+        <w:t xml:space="preserve"> </w:t>
+      </w:r>
+      <w:r>
+        <w:t>Experiment types popup</w:t>
+      </w:r>
+    </w:p>
+    <w:p>
+      <w:pPr>
+        <w:spacing w:line="360" w:lineRule="auto"/>
+        <w:rPr>
+          <w:rFonts w:cs="Lucida Grande"/>
+          <w:szCs w:val="22"/>
+        </w:rPr>
+      </w:pPr>
+    </w:p>
+    <w:p>
+      <w:pPr>
+        <w:spacing w:line="360" w:lineRule="auto"/>
+        <w:rPr>
+          <w:rFonts w:cs="Lucida Grande"/>
+          <w:szCs w:val="22"/>
+        </w:rPr>
+      </w:pPr>
+      <w:r>
+        <w:rPr>
+          <w:rFonts w:cs="Lucida Grande"/>
+          <w:szCs w:val="22"/>
+        </w:rPr>
+        <w:t>H</w:t>
+      </w:r>
+      <w:r>
+        <w:rPr>
+          <w:rFonts w:cs="Lucida Grande"/>
+          <w:szCs w:val="22"/>
+        </w:rPr>
+        <w:t>aving set all experiment types</w:t>
+      </w:r>
+      <w:r>
+        <w:rPr>
+          <w:rFonts w:cs="Lucida Grande"/>
+          <w:szCs w:val="22"/>
+        </w:rPr>
+        <w:t>,</w:t>
+      </w:r>
+      <w:r>
+        <w:rPr>
+          <w:rFonts w:cs="Lucida Grande"/>
+          <w:szCs w:val="22"/>
+        </w:rPr>
+        <w:t xml:space="preserve"> close the popup</w:t>
+      </w:r>
+      <w:r>
+        <w:rPr>
+          <w:rFonts w:cs="Lucida Grande"/>
+          <w:szCs w:val="22"/>
+        </w:rPr>
+        <w:t>;</w:t>
+      </w:r>
+      <w:r>
+        <w:rPr>
+          <w:rFonts w:cs="Lucida Grande"/>
+          <w:szCs w:val="22"/>
+        </w:rPr>
+        <w:t xml:space="preserve"> </w:t>
+      </w:r>
+      <w:r>
+        <w:rPr>
+          <w:rFonts w:cs="Lucida Grande"/>
+          <w:szCs w:val="22"/>
+        </w:rPr>
+        <w:t>A</w:t>
+      </w:r>
+      <w:r>
+        <w:rPr>
+          <w:rFonts w:cs="Lucida Grande"/>
+          <w:szCs w:val="22"/>
+        </w:rPr>
+        <w:t>nalysisA</w:t>
+      </w:r>
+      <w:r>
+        <w:rPr>
+          <w:rFonts w:cs="Lucida Grande"/>
+          <w:szCs w:val="22"/>
+        </w:rPr>
+        <w:t>ssign now knows what types of experiments are in the project.</w:t>
+      </w:r>
+    </w:p>
+    <w:p>
+      <w:pPr>
+        <w:pStyle w:val="Heading2"/>
+        <w:spacing w:line="360" w:lineRule="auto"/>
+      </w:pPr>
+    </w:p>
+    <w:p>
+      <w:pPr>
+        <w:pStyle w:val="Heading2"/>
+        <w:spacing w:line="360" w:lineRule="auto"/>
+      </w:pPr>
+      <w:bookmarkStart w:id="10" w:name="_Toc489454666"/>
+      <w:r>
+        <w:t>1.4</w:t>
+      </w:r>
+      <w:r>
+        <w:t xml:space="preserve"> Access to the ‘settings’ of a module</w:t>
+      </w:r>
       <w:bookmarkEnd w:id="10"/>
-      <w:r>
-        <w:t xml:space="preserve"> </w:t>
-      </w:r>
-      <w:r>
-        <w:t>Experiment types popup</w:t>
-      </w:r>
-    </w:p>
-    <w:p>
-      <w:pPr>
-        <w:spacing w:line="360" w:lineRule="auto"/>
-        <w:rPr>
-          <w:rFonts w:cs="Lucida Grande"/>
-          <w:szCs w:val="22"/>
-        </w:rPr>
-      </w:pPr>
-    </w:p>
-    <w:p>
-      <w:pPr>
-        <w:spacing w:line="360" w:lineRule="auto"/>
-        <w:rPr>
-          <w:rFonts w:cs="Lucida Grande"/>
-          <w:szCs w:val="22"/>
-        </w:rPr>
-      </w:pPr>
-      <w:r>
-        <w:rPr>
-          <w:rFonts w:cs="Lucida Grande"/>
-          <w:szCs w:val="22"/>
-        </w:rPr>
-        <w:t>H</w:t>
-      </w:r>
-      <w:r>
-        <w:rPr>
-          <w:rFonts w:cs="Lucida Grande"/>
-          <w:szCs w:val="22"/>
-        </w:rPr>
-        <w:t>aving set all experiment types</w:t>
-      </w:r>
-      <w:r>
-        <w:rPr>
-          <w:rFonts w:cs="Lucida Grande"/>
-          <w:szCs w:val="22"/>
-        </w:rPr>
-        <w:t>,</w:t>
-      </w:r>
-      <w:r>
-        <w:rPr>
-          <w:rFonts w:cs="Lucida Grande"/>
-          <w:szCs w:val="22"/>
-        </w:rPr>
-        <w:t xml:space="preserve"> close the popup</w:t>
-      </w:r>
-      <w:r>
-        <w:rPr>
-          <w:rFonts w:cs="Lucida Grande"/>
-          <w:szCs w:val="22"/>
-        </w:rPr>
-        <w:t>;</w:t>
-      </w:r>
-      <w:r>
-        <w:rPr>
-          <w:rFonts w:cs="Lucida Grande"/>
-          <w:szCs w:val="22"/>
-        </w:rPr>
-        <w:t xml:space="preserve"> </w:t>
-      </w:r>
-      <w:r>
-        <w:rPr>
-          <w:rFonts w:cs="Lucida Grande"/>
-          <w:szCs w:val="22"/>
-        </w:rPr>
-        <w:t>A</w:t>
-      </w:r>
-      <w:r>
-        <w:rPr>
-          <w:rFonts w:cs="Lucida Grande"/>
-          <w:szCs w:val="22"/>
-        </w:rPr>
-        <w:t>nalysisA</w:t>
-      </w:r>
-      <w:r>
-        <w:rPr>
-          <w:rFonts w:cs="Lucida Grande"/>
-          <w:szCs w:val="22"/>
-        </w:rPr>
-        <w:t>ssign now knows what types of experiments are in the project.</w:t>
-      </w:r>
-    </w:p>
-    <w:p>
-      <w:pPr>
-        <w:pStyle w:val="Heading2"/>
-        <w:spacing w:line="360" w:lineRule="auto"/>
-      </w:pPr>
-    </w:p>
-    <w:p>
-      <w:pPr>
-        <w:pStyle w:val="Heading2"/>
-        <w:spacing w:line="360" w:lineRule="auto"/>
-      </w:pPr>
-      <w:bookmarkStart w:id="11" w:name="_Toc489454666"/>
-      <w:r>
-        <w:t>1.4</w:t>
-      </w:r>
-      <w:r>
-        <w:t xml:space="preserve"> Access to the ‘settings’ of a module</w:t>
-      </w:r>
-      <w:bookmarkEnd w:id="11"/>
     </w:p>
     <w:p>
       <w:pPr>
@@ -3730,7 +3728,7 @@
         <w:pStyle w:val="Caption"/>
         <w:jc w:val="center"/>
       </w:pPr>
-      <w:bookmarkStart w:id="12" w:name="_Ref489456858"/>
+      <w:bookmarkStart w:id="11" w:name="_Ref489456858"/>
       <w:r>
         <w:t xml:space="preserve">Figure </w:t>
       </w:r>
@@ -3742,7 +3740,7 @@
           <w:t>5</w:t>
         </w:r>
       </w:fldSimple>
-      <w:bookmarkEnd w:id="12"/>
+      <w:bookmarkEnd w:id="11"/>
       <w:r>
         <w:t xml:space="preserve"> </w:t>
       </w:r>
@@ -3770,7 +3768,7 @@
         <w:pStyle w:val="Heading1"/>
         <w:spacing w:line="360" w:lineRule="auto"/>
       </w:pPr>
-      <w:bookmarkStart w:id="13" w:name="_Toc489454667"/>
+      <w:bookmarkStart w:id="12" w:name="_Toc489454667"/>
       <w:r>
         <w:lastRenderedPageBreak/>
         <w:t>2</w:t>
@@ -3784,7 +3782,7 @@
       <w:r>
         <w:t>Picking peaks</w:t>
       </w:r>
-      <w:bookmarkEnd w:id="13"/>
+      <w:bookmarkEnd w:id="12"/>
     </w:p>
     <w:p>
       <w:pPr>
@@ -4194,7 +4192,7 @@
         <w:pStyle w:val="Caption"/>
         <w:jc w:val="center"/>
       </w:pPr>
-      <w:bookmarkStart w:id="14" w:name="_Ref489456947"/>
+      <w:bookmarkStart w:id="13" w:name="_Ref489456947"/>
       <w:r>
         <w:t xml:space="preserve">Figure </w:t>
       </w:r>
@@ -4206,7 +4204,7 @@
           <w:t>6</w:t>
         </w:r>
       </w:fldSimple>
-      <w:bookmarkEnd w:id="14"/>
+      <w:bookmarkEnd w:id="13"/>
       <w:r>
         <w:t>:</w:t>
       </w:r>
@@ -4424,7 +4422,7 @@
           <w:szCs w:val="22"/>
         </w:rPr>
       </w:pPr>
-      <w:bookmarkStart w:id="15" w:name="_Ref489457082"/>
+      <w:bookmarkStart w:id="14" w:name="_Ref489457082"/>
       <w:r>
         <w:t xml:space="preserve">Figure </w:t>
       </w:r>
@@ -4436,7 +4434,7 @@
           <w:t>7</w:t>
         </w:r>
       </w:fldSimple>
-      <w:bookmarkEnd w:id="15"/>
+      <w:bookmarkEnd w:id="14"/>
       <w:r>
         <w:t>:</w:t>
       </w:r>
@@ -4639,7 +4637,7 @@
           <w:szCs w:val="26"/>
         </w:rPr>
       </w:pPr>
-      <w:bookmarkStart w:id="16" w:name="_Toc489454668"/>
+      <w:bookmarkStart w:id="15" w:name="_Toc489454668"/>
       <w:r>
         <w:lastRenderedPageBreak/>
         <w:t>3</w:t>
@@ -4659,7 +4657,7 @@
       <w:r>
         <w:t>for assignment</w:t>
       </w:r>
-      <w:bookmarkEnd w:id="16"/>
+      <w:bookmarkEnd w:id="15"/>
     </w:p>
     <w:p>
       <w:pPr>
@@ -5179,7 +5177,7 @@
           </wp:inline>
         </w:drawing>
       </w:r>
-      <w:bookmarkStart w:id="17" w:name="_Toc489454669"/>
+      <w:bookmarkStart w:id="16" w:name="_Toc489454669"/>
     </w:p>
     <w:p>
       <w:pPr>
@@ -5190,7 +5188,7 @@
           <w:szCs w:val="22"/>
         </w:rPr>
       </w:pPr>
-      <w:bookmarkStart w:id="18" w:name="_Ref489457190"/>
+      <w:bookmarkStart w:id="17" w:name="_Ref489457190"/>
       <w:r>
         <w:t xml:space="preserve">Figure </w:t>
       </w:r>
@@ -5202,7 +5200,7 @@
           <w:t>8</w:t>
         </w:r>
       </w:fldSimple>
-      <w:bookmarkEnd w:id="18"/>
+      <w:bookmarkEnd w:id="17"/>
       <w:r>
         <w:t xml:space="preserve">: </w:t>
       </w:r>
@@ -5244,7 +5242,7 @@
       <w:r>
         <w:t>Assignment and names</w:t>
       </w:r>
-      <w:bookmarkEnd w:id="17"/>
+      <w:bookmarkEnd w:id="16"/>
     </w:p>
     <w:p>
       <w:pPr>
@@ -7001,7 +6999,7 @@
         <w:pStyle w:val="Heading1"/>
         <w:spacing w:line="360" w:lineRule="auto"/>
       </w:pPr>
-      <w:bookmarkStart w:id="19" w:name="_Toc489454670"/>
+      <w:bookmarkStart w:id="18" w:name="_Toc489454670"/>
       <w:r>
         <w:lastRenderedPageBreak/>
         <w:t>4</w:t>
@@ -7034,7 +7032,7 @@
       <w:r>
         <w:t>NmrAtoms</w:t>
       </w:r>
-      <w:bookmarkEnd w:id="19"/>
+      <w:bookmarkEnd w:id="18"/>
       <w:proofErr w:type="spellEnd"/>
     </w:p>
     <w:p>
@@ -7595,7 +7593,7 @@
           <w:szCs w:val="22"/>
         </w:rPr>
       </w:pPr>
-      <w:bookmarkStart w:id="20" w:name="_Ref489458460"/>
+      <w:bookmarkStart w:id="19" w:name="_Ref489458460"/>
       <w:r>
         <w:t xml:space="preserve">Figure </w:t>
       </w:r>
@@ -7607,7 +7605,7 @@
           <w:t>9</w:t>
         </w:r>
       </w:fldSimple>
-      <w:bookmarkEnd w:id="20"/>
+      <w:bookmarkEnd w:id="19"/>
       <w:r>
         <w:t xml:space="preserve">: </w:t>
       </w:r>
@@ -7874,37 +7872,138 @@
           <w:rFonts w:cs="Lucida Grande"/>
           <w:szCs w:val="22"/>
         </w:rPr>
-        <w:t xml:space="preserve">To start the pick and assign procedure double click on a row in the </w:t>
-      </w:r>
-      <w:proofErr w:type="spellStart"/>
-      <w:r>
-        <w:rPr>
-          <w:rFonts w:cs="Lucida Grande"/>
-          <w:szCs w:val="22"/>
-        </w:rPr>
-        <w:t>Nmr</w:t>
-      </w:r>
-      <w:proofErr w:type="spellEnd"/>
-      <w:r>
-        <w:rPr>
-          <w:rFonts w:cs="Lucida Grande"/>
-          <w:szCs w:val="22"/>
-        </w:rPr>
-        <w:t xml:space="preserve"> Residu</w:t>
-      </w:r>
-      <w:r>
-        <w:rPr>
-          <w:rFonts w:cs="Lucida Grande"/>
-          <w:szCs w:val="22"/>
-        </w:rPr>
-        <w:t>e table, e.g. the row the for @7</w:t>
-      </w:r>
-      <w:r>
-        <w:rPr>
-          <w:rFonts w:cs="Lucida Grande"/>
-          <w:szCs w:val="22"/>
-        </w:rPr>
-        <w:t>. This will cause the module with the HSQC in it to move to the position of the peak labelled @</w:t>
+        <w:t>To start the pick and assign procedure double click on a row in the</w:t>
+      </w:r>
+      <w:r>
+        <w:rPr>
+          <w:rFonts w:cs="Lucida Grande"/>
+          <w:szCs w:val="22"/>
+        </w:rPr>
+        <w:t xml:space="preserve"> table, e.g. the row for @</w:t>
+      </w:r>
+      <w:r>
+        <w:rPr>
+          <w:rFonts w:cs="Lucida Grande"/>
+          <w:szCs w:val="22"/>
+        </w:rPr>
+        <w:t>1</w:t>
+      </w:r>
+      <w:r>
+        <w:rPr>
+          <w:rFonts w:cs="Lucida Grande"/>
+          <w:szCs w:val="22"/>
+        </w:rPr>
+        <w:t>.</w:t>
+      </w:r>
+      <w:r>
+        <w:rPr>
+          <w:rFonts w:cs="Lucida Grande"/>
+          <w:szCs w:val="22"/>
+        </w:rPr>
+        <w:t xml:space="preserve"> Depending of whether you chose all peaks or positive only peaks </w:t>
+      </w:r>
+      <w:r>
+        <w:rPr>
+          <w:rFonts w:cs="Lucida Grande"/>
+          <w:szCs w:val="22"/>
+        </w:rPr>
+        <w:t xml:space="preserve">for your peak picking, </w:t>
+      </w:r>
+      <w:r>
+        <w:rPr>
+          <w:rFonts w:cs="Lucida Grande"/>
+          <w:szCs w:val="22"/>
+        </w:rPr>
+        <w:t>this may be a di</w:t>
+      </w:r>
+      <w:r>
+        <w:rPr>
+          <w:rFonts w:cs="Lucida Grande"/>
+          <w:szCs w:val="22"/>
+        </w:rPr>
+        <w:t xml:space="preserve">fferent peak </w:t>
+      </w:r>
+      <w:r>
+        <w:rPr>
+          <w:rFonts w:cs="Lucida Grande"/>
+          <w:szCs w:val="22"/>
+        </w:rPr>
+        <w:t xml:space="preserve">to that shown in </w:t>
+      </w:r>
+      <w:r>
+        <w:rPr>
+          <w:rFonts w:cs="Lucida Grande"/>
+          <w:szCs w:val="22"/>
+        </w:rPr>
+        <w:fldChar w:fldCharType="begin"/>
+      </w:r>
+      <w:r>
+        <w:rPr>
+          <w:rFonts w:cs="Lucida Grande"/>
+          <w:szCs w:val="22"/>
+        </w:rPr>
+        <w:instrText xml:space="preserve"> REF _Ref489458460 \h </w:instrText>
+      </w:r>
+      <w:r>
+        <w:rPr>
+          <w:rFonts w:cs="Lucida Grande"/>
+          <w:szCs w:val="22"/>
+        </w:rPr>
+      </w:r>
+      <w:r>
+        <w:rPr>
+          <w:rFonts w:cs="Lucida Grande"/>
+          <w:szCs w:val="22"/>
+        </w:rPr>
+        <w:fldChar w:fldCharType="separate"/>
+      </w:r>
+      <w:r>
+        <w:t xml:space="preserve">Figure </w:t>
+      </w:r>
+      <w:r>
+        <w:rPr>
+          <w:noProof/>
+        </w:rPr>
+        <w:t>9</w:t>
+      </w:r>
+      <w:r>
+        <w:rPr>
+          <w:rFonts w:cs="Lucida Grande"/>
+          <w:szCs w:val="22"/>
+        </w:rPr>
+        <w:fldChar w:fldCharType="end"/>
+      </w:r>
+      <w:r>
+        <w:rPr>
+          <w:rFonts w:cs="Lucida Grande"/>
+          <w:szCs w:val="22"/>
+        </w:rPr>
+        <w:t xml:space="preserve">. To find the same peak, </w:t>
+      </w:r>
+      <w:r>
+        <w:rPr>
+          <w:rFonts w:cs="Lucida Grande"/>
+          <w:szCs w:val="22"/>
+        </w:rPr>
+        <w:t>scroll and zoom with the mouse in the spectrum display to locate the required peak, note its number and select the correct row in the table.</w:t>
+      </w:r>
+    </w:p>
+    <w:p>
+      <w:pPr>
+        <w:spacing w:line="360" w:lineRule="auto"/>
+        <w:rPr>
+          <w:rFonts w:cs="Lucida Grande"/>
+          <w:szCs w:val="22"/>
+        </w:rPr>
+      </w:pPr>
+      <w:bookmarkStart w:id="20" w:name="_GoBack"/>
+      <w:bookmarkEnd w:id="20"/>
+      <w:r>
+        <w:rPr>
+          <w:rFonts w:cs="Lucida Grande"/>
+          <w:szCs w:val="22"/>
+        </w:rPr>
+        <w:t>This will cause the module with the HSQC in it to move to the position of the peak labelled @</w:t>
       </w:r>
       <w:r>
         <w:rPr>
@@ -8487,27 +8586,14 @@
       <w:r>
         <w:t xml:space="preserve">Figure </w:t>
       </w:r>
-      <w:r>
-        <w:fldChar w:fldCharType="begin"/>
-      </w:r>
-      <w:r>
-        <w:instrText xml:space="preserve"> SEQ Figure \* ARABIC </w:instrText>
-      </w:r>
-      <w:r>
-        <w:fldChar w:fldCharType="separate"/>
-      </w:r>
-      <w:r>
-        <w:rPr>
-          <w:noProof/>
-        </w:rPr>
-        <w:t>10</w:t>
-      </w:r>
-      <w:r>
-        <w:rPr>
-          <w:noProof/>
-        </w:rPr>
-        <w:fldChar w:fldCharType="end"/>
-      </w:r>
+      <w:fldSimple w:instr=" SEQ Figure \* ARABIC ">
+        <w:r>
+          <w:rPr>
+            <w:noProof/>
+          </w:rPr>
+          <w:t>10</w:t>
+        </w:r>
+      </w:fldSimple>
       <w:bookmarkEnd w:id="22"/>
       <w:r>
         <w:t>: Pick and Assign settings</w:t>
@@ -9133,27 +9219,14 @@
       <w:r>
         <w:t xml:space="preserve">Figure </w:t>
       </w:r>
-      <w:r>
-        <w:fldChar w:fldCharType="begin"/>
-      </w:r>
-      <w:r>
-        <w:instrText xml:space="preserve"> SEQ Figure \* ARABIC </w:instrText>
-      </w:r>
-      <w:r>
-        <w:fldChar w:fldCharType="separate"/>
-      </w:r>
-      <w:r>
-        <w:rPr>
-          <w:noProof/>
-        </w:rPr>
-        <w:t>11</w:t>
-      </w:r>
-      <w:r>
-        <w:rPr>
-          <w:noProof/>
-        </w:rPr>
-        <w:fldChar w:fldCharType="end"/>
-      </w:r>
+      <w:fldSimple w:instr=" SEQ Figure \* ARABIC ">
+        <w:r>
+          <w:rPr>
+            <w:noProof/>
+          </w:rPr>
+          <w:t>11</w:t>
+        </w:r>
+      </w:fldSimple>
       <w:bookmarkEnd w:id="24"/>
       <w:r>
         <w:t>:</w:t>
@@ -10574,27 +10647,14 @@
       <w:r>
         <w:t xml:space="preserve">Figure </w:t>
       </w:r>
-      <w:r>
-        <w:fldChar w:fldCharType="begin"/>
-      </w:r>
-      <w:r>
-        <w:instrText xml:space="preserve"> SEQ Figure \* ARABIC </w:instrText>
-      </w:r>
-      <w:r>
-        <w:fldChar w:fldCharType="separate"/>
-      </w:r>
-      <w:r>
-        <w:rPr>
-          <w:noProof/>
-        </w:rPr>
-        <w:t>12</w:t>
-      </w:r>
-      <w:r>
-        <w:rPr>
-          <w:noProof/>
-        </w:rPr>
-        <w:fldChar w:fldCharType="end"/>
-      </w:r>
+      <w:fldSimple w:instr=" SEQ Figure \* ARABIC ">
+        <w:r>
+          <w:rPr>
+            <w:noProof/>
+          </w:rPr>
+          <w:t>12</w:t>
+        </w:r>
+      </w:fldSimple>
       <w:bookmarkEnd w:id="26"/>
       <w:r>
         <w:t>:</w:t>
@@ -11531,27 +11591,14 @@
       <w:r>
         <w:t xml:space="preserve">Figure </w:t>
       </w:r>
-      <w:r>
-        <w:fldChar w:fldCharType="begin"/>
-      </w:r>
-      <w:r>
-        <w:instrText xml:space="preserve"> SEQ Figure \* ARABIC </w:instrText>
-      </w:r>
-      <w:r>
-        <w:fldChar w:fldCharType="separate"/>
-      </w:r>
-      <w:r>
-        <w:rPr>
-          <w:noProof/>
-        </w:rPr>
-        <w:t>13</w:t>
-      </w:r>
-      <w:r>
-        <w:rPr>
-          <w:noProof/>
-        </w:rPr>
-        <w:fldChar w:fldCharType="end"/>
-      </w:r>
+      <w:fldSimple w:instr=" SEQ Figure \* ARABIC ">
+        <w:r>
+          <w:rPr>
+            <w:noProof/>
+          </w:rPr>
+          <w:t>13</w:t>
+        </w:r>
+      </w:fldSimple>
       <w:bookmarkEnd w:id="28"/>
       <w:r>
         <w:t>. B</w:t>
@@ -12273,27 +12320,14 @@
       <w:r>
         <w:t xml:space="preserve">Figure </w:t>
       </w:r>
-      <w:r>
-        <w:fldChar w:fldCharType="begin"/>
-      </w:r>
-      <w:r>
-        <w:instrText xml:space="preserve"> SEQ Figure \* ARABIC </w:instrText>
-      </w:r>
-      <w:r>
-        <w:fldChar w:fldCharType="separate"/>
-      </w:r>
-      <w:r>
-        <w:rPr>
-          <w:noProof/>
-        </w:rPr>
-        <w:t>14</w:t>
-      </w:r>
-      <w:r>
-        <w:rPr>
-          <w:noProof/>
-        </w:rPr>
-        <w:fldChar w:fldCharType="end"/>
-      </w:r>
+      <w:fldSimple w:instr=" SEQ Figure \* ARABIC ">
+        <w:r>
+          <w:rPr>
+            <w:noProof/>
+          </w:rPr>
+          <w:t>14</w:t>
+        </w:r>
+      </w:fldSimple>
       <w:bookmarkEnd w:id="29"/>
       <w:r>
         <w:t>: Drag and drop of strip labels.</w:t>
@@ -13395,27 +13429,14 @@
       <w:r>
         <w:t xml:space="preserve">Figure </w:t>
       </w:r>
-      <w:r>
-        <w:fldChar w:fldCharType="begin"/>
-      </w:r>
-      <w:r>
-        <w:instrText xml:space="preserve"> SEQ Figure \* ARABIC </w:instrText>
-      </w:r>
-      <w:r>
-        <w:fldChar w:fldCharType="separate"/>
-      </w:r>
-      <w:r>
-        <w:rPr>
-          <w:noProof/>
-        </w:rPr>
-        <w:t>15</w:t>
-      </w:r>
-      <w:r>
-        <w:rPr>
-          <w:noProof/>
-        </w:rPr>
-        <w:fldChar w:fldCharType="end"/>
-      </w:r>
+      <w:fldSimple w:instr=" SEQ Figure \* ARABIC ">
+        <w:r>
+          <w:rPr>
+            <w:noProof/>
+          </w:rPr>
+          <w:t>15</w:t>
+        </w:r>
+      </w:fldSimple>
       <w:bookmarkEnd w:id="30"/>
       <w:r>
         <w:t>:</w:t>
@@ -15440,30 +15461,14 @@
       <w:r>
         <w:t xml:space="preserve">Figure </w:t>
       </w:r>
-      <w:r>
-        <w:fldChar w:fldCharType="begin"/>
-      </w:r>
-      <w:r>
-        <w:instrText xml:space="preserve"> SEQ Fig</w:instrText>
-      </w:r>
-      <w:r>
-        <w:instrText xml:space="preserve">ure \* ARABIC </w:instrText>
-      </w:r>
-      <w:r>
-        <w:fldChar w:fldCharType="separate"/>
-      </w:r>
-      <w:r>
-        <w:rPr>
-          <w:noProof/>
-        </w:rPr>
-        <w:t>16</w:t>
-      </w:r>
-      <w:r>
-        <w:rPr>
-          <w:noProof/>
-        </w:rPr>
-        <w:fldChar w:fldCharType="end"/>
-      </w:r>
+      <w:fldSimple w:instr=" SEQ Figure \* ARABIC ">
+        <w:r>
+          <w:rPr>
+            <w:noProof/>
+          </w:rPr>
+          <w:t>16</w:t>
+        </w:r>
+      </w:fldSimple>
       <w:bookmarkEnd w:id="33"/>
       <w:r>
         <w:t>: Inspecting connected stretches using “Backbone Assignment and “Sequence Graph”</w:t>
@@ -15976,27 +15981,14 @@
       <w:r>
         <w:t xml:space="preserve">Figure </w:t>
       </w:r>
-      <w:r>
-        <w:fldChar w:fldCharType="begin"/>
-      </w:r>
-      <w:r>
-        <w:instrText xml:space="preserve"> SEQ Figure \* ARABIC </w:instrText>
-      </w:r>
-      <w:r>
-        <w:fldChar w:fldCharType="separate"/>
-      </w:r>
-      <w:r>
-        <w:rPr>
-          <w:noProof/>
-        </w:rPr>
-        <w:t>17</w:t>
-      </w:r>
-      <w:r>
-        <w:rPr>
-          <w:noProof/>
-        </w:rPr>
-        <w:fldChar w:fldCharType="end"/>
-      </w:r>
+      <w:fldSimple w:instr=" SEQ Figure \* ARABIC ">
+        <w:r>
+          <w:rPr>
+            <w:noProof/>
+          </w:rPr>
+          <w:t>17</w:t>
+        </w:r>
+      </w:fldSimple>
       <w:bookmarkEnd w:id="34"/>
       <w:r>
         <w:t xml:space="preserve">: </w:t>
@@ -17962,27 +17954,14 @@
       <w:r>
         <w:t xml:space="preserve">Figure </w:t>
       </w:r>
-      <w:r>
-        <w:fldChar w:fldCharType="begin"/>
-      </w:r>
-      <w:r>
-        <w:instrText xml:space="preserve"> SEQ Figure \* ARABIC </w:instrText>
-      </w:r>
-      <w:r>
-        <w:fldChar w:fldCharType="separate"/>
-      </w:r>
-      <w:r>
-        <w:rPr>
-          <w:noProof/>
-        </w:rPr>
-        <w:t>19</w:t>
-      </w:r>
-      <w:r>
-        <w:rPr>
-          <w:noProof/>
-        </w:rPr>
-        <w:fldChar w:fldCharType="end"/>
-      </w:r>
+      <w:fldSimple w:instr=" SEQ Figure \* ARABIC ">
+        <w:r>
+          <w:rPr>
+            <w:noProof/>
+          </w:rPr>
+          <w:t>19</w:t>
+        </w:r>
+      </w:fldSimple>
       <w:bookmarkEnd w:id="37"/>
       <w:r>
         <w:t xml:space="preserve">: </w:t>
@@ -19581,30 +19560,14 @@
       <w:r>
         <w:t xml:space="preserve">Figure </w:t>
       </w:r>
-      <w:r>
-        <w:fldChar w:fldCharType="begin"/>
-      </w:r>
-      <w:r>
-        <w:instrText xml:space="preserve"> SEQ F</w:instrText>
-      </w:r>
-      <w:r>
-        <w:instrText xml:space="preserve">igure \* ARABIC </w:instrText>
-      </w:r>
-      <w:r>
-        <w:fldChar w:fldCharType="separate"/>
-      </w:r>
-      <w:r>
-        <w:rPr>
-          <w:noProof/>
-        </w:rPr>
-        <w:t>20</w:t>
-      </w:r>
-      <w:r>
-        <w:rPr>
-          <w:noProof/>
-        </w:rPr>
-        <w:fldChar w:fldCharType="end"/>
-      </w:r>
+      <w:fldSimple w:instr=" SEQ Figure \* ARABIC ">
+        <w:r>
+          <w:rPr>
+            <w:noProof/>
+          </w:rPr>
+          <w:t>20</w:t>
+        </w:r>
+      </w:fldSimple>
       <w:bookmarkEnd w:id="39"/>
       <w:r>
         <w:t>: Layout with Assignment Inspector and Peak Assigner and Sequence Graph. See text for discussion.</w:t>
@@ -19915,7 +19878,7 @@
         <w:rStyle w:val="PageNumber"/>
         <w:noProof/>
       </w:rPr>
-      <w:t>4</w:t>
+      <w:t>16</w:t>
     </w:r>
     <w:r>
       <w:rPr>
@@ -20449,14 +20412,7 @@
           <w:rFonts w:cs="Lucida Grande"/>
           <w:szCs w:val="22"/>
         </w:rPr>
-        <w:t>The Peak Assigner has a number of options to guide its behaviour. Use the gear box to show/hide these. Crucial parameters are the assignment tolerances along each dimension for the different spectra. These are set to (sensible) default values but can also be modified by using the “dimensions” pane of the spectral properties popups</w:t>
-      </w:r>
-      <w:r>
-        <w:rPr>
-          <w:rFonts w:cs="Lucida Grande"/>
-          <w:szCs w:val="22"/>
-        </w:rPr>
-        <w:t xml:space="preserve"> of the respective spectra.</w:t>
+        <w:t>The Peak Assigner has a number of options to guide its behaviour. Use the gear box to show/hide these. Crucial parameters are the assignment tolerances along each dimension for the different spectra. These are set to (sensible) default values but can also be modified by using the “dimensions” pane of the spectral properties popups of the respective spectra.</w:t>
       </w:r>
     </w:p>
   </w:footnote>
@@ -22743,7 +22699,7 @@
 </file>
 
 <file path=customXml/itemProps1.xml><?xml version="1.0" encoding="utf-8"?>
-<ds:datastoreItem xmlns:ds="http://schemas.openxmlformats.org/officeDocument/2006/customXml" ds:itemID="{38F613B4-21F7-FD42-8B88-5F760E73791B}">
+<ds:datastoreItem xmlns:ds="http://schemas.openxmlformats.org/officeDocument/2006/customXml" ds:itemID="{46999D47-82D3-4B4C-9F16-EC8306242D9A}">
   <ds:schemaRefs>
     <ds:schemaRef ds:uri="http://schemas.openxmlformats.org/officeDocument/2006/bibliography"/>
   </ds:schemaRefs>

</xml_diff>